<commit_message>
continued writing on stepper motor
</commit_message>
<xml_diff>
--- a/Documentation/Main report Internship Casper Tak.docx
+++ b/Documentation/Main report Internship Casper Tak.docx
@@ -2516,21 +2516,7 @@
                 <w:rStyle w:val="Hyperlink"/>
                 <w:noProof/>
               </w:rPr>
-              <w:t>UART on the TMC</w:t>
-            </w:r>
-            <w:r>
-              <w:rPr>
-                <w:rStyle w:val="Hyperlink"/>
-                <w:noProof/>
-              </w:rPr>
-              <w:t>2</w:t>
-            </w:r>
-            <w:r>
-              <w:rPr>
-                <w:rStyle w:val="Hyperlink"/>
-                <w:noProof/>
-              </w:rPr>
-              <w:t>209</w:t>
+              <w:t>UART on the TMC2209</w:t>
             </w:r>
             <w:r>
               <w:rPr>
@@ -9802,6 +9788,130 @@
     <w:p>
       <w:pPr>
         <w:rPr>
+          <w:rStyle w:val="Kop1Char"/>
+        </w:rPr>
+      </w:pPr>
+    </w:p>
+    <w:p>
+      <w:pPr>
+        <w:rPr>
+          <w:rStyle w:val="Kop1Char"/>
+        </w:rPr>
+      </w:pPr>
+    </w:p>
+    <w:p>
+      <w:pPr>
+        <w:rPr>
+          <w:rStyle w:val="Kop1Char"/>
+        </w:rPr>
+      </w:pPr>
+    </w:p>
+    <w:p>
+      <w:pPr>
+        <w:rPr>
+          <w:rStyle w:val="Kop1Char"/>
+        </w:rPr>
+      </w:pPr>
+    </w:p>
+    <w:p>
+      <w:pPr>
+        <w:rPr>
+          <w:rStyle w:val="Kop1Char"/>
+        </w:rPr>
+      </w:pPr>
+    </w:p>
+    <w:p>
+      <w:pPr>
+        <w:rPr>
+          <w:rStyle w:val="Kop1Char"/>
+        </w:rPr>
+      </w:pPr>
+    </w:p>
+    <w:p>
+      <w:pPr>
+        <w:rPr>
+          <w:rStyle w:val="Kop1Char"/>
+        </w:rPr>
+      </w:pPr>
+      <w:r>
+        <w:rPr>
+          <w:rStyle w:val="Kop1Char"/>
+        </w:rPr>
+        <w:lastRenderedPageBreak/>
+        <w:t>Kesselring</w:t>
+      </w:r>
+    </w:p>
+    <w:p>
+      <w:pPr>
+        <w:rPr>
+          <w:rStyle w:val="Kop1Char"/>
+        </w:rPr>
+      </w:pPr>
+      <w:r>
+        <w:rPr>
+          <w:rStyle w:val="Kop1Char"/>
+          <w:noProof/>
+        </w:rPr>
+        <w:drawing>
+          <wp:inline distT="0" distB="0" distL="0" distR="0" wp14:anchorId="596B09F0" wp14:editId="39624001">
+            <wp:extent cx="4552950" cy="5045075"/>
+            <wp:effectExtent l="0" t="0" r="0" b="3175"/>
+            <wp:docPr id="34" name="Afbeelding 34"/>
+            <wp:cNvGraphicFramePr>
+              <a:graphicFrameLocks xmlns:a="http://schemas.openxmlformats.org/drawingml/2006/main" noChangeAspect="1"/>
+            </wp:cNvGraphicFramePr>
+            <a:graphic xmlns:a="http://schemas.openxmlformats.org/drawingml/2006/main">
+              <a:graphicData uri="http://schemas.openxmlformats.org/drawingml/2006/picture">
+                <pic:pic xmlns:pic="http://schemas.openxmlformats.org/drawingml/2006/picture">
+                  <pic:nvPicPr>
+                    <pic:cNvPr id="0" name="Picture 3"/>
+                    <pic:cNvPicPr>
+                      <a:picLocks noChangeAspect="1" noChangeArrowheads="1"/>
+                    </pic:cNvPicPr>
+                  </pic:nvPicPr>
+                  <pic:blipFill>
+                    <a:blip r:embed="rId16">
+                      <a:extLst>
+                        <a:ext uri="{28A0092B-C50C-407E-A947-70E740481C1C}">
+                          <a14:useLocalDpi xmlns:a14="http://schemas.microsoft.com/office/drawing/2010/main" val="0"/>
+                        </a:ext>
+                      </a:extLst>
+                    </a:blip>
+                    <a:srcRect/>
+                    <a:stretch>
+                      <a:fillRect/>
+                    </a:stretch>
+                  </pic:blipFill>
+                  <pic:spPr bwMode="auto">
+                    <a:xfrm>
+                      <a:off x="0" y="0"/>
+                      <a:ext cx="4552950" cy="5045075"/>
+                    </a:xfrm>
+                    <a:prstGeom prst="rect">
+                      <a:avLst/>
+                    </a:prstGeom>
+                    <a:noFill/>
+                    <a:ln>
+                      <a:noFill/>
+                    </a:ln>
+                  </pic:spPr>
+                </pic:pic>
+              </a:graphicData>
+            </a:graphic>
+          </wp:inline>
+        </w:drawing>
+      </w:r>
+    </w:p>
+    <w:p>
+      <w:pPr>
+        <w:rPr>
+          <w:rStyle w:val="Kop1Char"/>
+        </w:rPr>
+      </w:pPr>
+    </w:p>
+    <w:p>
+      <w:pPr>
+        <w:rPr>
           <w:lang w:val="en-US"/>
         </w:rPr>
       </w:pPr>
@@ -9847,16 +9957,16 @@
           <w:noProof/>
         </w:rPr>
         <w:drawing>
-          <wp:anchor distT="0" distB="0" distL="114300" distR="114300" simplePos="0" relativeHeight="251663360" behindDoc="0" locked="0" layoutInCell="1" allowOverlap="1" wp14:anchorId="76038C86" wp14:editId="0132F562">
+          <wp:anchor distT="0" distB="0" distL="114300" distR="114300" simplePos="0" relativeHeight="251663360" behindDoc="0" locked="0" layoutInCell="1" allowOverlap="1" wp14:anchorId="76038C86" wp14:editId="0D2A28D0">
             <wp:simplePos x="0" y="0"/>
             <wp:positionH relativeFrom="column">
-              <wp:posOffset>3326339</wp:posOffset>
+              <wp:posOffset>2953385</wp:posOffset>
             </wp:positionH>
             <wp:positionV relativeFrom="paragraph">
-              <wp:posOffset>156867</wp:posOffset>
+              <wp:posOffset>156210</wp:posOffset>
             </wp:positionV>
-            <wp:extent cx="3185795" cy="3602355"/>
-            <wp:effectExtent l="0" t="0" r="0" b="0"/>
+            <wp:extent cx="3556635" cy="4021455"/>
+            <wp:effectExtent l="0" t="0" r="5715" b="0"/>
             <wp:wrapSquare wrapText="bothSides"/>
             <wp:docPr id="10" name="Afbeelding 10" descr="Afbeelding met tekst&#10;&#10;Automatisch gegenereerde beschrijving"/>
             <wp:cNvGraphicFramePr>
@@ -9870,7 +9980,7 @@
                     <pic:cNvPicPr/>
                   </pic:nvPicPr>
                   <pic:blipFill>
-                    <a:blip r:embed="rId16">
+                    <a:blip r:embed="rId17">
                       <a:extLst>
                         <a:ext uri="{28A0092B-C50C-407E-A947-70E740481C1C}">
                           <a14:useLocalDpi xmlns:a14="http://schemas.microsoft.com/office/drawing/2010/main" val="0"/>
@@ -9884,7 +9994,7 @@
                   <pic:spPr>
                     <a:xfrm>
                       <a:off x="0" y="0"/>
-                      <a:ext cx="3185795" cy="3602355"/>
+                      <a:ext cx="3556635" cy="4021455"/>
                     </a:xfrm>
                     <a:prstGeom prst="rect">
                       <a:avLst/>
@@ -10037,7 +10147,7 @@
             <w:tcW w:w="3144" w:type="dxa"/>
           </w:tcPr>
           <w:p>
-            <w:hyperlink r:id="rId17" w:history="1">
+            <w:hyperlink r:id="rId18" w:history="1">
               <w:r>
                 <w:rPr>
                   <w:rStyle w:val="Hyperlink"/>
@@ -10098,11 +10208,11 @@
           </w:tcPr>
           <w:p>
             <w:r>
-              <w:t xml:space="preserve">Annular Ring Checker, Snap Selected Footprint(s) to Grid, Fabrication Footprint Position, Move Selected Drawings to chosen Layer, Export pcb </w:t>
+              <w:t xml:space="preserve">Annular Ring Checker, Snap Selected Footprint(s) to Grid, Fabrication Footprint Position, Move Selected Drawings to </w:t>
             </w:r>
             <w:r>
               <w:lastRenderedPageBreak/>
-              <w:t>technical layers to DXF, Checking 3D missing models</w:t>
+              <w:t>chosen Layer, Export pcb technical layers to DXF, Checking 3D missing models</w:t>
             </w:r>
           </w:p>
         </w:tc>
@@ -10324,16 +10434,16 @@
           <w:noProof/>
         </w:rPr>
         <w:drawing>
-          <wp:anchor distT="0" distB="0" distL="114300" distR="114300" simplePos="0" relativeHeight="251662336" behindDoc="0" locked="0" layoutInCell="1" allowOverlap="1" wp14:anchorId="1AFC5817" wp14:editId="238BEC7C">
+          <wp:anchor distT="0" distB="0" distL="114300" distR="114300" simplePos="0" relativeHeight="251662336" behindDoc="0" locked="0" layoutInCell="1" allowOverlap="1" wp14:anchorId="1AFC5817" wp14:editId="1D145A0D">
             <wp:simplePos x="0" y="0"/>
             <wp:positionH relativeFrom="page">
-              <wp:posOffset>4341495</wp:posOffset>
+              <wp:posOffset>4239260</wp:posOffset>
             </wp:positionH>
             <wp:positionV relativeFrom="paragraph">
               <wp:posOffset>103505</wp:posOffset>
             </wp:positionV>
-            <wp:extent cx="3117850" cy="2897505"/>
-            <wp:effectExtent l="0" t="0" r="6350" b="0"/>
+            <wp:extent cx="3220085" cy="2992120"/>
+            <wp:effectExtent l="0" t="0" r="0" b="0"/>
             <wp:wrapSquare wrapText="bothSides"/>
             <wp:docPr id="11" name="Afbeelding 11" descr="Afbeelding met tekst&#10;&#10;Automatisch gegenereerde beschrijving"/>
             <wp:cNvGraphicFramePr>
@@ -10347,7 +10457,7 @@
                     <pic:cNvPicPr/>
                   </pic:nvPicPr>
                   <pic:blipFill>
-                    <a:blip r:embed="rId18" cstate="print">
+                    <a:blip r:embed="rId19" cstate="print">
                       <a:extLst>
                         <a:ext uri="{28A0092B-C50C-407E-A947-70E740481C1C}">
                           <a14:useLocalDpi xmlns:a14="http://schemas.microsoft.com/office/drawing/2010/main" val="0"/>
@@ -10361,7 +10471,7 @@
                   <pic:spPr>
                     <a:xfrm>
                       <a:off x="0" y="0"/>
-                      <a:ext cx="3117850" cy="2897505"/>
+                      <a:ext cx="3220085" cy="2992120"/>
                     </a:xfrm>
                     <a:prstGeom prst="rect">
                       <a:avLst/>
@@ -10384,7 +10494,7 @@
       <w:r>
         <w:t xml:space="preserve">I learned KICAD6 by following </w:t>
       </w:r>
-      <w:hyperlink r:id="rId19" w:history="1">
+      <w:hyperlink r:id="rId20" w:history="1">
         <w:r>
           <w:rPr>
             <w:rStyle w:val="Hyperlink"/>
@@ -10463,7 +10573,7 @@
                     </pic:cNvPicPr>
                   </pic:nvPicPr>
                   <pic:blipFill>
-                    <a:blip r:embed="rId20" cstate="print">
+                    <a:blip r:embed="rId21" cstate="print">
                       <a:extLst>
                         <a:ext uri="{28A0092B-C50C-407E-A947-70E740481C1C}">
                           <a14:useLocalDpi xmlns:a14="http://schemas.microsoft.com/office/drawing/2010/main" val="0"/>
@@ -10533,59 +10643,6 @@
                     </pic:cNvPicPr>
                   </pic:nvPicPr>
                   <pic:blipFill>
-                    <a:blip r:embed="rId21" cstate="print">
-                      <a:extLst>
-                        <a:ext uri="{28A0092B-C50C-407E-A947-70E740481C1C}">
-                          <a14:useLocalDpi xmlns:a14="http://schemas.microsoft.com/office/drawing/2010/main" val="0"/>
-                        </a:ext>
-                      </a:extLst>
-                    </a:blip>
-                    <a:srcRect/>
-                    <a:stretch>
-                      <a:fillRect/>
-                    </a:stretch>
-                  </pic:blipFill>
-                  <pic:spPr bwMode="auto">
-                    <a:xfrm>
-                      <a:off x="0" y="0"/>
-                      <a:ext cx="5749925" cy="3235325"/>
-                    </a:xfrm>
-                    <a:prstGeom prst="rect">
-                      <a:avLst/>
-                    </a:prstGeom>
-                    <a:noFill/>
-                    <a:ln>
-                      <a:noFill/>
-                    </a:ln>
-                  </pic:spPr>
-                </pic:pic>
-              </a:graphicData>
-            </a:graphic>
-          </wp:inline>
-        </w:drawing>
-      </w:r>
-      <w:r>
-        <w:rPr>
-          <w:noProof/>
-        </w:rPr>
-        <w:drawing>
-          <wp:inline distT="0" distB="0" distL="0" distR="0" wp14:anchorId="1C4C40BB" wp14:editId="345C0540">
-            <wp:extent cx="5749925" cy="3235325"/>
-            <wp:effectExtent l="0" t="0" r="3175" b="3175"/>
-            <wp:docPr id="13" name="Afbeelding 13"/>
-            <wp:cNvGraphicFramePr>
-              <a:graphicFrameLocks xmlns:a="http://schemas.openxmlformats.org/drawingml/2006/main" noChangeAspect="1"/>
-            </wp:cNvGraphicFramePr>
-            <a:graphic xmlns:a="http://schemas.openxmlformats.org/drawingml/2006/main">
-              <a:graphicData uri="http://schemas.openxmlformats.org/drawingml/2006/picture">
-                <pic:pic xmlns:pic="http://schemas.openxmlformats.org/drawingml/2006/picture">
-                  <pic:nvPicPr>
-                    <pic:cNvPr id="0" name="Picture 2"/>
-                    <pic:cNvPicPr>
-                      <a:picLocks noChangeAspect="1" noChangeArrowheads="1"/>
-                    </pic:cNvPicPr>
-                  </pic:nvPicPr>
-                  <pic:blipFill>
                     <a:blip r:embed="rId22" cstate="print">
                       <a:extLst>
                         <a:ext uri="{28A0092B-C50C-407E-A947-70E740481C1C}">
@@ -10617,6 +10674,59 @@
           </wp:inline>
         </w:drawing>
       </w:r>
+      <w:r>
+        <w:rPr>
+          <w:noProof/>
+        </w:rPr>
+        <w:drawing>
+          <wp:inline distT="0" distB="0" distL="0" distR="0" wp14:anchorId="1C4C40BB" wp14:editId="345C0540">
+            <wp:extent cx="5749925" cy="3235325"/>
+            <wp:effectExtent l="0" t="0" r="3175" b="3175"/>
+            <wp:docPr id="13" name="Afbeelding 13"/>
+            <wp:cNvGraphicFramePr>
+              <a:graphicFrameLocks xmlns:a="http://schemas.openxmlformats.org/drawingml/2006/main" noChangeAspect="1"/>
+            </wp:cNvGraphicFramePr>
+            <a:graphic xmlns:a="http://schemas.openxmlformats.org/drawingml/2006/main">
+              <a:graphicData uri="http://schemas.openxmlformats.org/drawingml/2006/picture">
+                <pic:pic xmlns:pic="http://schemas.openxmlformats.org/drawingml/2006/picture">
+                  <pic:nvPicPr>
+                    <pic:cNvPr id="0" name="Picture 2"/>
+                    <pic:cNvPicPr>
+                      <a:picLocks noChangeAspect="1" noChangeArrowheads="1"/>
+                    </pic:cNvPicPr>
+                  </pic:nvPicPr>
+                  <pic:blipFill>
+                    <a:blip r:embed="rId23" cstate="print">
+                      <a:extLst>
+                        <a:ext uri="{28A0092B-C50C-407E-A947-70E740481C1C}">
+                          <a14:useLocalDpi xmlns:a14="http://schemas.microsoft.com/office/drawing/2010/main" val="0"/>
+                        </a:ext>
+                      </a:extLst>
+                    </a:blip>
+                    <a:srcRect/>
+                    <a:stretch>
+                      <a:fillRect/>
+                    </a:stretch>
+                  </pic:blipFill>
+                  <pic:spPr bwMode="auto">
+                    <a:xfrm>
+                      <a:off x="0" y="0"/>
+                      <a:ext cx="5749925" cy="3235325"/>
+                    </a:xfrm>
+                    <a:prstGeom prst="rect">
+                      <a:avLst/>
+                    </a:prstGeom>
+                    <a:noFill/>
+                    <a:ln>
+                      <a:noFill/>
+                    </a:ln>
+                  </pic:spPr>
+                </pic:pic>
+              </a:graphicData>
+            </a:graphic>
+          </wp:inline>
+        </w:drawing>
+      </w:r>
     </w:p>
     <w:p>
       <w:pPr>
@@ -10665,6 +10775,7 @@
       </w:r>
       <w:bookmarkEnd w:id="20"/>
     </w:p>
+    <w:p/>
     <w:p>
       <w:pPr>
         <w:rPr>
@@ -10694,7 +10805,7 @@
                     <pic:cNvPicPr/>
                   </pic:nvPicPr>
                   <pic:blipFill>
-                    <a:blip r:embed="rId23"/>
+                    <a:blip r:embed="rId24"/>
                     <a:stretch>
                       <a:fillRect/>
                     </a:stretch>
@@ -10724,11 +10835,9 @@
       <w:r>
         <w:t xml:space="preserve">It is important to follow the pcb layout recommendations to avoid unsuspected </w:t>
       </w:r>
-      <w:proofErr w:type="spellStart"/>
-      <w:r>
-        <w:t>behavior</w:t>
-      </w:r>
-      <w:proofErr w:type="spellEnd"/>
+      <w:r>
+        <w:t>behaviour</w:t>
+      </w:r>
       <w:r>
         <w:t xml:space="preserve"> due to unwanted resistance or capacitances.</w:t>
       </w:r>
@@ -10754,7 +10863,7 @@
                     <pic:cNvPicPr/>
                   </pic:nvPicPr>
                   <pic:blipFill>
-                    <a:blip r:embed="rId24"/>
+                    <a:blip r:embed="rId25"/>
                     <a:stretch>
                       <a:fillRect/>
                     </a:stretch>
@@ -10814,7 +10923,7 @@
       <w:r>
         <w:t xml:space="preserve"> (</w:t>
       </w:r>
-      <w:hyperlink r:id="rId25" w:history="1">
+      <w:hyperlink r:id="rId26" w:history="1">
         <w:r>
           <w:rPr>
             <w:rStyle w:val="Hyperlink"/>
@@ -10830,7 +10939,7 @@
       <w:r>
         <w:t xml:space="preserve">Python control camera: </w:t>
       </w:r>
-      <w:hyperlink r:id="rId26" w:history="1">
+      <w:hyperlink r:id="rId27" w:history="1">
         <w:r>
           <w:rPr>
             <w:rStyle w:val="Hyperlink"/>
@@ -10843,7 +10952,7 @@
       <w:r>
         <w:t xml:space="preserve">About shutter speed and fps: </w:t>
       </w:r>
-      <w:hyperlink r:id="rId27" w:anchor=":~:text=The%20180%2Ddegree%20Shutter%20Rule%20states%20that%20whatever%20the%20framerate,What%20is%20this%3F&amp;text=Therefore%20if%20you%27re%20shooting,speed%20should%20be%201%2F120th" w:history="1">
+      <w:hyperlink r:id="rId28" w:anchor=":~:text=The%20180%2Ddegree%20Shutter%20Rule%20states%20that%20whatever%20the%20framerate,What%20is%20this%3F&amp;text=Therefore%20if%20you%27re%20shooting,speed%20should%20be%201%2F120th" w:history="1">
         <w:r>
           <w:rPr>
             <w:rStyle w:val="Hyperlink"/>
@@ -13605,6 +13714,143 @@
     </w:p>
     <w:p>
       <w:pPr>
+        <w:rPr>
+          <w:lang w:val="en-US"/>
+        </w:rPr>
+      </w:pPr>
+      <w:r>
+        <w:rPr>
+          <w:lang w:val="en-US"/>
+        </w:rPr>
+        <w:lastRenderedPageBreak/>
+        <w:t xml:space="preserve">We later concluded that it was rather difficult to get our hands on the chips we wanted to use. This is why we chose to go with the CN5711 driver. This one is widely available </w:t>
+      </w:r>
+      <w:r>
+        <w:rPr>
+          <w:lang w:val="en-US"/>
+        </w:rPr>
+        <w:t xml:space="preserve">on LCSC, </w:t>
+      </w:r>
+      <w:r>
+        <w:rPr>
+          <w:lang w:val="en-US"/>
+        </w:rPr>
+        <w:t>AliExpress</w:t>
+      </w:r>
+      <w:r>
+        <w:rPr>
+          <w:lang w:val="en-US"/>
+        </w:rPr>
+        <w:t xml:space="preserve"> and</w:t>
+      </w:r>
+      <w:r>
+        <w:rPr>
+          <w:lang w:val="en-US"/>
+        </w:rPr>
+        <w:t xml:space="preserve"> s</w:t>
+      </w:r>
+      <w:r>
+        <w:rPr>
+          <w:lang w:val="en-US"/>
+        </w:rPr>
+        <w:t>imilar</w:t>
+      </w:r>
+      <w:r>
+        <w:rPr>
+          <w:lang w:val="en-US"/>
+        </w:rPr>
+        <w:t xml:space="preserve"> shops</w:t>
+      </w:r>
+      <w:r>
+        <w:rPr>
+          <w:lang w:val="en-US"/>
+        </w:rPr>
+        <w:t>.</w:t>
+      </w:r>
+      <w:r>
+        <w:rPr>
+          <w:lang w:val="en-US"/>
+        </w:rPr>
+        <w:t xml:space="preserve"> </w:t>
+      </w:r>
+    </w:p>
+    <w:p>
+      <w:pPr>
+        <w:rPr>
+          <w:lang w:val="en-US"/>
+        </w:rPr>
+      </w:pPr>
+      <w:r>
+        <w:drawing>
+          <wp:inline distT="0" distB="0" distL="0" distR="0" wp14:anchorId="7C65EE5F" wp14:editId="585EC55C">
+            <wp:extent cx="4936481" cy="2183572"/>
+            <wp:effectExtent l="0" t="0" r="0" b="7620"/>
+            <wp:docPr id="31" name="Afbeelding 31"/>
+            <wp:cNvGraphicFramePr>
+              <a:graphicFrameLocks xmlns:a="http://schemas.openxmlformats.org/drawingml/2006/main" noChangeAspect="1"/>
+            </wp:cNvGraphicFramePr>
+            <a:graphic xmlns:a="http://schemas.openxmlformats.org/drawingml/2006/main">
+              <a:graphicData uri="http://schemas.openxmlformats.org/drawingml/2006/picture">
+                <pic:pic xmlns:pic="http://schemas.openxmlformats.org/drawingml/2006/picture">
+                  <pic:nvPicPr>
+                    <pic:cNvPr id="1" name=""/>
+                    <pic:cNvPicPr/>
+                  </pic:nvPicPr>
+                  <pic:blipFill>
+                    <a:blip r:embed="rId29"/>
+                    <a:stretch>
+                      <a:fillRect/>
+                    </a:stretch>
+                  </pic:blipFill>
+                  <pic:spPr>
+                    <a:xfrm>
+                      <a:off x="0" y="0"/>
+                      <a:ext cx="4945858" cy="2187720"/>
+                    </a:xfrm>
+                    <a:prstGeom prst="rect">
+                      <a:avLst/>
+                    </a:prstGeom>
+                  </pic:spPr>
+                </pic:pic>
+              </a:graphicData>
+            </a:graphic>
+          </wp:inline>
+        </w:drawing>
+      </w:r>
+    </w:p>
+    <w:p>
+      <w:pPr>
+        <w:rPr>
+          <w:lang w:val="en-US"/>
+        </w:rPr>
+      </w:pPr>
+      <w:r>
+        <w:rPr>
+          <w:lang w:val="en-US"/>
+        </w:rPr>
+        <w:t>The driver was used in the testing setup for the LED. We never intended to use this chip since I didn’t feel comfortable investing in a “no name/brandless” chip that may become obsolete</w:t>
+      </w:r>
+      <w:r>
+        <w:rPr>
+          <w:lang w:val="en-US"/>
+        </w:rPr>
+        <w:t xml:space="preserve"> sooner than later. However for this prototype it is sufficient. Driving the chip is done via a PWM signal, which is not proprietary, the code will always stay the same even with a new driver.</w:t>
+      </w:r>
+      <w:r>
+        <w:rPr>
+          <w:lang w:val="en-US"/>
+        </w:rPr>
+        <w:t xml:space="preserve"> R2 may be set if current limiting the driver is desired.</w:t>
+      </w:r>
+      <w:r>
+        <w:rPr>
+          <w:lang w:val="en-US"/>
+        </w:rPr>
+        <w:br w:type="page"/>
+      </w:r>
+    </w:p>
+    <w:p>
+      <w:pPr>
         <w:pStyle w:val="Kop2"/>
       </w:pPr>
       <w:bookmarkStart w:id="23" w:name="_Toc122011547"/>
@@ -13648,7 +13894,7 @@
                     <pic:cNvPicPr/>
                   </pic:nvPicPr>
                   <pic:blipFill>
-                    <a:blip r:embed="rId28"/>
+                    <a:blip r:embed="rId30"/>
                     <a:stretch>
                       <a:fillRect/>
                     </a:stretch>
@@ -13756,7 +14002,7 @@
       <w:r>
         <w:t xml:space="preserve">Micro stepping </w:t>
       </w:r>
-      <w:hyperlink r:id="rId29" w:history="1">
+      <w:hyperlink r:id="rId31" w:history="1">
         <w:r>
           <w:rPr>
             <w:rStyle w:val="Hyperlink"/>
@@ -13786,7 +14032,7 @@
                     <pic:cNvPicPr/>
                   </pic:nvPicPr>
                   <pic:blipFill>
-                    <a:blip r:embed="rId30"/>
+                    <a:blip r:embed="rId32"/>
                     <a:stretch>
                       <a:fillRect/>
                     </a:stretch>
@@ -13961,7 +14207,7 @@
                     <pic:cNvPicPr/>
                   </pic:nvPicPr>
                   <pic:blipFill>
-                    <a:blip r:embed="rId31"/>
+                    <a:blip r:embed="rId33"/>
                     <a:stretch>
                       <a:fillRect/>
                     </a:stretch>
@@ -14012,7 +14258,7 @@
                     <pic:cNvPicPr/>
                   </pic:nvPicPr>
                   <pic:blipFill>
-                    <a:blip r:embed="rId32"/>
+                    <a:blip r:embed="rId34"/>
                     <a:stretch>
                       <a:fillRect/>
                     </a:stretch>
@@ -14641,7 +14887,7 @@
                     <pic:cNvPicPr/>
                   </pic:nvPicPr>
                   <pic:blipFill>
-                    <a:blip r:embed="rId33"/>
+                    <a:blip r:embed="rId35"/>
                     <a:stretch>
                       <a:fillRect/>
                     </a:stretch>
@@ -14721,7 +14967,7 @@
                     <pic:cNvPicPr/>
                   </pic:nvPicPr>
                   <pic:blipFill>
-                    <a:blip r:embed="rId34"/>
+                    <a:blip r:embed="rId36"/>
                     <a:stretch>
                       <a:fillRect/>
                     </a:stretch>
@@ -14768,7 +15014,7 @@
                     <pic:cNvPicPr/>
                   </pic:nvPicPr>
                   <pic:blipFill>
-                    <a:blip r:embed="rId35"/>
+                    <a:blip r:embed="rId37"/>
                     <a:stretch>
                       <a:fillRect/>
                     </a:stretch>
@@ -14813,7 +15059,7 @@
                     <pic:cNvPicPr/>
                   </pic:nvPicPr>
                   <pic:blipFill>
-                    <a:blip r:embed="rId36"/>
+                    <a:blip r:embed="rId38"/>
                     <a:stretch>
                       <a:fillRect/>
                     </a:stretch>
@@ -14875,7 +15121,7 @@
                     <pic:cNvPicPr/>
                   </pic:nvPicPr>
                   <pic:blipFill>
-                    <a:blip r:embed="rId37"/>
+                    <a:blip r:embed="rId39"/>
                     <a:stretch>
                       <a:fillRect/>
                     </a:stretch>
@@ -14948,7 +15194,7 @@
                     <pic:cNvPicPr/>
                   </pic:nvPicPr>
                   <pic:blipFill>
-                    <a:blip r:embed="rId38"/>
+                    <a:blip r:embed="rId40"/>
                     <a:stretch>
                       <a:fillRect/>
                     </a:stretch>
@@ -14993,7 +15239,7 @@
                     <pic:cNvPicPr/>
                   </pic:nvPicPr>
                   <pic:blipFill>
-                    <a:blip r:embed="rId39"/>
+                    <a:blip r:embed="rId41"/>
                     <a:stretch>
                       <a:fillRect/>
                     </a:stretch>
@@ -15038,7 +15284,7 @@
                     <pic:cNvPicPr/>
                   </pic:nvPicPr>
                   <pic:blipFill>
-                    <a:blip r:embed="rId40"/>
+                    <a:blip r:embed="rId42"/>
                     <a:stretch>
                       <a:fillRect/>
                     </a:stretch>
@@ -15084,11 +15330,11 @@
       </w:r>
       <w:proofErr w:type="spellEnd"/>
       <w:r>
-        <w:t xml:space="preserve">: lowering the TX resistor to 500ohms increases the voltage available for the IO of the TMC driver which results in the TMC being able to read the signal. It appears to be very important to choose the right resistor value. It is now possible to control the stepper motors via </w:t>
+        <w:t xml:space="preserve">: lowering the TX resistor to 500ohms increases the voltage available for the IO of the TMC driver which results in the TMC being able to read the signal. It appears to be </w:t>
       </w:r>
       <w:r>
         <w:lastRenderedPageBreak/>
-        <w:t xml:space="preserve">UART. This reduces the pins required on the raspberry pi with 7 pins (removing all step and </w:t>
+        <w:t xml:space="preserve">very important to choose the right resistor value. It is now possible to control the stepper motors via UART. This reduces the pins required on the raspberry pi with 7 pins (removing all step and </w:t>
       </w:r>
       <w:proofErr w:type="spellStart"/>
       <w:r>
@@ -15096,13 +15342,69 @@
       </w:r>
       <w:proofErr w:type="spellEnd"/>
       <w:r>
-        <w:t xml:space="preserve"> and the enable pins). </w:t>
-      </w:r>
-    </w:p>
-    <w:p>
-      <w:pPr>
-        <w:pStyle w:val="Kop2"/>
-      </w:pPr>
+        <w:t xml:space="preserve"> </w:t>
+      </w:r>
+      <w:r>
+        <w:t>pins</w:t>
+      </w:r>
+      <w:r>
+        <w:t>)</w:t>
+      </w:r>
+    </w:p>
+    <w:p>
+      <w:r>
+        <w:t>The final configuration for the stepper motor drivers is as following:</w:t>
+      </w:r>
+      <w:r>
+        <w:t xml:space="preserve"> </w:t>
+      </w:r>
+    </w:p>
+    <w:p>
+      <w:r>
+        <w:drawing>
+          <wp:inline distT="0" distB="0" distL="0" distR="0" wp14:anchorId="08196309" wp14:editId="27F848D7">
+            <wp:extent cx="5760720" cy="2313305"/>
+            <wp:effectExtent l="0" t="0" r="0" b="0"/>
+            <wp:docPr id="32" name="Afbeelding 32"/>
+            <wp:cNvGraphicFramePr>
+              <a:graphicFrameLocks xmlns:a="http://schemas.openxmlformats.org/drawingml/2006/main" noChangeAspect="1"/>
+            </wp:cNvGraphicFramePr>
+            <a:graphic xmlns:a="http://schemas.openxmlformats.org/drawingml/2006/main">
+              <a:graphicData uri="http://schemas.openxmlformats.org/drawingml/2006/picture">
+                <pic:pic xmlns:pic="http://schemas.openxmlformats.org/drawingml/2006/picture">
+                  <pic:nvPicPr>
+                    <pic:cNvPr id="1" name=""/>
+                    <pic:cNvPicPr/>
+                  </pic:nvPicPr>
+                  <pic:blipFill>
+                    <a:blip r:embed="rId43"/>
+                    <a:stretch>
+                      <a:fillRect/>
+                    </a:stretch>
+                  </pic:blipFill>
+                  <pic:spPr>
+                    <a:xfrm>
+                      <a:off x="0" y="0"/>
+                      <a:ext cx="5760720" cy="2313305"/>
+                    </a:xfrm>
+                    <a:prstGeom prst="rect">
+                      <a:avLst/>
+                    </a:prstGeom>
+                  </pic:spPr>
+                </pic:pic>
+              </a:graphicData>
+            </a:graphic>
+          </wp:inline>
+        </w:drawing>
+      </w:r>
+    </w:p>
+    <w:p>
+      <w:r>
+        <w:t>We decided to go with the TMC2209 and we operate it in UART mode only.</w:t>
+      </w:r>
+      <w:r>
+        <w:t xml:space="preserve"> </w:t>
+      </w:r>
       <w:r>
         <w:br w:type="column"/>
       </w:r>
@@ -15206,7 +15508,7 @@
                     <pic:cNvPicPr/>
                   </pic:nvPicPr>
                   <pic:blipFill rotWithShape="1">
-                    <a:blip r:embed="rId41">
+                    <a:blip r:embed="rId44">
                       <a:extLst>
                         <a:ext uri="{28A0092B-C50C-407E-A947-70E740481C1C}">
                           <a14:useLocalDpi xmlns:a14="http://schemas.microsoft.com/office/drawing/2010/main" val="0"/>
@@ -15392,10 +15694,10 @@
             <o:lock v:ext="edit" aspectratio="t"/>
           </v:shapetype>
           <v:shape id="_x0000_s1026" type="#_x0000_t75" style="position:absolute;margin-left:-55pt;margin-top:46.95pt;width:562.4pt;height:216.85pt;z-index:251667456;mso-position-horizontal-relative:text;mso-position-vertical-relative:text">
-            <v:imagedata r:id="rId42" o:title=""/>
+            <v:imagedata r:id="rId45" o:title=""/>
             <w10:wrap type="square" side="right"/>
           </v:shape>
-          <o:OLEObject Type="Embed" ProgID="Excel.Sheet.12" ShapeID="_x0000_s1026" DrawAspect="Content" ObjectID="_1732624683" r:id="rId43"/>
+          <o:OLEObject Type="Embed" ProgID="Excel.Sheet.12" ShapeID="_x0000_s1026" DrawAspect="Content" ObjectID="_1732626529" r:id="rId46"/>
         </w:object>
       </w:r>
       <w:r>
@@ -15538,7 +15840,7 @@
                     </pic:cNvPicPr>
                   </pic:nvPicPr>
                   <pic:blipFill>
-                    <a:blip r:embed="rId44" cstate="print">
+                    <a:blip r:embed="rId47" cstate="print">
                       <a:extLst>
                         <a:ext uri="{28A0092B-C50C-407E-A947-70E740481C1C}">
                           <a14:useLocalDpi xmlns:a14="http://schemas.microsoft.com/office/drawing/2010/main" val="0"/>
@@ -15619,13 +15921,7 @@
         <w:t xml:space="preserve"> </w:t>
       </w:r>
       <w:r>
-        <w:t>wi</w:t>
-      </w:r>
-      <w:r>
-        <w:t>d</w:t>
-      </w:r>
-      <w:r>
-        <w:t>th</w:t>
+        <w:t>width</w:t>
       </w:r>
       <w:bookmarkEnd w:id="41"/>
     </w:p>
@@ -15650,7 +15946,7 @@
                     <pic:cNvPicPr/>
                   </pic:nvPicPr>
                   <pic:blipFill>
-                    <a:blip r:embed="rId45"/>
+                    <a:blip r:embed="rId48"/>
                     <a:stretch>
                       <a:fillRect/>
                     </a:stretch>
@@ -16796,6 +17092,7 @@
   <w:style w:type="character" w:default="1" w:styleId="Standaardalinea-lettertype">
     <w:name w:val="Default Paragraph Font"/>
     <w:uiPriority w:val="1"/>
+    <w:semiHidden/>
     <w:unhideWhenUsed/>
   </w:style>
   <w:style w:type="table" w:default="1" w:styleId="Standaardtabel">

</xml_diff>

<commit_message>
removed some datasheets, that are no longer used
</commit_message>
<xml_diff>
--- a/Documentation/Main report Internship Casper Tak.docx
+++ b/Documentation/Main report Internship Casper Tak.docx
@@ -568,15 +568,7 @@
         <w:t>designing</w:t>
       </w:r>
       <w:r>
-        <w:t xml:space="preserve"> a PCB with </w:t>
-      </w:r>
-      <w:proofErr w:type="spellStart"/>
-      <w:r>
-        <w:t>KiCad</w:t>
-      </w:r>
-      <w:proofErr w:type="spellEnd"/>
-      <w:r>
-        <w:t xml:space="preserve"> V6</w:t>
+        <w:t xml:space="preserve"> a PCB with KiCad V6</w:t>
       </w:r>
     </w:p>
     <w:p>
@@ -3876,24 +3868,14 @@
         <w:t xml:space="preserve"> </w:t>
       </w:r>
       <w:r>
-        <w:t xml:space="preserve">teachers can be consulted as well. Johan </w:t>
-      </w:r>
-      <w:proofErr w:type="spellStart"/>
-      <w:r>
-        <w:t>Brussen</w:t>
-      </w:r>
-      <w:proofErr w:type="spellEnd"/>
+        <w:t>teachers can be consulted as well. Johan Brussen</w:t>
+      </w:r>
       <w:r>
         <w:t xml:space="preserve"> or </w:t>
       </w:r>
       <w:r>
-        <w:t xml:space="preserve">Francesco </w:t>
-      </w:r>
-      <w:proofErr w:type="spellStart"/>
-      <w:r>
-        <w:t>Ursino</w:t>
-      </w:r>
-      <w:proofErr w:type="spellEnd"/>
+        <w:t>Francesco Ursino</w:t>
+      </w:r>
       <w:r>
         <w:t xml:space="preserve"> for example </w:t>
       </w:r>
@@ -3916,13 +3898,8 @@
         <w:t xml:space="preserve"> For EMC I can probably go to Ivo van Diemen</w:t>
       </w:r>
       <w:r>
-        <w:t xml:space="preserve"> De </w:t>
-      </w:r>
-      <w:proofErr w:type="spellStart"/>
-      <w:r>
-        <w:t>Jel</w:t>
-      </w:r>
-      <w:proofErr w:type="spellEnd"/>
+        <w:t xml:space="preserve"> De Jel</w:t>
+      </w:r>
       <w:r>
         <w:t xml:space="preserve">. </w:t>
       </w:r>
@@ -4315,7 +4292,6 @@
               </w:rPr>
               <w:t xml:space="preserve"> </w:t>
             </w:r>
-            <w:proofErr w:type="spellStart"/>
             <w:r>
               <w:rPr>
                 <w:b/>
@@ -4324,7 +4300,6 @@
               </w:rPr>
               <w:t>CoW</w:t>
             </w:r>
-            <w:proofErr w:type="spellEnd"/>
           </w:p>
         </w:tc>
         <w:tc>
@@ -6151,33 +6126,8 @@
                 <w:b/>
                 <w:lang w:val="en-US"/>
               </w:rPr>
-              <w:t xml:space="preserve">Datasheet unclear if there is a switching value of 750 </w:t>
-            </w:r>
-            <w:proofErr w:type="spellStart"/>
-            <w:r>
-              <w:rPr>
-                <w:b/>
-                <w:lang w:val="en-US"/>
-              </w:rPr>
-              <w:t>Mhz</w:t>
-            </w:r>
-            <w:proofErr w:type="spellEnd"/>
-            <w:r>
-              <w:rPr>
-                <w:b/>
-                <w:lang w:val="en-US"/>
-              </w:rPr>
-              <w:t xml:space="preserve"> or </w:t>
-            </w:r>
-            <w:proofErr w:type="spellStart"/>
-            <w:r>
-              <w:rPr>
-                <w:b/>
-                <w:lang w:val="en-US"/>
-              </w:rPr>
-              <w:t>Khz</w:t>
-            </w:r>
-            <w:proofErr w:type="spellEnd"/>
+              <w:t>Datasheet unclear if there is a switching value of 750 Mhz or Khz</w:t>
+            </w:r>
           </w:p>
         </w:tc>
         <w:tc>
@@ -6541,23 +6491,7 @@
                 <w:b/>
                 <w:lang w:val="en-US"/>
               </w:rPr>
-              <w:t xml:space="preserve">Reputable brand, low </w:t>
-            </w:r>
-            <w:proofErr w:type="spellStart"/>
-            <w:r>
-              <w:rPr>
-                <w:b/>
-                <w:lang w:val="en-US"/>
-              </w:rPr>
-              <w:t>cpu</w:t>
-            </w:r>
-            <w:proofErr w:type="spellEnd"/>
-            <w:r>
-              <w:rPr>
-                <w:b/>
-                <w:lang w:val="en-US"/>
-              </w:rPr>
-              <w:t xml:space="preserve"> usage</w:t>
+              <w:t>Reputable brand, low cpu usage</w:t>
             </w:r>
           </w:p>
         </w:tc>
@@ -6675,23 +6609,7 @@
                 <w:b/>
                 <w:lang w:val="en-US"/>
               </w:rPr>
-              <w:t xml:space="preserve">The flag ship version of the </w:t>
-            </w:r>
-            <w:proofErr w:type="spellStart"/>
-            <w:r>
-              <w:rPr>
-                <w:b/>
-                <w:lang w:val="en-US"/>
-              </w:rPr>
-              <w:t>tmc</w:t>
-            </w:r>
-            <w:proofErr w:type="spellEnd"/>
-            <w:r>
-              <w:rPr>
-                <w:b/>
-                <w:lang w:val="en-US"/>
-              </w:rPr>
-              <w:t xml:space="preserve"> series</w:t>
+              <w:t>The flag ship version of the tmc series</w:t>
             </w:r>
           </w:p>
         </w:tc>
@@ -6927,23 +6845,7 @@
                 <w:b/>
                 <w:lang w:val="en-US"/>
               </w:rPr>
-              <w:t xml:space="preserve">Is able to supply 3.6A of current, enough for the </w:t>
-            </w:r>
-            <w:proofErr w:type="spellStart"/>
-            <w:r>
-              <w:rPr>
-                <w:b/>
-                <w:lang w:val="en-US"/>
-              </w:rPr>
-              <w:t>peltier</w:t>
-            </w:r>
-            <w:proofErr w:type="spellEnd"/>
-            <w:r>
-              <w:rPr>
-                <w:b/>
-                <w:lang w:val="en-US"/>
-              </w:rPr>
-              <w:t xml:space="preserve"> module most likely</w:t>
+              <w:t>Is able to supply 3.6A of current, enough for the peltier module most likely</w:t>
             </w:r>
           </w:p>
         </w:tc>
@@ -7410,23 +7312,7 @@
                 <w:b/>
                 <w:lang w:val="en-US"/>
               </w:rPr>
-              <w:t xml:space="preserve">Galvanic separation of i2c lines which results in high </w:t>
-            </w:r>
-            <w:proofErr w:type="spellStart"/>
-            <w:r>
-              <w:rPr>
-                <w:b/>
-                <w:lang w:val="en-US"/>
-              </w:rPr>
-              <w:t>esd</w:t>
-            </w:r>
-            <w:proofErr w:type="spellEnd"/>
-            <w:r>
-              <w:rPr>
-                <w:b/>
-                <w:lang w:val="en-US"/>
-              </w:rPr>
-              <w:t xml:space="preserve"> level protection. One package saves all</w:t>
+              <w:t>Galvanic separation of i2c lines which results in high esd level protection. One package saves all</w:t>
             </w:r>
           </w:p>
         </w:tc>
@@ -8921,17 +8807,8 @@
                 <w:b/>
                 <w:lang w:val="en-US"/>
               </w:rPr>
-              <w:t xml:space="preserve">The device will heat the examination chamber via resistive </w:t>
-            </w:r>
-            <w:proofErr w:type="spellStart"/>
-            <w:r>
-              <w:rPr>
-                <w:b/>
-                <w:lang w:val="en-US"/>
-              </w:rPr>
-              <w:t>heati</w:t>
-            </w:r>
-            <w:proofErr w:type="spellEnd"/>
+              <w:t>The device will heat the examination chamber via resistive heati</w:t>
+            </w:r>
           </w:p>
         </w:tc>
       </w:tr>
@@ -9434,7 +9311,6 @@
         </w:rPr>
       </w:pPr>
       <w:bookmarkStart w:id="10" w:name="_Toc122011534"/>
-      <w:proofErr w:type="spellStart"/>
       <w:r>
         <w:rPr>
           <w:lang w:val="en-US"/>
@@ -9442,7 +9318,6 @@
         <w:t>Statemachine</w:t>
       </w:r>
       <w:bookmarkEnd w:id="10"/>
-      <w:proofErr w:type="spellEnd"/>
     </w:p>
     <w:p>
       <w:pPr>
@@ -9930,7 +9805,6 @@
         </w:rPr>
       </w:pPr>
       <w:bookmarkStart w:id="14" w:name="_Toc122011538"/>
-      <w:proofErr w:type="spellStart"/>
       <w:r>
         <w:rPr>
           <w:lang w:val="en-US"/>
@@ -9939,7 +9813,6 @@
         <w:t>KiCad</w:t>
       </w:r>
       <w:bookmarkEnd w:id="14"/>
-      <w:proofErr w:type="spellEnd"/>
     </w:p>
     <w:p>
       <w:pPr>
@@ -10015,44 +9888,12 @@
     </w:p>
     <w:p>
       <w:r>
-        <w:t xml:space="preserve">The </w:t>
-      </w:r>
-      <w:proofErr w:type="spellStart"/>
-      <w:r>
-        <w:t>Rastaban</w:t>
-      </w:r>
-      <w:proofErr w:type="spellEnd"/>
-      <w:r>
-        <w:t xml:space="preserve"> project requires a printed circuit board (PCB) to be used and moved safely from one place to another. Additionally, a PCB is the best option for producing the product in larger quantities. I chose KICAD 6 for several reasons. </w:t>
-      </w:r>
-    </w:p>
-    <w:p>
-      <w:r>
-        <w:t xml:space="preserve">First, it is open-source and free, making it accessible to many hobbyists and professionals. Second, it is a good software to learn how to design PCBs. Previously, I used </w:t>
-      </w:r>
-      <w:proofErr w:type="spellStart"/>
-      <w:r>
-        <w:t>EasyEda</w:t>
-      </w:r>
-      <w:proofErr w:type="spellEnd"/>
-      <w:r>
-        <w:t xml:space="preserve">, which is proprietary. However, this comes with ads, limited access to certain features, and increased vulnerability to losing or stealing designs. In addition, I was unable to install useful plugins like an interactive BOM file, 3D model archiver, and fabrication toolkits. These limitations led me to stop using </w:t>
-      </w:r>
-      <w:proofErr w:type="spellStart"/>
-      <w:r>
-        <w:t>EasyEda</w:t>
-      </w:r>
-      <w:proofErr w:type="spellEnd"/>
-      <w:r>
-        <w:t xml:space="preserve">. However, it should be noted that using </w:t>
-      </w:r>
-      <w:proofErr w:type="spellStart"/>
-      <w:r>
-        <w:t>EasyEda's</w:t>
-      </w:r>
-      <w:proofErr w:type="spellEnd"/>
-      <w:r>
-        <w:t xml:space="preserve"> library may be the fastest and cheapest way to produce a fully assembled PCB. If you plan to assemble your PCBs yourself, this is no longer an issue. KICAD 6 also has plugins that allow you to easily obtain LCSC part numbers for PCB assembly with JLCPCB.</w:t>
+        <w:t xml:space="preserve">The Rastaban project requires a printed circuit board (PCB) to be used and moved safely from one place to another. Additionally, a PCB is the best option for producing the product in larger quantities. I chose KICAD 6 for several reasons. </w:t>
+      </w:r>
+    </w:p>
+    <w:p>
+      <w:r>
+        <w:t>First, it is open-source and free, making it accessible to many hobbyists and professionals. Second, it is a good software to learn how to design PCBs. Previously, I used EasyEda, which is proprietary. However, this comes with ads, limited access to certain features, and increased vulnerability to losing or stealing designs. In addition, I was unable to install useful plugins like an interactive BOM file, 3D model archiver, and fabrication toolkits. These limitations led me to stop using EasyEda. However, it should be noted that using EasyEda's library may be the fastest and cheapest way to produce a fully assembled PCB. If you plan to assemble your PCBs yourself, this is no longer an issue. KICAD 6 also has plugins that allow you to easily obtain LCSC part numbers for PCB assembly with JLCPCB.</w:t>
       </w:r>
       <w:r>
         <w:br/>
@@ -10122,13 +9963,8 @@
             <w:tcW w:w="2977" w:type="dxa"/>
           </w:tcPr>
           <w:p>
-            <w:proofErr w:type="spellStart"/>
-            <w:r>
-              <w:t>KiCAD</w:t>
-            </w:r>
-            <w:proofErr w:type="spellEnd"/>
-            <w:r>
-              <w:t xml:space="preserve"> JLCPCB tools</w:t>
+            <w:r>
+              <w:t>KiCAD JLCPCB tools</w:t>
             </w:r>
           </w:p>
         </w:tc>
@@ -10362,11 +10198,9 @@
             <w:tcW w:w="2977" w:type="dxa"/>
           </w:tcPr>
           <w:p>
-            <w:proofErr w:type="spellStart"/>
             <w:r>
               <w:t>Freerouting</w:t>
             </w:r>
-            <w:proofErr w:type="spellEnd"/>
           </w:p>
         </w:tc>
         <w:tc>
@@ -10375,15 +10209,7 @@
           </w:tcPr>
           <w:p>
             <w:r>
-              <w:t xml:space="preserve">Auto router for </w:t>
-            </w:r>
-            <w:proofErr w:type="spellStart"/>
-            <w:r>
-              <w:t>Kicad</w:t>
-            </w:r>
-            <w:proofErr w:type="spellEnd"/>
-            <w:r>
-              <w:t xml:space="preserve">. It draws all the connections between components for you. Be warned: Auto routing should never be used carelessly, always check the results. </w:t>
+              <w:t xml:space="preserve">Auto router for Kicad. It draws all the connections between components for you. Be warned: Auto routing should never be used carelessly, always check the results. </w:t>
             </w:r>
           </w:p>
         </w:tc>
@@ -11392,7 +11218,6 @@
                 <w:lang w:eastAsia="nl-NL"/>
               </w:rPr>
             </w:pPr>
-            <w:proofErr w:type="spellStart"/>
             <w:r>
               <w:rPr>
                 <w:rFonts w:ascii="Segoe UI" w:eastAsia="Times New Roman" w:hAnsi="Segoe UI" w:cs="Segoe UI"/>
@@ -11405,7 +11230,6 @@
               </w:rPr>
               <w:t>Weightfactor</w:t>
             </w:r>
-            <w:proofErr w:type="spellEnd"/>
           </w:p>
         </w:tc>
       </w:tr>
@@ -13781,6 +13605,9 @@
         </w:rPr>
       </w:pPr>
       <w:r>
+        <w:rPr>
+          <w:noProof/>
+        </w:rPr>
         <w:drawing>
           <wp:inline distT="0" distB="0" distL="0" distR="0" wp14:anchorId="7C65EE5F" wp14:editId="585EC55C">
             <wp:extent cx="4936481" cy="2183572"/>
@@ -13961,28 +13788,12 @@
     </w:p>
     <w:p>
       <w:r>
-        <w:t>Normally a stepper motor has 200 steps per complete revolution. Micro stepping can give you up to 51200 steps per complete revolution (</w:t>
-      </w:r>
-      <w:proofErr w:type="spellStart"/>
-      <w:r>
-        <w:t>depents</w:t>
-      </w:r>
-      <w:proofErr w:type="spellEnd"/>
-      <w:r>
-        <w:t xml:space="preserve"> on the motor of course) or 1/256 steps. </w:t>
-      </w:r>
-    </w:p>
-    <w:p>
-      <w:r>
-        <w:t xml:space="preserve">Benefits: improves noise levels and motor smoothness/accuracy and could improve energy </w:t>
-      </w:r>
-      <w:proofErr w:type="spellStart"/>
-      <w:r>
-        <w:t>effiency</w:t>
-      </w:r>
-      <w:proofErr w:type="spellEnd"/>
-      <w:r>
-        <w:t xml:space="preserve">. </w:t>
+        <w:t xml:space="preserve">Normally a stepper motor has 200 steps per complete revolution. Micro stepping can give you up to 51200 steps per complete revolution (depents on the motor of course) or 1/256 steps. </w:t>
+      </w:r>
+    </w:p>
+    <w:p>
+      <w:r>
+        <w:t xml:space="preserve">Benefits: improves noise levels and motor smoothness/accuracy and could improve energy effiency. </w:t>
       </w:r>
     </w:p>
     <w:p>
@@ -14103,15 +13914,7 @@
         </w:numPr>
       </w:pPr>
       <w:r>
-        <w:t xml:space="preserve">Programmable 256 </w:t>
-      </w:r>
-      <w:proofErr w:type="spellStart"/>
-      <w:r>
-        <w:t>uStep</w:t>
-      </w:r>
-      <w:proofErr w:type="spellEnd"/>
-      <w:r>
-        <w:t xml:space="preserve"> sequencer</w:t>
+        <w:t>Programmable 256 uStep sequencer</w:t>
       </w:r>
     </w:p>
     <w:p>
@@ -14134,11 +13937,9 @@
           <w:numId w:val="4"/>
         </w:numPr>
       </w:pPr>
-      <w:proofErr w:type="spellStart"/>
       <w:r>
         <w:t>SpreadCycle</w:t>
       </w:r>
-      <w:proofErr w:type="spellEnd"/>
     </w:p>
     <w:p>
       <w:pPr>
@@ -14148,11 +13949,9 @@
           <w:numId w:val="4"/>
         </w:numPr>
       </w:pPr>
-      <w:proofErr w:type="spellStart"/>
       <w:r>
         <w:t>StealthChop</w:t>
       </w:r>
-      <w:proofErr w:type="spellEnd"/>
     </w:p>
     <w:p>
       <w:pPr>
@@ -14855,15 +14654,7 @@
     <w:p>
       <w:r>
         <w:lastRenderedPageBreak/>
-        <w:t xml:space="preserve">Conclusion: The driver UART control only works if there is one driver connected to RX and assigned address to this driver is selected in software (according to the ms1 + ms2 settings you chose). You can however use 2 drivers if you go with the “more than 4 drivers solution” which </w:t>
-      </w:r>
-      <w:proofErr w:type="spellStart"/>
-      <w:r>
-        <w:t>Trinamic</w:t>
-      </w:r>
-      <w:proofErr w:type="spellEnd"/>
-      <w:r>
-        <w:t xml:space="preserve"> provided. This could be achieved with transistors I suppose. </w:t>
+        <w:t xml:space="preserve">Conclusion: The driver UART control only works if there is one driver connected to RX and assigned address to this driver is selected in software (according to the ms1 + ms2 settings you chose). You can however use 2 drivers if you go with the “more than 4 drivers solution” which Trinamic provided. This could be achieved with transistors I suppose. </w:t>
       </w:r>
     </w:p>
     <w:p>
@@ -15322,45 +15113,32 @@
     </w:p>
     <w:p>
       <w:r>
-        <w:t xml:space="preserve">Fix found by Thomas </w:t>
-      </w:r>
-      <w:proofErr w:type="spellStart"/>
-      <w:r>
-        <w:t>Ijsseldijk</w:t>
-      </w:r>
-      <w:proofErr w:type="spellEnd"/>
-      <w:r>
-        <w:t xml:space="preserve">: lowering the TX resistor to 500ohms increases the voltage available for the IO of the TMC driver which results in the TMC being able to read the signal. It appears to be </w:t>
+        <w:t xml:space="preserve">Fix found by Thomas Ijsseldijk: lowering the TX resistor to 500ohms increases the voltage available for the IO of the TMC driver which results in the TMC being able to read the signal. It appears to be </w:t>
       </w:r>
       <w:r>
         <w:lastRenderedPageBreak/>
-        <w:t xml:space="preserve">very important to choose the right resistor value. It is now possible to control the stepper motors via UART. This reduces the pins required on the raspberry pi with 7 pins (removing all step and </w:t>
-      </w:r>
-      <w:proofErr w:type="spellStart"/>
-      <w:r>
-        <w:t>dir</w:t>
-      </w:r>
-      <w:proofErr w:type="spellEnd"/>
+        <w:t xml:space="preserve">very important to choose the right resistor value. It is now possible to control the stepper motors via UART. This reduces the pins required on the raspberry pi with 7 pins (removing all step and dir </w:t>
+      </w:r>
+      <w:r>
+        <w:t>pins</w:t>
+      </w:r>
+      <w:r>
+        <w:t>)</w:t>
+      </w:r>
+    </w:p>
+    <w:p>
+      <w:r>
+        <w:t>The final configuration for the stepper motor drivers is as following:</w:t>
+      </w:r>
       <w:r>
         <w:t xml:space="preserve"> </w:t>
       </w:r>
-      <w:r>
-        <w:t>pins</w:t>
-      </w:r>
-      <w:r>
-        <w:t>)</w:t>
-      </w:r>
-    </w:p>
-    <w:p>
-      <w:r>
-        <w:t>The final configuration for the stepper motor drivers is as following:</w:t>
-      </w:r>
-      <w:r>
-        <w:t xml:space="preserve"> </w:t>
-      </w:r>
-    </w:p>
-    <w:p>
-      <w:r>
+    </w:p>
+    <w:p>
+      <w:r>
+        <w:rPr>
+          <w:noProof/>
+        </w:rPr>
         <w:drawing>
           <wp:inline distT="0" distB="0" distL="0" distR="0" wp14:anchorId="08196309" wp14:editId="27F848D7">
             <wp:extent cx="5760720" cy="2313305"/>
@@ -15406,10 +15184,22 @@
         <w:t xml:space="preserve"> </w:t>
       </w:r>
       <w:r>
+        <w:t xml:space="preserve"> This means we need to connect to PDN </w:t>
+      </w:r>
+      <w:r>
+        <w:t>UART  and use one enable pin per driver to select it.</w:t>
+      </w:r>
+      <w:r>
+        <w:t xml:space="preserve"> </w:t>
+      </w:r>
+      <w:r>
         <w:br w:type="column"/>
       </w:r>
       <w:bookmarkStart w:id="29" w:name="_Toc122011553"/>
       <w:r>
+        <w:rPr>
+          <w:rStyle w:val="Kop2Char"/>
+        </w:rPr>
         <w:lastRenderedPageBreak/>
         <w:t>Thermal Control</w:t>
       </w:r>
@@ -15419,11 +15209,9 @@
       <w:r>
         <w:t>Thermal control will be in charge of providing energy and controlling all thermal regulating components of the Water Quality Monitoring (</w:t>
       </w:r>
-      <w:proofErr w:type="spellStart"/>
       <w:r>
         <w:t>Rastaban</w:t>
       </w:r>
-      <w:proofErr w:type="spellEnd"/>
       <w:r>
         <w:t xml:space="preserve">) device fluids. </w:t>
       </w:r>
@@ -15440,7 +15228,13 @@
     </w:p>
     <w:p>
       <w:r>
-        <w:t xml:space="preserve">The Thermal control consists of three power modules: </w:t>
+        <w:t xml:space="preserve">The Thermal control consists of three power </w:t>
+      </w:r>
+      <w:r>
+        <w:t>components</w:t>
+      </w:r>
+      <w:r>
+        <w:t xml:space="preserve">: </w:t>
       </w:r>
     </w:p>
     <w:p>
@@ -15464,7 +15258,7 @@
         </w:numPr>
       </w:pPr>
       <w:r>
-        <w:t>Fan</w:t>
+        <w:t>Peltier module</w:t>
       </w:r>
     </w:p>
     <w:p>
@@ -15476,27 +15270,48 @@
         </w:numPr>
       </w:pPr>
       <w:r>
-        <w:t>Peltier module</w:t>
-      </w:r>
-    </w:p>
-    <w:p>
-      <w:r>
-        <w:rPr>
-          <w:noProof/>
-        </w:rPr>
+        <w:t>Fan</w:t>
+      </w:r>
+      <w:r>
+        <w:t xml:space="preserve"> (for peltier)</w:t>
+      </w:r>
+    </w:p>
+    <w:p>
+      <w:r>
+        <w:t xml:space="preserve">These </w:t>
+      </w:r>
+      <w:r>
+        <w:t>components</w:t>
+      </w:r>
+      <w:r>
+        <w:t xml:space="preserve"> are here to increase or lower the temperature of fluid that would be examined. The </w:t>
+      </w:r>
+      <w:r>
+        <w:t xml:space="preserve">first two </w:t>
+      </w:r>
+      <w:r>
+        <w:t>modules will be drawing very high currents (2A and higher) and therefore these powerlines need to be controlled and protected with care.</w:t>
+      </w:r>
+    </w:p>
+    <w:p>
+      <w:pPr>
+        <w:pStyle w:val="Kop3"/>
+      </w:pPr>
+      <w:bookmarkStart w:id="31" w:name="_Toc122011555"/>
+      <w:r>
         <w:drawing>
-          <wp:anchor distT="0" distB="0" distL="114300" distR="114300" simplePos="0" relativeHeight="251665408" behindDoc="0" locked="0" layoutInCell="1" allowOverlap="1" wp14:anchorId="1471E89C" wp14:editId="70F5545A">
+          <wp:anchor distT="0" distB="0" distL="114300" distR="114300" simplePos="0" relativeHeight="251668480" behindDoc="0" locked="0" layoutInCell="1" allowOverlap="1" wp14:anchorId="26EFF7F6" wp14:editId="0E9E59F9">
             <wp:simplePos x="0" y="0"/>
             <wp:positionH relativeFrom="column">
-              <wp:posOffset>3496945</wp:posOffset>
+              <wp:posOffset>3493135</wp:posOffset>
             </wp:positionH>
             <wp:positionV relativeFrom="paragraph">
-              <wp:posOffset>541655</wp:posOffset>
+              <wp:posOffset>92075</wp:posOffset>
             </wp:positionV>
-            <wp:extent cx="3001645" cy="3527425"/>
-            <wp:effectExtent l="0" t="0" r="8255" b="0"/>
+            <wp:extent cx="2798445" cy="3533775"/>
+            <wp:effectExtent l="0" t="0" r="1905" b="9525"/>
             <wp:wrapSquare wrapText="bothSides"/>
-            <wp:docPr id="28" name="Afbeelding 28"/>
+            <wp:docPr id="33" name="Afbeelding 33"/>
             <wp:cNvGraphicFramePr>
               <a:graphicFrameLocks xmlns:a="http://schemas.openxmlformats.org/drawingml/2006/main" noChangeAspect="1"/>
             </wp:cNvGraphicFramePr>
@@ -15515,13 +15330,13 @@
                         </a:ext>
                       </a:extLst>
                     </a:blip>
-                    <a:srcRect l="2349" b="1724"/>
+                    <a:srcRect l="1129"/>
                     <a:stretch/>
                   </pic:blipFill>
                   <pic:spPr bwMode="auto">
                     <a:xfrm>
                       <a:off x="0" y="0"/>
-                      <a:ext cx="3001645" cy="3527425"/>
+                      <a:ext cx="2798445" cy="3533775"/>
                     </a:xfrm>
                     <a:prstGeom prst="rect">
                       <a:avLst/>
@@ -15541,29 +15356,153 @@
             <wp14:sizeRelH relativeFrom="margin">
               <wp14:pctWidth>0</wp14:pctWidth>
             </wp14:sizeRelH>
-            <wp14:sizeRelV relativeFrom="margin">
-              <wp14:pctHeight>0</wp14:pctHeight>
-            </wp14:sizeRelV>
           </wp:anchor>
         </w:drawing>
       </w:r>
       <w:r>
-        <w:t>These modules are here to increase or lower the temperature of fluid that would be examined. The modules will be drawing very high currents (2A and higher) and therefore these powerlines need to be controlled and protected with care.</w:t>
+        <w:t>The circuit</w:t>
+      </w:r>
+      <w:bookmarkEnd w:id="31"/>
+    </w:p>
+    <w:p>
+      <w:r>
+        <w:t xml:space="preserve">To control and protect the module and PCB from damage we need to building some passive protection. That’s why I chose some fuses that are </w:t>
+      </w:r>
+      <w:r>
+        <w:t xml:space="preserve">roughly </w:t>
+      </w:r>
+      <w:r>
+        <w:t xml:space="preserve">1.25 times the value of the maximum current the module is supposed to use. When this value Is exceeded, the fuse will </w:t>
+      </w:r>
+      <w:r>
+        <w:t>“</w:t>
+      </w:r>
+      <w:r>
+        <w:t>blow</w:t>
+      </w:r>
+      <w:r>
+        <w:t>”</w:t>
+      </w:r>
+      <w:r>
+        <w:t xml:space="preserve"> and the current will stop flowing. </w:t>
       </w:r>
     </w:p>
     <w:p>
       <w:pPr>
-        <w:pStyle w:val="Kop3"/>
+        <w:rPr>
+          <w:bCs/>
+        </w:rPr>
       </w:pPr>
-      <w:bookmarkStart w:id="31" w:name="_Toc122011555"/>
-      <w:r>
-        <w:t>The circuit</w:t>
-      </w:r>
-      <w:bookmarkEnd w:id="31"/>
-    </w:p>
-    <w:p>
-      <w:r>
-        <w:t xml:space="preserve">To control and protect the module and PCB from damage we need to building some passive protection. That’s why I chose some fuses that are 1.25 times the value of the maximum current the module is supposed to use. When this value Is exceeded, the fuse will blow and the current will stop flowing. </w:t>
+      <w:r>
+        <w:t xml:space="preserve">The power mosfet used is the </w:t>
+      </w:r>
+      <w:r>
+        <w:rPr>
+          <w:b/>
+        </w:rPr>
+        <w:t>PMV15ENE</w:t>
+      </w:r>
+      <w:r>
+        <w:rPr>
+          <w:b/>
+        </w:rPr>
+        <w:t xml:space="preserve">. </w:t>
+      </w:r>
+      <w:r>
+        <w:rPr>
+          <w:bCs/>
+        </w:rPr>
+        <w:t xml:space="preserve">This NPN mosfet is designed to be controlled by a 3.3V logic level signal, which the raspberry pi uses as well. The mosfet is able to switch </w:t>
+      </w:r>
+      <w:r>
+        <w:rPr>
+          <w:bCs/>
+        </w:rPr>
+        <w:t>6</w:t>
+      </w:r>
+      <w:r>
+        <w:rPr>
+          <w:bCs/>
+        </w:rPr>
+        <w:t xml:space="preserve">A and that’s why the component may seem overspecced. However, by using a higher current mosfet (lower RDS-on) there is higher efficiency because less energy is converted into </w:t>
+      </w:r>
+      <w:r>
+        <w:rPr>
+          <w:bCs/>
+        </w:rPr>
+        <w:t>resistive energy</w:t>
+      </w:r>
+      <w:r>
+        <w:rPr>
+          <w:bCs/>
+        </w:rPr>
+        <w:t xml:space="preserve"> (</w:t>
+      </w:r>
+      <w:r>
+        <w:rPr>
+          <w:bCs/>
+        </w:rPr>
+        <w:t>h</w:t>
+      </w:r>
+      <w:r>
+        <w:rPr>
+          <w:bCs/>
+        </w:rPr>
+        <w:t>eat)</w:t>
+      </w:r>
+      <w:r>
+        <w:rPr>
+          <w:bCs/>
+        </w:rPr>
+        <w:t>.</w:t>
+      </w:r>
+      <w:r>
+        <w:rPr>
+          <w:bCs/>
+        </w:rPr>
+        <w:t xml:space="preserve"> The component will also have a longer lifetime expectancy.</w:t>
+      </w:r>
+      <w:r>
+        <w:rPr>
+          <w:bCs/>
+        </w:rPr>
+        <w:t xml:space="preserve"> </w:t>
+      </w:r>
+      <w:r>
+        <w:rPr>
+          <w:bCs/>
+        </w:rPr>
+        <w:t>Apart from this it</w:t>
+      </w:r>
+      <w:r>
+        <w:rPr>
+          <w:bCs/>
+        </w:rPr>
+        <w:t xml:space="preserve"> also means</w:t>
+      </w:r>
+      <w:r>
+        <w:rPr>
+          <w:bCs/>
+        </w:rPr>
+        <w:t xml:space="preserve"> there are no </w:t>
+      </w:r>
+      <w:r>
+        <w:rPr>
+          <w:bCs/>
+        </w:rPr>
+        <w:t xml:space="preserve"> extra cooling components (heatsinks) required for t</w:t>
+      </w:r>
+      <w:r>
+        <w:rPr>
+          <w:bCs/>
+        </w:rPr>
+        <w:t>his</w:t>
+      </w:r>
+      <w:r>
+        <w:rPr>
+          <w:bCs/>
+        </w:rPr>
+        <w:t xml:space="preserve"> mosfet.</w:t>
       </w:r>
     </w:p>
     <w:p>
@@ -15573,61 +15512,29 @@
         </w:rPr>
       </w:pPr>
       <w:r>
-        <w:t xml:space="preserve">The power mosfet used is the </w:t>
-      </w:r>
-      <w:r>
-        <w:rPr>
-          <w:b/>
-        </w:rPr>
-        <w:t>IRL540SPBF</w:t>
-      </w:r>
-      <w:r>
-        <w:rPr>
-          <w:b/>
-        </w:rPr>
-        <w:t xml:space="preserve">. </w:t>
-      </w:r>
-      <w:r>
         <w:rPr>
           <w:bCs/>
         </w:rPr>
-        <w:t>This NPN mosfet is designed to be controlled by a 3.3V logic level signal, which the raspberry pi uses as well. The mosfet is able to switch 20A and that’s why the component may seem overspecced. However, by using a higher current mosfet (lower RDS-on) there is higher efficiency because less energy is converted into heat. This also means extra cooling components (heatsinks) are required for the mosfet.</w:t>
-      </w:r>
-    </w:p>
-    <w:p>
-      <w:pPr>
+        <w:t xml:space="preserve">For the </w:t>
+      </w:r>
+      <w:r>
         <w:rPr>
           <w:bCs/>
         </w:rPr>
-      </w:pPr>
+        <w:t>Peltier</w:t>
+      </w:r>
       <w:r>
         <w:rPr>
           <w:bCs/>
         </w:rPr>
-        <w:t xml:space="preserve">For the </w:t>
-      </w:r>
-      <w:proofErr w:type="spellStart"/>
+        <w:t xml:space="preserve"> module we used a H-bridge since the </w:t>
+      </w:r>
       <w:r>
         <w:rPr>
           <w:bCs/>
         </w:rPr>
-        <w:t>peltier</w:t>
-      </w:r>
-      <w:proofErr w:type="spellEnd"/>
-      <w:r>
-        <w:rPr>
-          <w:bCs/>
-        </w:rPr>
-        <w:t xml:space="preserve"> module we used a H-bridge since the </w:t>
-      </w:r>
-      <w:proofErr w:type="spellStart"/>
-      <w:r>
-        <w:rPr>
-          <w:bCs/>
-        </w:rPr>
-        <w:t>peltier</w:t>
-      </w:r>
-      <w:proofErr w:type="spellEnd"/>
+        <w:t>Peltier</w:t>
+      </w:r>
       <w:r>
         <w:rPr>
           <w:bCs/>
@@ -15660,13 +15567,11 @@
         <w:pStyle w:val="Kop2"/>
       </w:pPr>
       <w:bookmarkStart w:id="33" w:name="_Toc122011557"/>
-      <w:proofErr w:type="spellStart"/>
       <w:r>
         <w:lastRenderedPageBreak/>
         <w:t>PowerManagementSystem</w:t>
       </w:r>
       <w:bookmarkEnd w:id="33"/>
-      <w:proofErr w:type="spellEnd"/>
     </w:p>
     <w:p>
       <w:r>
@@ -15693,29 +15598,19 @@
             <v:path o:extrusionok="f" gradientshapeok="t" o:connecttype="rect"/>
             <o:lock v:ext="edit" aspectratio="t"/>
           </v:shapetype>
-          <v:shape id="_x0000_s1026" type="#_x0000_t75" style="position:absolute;margin-left:-55pt;margin-top:46.95pt;width:562.4pt;height:216.85pt;z-index:251667456;mso-position-horizontal-relative:text;mso-position-vertical-relative:text">
+          <v:shape id="_x0000_s1026" type="#_x0000_t75" style="position:absolute;margin-left:-.1pt;margin-top:46.95pt;width:453.05pt;height:174.7pt;z-index:251667456;mso-position-horizontal-relative:text;mso-position-vertical-relative:text">
             <v:imagedata r:id="rId45" o:title=""/>
             <w10:wrap type="square" side="right"/>
           </v:shape>
-          <o:OLEObject Type="Embed" ProgID="Excel.Sheet.12" ShapeID="_x0000_s1026" DrawAspect="Content" ObjectID="_1732626529" r:id="rId46"/>
+          <o:OLEObject Type="Embed" ProgID="Excel.Sheet.12" ShapeID="_x0000_s1026" DrawAspect="Content" ObjectID="_1732961667" r:id="rId46"/>
         </w:object>
       </w:r>
       <w:r>
-        <w:t xml:space="preserve">The </w:t>
-      </w:r>
-      <w:proofErr w:type="spellStart"/>
-      <w:r>
-        <w:t>PowerManagementSystem</w:t>
-      </w:r>
-      <w:proofErr w:type="spellEnd"/>
-      <w:r>
-        <w:t xml:space="preserve"> (PMS) will be in charge of providing energy to all components of the Water Quality Monitoring device (</w:t>
-      </w:r>
-      <w:proofErr w:type="spellStart"/>
+        <w:t>The PowerManagementSystem (PMS) will be in charge of providing energy to all components of the Water Quality Monitoring device (</w:t>
+      </w:r>
       <w:r>
         <w:t>Rastaban</w:t>
       </w:r>
-      <w:proofErr w:type="spellEnd"/>
       <w:r>
         <w:t>). The device has the following components that require power:</w:t>
       </w:r>
@@ -15748,7 +15643,25 @@
     </w:p>
     <w:p>
       <w:r>
-        <w:t>It is important to prevent noise that may be caused by some more power hungry components in the device. That’s the reason why I will try create power lines for 12V, 9V, 5.2V and possibly 3.3V. The 12V rail will use a lot of power where the 5.2 and 3.3 are on the lower side of power usage. The use of capacitors will also smooth out the voltage dips that may occur while load becomes high.</w:t>
+        <w:t>It is important to prevent noise that may be caused by some more power hungry components in the device. That’s the reason why I will try create power lines for 12V, 5</w:t>
+      </w:r>
+      <w:r>
+        <w:t>.0</w:t>
+      </w:r>
+      <w:r>
+        <w:t>V and 3.3V. The 12V rail will use a lot of power where the 5.</w:t>
+      </w:r>
+      <w:r>
+        <w:t>0V</w:t>
+      </w:r>
+      <w:r>
+        <w:t xml:space="preserve"> and 3.3</w:t>
+      </w:r>
+      <w:r>
+        <w:t>V</w:t>
+      </w:r>
+      <w:r>
+        <w:t xml:space="preserve"> are on the lower side of power usage. The use of capacitors will also smooth out the voltage dips that may occur while load becomes high.</w:t>
       </w:r>
     </w:p>
     <w:p>
@@ -15763,15 +15676,18 @@
     </w:p>
     <w:p>
       <w:r>
-        <w:t xml:space="preserve">There are multiple benefits to using ground planes, something that is already widely known. It improves thermals for heat inducing chips and it helps preventing EMC issues. It may however be wise to keep </w:t>
-      </w:r>
-      <w:proofErr w:type="spellStart"/>
-      <w:r>
-        <w:t>analog</w:t>
-      </w:r>
-      <w:proofErr w:type="spellEnd"/>
-      <w:r>
-        <w:t xml:space="preserve"> and digital grounds separated, to prevent ground loops and the noise it creates. We may use positive 12V or 5.2V planes as well, so we can transfer high currents to some loads without heating up the PCB, but this may introduce interference (EMC) with signal lines, something that is not tolerable. </w:t>
+        <w:t xml:space="preserve">There are multiple benefits to using ground planes, something that is already widely known. It improves thermals for heat inducing chips and it helps preventing EMC issues. It may however be wise to keep analog and digital grounds separated, to prevent ground loops and the noise it creates. We may use positive 12V or 5.2V planes as well, so we can transfer high currents to some loads without heating up the PCB, but this may introduce interference (EMC) with signal lines, something that is not tolerable. </w:t>
+      </w:r>
+    </w:p>
+    <w:p>
+      <w:r>
+        <w:t xml:space="preserve">Later in the project we figured that it is not possible to keep analog and digital grounds separated, since </w:t>
+      </w:r>
+      <w:r>
+        <w:t>some ic’s have analog inputs ground that are connected to digital ground. If even one ic has this ground setup, than trying to separate the grounds won’t work.</w:t>
+      </w:r>
+      <w:r>
+        <w:t xml:space="preserve"> Adding the face that it makes routing the pcb more difficult, we will keep this idea in mind, but we won’t implement it for now.</w:t>
       </w:r>
     </w:p>
     <w:p>
@@ -15786,15 +15702,7 @@
     </w:p>
     <w:p>
       <w:r>
-        <w:t xml:space="preserve">EMC or electromagnetic compatibility is a significant part of every PCB design. This starts at the schematic level by making sure there are enough decoupling capacitors, 0 ohm star grounding and keeping HIGH power LOW power, digital and </w:t>
-      </w:r>
-      <w:proofErr w:type="spellStart"/>
-      <w:r>
-        <w:t>analog</w:t>
-      </w:r>
-      <w:proofErr w:type="spellEnd"/>
-      <w:r>
-        <w:t xml:space="preserve"> circuits as isolated as possible.</w:t>
+        <w:t>EMC or electromagnetic compatibility is a significant part of every PCB design. This starts at the schematic level by making sure there are enough decoupling capacitors, 0 ohm star grounding and keeping HIGH power LOW power, digital and analog circuits as isolated as possible.</w:t>
       </w:r>
     </w:p>
     <w:p/>
@@ -15804,7 +15712,6 @@
       </w:pPr>
       <w:bookmarkStart w:id="38" w:name="_Toc122011562"/>
       <w:r>
-        <w:lastRenderedPageBreak/>
         <w:t>ESD protection</w:t>
       </w:r>
       <w:bookmarkEnd w:id="38"/>
@@ -15870,6 +15777,20 @@
             </a:graphic>
           </wp:inline>
         </w:drawing>
+      </w:r>
+    </w:p>
+    <w:p>
+      <w:r>
+        <w:t>We later decided to implement this, since we can always leave the diodes out</w:t>
+      </w:r>
+      <w:r>
+        <w:t xml:space="preserve"> on the PCB</w:t>
+      </w:r>
+      <w:r>
+        <w:t xml:space="preserve"> if it may not be necessary after all.</w:t>
+      </w:r>
+      <w:r>
+        <w:t xml:space="preserve"> </w:t>
       </w:r>
     </w:p>
     <w:p>

</xml_diff>

<commit_message>
wrote more text for main report
-PMS
-pwr gpio
-peltier
-etc
</commit_message>
<xml_diff>
--- a/Documentation/Main report Internship Casper Tak.docx
+++ b/Documentation/Main report Internship Casper Tak.docx
@@ -568,7 +568,15 @@
         <w:t>designing</w:t>
       </w:r>
       <w:r>
-        <w:t xml:space="preserve"> a PCB with KiCad V6</w:t>
+        <w:t xml:space="preserve"> a PCB with </w:t>
+      </w:r>
+      <w:proofErr w:type="spellStart"/>
+      <w:r>
+        <w:t>KiCad</w:t>
+      </w:r>
+      <w:proofErr w:type="spellEnd"/>
+      <w:r>
+        <w:t xml:space="preserve"> V6</w:t>
       </w:r>
     </w:p>
     <w:p>
@@ -3868,14 +3876,24 @@
         <w:t xml:space="preserve"> </w:t>
       </w:r>
       <w:r>
-        <w:t>teachers can be consulted as well. Johan Brussen</w:t>
-      </w:r>
+        <w:t xml:space="preserve">teachers can be consulted as well. Johan </w:t>
+      </w:r>
+      <w:proofErr w:type="spellStart"/>
+      <w:r>
+        <w:t>Brussen</w:t>
+      </w:r>
+      <w:proofErr w:type="spellEnd"/>
       <w:r>
         <w:t xml:space="preserve"> or </w:t>
       </w:r>
       <w:r>
-        <w:t>Francesco Ursino</w:t>
-      </w:r>
+        <w:t xml:space="preserve">Francesco </w:t>
+      </w:r>
+      <w:proofErr w:type="spellStart"/>
+      <w:r>
+        <w:t>Ursino</w:t>
+      </w:r>
+      <w:proofErr w:type="spellEnd"/>
       <w:r>
         <w:t xml:space="preserve"> for example </w:t>
       </w:r>
@@ -3898,8 +3916,13 @@
         <w:t xml:space="preserve"> For EMC I can probably go to Ivo van Diemen</w:t>
       </w:r>
       <w:r>
-        <w:t xml:space="preserve"> De Jel</w:t>
-      </w:r>
+        <w:t xml:space="preserve"> De </w:t>
+      </w:r>
+      <w:proofErr w:type="spellStart"/>
+      <w:r>
+        <w:t>Jel</w:t>
+      </w:r>
+      <w:proofErr w:type="spellEnd"/>
       <w:r>
         <w:t xml:space="preserve">. </w:t>
       </w:r>
@@ -4292,6 +4315,7 @@
               </w:rPr>
               <w:t xml:space="preserve"> </w:t>
             </w:r>
+            <w:proofErr w:type="spellStart"/>
             <w:r>
               <w:rPr>
                 <w:b/>
@@ -4300,6 +4324,7 @@
               </w:rPr>
               <w:t>CoW</w:t>
             </w:r>
+            <w:proofErr w:type="spellEnd"/>
           </w:p>
         </w:tc>
         <w:tc>
@@ -6126,8 +6151,33 @@
                 <w:b/>
                 <w:lang w:val="en-US"/>
               </w:rPr>
-              <w:t>Datasheet unclear if there is a switching value of 750 Mhz or Khz</w:t>
-            </w:r>
+              <w:t xml:space="preserve">Datasheet unclear if there is a switching value of 750 </w:t>
+            </w:r>
+            <w:proofErr w:type="spellStart"/>
+            <w:r>
+              <w:rPr>
+                <w:b/>
+                <w:lang w:val="en-US"/>
+              </w:rPr>
+              <w:t>Mhz</w:t>
+            </w:r>
+            <w:proofErr w:type="spellEnd"/>
+            <w:r>
+              <w:rPr>
+                <w:b/>
+                <w:lang w:val="en-US"/>
+              </w:rPr>
+              <w:t xml:space="preserve"> or </w:t>
+            </w:r>
+            <w:proofErr w:type="spellStart"/>
+            <w:r>
+              <w:rPr>
+                <w:b/>
+                <w:lang w:val="en-US"/>
+              </w:rPr>
+              <w:t>Khz</w:t>
+            </w:r>
+            <w:proofErr w:type="spellEnd"/>
           </w:p>
         </w:tc>
         <w:tc>
@@ -6491,7 +6541,23 @@
                 <w:b/>
                 <w:lang w:val="en-US"/>
               </w:rPr>
-              <w:t>Reputable brand, low cpu usage</w:t>
+              <w:t xml:space="preserve">Reputable brand, low </w:t>
+            </w:r>
+            <w:proofErr w:type="spellStart"/>
+            <w:r>
+              <w:rPr>
+                <w:b/>
+                <w:lang w:val="en-US"/>
+              </w:rPr>
+              <w:t>cpu</w:t>
+            </w:r>
+            <w:proofErr w:type="spellEnd"/>
+            <w:r>
+              <w:rPr>
+                <w:b/>
+                <w:lang w:val="en-US"/>
+              </w:rPr>
+              <w:t xml:space="preserve"> usage</w:t>
             </w:r>
           </w:p>
         </w:tc>
@@ -6609,7 +6675,23 @@
                 <w:b/>
                 <w:lang w:val="en-US"/>
               </w:rPr>
-              <w:t>The flag ship version of the tmc series</w:t>
+              <w:t xml:space="preserve">The flag ship version of the </w:t>
+            </w:r>
+            <w:proofErr w:type="spellStart"/>
+            <w:r>
+              <w:rPr>
+                <w:b/>
+                <w:lang w:val="en-US"/>
+              </w:rPr>
+              <w:t>tmc</w:t>
+            </w:r>
+            <w:proofErr w:type="spellEnd"/>
+            <w:r>
+              <w:rPr>
+                <w:b/>
+                <w:lang w:val="en-US"/>
+              </w:rPr>
+              <w:t xml:space="preserve"> series</w:t>
             </w:r>
           </w:p>
         </w:tc>
@@ -6845,7 +6927,23 @@
                 <w:b/>
                 <w:lang w:val="en-US"/>
               </w:rPr>
-              <w:t>Is able to supply 3.6A of current, enough for the peltier module most likely</w:t>
+              <w:t xml:space="preserve">Is able to supply 3.6A of current, enough for the </w:t>
+            </w:r>
+            <w:proofErr w:type="spellStart"/>
+            <w:r>
+              <w:rPr>
+                <w:b/>
+                <w:lang w:val="en-US"/>
+              </w:rPr>
+              <w:t>peltier</w:t>
+            </w:r>
+            <w:proofErr w:type="spellEnd"/>
+            <w:r>
+              <w:rPr>
+                <w:b/>
+                <w:lang w:val="en-US"/>
+              </w:rPr>
+              <w:t xml:space="preserve"> module most likely</w:t>
             </w:r>
           </w:p>
         </w:tc>
@@ -7312,7 +7410,23 @@
                 <w:b/>
                 <w:lang w:val="en-US"/>
               </w:rPr>
-              <w:t>Galvanic separation of i2c lines which results in high esd level protection. One package saves all</w:t>
+              <w:t xml:space="preserve">Galvanic separation of i2c lines which results in high </w:t>
+            </w:r>
+            <w:proofErr w:type="spellStart"/>
+            <w:r>
+              <w:rPr>
+                <w:b/>
+                <w:lang w:val="en-US"/>
+              </w:rPr>
+              <w:t>esd</w:t>
+            </w:r>
+            <w:proofErr w:type="spellEnd"/>
+            <w:r>
+              <w:rPr>
+                <w:b/>
+                <w:lang w:val="en-US"/>
+              </w:rPr>
+              <w:t xml:space="preserve"> level protection. One package saves all</w:t>
             </w:r>
           </w:p>
         </w:tc>
@@ -8807,8 +8921,17 @@
                 <w:b/>
                 <w:lang w:val="en-US"/>
               </w:rPr>
-              <w:t>The device will heat the examination chamber via resistive heati</w:t>
-            </w:r>
+              <w:t xml:space="preserve">The device will heat the examination chamber via resistive </w:t>
+            </w:r>
+            <w:proofErr w:type="spellStart"/>
+            <w:r>
+              <w:rPr>
+                <w:b/>
+                <w:lang w:val="en-US"/>
+              </w:rPr>
+              <w:t>heati</w:t>
+            </w:r>
+            <w:proofErr w:type="spellEnd"/>
           </w:p>
         </w:tc>
       </w:tr>
@@ -9311,6 +9434,7 @@
         </w:rPr>
       </w:pPr>
       <w:bookmarkStart w:id="10" w:name="_Toc122011534"/>
+      <w:proofErr w:type="spellStart"/>
       <w:r>
         <w:rPr>
           <w:lang w:val="en-US"/>
@@ -9318,6 +9442,7 @@
         <w:t>Statemachine</w:t>
       </w:r>
       <w:bookmarkEnd w:id="10"/>
+      <w:proofErr w:type="spellEnd"/>
     </w:p>
     <w:p>
       <w:pPr>
@@ -9805,6 +9930,7 @@
         </w:rPr>
       </w:pPr>
       <w:bookmarkStart w:id="14" w:name="_Toc122011538"/>
+      <w:proofErr w:type="spellStart"/>
       <w:r>
         <w:rPr>
           <w:lang w:val="en-US"/>
@@ -9813,6 +9939,7 @@
         <w:t>KiCad</w:t>
       </w:r>
       <w:bookmarkEnd w:id="14"/>
+      <w:proofErr w:type="spellEnd"/>
     </w:p>
     <w:p>
       <w:pPr>
@@ -9888,12 +10015,44 @@
     </w:p>
     <w:p>
       <w:r>
-        <w:t xml:space="preserve">The Rastaban project requires a printed circuit board (PCB) to be used and moved safely from one place to another. Additionally, a PCB is the best option for producing the product in larger quantities. I chose KICAD 6 for several reasons. </w:t>
-      </w:r>
-    </w:p>
-    <w:p>
-      <w:r>
-        <w:t>First, it is open-source and free, making it accessible to many hobbyists and professionals. Second, it is a good software to learn how to design PCBs. Previously, I used EasyEda, which is proprietary. However, this comes with ads, limited access to certain features, and increased vulnerability to losing or stealing designs. In addition, I was unable to install useful plugins like an interactive BOM file, 3D model archiver, and fabrication toolkits. These limitations led me to stop using EasyEda. However, it should be noted that using EasyEda's library may be the fastest and cheapest way to produce a fully assembled PCB. If you plan to assemble your PCBs yourself, this is no longer an issue. KICAD 6 also has plugins that allow you to easily obtain LCSC part numbers for PCB assembly with JLCPCB.</w:t>
+        <w:t xml:space="preserve">The </w:t>
+      </w:r>
+      <w:proofErr w:type="spellStart"/>
+      <w:r>
+        <w:t>Rastaban</w:t>
+      </w:r>
+      <w:proofErr w:type="spellEnd"/>
+      <w:r>
+        <w:t xml:space="preserve"> project requires a printed circuit board (PCB) to be used and moved safely from one place to another. Additionally, a PCB is the best option for producing the product in larger quantities. I chose KICAD 6 for several reasons. </w:t>
+      </w:r>
+    </w:p>
+    <w:p>
+      <w:r>
+        <w:t xml:space="preserve">First, it is open-source and free, making it accessible to many hobbyists and professionals. Second, it is a good software to learn how to design PCBs. Previously, I used </w:t>
+      </w:r>
+      <w:proofErr w:type="spellStart"/>
+      <w:r>
+        <w:t>EasyEda</w:t>
+      </w:r>
+      <w:proofErr w:type="spellEnd"/>
+      <w:r>
+        <w:t xml:space="preserve">, which is proprietary. However, this comes with ads, limited access to certain features, and increased vulnerability to losing or stealing designs. In addition, I was unable to install useful plugins like an interactive BOM file, 3D model archiver, and fabrication toolkits. These limitations led me to stop using </w:t>
+      </w:r>
+      <w:proofErr w:type="spellStart"/>
+      <w:r>
+        <w:t>EasyEda</w:t>
+      </w:r>
+      <w:proofErr w:type="spellEnd"/>
+      <w:r>
+        <w:t xml:space="preserve">. However, it should be noted that using </w:t>
+      </w:r>
+      <w:proofErr w:type="spellStart"/>
+      <w:r>
+        <w:t>EasyEda's</w:t>
+      </w:r>
+      <w:proofErr w:type="spellEnd"/>
+      <w:r>
+        <w:t xml:space="preserve"> library may be the fastest and cheapest way to produce a fully assembled PCB. If you plan to assemble your PCBs yourself, this is no longer an issue. KICAD 6 also has plugins that allow you to easily obtain LCSC part numbers for PCB assembly with JLCPCB.</w:t>
       </w:r>
       <w:r>
         <w:br/>
@@ -9963,8 +10122,13 @@
             <w:tcW w:w="2977" w:type="dxa"/>
           </w:tcPr>
           <w:p>
-            <w:r>
-              <w:t>KiCAD JLCPCB tools</w:t>
+            <w:proofErr w:type="spellStart"/>
+            <w:r>
+              <w:t>KiCAD</w:t>
+            </w:r>
+            <w:proofErr w:type="spellEnd"/>
+            <w:r>
+              <w:t xml:space="preserve"> JLCPCB tools</w:t>
             </w:r>
           </w:p>
         </w:tc>
@@ -10198,9 +10362,11 @@
             <w:tcW w:w="2977" w:type="dxa"/>
           </w:tcPr>
           <w:p>
+            <w:proofErr w:type="spellStart"/>
             <w:r>
               <w:t>Freerouting</w:t>
             </w:r>
+            <w:proofErr w:type="spellEnd"/>
           </w:p>
         </w:tc>
         <w:tc>
@@ -10209,7 +10375,15 @@
           </w:tcPr>
           <w:p>
             <w:r>
-              <w:t xml:space="preserve">Auto router for Kicad. It draws all the connections between components for you. Be warned: Auto routing should never be used carelessly, always check the results. </w:t>
+              <w:t xml:space="preserve">Auto router for </w:t>
+            </w:r>
+            <w:proofErr w:type="spellStart"/>
+            <w:r>
+              <w:t>Kicad</w:t>
+            </w:r>
+            <w:proofErr w:type="spellEnd"/>
+            <w:r>
+              <w:t xml:space="preserve">. It draws all the connections between components for you. Be warned: Auto routing should never be used carelessly, always check the results. </w:t>
             </w:r>
           </w:p>
         </w:tc>
@@ -11218,6 +11392,7 @@
                 <w:lang w:eastAsia="nl-NL"/>
               </w:rPr>
             </w:pPr>
+            <w:proofErr w:type="spellStart"/>
             <w:r>
               <w:rPr>
                 <w:rFonts w:ascii="Segoe UI" w:eastAsia="Times New Roman" w:hAnsi="Segoe UI" w:cs="Segoe UI"/>
@@ -11230,6 +11405,7 @@
               </w:rPr>
               <w:t>Weightfactor</w:t>
             </w:r>
+            <w:proofErr w:type="spellEnd"/>
           </w:p>
         </w:tc>
       </w:tr>
@@ -13788,12 +13964,28 @@
     </w:p>
     <w:p>
       <w:r>
-        <w:t xml:space="preserve">Normally a stepper motor has 200 steps per complete revolution. Micro stepping can give you up to 51200 steps per complete revolution (depents on the motor of course) or 1/256 steps. </w:t>
-      </w:r>
-    </w:p>
-    <w:p>
-      <w:r>
-        <w:t xml:space="preserve">Benefits: improves noise levels and motor smoothness/accuracy and could improve energy effiency. </w:t>
+        <w:t>Normally a stepper motor has 200 steps per complete revolution. Micro stepping can give you up to 51200 steps per complete revolution (</w:t>
+      </w:r>
+      <w:proofErr w:type="spellStart"/>
+      <w:r>
+        <w:t>depents</w:t>
+      </w:r>
+      <w:proofErr w:type="spellEnd"/>
+      <w:r>
+        <w:t xml:space="preserve"> on the motor of course) or 1/256 steps. </w:t>
+      </w:r>
+    </w:p>
+    <w:p>
+      <w:r>
+        <w:t xml:space="preserve">Benefits: improves noise levels and motor smoothness/accuracy and could improve energy </w:t>
+      </w:r>
+      <w:proofErr w:type="spellStart"/>
+      <w:r>
+        <w:t>effiency</w:t>
+      </w:r>
+      <w:proofErr w:type="spellEnd"/>
+      <w:r>
+        <w:t xml:space="preserve">. </w:t>
       </w:r>
     </w:p>
     <w:p>
@@ -13914,7 +14106,15 @@
         </w:numPr>
       </w:pPr>
       <w:r>
-        <w:t>Programmable 256 uStep sequencer</w:t>
+        <w:t xml:space="preserve">Programmable 256 </w:t>
+      </w:r>
+      <w:proofErr w:type="spellStart"/>
+      <w:r>
+        <w:t>uStep</w:t>
+      </w:r>
+      <w:proofErr w:type="spellEnd"/>
+      <w:r>
+        <w:t xml:space="preserve"> sequencer</w:t>
       </w:r>
     </w:p>
     <w:p>
@@ -13937,9 +14137,11 @@
           <w:numId w:val="4"/>
         </w:numPr>
       </w:pPr>
+      <w:proofErr w:type="spellStart"/>
       <w:r>
         <w:t>SpreadCycle</w:t>
       </w:r>
+      <w:proofErr w:type="spellEnd"/>
     </w:p>
     <w:p>
       <w:pPr>
@@ -13949,9 +14151,11 @@
           <w:numId w:val="4"/>
         </w:numPr>
       </w:pPr>
+      <w:proofErr w:type="spellStart"/>
       <w:r>
         <w:t>StealthChop</w:t>
       </w:r>
+      <w:proofErr w:type="spellEnd"/>
     </w:p>
     <w:p>
       <w:pPr>
@@ -14654,7 +14858,15 @@
     <w:p>
       <w:r>
         <w:lastRenderedPageBreak/>
-        <w:t xml:space="preserve">Conclusion: The driver UART control only works if there is one driver connected to RX and assigned address to this driver is selected in software (according to the ms1 + ms2 settings you chose). You can however use 2 drivers if you go with the “more than 4 drivers solution” which Trinamic provided. This could be achieved with transistors I suppose. </w:t>
+        <w:t xml:space="preserve">Conclusion: The driver UART control only works if there is one driver connected to RX and assigned address to this driver is selected in software (according to the ms1 + ms2 settings you chose). You can however use 2 drivers if you go with the “more than 4 drivers solution” which </w:t>
+      </w:r>
+      <w:proofErr w:type="spellStart"/>
+      <w:r>
+        <w:t>Trinamic</w:t>
+      </w:r>
+      <w:proofErr w:type="spellEnd"/>
+      <w:r>
+        <w:t xml:space="preserve"> provided. This could be achieved with transistors I suppose. </w:t>
       </w:r>
     </w:p>
     <w:p>
@@ -15113,11 +15325,27 @@
     </w:p>
     <w:p>
       <w:r>
-        <w:t xml:space="preserve">Fix found by Thomas Ijsseldijk: lowering the TX resistor to 500ohms increases the voltage available for the IO of the TMC driver which results in the TMC being able to read the signal. It appears to be </w:t>
+        <w:t xml:space="preserve">Fix found by Thomas </w:t>
+      </w:r>
+      <w:proofErr w:type="spellStart"/>
+      <w:r>
+        <w:t>Ijsseldijk</w:t>
+      </w:r>
+      <w:proofErr w:type="spellEnd"/>
+      <w:r>
+        <w:t xml:space="preserve">: lowering the TX resistor to 500ohms increases the voltage available for the IO of the TMC driver which results in the TMC being able to read the signal. It appears to be </w:t>
       </w:r>
       <w:r>
         <w:lastRenderedPageBreak/>
-        <w:t xml:space="preserve">very important to choose the right resistor value. It is now possible to control the stepper motors via UART. This reduces the pins required on the raspberry pi with 7 pins (removing all step and dir </w:t>
+        <w:t xml:space="preserve">very important to choose the right resistor value. It is now possible to control the stepper motors via UART. This reduces the pins required on the raspberry pi with 7 pins (removing all step and </w:t>
+      </w:r>
+      <w:proofErr w:type="spellStart"/>
+      <w:r>
+        <w:t>dir</w:t>
+      </w:r>
+      <w:proofErr w:type="spellEnd"/>
+      <w:r>
+        <w:t xml:space="preserve"> </w:t>
       </w:r>
       <w:r>
         <w:t>pins</w:t>
@@ -15209,9 +15437,11 @@
       <w:r>
         <w:t>Thermal control will be in charge of providing energy and controlling all thermal regulating components of the Water Quality Monitoring (</w:t>
       </w:r>
+      <w:proofErr w:type="spellStart"/>
       <w:r>
         <w:t>Rastaban</w:t>
       </w:r>
+      <w:proofErr w:type="spellEnd"/>
       <w:r>
         <w:t xml:space="preserve">) device fluids. </w:t>
       </w:r>
@@ -15273,7 +15503,15 @@
         <w:t>Fan</w:t>
       </w:r>
       <w:r>
-        <w:t xml:space="preserve"> (for peltier)</w:t>
+        <w:t xml:space="preserve"> (for </w:t>
+      </w:r>
+      <w:proofErr w:type="spellStart"/>
+      <w:r>
+        <w:t>peltier</w:t>
+      </w:r>
+      <w:proofErr w:type="spellEnd"/>
+      <w:r>
+        <w:t>)</w:t>
       </w:r>
     </w:p>
     <w:p>
@@ -15299,6 +15537,9 @@
       </w:pPr>
       <w:bookmarkStart w:id="31" w:name="_Toc122011555"/>
       <w:r>
+        <w:rPr>
+          <w:noProof/>
+        </w:rPr>
         <w:drawing>
           <wp:anchor distT="0" distB="0" distL="114300" distR="114300" simplePos="0" relativeHeight="251668480" behindDoc="0" locked="0" layoutInCell="1" allowOverlap="1" wp14:anchorId="26EFF7F6" wp14:editId="0E9E59F9">
             <wp:simplePos x="0" y="0"/>
@@ -15567,11 +15808,34 @@
         <w:pStyle w:val="Kop2"/>
       </w:pPr>
       <w:bookmarkStart w:id="33" w:name="_Toc122011557"/>
+      <w:proofErr w:type="spellStart"/>
       <w:r>
         <w:lastRenderedPageBreak/>
         <w:t>PowerManagementSystem</w:t>
       </w:r>
       <w:bookmarkEnd w:id="33"/>
+      <w:proofErr w:type="spellEnd"/>
+    </w:p>
+    <w:p>
+      <w:r>
+        <w:t xml:space="preserve">The </w:t>
+      </w:r>
+      <w:proofErr w:type="spellStart"/>
+      <w:r>
+        <w:t>PowerManagementSystem</w:t>
+      </w:r>
+      <w:proofErr w:type="spellEnd"/>
+      <w:r>
+        <w:t xml:space="preserve"> (PMS) will be in charge of providing energy to all components of the Water Quality Monitoring device (</w:t>
+      </w:r>
+      <w:proofErr w:type="spellStart"/>
+      <w:r>
+        <w:t>Rastaban</w:t>
+      </w:r>
+      <w:proofErr w:type="spellEnd"/>
+      <w:r>
+        <w:t>). The device has the following components that require power:</w:t>
+      </w:r>
     </w:p>
     <w:p>
       <w:r>
@@ -15598,24 +15862,14 @@
             <v:path o:extrusionok="f" gradientshapeok="t" o:connecttype="rect"/>
             <o:lock v:ext="edit" aspectratio="t"/>
           </v:shapetype>
-          <v:shape id="_x0000_s1026" type="#_x0000_t75" style="position:absolute;margin-left:-.1pt;margin-top:46.95pt;width:453.05pt;height:174.7pt;z-index:251667456;mso-position-horizontal-relative:text;mso-position-vertical-relative:text">
+          <v:shape id="_x0000_s1026" type="#_x0000_t75" style="position:absolute;margin-left:.4pt;margin-top:10.7pt;width:453.05pt;height:174.7pt;z-index:251667456;mso-position-horizontal-relative:text;mso-position-vertical-relative:text">
             <v:imagedata r:id="rId45" o:title=""/>
             <w10:wrap type="square" side="right"/>
           </v:shape>
-          <o:OLEObject Type="Embed" ProgID="Excel.Sheet.12" ShapeID="_x0000_s1026" DrawAspect="Content" ObjectID="_1732961667" r:id="rId46"/>
+          <o:OLEObject Type="Embed" ProgID="Excel.Sheet.12" ShapeID="_x0000_s1026" DrawAspect="Content" ObjectID="_1732965832" r:id="rId46"/>
         </w:object>
       </w:r>
-      <w:r>
-        <w:t>The PowerManagementSystem (PMS) will be in charge of providing energy to all components of the Water Quality Monitoring device (</w:t>
-      </w:r>
-      <w:r>
-        <w:t>Rastaban</w:t>
-      </w:r>
-      <w:r>
-        <w:t>). The device has the following components that require power:</w:t>
-      </w:r>
-    </w:p>
-    <w:p/>
+    </w:p>
     <w:p>
       <w:pPr>
         <w:pStyle w:val="Kop3"/>
@@ -15628,6 +15882,63 @@
     </w:p>
     <w:p>
       <w:r>
+        <w:drawing>
+          <wp:anchor distT="0" distB="0" distL="114300" distR="114300" simplePos="0" relativeHeight="251670528" behindDoc="0" locked="0" layoutInCell="1" allowOverlap="1" wp14:anchorId="16D87AD6" wp14:editId="26DCC6A5">
+            <wp:simplePos x="0" y="0"/>
+            <wp:positionH relativeFrom="page">
+              <wp:posOffset>4063183</wp:posOffset>
+            </wp:positionH>
+            <wp:positionV relativeFrom="paragraph">
+              <wp:posOffset>5479</wp:posOffset>
+            </wp:positionV>
+            <wp:extent cx="3109595" cy="1521460"/>
+            <wp:effectExtent l="0" t="0" r="0" b="2540"/>
+            <wp:wrapSquare wrapText="bothSides"/>
+            <wp:docPr id="28" name="Afbeelding 28"/>
+            <wp:cNvGraphicFramePr>
+              <a:graphicFrameLocks xmlns:a="http://schemas.openxmlformats.org/drawingml/2006/main" noChangeAspect="1"/>
+            </wp:cNvGraphicFramePr>
+            <a:graphic xmlns:a="http://schemas.openxmlformats.org/drawingml/2006/main">
+              <a:graphicData uri="http://schemas.openxmlformats.org/drawingml/2006/picture">
+                <pic:pic xmlns:pic="http://schemas.openxmlformats.org/drawingml/2006/picture">
+                  <pic:nvPicPr>
+                    <pic:cNvPr id="1" name=""/>
+                    <pic:cNvPicPr/>
+                  </pic:nvPicPr>
+                  <pic:blipFill>
+                    <a:blip r:embed="rId47" cstate="print">
+                      <a:extLst>
+                        <a:ext uri="{28A0092B-C50C-407E-A947-70E740481C1C}">
+                          <a14:useLocalDpi xmlns:a14="http://schemas.microsoft.com/office/drawing/2010/main" val="0"/>
+                        </a:ext>
+                      </a:extLst>
+                    </a:blip>
+                    <a:stretch>
+                      <a:fillRect/>
+                    </a:stretch>
+                  </pic:blipFill>
+                  <pic:spPr>
+                    <a:xfrm>
+                      <a:off x="0" y="0"/>
+                      <a:ext cx="3109595" cy="1521460"/>
+                    </a:xfrm>
+                    <a:prstGeom prst="rect">
+                      <a:avLst/>
+                    </a:prstGeom>
+                  </pic:spPr>
+                </pic:pic>
+              </a:graphicData>
+            </a:graphic>
+            <wp14:sizeRelH relativeFrom="margin">
+              <wp14:pctWidth>0</wp14:pctWidth>
+            </wp14:sizeRelH>
+            <wp14:sizeRelV relativeFrom="margin">
+              <wp14:pctHeight>0</wp14:pctHeight>
+            </wp14:sizeRelV>
+          </wp:anchor>
+        </w:drawing>
+      </w:r>
+      <w:r>
         <w:t>This table is just an indication of the possible power consumption and it was made to give some insights. After seeing this table I think I can conclude that a 24V 10A (240W) power supply should be sufficient to run the whole device at full power, something that will not be typical but should be accounted for. This power supply will be an external one for the time being, since it eliminates the need for a much bigger PCB and extra EMC and safety precautions. It also gives us the possibility to easily swap the PSU out if it gets damaged.</w:t>
       </w:r>
     </w:p>
@@ -15676,15 +15987,55 @@
     </w:p>
     <w:p>
       <w:r>
-        <w:t xml:space="preserve">There are multiple benefits to using ground planes, something that is already widely known. It improves thermals for heat inducing chips and it helps preventing EMC issues. It may however be wise to keep analog and digital grounds separated, to prevent ground loops and the noise it creates. We may use positive 12V or 5.2V planes as well, so we can transfer high currents to some loads without heating up the PCB, but this may introduce interference (EMC) with signal lines, something that is not tolerable. </w:t>
-      </w:r>
-    </w:p>
-    <w:p>
-      <w:r>
-        <w:t xml:space="preserve">Later in the project we figured that it is not possible to keep analog and digital grounds separated, since </w:t>
-      </w:r>
-      <w:r>
-        <w:t>some ic’s have analog inputs ground that are connected to digital ground. If even one ic has this ground setup, than trying to separate the grounds won’t work.</w:t>
+        <w:t xml:space="preserve">There are multiple benefits to using ground planes, something that is already widely known. It improves thermals for heat inducing chips and it helps preventing EMC issues. It may however be wise to keep </w:t>
+      </w:r>
+      <w:proofErr w:type="spellStart"/>
+      <w:r>
+        <w:t>analog</w:t>
+      </w:r>
+      <w:proofErr w:type="spellEnd"/>
+      <w:r>
+        <w:t xml:space="preserve"> and digital grounds separated, to prevent ground loops and the noise it creates. We may use positive 12V or 5.2V planes as well, so we can transfer high currents to some loads without heating up the PCB, but this may introduce interference (EMC) with signal lines, something that is not tolerable. </w:t>
+      </w:r>
+    </w:p>
+    <w:p>
+      <w:r>
+        <w:t xml:space="preserve">Later in the project we figured that it is not possible to keep </w:t>
+      </w:r>
+      <w:proofErr w:type="spellStart"/>
+      <w:r>
+        <w:t>analog</w:t>
+      </w:r>
+      <w:proofErr w:type="spellEnd"/>
+      <w:r>
+        <w:t xml:space="preserve"> and digital grounds separated, since </w:t>
+      </w:r>
+      <w:r>
+        <w:t xml:space="preserve">some </w:t>
+      </w:r>
+      <w:proofErr w:type="spellStart"/>
+      <w:r>
+        <w:t>ic’s</w:t>
+      </w:r>
+      <w:proofErr w:type="spellEnd"/>
+      <w:r>
+        <w:t xml:space="preserve"> have </w:t>
+      </w:r>
+      <w:proofErr w:type="spellStart"/>
+      <w:r>
+        <w:t>analog</w:t>
+      </w:r>
+      <w:proofErr w:type="spellEnd"/>
+      <w:r>
+        <w:t xml:space="preserve"> inputs ground that are connected to digital ground. If even one </w:t>
+      </w:r>
+      <w:proofErr w:type="spellStart"/>
+      <w:r>
+        <w:t>ic</w:t>
+      </w:r>
+      <w:proofErr w:type="spellEnd"/>
+      <w:r>
+        <w:t xml:space="preserve"> has this ground setup, than trying to separate the grounds won’t work.</w:t>
       </w:r>
       <w:r>
         <w:t xml:space="preserve"> Adding the face that it makes routing the pcb more difficult, we will keep this idea in mind, but we won’t implement it for now.</w:t>
@@ -15696,13 +16047,22 @@
       </w:pPr>
       <w:bookmarkStart w:id="37" w:name="_Toc122011561"/>
       <w:r>
+        <w:lastRenderedPageBreak/>
         <w:t>EMC</w:t>
       </w:r>
       <w:bookmarkEnd w:id="37"/>
     </w:p>
     <w:p>
       <w:r>
-        <w:t>EMC or electromagnetic compatibility is a significant part of every PCB design. This starts at the schematic level by making sure there are enough decoupling capacitors, 0 ohm star grounding and keeping HIGH power LOW power, digital and analog circuits as isolated as possible.</w:t>
+        <w:t xml:space="preserve">EMC or electromagnetic compatibility is a significant part of every PCB design. This starts at the schematic level by making sure there are enough decoupling capacitors, 0 ohm star grounding and keeping HIGH power LOW power, digital and </w:t>
+      </w:r>
+      <w:proofErr w:type="spellStart"/>
+      <w:r>
+        <w:t>analog</w:t>
+      </w:r>
+      <w:proofErr w:type="spellEnd"/>
+      <w:r>
+        <w:t xml:space="preserve"> circuits as isolated as possible.</w:t>
       </w:r>
     </w:p>
     <w:p/>
@@ -15747,7 +16107,7 @@
                     </pic:cNvPicPr>
                   </pic:nvPicPr>
                   <pic:blipFill>
-                    <a:blip r:embed="rId47" cstate="print">
+                    <a:blip r:embed="rId48" cstate="print">
                       <a:extLst>
                         <a:ext uri="{28A0092B-C50C-407E-A947-70E740481C1C}">
                           <a14:useLocalDpi xmlns:a14="http://schemas.microsoft.com/office/drawing/2010/main" val="0"/>
@@ -15805,7 +16165,13 @@
     </w:p>
     <w:p>
       <w:r>
-        <w:t xml:space="preserve">There a 2 main types of upping or lowering the voltage in a circuit. We can use Buck/Boost converters or linear regulators. The main benefit of using a buck/boost converter is its high efficiency and therefor lower heat dissipation. Sadly it comes at the price of many components (PCB space) and a noise on the supply line due to switching. A linear regulator on the other hand wastes an extreme amount of the energy supplied to it as heat, but the output voltage does not create as much noise. A great bonus is that if the voltage difference is not great between input and output, than sometimes the linear regulator is more efficient than a switching. </w:t>
+        <w:t xml:space="preserve">There a </w:t>
+      </w:r>
+      <w:r>
+        <w:t>two</w:t>
+      </w:r>
+      <w:r>
+        <w:t xml:space="preserve"> main types of upping or lowering the voltage in a circuit. We can use Buck/Boost converters or linear regulators. The main benefit of using a buck/boost converter is its high efficiency and therefor lower heat dissipation. Sadly it comes at the price of many components (PCB space) and a noise on the supply line due to switching. A linear regulator on the other hand wastes an extreme amount of the energy supplied to it as heat, but the output voltage does not create as much noise. A great bonus is that if the voltage difference is not great between input and output, than sometimes the linear regulator is more efficient than a switching. </w:t>
       </w:r>
     </w:p>
     <w:p>
@@ -15813,13 +16179,100 @@
         <w:t>Choosing what type fits our voltage rails really depends on what is more important in our device’s case. We care more about functionality and repairability at this stage of the device so using a linear regulator would most likely be sufficient in most of our cases.</w:t>
       </w:r>
     </w:p>
-    <w:p/>
+    <w:p>
+      <w:r>
+        <w:t xml:space="preserve">We later decided to go with two step down converters. We use </w:t>
+      </w:r>
+      <w:r>
+        <w:t>switching regulators: one for the raspberry pi 5.0V, which can deliver 3A max if required. This is smart since the RPI will later use a camera</w:t>
+      </w:r>
+      <w:r>
+        <w:t xml:space="preserve">. Some other components run on the same 5V as the raspberry pi </w:t>
+      </w:r>
+      <w:r>
+        <w:t>like the microscope led</w:t>
+      </w:r>
+      <w:r>
+        <w:t xml:space="preserve">, </w:t>
+      </w:r>
+      <w:r>
+        <w:t xml:space="preserve">the </w:t>
+      </w:r>
+      <w:proofErr w:type="spellStart"/>
+      <w:r>
+        <w:t>voicecoil</w:t>
+      </w:r>
+      <w:proofErr w:type="spellEnd"/>
+      <w:r>
+        <w:t xml:space="preserve"> driver</w:t>
+      </w:r>
+      <w:r>
+        <w:t xml:space="preserve"> (with buck converter IC)</w:t>
+      </w:r>
+      <w:r>
+        <w:t xml:space="preserve"> and it is also </w:t>
+      </w:r>
+      <w:r>
+        <w:t xml:space="preserve">supplying </w:t>
+      </w:r>
+      <w:r>
+        <w:t xml:space="preserve">the </w:t>
+      </w:r>
+      <w:r>
+        <w:t xml:space="preserve">5.0V </w:t>
+      </w:r>
+      <w:r>
+        <w:t xml:space="preserve">breakout of the </w:t>
+      </w:r>
+      <w:r>
+        <w:t>breakout power</w:t>
+      </w:r>
+      <w:r>
+        <w:t xml:space="preserve"> pin</w:t>
+      </w:r>
+      <w:r>
+        <w:t>s</w:t>
+      </w:r>
+      <w:r>
+        <w:t xml:space="preserve"> header</w:t>
+      </w:r>
+      <w:r>
+        <w:t>.</w:t>
+      </w:r>
+      <w:r>
+        <w:t xml:space="preserve"> There is most likely no protection required since the LM2596 5.0 has build in </w:t>
+      </w:r>
+      <w:r>
+        <w:t>thermal</w:t>
+      </w:r>
+      <w:r>
+        <w:t xml:space="preserve"> and overvoltage protection.</w:t>
+      </w:r>
+      <w:r>
+        <w:t xml:space="preserve"> The 3.3V converters are the </w:t>
+      </w:r>
+      <w:r>
+        <w:t>TLV1117-33</w:t>
+      </w:r>
+      <w:r>
+        <w:t xml:space="preserve"> </w:t>
+      </w:r>
+      <w:proofErr w:type="spellStart"/>
+      <w:r>
+        <w:t>ic’s</w:t>
+      </w:r>
+      <w:proofErr w:type="spellEnd"/>
+      <w:r>
+        <w:t>. These can provide up to 3A.</w:t>
+      </w:r>
+    </w:p>
     <w:p>
       <w:pPr>
         <w:pStyle w:val="Kop3"/>
       </w:pPr>
       <w:bookmarkStart w:id="40" w:name="_Toc122011564"/>
       <w:r>
+        <w:lastRenderedPageBreak/>
         <w:t>12V vs 24V</w:t>
       </w:r>
       <w:bookmarkEnd w:id="40"/>
@@ -15827,6 +16280,35 @@
     <w:p>
       <w:r>
         <w:t>Since the primary and secondary stepper motors are designed to run on 12V we think it may be wise to choose a 12V supply. 24V gives us more headroom for voltage dips, but the motors can probably not handle the voltage difference. It is also less efficient to buck a higher voltage to a lower voltage, so keeping the difference lower is better. We do need to compensate for the possible voltage dips with capacitors and a PSU with a rather high current (probably 10A). I think that a 120W power supply would suffice for this prototype.</w:t>
+      </w:r>
+      <w:r>
+        <w:t xml:space="preserve"> As an addition </w:t>
+      </w:r>
+      <w:r>
+        <w:t xml:space="preserve">we found that the </w:t>
+      </w:r>
+      <w:proofErr w:type="spellStart"/>
+      <w:r>
+        <w:t>peltier</w:t>
+      </w:r>
+      <w:proofErr w:type="spellEnd"/>
+      <w:r>
+        <w:t xml:space="preserve"> module usually work on lower voltages like 12V, 5.0V and even 2.2V when they are really small (1cm by 1cm). </w:t>
+      </w:r>
+      <w:r>
+        <w:t>bucking the voltage from 24 to 12</w:t>
+      </w:r>
+      <w:r>
+        <w:t xml:space="preserve"> or lower</w:t>
+      </w:r>
+      <w:r>
+        <w:t xml:space="preserve"> and still having &gt;3A currents will be very difficult when it comes to size</w:t>
+      </w:r>
+      <w:r>
+        <w:t>s of IC’s.</w:t>
+      </w:r>
+      <w:r>
+        <w:t xml:space="preserve"> using 12V is again beneficial in this case.</w:t>
       </w:r>
     </w:p>
     <w:p>
@@ -15835,7 +16317,6 @@
       </w:pPr>
       <w:bookmarkStart w:id="41" w:name="_Toc122011565"/>
       <w:r>
-        <w:lastRenderedPageBreak/>
         <w:t>Trace</w:t>
       </w:r>
       <w:r>
@@ -15852,9 +16333,17 @@
           <w:noProof/>
         </w:rPr>
         <w:drawing>
-          <wp:inline distT="0" distB="0" distL="0" distR="0" wp14:anchorId="300F61A6" wp14:editId="5921F26C">
-            <wp:extent cx="5760720" cy="5621020"/>
-            <wp:effectExtent l="0" t="0" r="0" b="0"/>
+          <wp:anchor distT="0" distB="0" distL="114300" distR="114300" simplePos="0" relativeHeight="251669504" behindDoc="0" locked="0" layoutInCell="1" allowOverlap="1" wp14:anchorId="300F61A6" wp14:editId="2B0A16FF">
+            <wp:simplePos x="0" y="0"/>
+            <wp:positionH relativeFrom="page">
+              <wp:posOffset>3786545</wp:posOffset>
+            </wp:positionH>
+            <wp:positionV relativeFrom="paragraph">
+              <wp:posOffset>479781</wp:posOffset>
+            </wp:positionV>
+            <wp:extent cx="3497162" cy="3412355"/>
+            <wp:effectExtent l="0" t="0" r="8255" b="0"/>
+            <wp:wrapSquare wrapText="bothSides"/>
             <wp:docPr id="30" name="Afbeelding 30" descr="Afbeelding met tafel&#10;&#10;Automatisch gegenereerde beschrijving"/>
             <wp:cNvGraphicFramePr>
               <a:graphicFrameLocks xmlns:a="http://schemas.openxmlformats.org/drawingml/2006/main" noChangeAspect="1"/>
@@ -15867,7 +16356,13 @@
                     <pic:cNvPicPr/>
                   </pic:nvPicPr>
                   <pic:blipFill>
-                    <a:blip r:embed="rId48"/>
+                    <a:blip r:embed="rId49">
+                      <a:extLst>
+                        <a:ext uri="{28A0092B-C50C-407E-A947-70E740481C1C}">
+                          <a14:useLocalDpi xmlns:a14="http://schemas.microsoft.com/office/drawing/2010/main" val="0"/>
+                        </a:ext>
+                      </a:extLst>
+                    </a:blip>
                     <a:stretch>
                       <a:fillRect/>
                     </a:stretch>
@@ -15875,7 +16370,7 @@
                   <pic:spPr>
                     <a:xfrm>
                       <a:off x="0" y="0"/>
-                      <a:ext cx="5760720" cy="5621020"/>
+                      <a:ext cx="3497162" cy="3412355"/>
                     </a:xfrm>
                     <a:prstGeom prst="rect">
                       <a:avLst/>
@@ -15884,10 +16379,66 @@
                 </pic:pic>
               </a:graphicData>
             </a:graphic>
-          </wp:inline>
+            <wp14:sizeRelH relativeFrom="margin">
+              <wp14:pctWidth>0</wp14:pctWidth>
+            </wp14:sizeRelH>
+            <wp14:sizeRelV relativeFrom="margin">
+              <wp14:pctHeight>0</wp14:pctHeight>
+            </wp14:sizeRelV>
+          </wp:anchor>
         </w:drawing>
       </w:r>
-    </w:p>
+      <w:r>
+        <w:t xml:space="preserve">Since high currents will run through the board to some components, we need to create thicker wires other wise the resistance will be too high and the board will heat drastically, possibly leading to traces burning up or </w:t>
+      </w:r>
+      <w:r>
+        <w:t xml:space="preserve">degrading over time due to </w:t>
+      </w:r>
+      <w:r>
+        <w:t>temperature fluctuations.</w:t>
+      </w:r>
+    </w:p>
+    <w:p>
+      <w:r>
+        <w:t xml:space="preserve">I used an online calculator to get a overall indication of the track width required. Sadly it seems impossible to create a 5.62 </w:t>
+      </w:r>
+      <w:r>
+        <w:t xml:space="preserve">mm trace for every </w:t>
+      </w:r>
+      <w:r>
+        <w:t xml:space="preserve">high power net. </w:t>
+      </w:r>
+      <w:r>
+        <w:t xml:space="preserve">I decided to go with a trace with that was still possible to route and that roughly resembled the width of the package pins of the power </w:t>
+      </w:r>
+      <w:proofErr w:type="spellStart"/>
+      <w:r>
+        <w:t>ic</w:t>
+      </w:r>
+      <w:proofErr w:type="spellEnd"/>
+      <w:r>
+        <w:t xml:space="preserve"> use.</w:t>
+      </w:r>
+      <w:r>
+        <w:t xml:space="preserve"> This may not have the most professional way to test and see if this would work, but it is the only </w:t>
+      </w:r>
+      <w:r>
+        <w:t>way t</w:t>
+      </w:r>
+      <w:r>
+        <w:t>o go.</w:t>
+      </w:r>
+      <w:r>
+        <w:t xml:space="preserve"> It later seemed to work perfectly fine using </w:t>
+      </w:r>
+      <w:r>
+        <w:t>0.6mm wide traces.</w:t>
+      </w:r>
+      <w:r>
+        <w:t xml:space="preserve"> It would be a smart experiment to check the temperature of the board with a high resolution thermal camera.</w:t>
+      </w:r>
+    </w:p>
+    <w:p/>
     <w:p>
       <w:pPr>
         <w:pStyle w:val="Kop3"/>
@@ -15899,14 +16450,158 @@
       <w:bookmarkEnd w:id="42"/>
     </w:p>
     <w:p>
+      <w:r>
+        <w:drawing>
+          <wp:anchor distT="0" distB="0" distL="114300" distR="114300" simplePos="0" relativeHeight="251671552" behindDoc="0" locked="0" layoutInCell="1" allowOverlap="1" wp14:anchorId="3013D2A3" wp14:editId="60E65C49">
+            <wp:simplePos x="0" y="0"/>
+            <wp:positionH relativeFrom="column">
+              <wp:posOffset>2124710</wp:posOffset>
+            </wp:positionH>
+            <wp:positionV relativeFrom="paragraph">
+              <wp:posOffset>380365</wp:posOffset>
+            </wp:positionV>
+            <wp:extent cx="4321810" cy="1635760"/>
+            <wp:effectExtent l="0" t="0" r="2540" b="2540"/>
+            <wp:wrapSquare wrapText="bothSides"/>
+            <wp:docPr id="35" name="Afbeelding 35"/>
+            <wp:cNvGraphicFramePr>
+              <a:graphicFrameLocks xmlns:a="http://schemas.openxmlformats.org/drawingml/2006/main" noChangeAspect="1"/>
+            </wp:cNvGraphicFramePr>
+            <a:graphic xmlns:a="http://schemas.openxmlformats.org/drawingml/2006/main">
+              <a:graphicData uri="http://schemas.openxmlformats.org/drawingml/2006/picture">
+                <pic:pic xmlns:pic="http://schemas.openxmlformats.org/drawingml/2006/picture">
+                  <pic:nvPicPr>
+                    <pic:cNvPr id="1" name=""/>
+                    <pic:cNvPicPr/>
+                  </pic:nvPicPr>
+                  <pic:blipFill>
+                    <a:blip r:embed="rId50" cstate="print">
+                      <a:extLst>
+                        <a:ext uri="{28A0092B-C50C-407E-A947-70E740481C1C}">
+                          <a14:useLocalDpi xmlns:a14="http://schemas.microsoft.com/office/drawing/2010/main" val="0"/>
+                        </a:ext>
+                      </a:extLst>
+                    </a:blip>
+                    <a:stretch>
+                      <a:fillRect/>
+                    </a:stretch>
+                  </pic:blipFill>
+                  <pic:spPr>
+                    <a:xfrm>
+                      <a:off x="0" y="0"/>
+                      <a:ext cx="4321810" cy="1635760"/>
+                    </a:xfrm>
+                    <a:prstGeom prst="rect">
+                      <a:avLst/>
+                    </a:prstGeom>
+                  </pic:spPr>
+                </pic:pic>
+              </a:graphicData>
+            </a:graphic>
+            <wp14:sizeRelH relativeFrom="margin">
+              <wp14:pctWidth>0</wp14:pctWidth>
+            </wp14:sizeRelH>
+            <wp14:sizeRelV relativeFrom="margin">
+              <wp14:pctHeight>0</wp14:pctHeight>
+            </wp14:sizeRelV>
+          </wp:anchor>
+        </w:drawing>
+      </w:r>
+      <w:r>
+        <w:t>I</w:t>
+      </w:r>
+      <w:r>
+        <w:t xml:space="preserve"> noticed that the power circuit </w:t>
+      </w:r>
+      <w:r>
+        <w:t>created a high whining noise when I connected a minor load (300ma). This noise was most likely coming from the coil. I forgot to add the decoupling capacitor to the output of the LM2596 5.0.</w:t>
+      </w:r>
+      <w:r>
+        <w:t xml:space="preserve"> This most likely caused the output to create pulses  in the kHz range that where audible trough the coil.</w:t>
+      </w:r>
+    </w:p>
+    <w:p>
+      <w:r>
+        <w:t>It was resolved after adding an 220uF capacitor to the ou</w:t>
+      </w:r>
+      <w:r>
+        <w:t>t</w:t>
+      </w:r>
+      <w:r>
+        <w:t>put.</w:t>
+      </w:r>
+    </w:p>
+    <w:p>
       <w:pPr>
-        <w:rPr>
-          <w:rFonts w:asciiTheme="majorHAnsi" w:eastAsiaTheme="majorEastAsia" w:hAnsiTheme="majorHAnsi" w:cstheme="majorBidi"/>
-          <w:color w:val="1F3763" w:themeColor="accent1" w:themeShade="7F"/>
-          <w:sz w:val="24"/>
-          <w:szCs w:val="24"/>
-        </w:rPr>
+        <w:pStyle w:val="Kop3"/>
       </w:pPr>
+      <w:proofErr w:type="spellStart"/>
+      <w:r>
+        <w:t>Backpower</w:t>
+      </w:r>
+      <w:proofErr w:type="spellEnd"/>
+      <w:r>
+        <w:t xml:space="preserve"> protection circuit </w:t>
+      </w:r>
+    </w:p>
+    <w:p>
+      <w:pPr>
+        <w:pStyle w:val="Geenafstand"/>
+      </w:pPr>
+      <w:r>
+        <w:t xml:space="preserve">The </w:t>
+      </w:r>
+      <w:proofErr w:type="spellStart"/>
+      <w:r>
+        <w:t>Backpower</w:t>
+      </w:r>
+      <w:proofErr w:type="spellEnd"/>
+      <w:r>
+        <w:t xml:space="preserve"> protection circuit or BPC is there to protect the Raspberry pi if the user connects a 5V supply to the raspberry pi micro </w:t>
+      </w:r>
+      <w:proofErr w:type="spellStart"/>
+      <w:r>
+        <w:t>usb</w:t>
+      </w:r>
+      <w:proofErr w:type="spellEnd"/>
+      <w:r>
+        <w:t xml:space="preserve"> port and connects 12V to the barrel jack on the pi hat at the same time.</w:t>
+      </w:r>
+      <w:r>
+        <w:t xml:space="preserve"> This circuit was not tested since we lacked the components required to create it. The </w:t>
+      </w:r>
+      <w:r>
+        <w:lastRenderedPageBreak/>
+        <w:t xml:space="preserve">protection </w:t>
+      </w:r>
+      <w:r>
+        <w:t>circuit can be bypassed using</w:t>
+      </w:r>
+      <w:r>
+        <w:t xml:space="preserve"> the solder jumper</w:t>
+      </w:r>
+      <w:r>
+        <w:t xml:space="preserve"> JP2.</w:t>
+      </w:r>
+      <w:r>
+        <w:t xml:space="preserve"> The housing for the </w:t>
+      </w:r>
+      <w:proofErr w:type="spellStart"/>
+      <w:r>
+        <w:t>Rastaban</w:t>
+      </w:r>
+      <w:proofErr w:type="spellEnd"/>
+      <w:r>
+        <w:t xml:space="preserve"> project could be designed in such a way that the micro </w:t>
+      </w:r>
+      <w:proofErr w:type="spellStart"/>
+      <w:r>
+        <w:t>usb</w:t>
+      </w:r>
+      <w:proofErr w:type="spellEnd"/>
+      <w:r>
+        <w:t xml:space="preserve"> connector gets covered.</w:t>
+      </w:r>
       <w:r>
         <w:br w:type="page"/>
       </w:r>
@@ -15918,6 +16613,113 @@
       <w:r>
         <w:lastRenderedPageBreak/>
         <w:t>Pi Hat i2c EEPROM interface</w:t>
+      </w:r>
+    </w:p>
+    <w:p>
+      <w:r>
+        <w:drawing>
+          <wp:anchor distT="0" distB="0" distL="114300" distR="114300" simplePos="0" relativeHeight="251672576" behindDoc="0" locked="0" layoutInCell="1" allowOverlap="1" wp14:anchorId="7DA4A8E6" wp14:editId="327E81C3">
+            <wp:simplePos x="0" y="0"/>
+            <wp:positionH relativeFrom="column">
+              <wp:posOffset>2728595</wp:posOffset>
+            </wp:positionH>
+            <wp:positionV relativeFrom="paragraph">
+              <wp:posOffset>243840</wp:posOffset>
+            </wp:positionV>
+            <wp:extent cx="3636010" cy="2934970"/>
+            <wp:effectExtent l="0" t="0" r="2540" b="0"/>
+            <wp:wrapSquare wrapText="bothSides"/>
+            <wp:docPr id="37" name="Afbeelding 37"/>
+            <wp:cNvGraphicFramePr>
+              <a:graphicFrameLocks xmlns:a="http://schemas.openxmlformats.org/drawingml/2006/main" noChangeAspect="1"/>
+            </wp:cNvGraphicFramePr>
+            <a:graphic xmlns:a="http://schemas.openxmlformats.org/drawingml/2006/main">
+              <a:graphicData uri="http://schemas.openxmlformats.org/drawingml/2006/picture">
+                <pic:pic xmlns:pic="http://schemas.openxmlformats.org/drawingml/2006/picture">
+                  <pic:nvPicPr>
+                    <pic:cNvPr id="1" name=""/>
+                    <pic:cNvPicPr/>
+                  </pic:nvPicPr>
+                  <pic:blipFill>
+                    <a:blip r:embed="rId51">
+                      <a:extLst>
+                        <a:ext uri="{28A0092B-C50C-407E-A947-70E740481C1C}">
+                          <a14:useLocalDpi xmlns:a14="http://schemas.microsoft.com/office/drawing/2010/main" val="0"/>
+                        </a:ext>
+                      </a:extLst>
+                    </a:blip>
+                    <a:stretch>
+                      <a:fillRect/>
+                    </a:stretch>
+                  </pic:blipFill>
+                  <pic:spPr>
+                    <a:xfrm>
+                      <a:off x="0" y="0"/>
+                      <a:ext cx="3636010" cy="2934970"/>
+                    </a:xfrm>
+                    <a:prstGeom prst="rect">
+                      <a:avLst/>
+                    </a:prstGeom>
+                  </pic:spPr>
+                </pic:pic>
+              </a:graphicData>
+            </a:graphic>
+            <wp14:sizeRelH relativeFrom="margin">
+              <wp14:pctWidth>0</wp14:pctWidth>
+            </wp14:sizeRelH>
+            <wp14:sizeRelV relativeFrom="margin">
+              <wp14:pctHeight>0</wp14:pctHeight>
+            </wp14:sizeRelV>
+          </wp:anchor>
+        </w:drawing>
+      </w:r>
+      <w:r>
+        <w:t>The i2c EEPROM interface is to create a script that sets the RPI in “</w:t>
+      </w:r>
+      <w:proofErr w:type="spellStart"/>
+      <w:r>
+        <w:t>rastaban</w:t>
+      </w:r>
+      <w:proofErr w:type="spellEnd"/>
+      <w:r>
+        <w:t xml:space="preserve"> mode”.</w:t>
+      </w:r>
+      <w:r>
+        <w:t xml:space="preserve"> The sense hat, made by the raspberry pi foundation</w:t>
+      </w:r>
+      <w:r>
+        <w:t xml:space="preserve">, </w:t>
+      </w:r>
+      <w:r>
+        <w:t xml:space="preserve">uses the </w:t>
+      </w:r>
+      <w:proofErr w:type="spellStart"/>
+      <w:r>
+        <w:t>eeprom</w:t>
+      </w:r>
+      <w:proofErr w:type="spellEnd"/>
+      <w:r>
+        <w:t xml:space="preserve"> to identi</w:t>
+      </w:r>
+      <w:r>
+        <w:t>fy the sense hat version and id</w:t>
+      </w:r>
+      <w:r>
+        <w:t xml:space="preserve"> </w:t>
+      </w:r>
+      <w:r>
+        <w:t>in the software used for the hat.</w:t>
+      </w:r>
+      <w:r>
+        <w:t xml:space="preserve"> This way it is possible for the </w:t>
+      </w:r>
+      <w:proofErr w:type="spellStart"/>
+      <w:r>
+        <w:t>rpi</w:t>
+      </w:r>
+      <w:proofErr w:type="spellEnd"/>
+      <w:r>
+        <w:t xml:space="preserve"> to recognize different hats and react accordingly by setting the right settings, running the right code etc.</w:t>
       </w:r>
     </w:p>
     <w:p>
@@ -15930,6 +16732,41 @@
         </w:rPr>
       </w:pPr>
       <w:r>
+        <w:t xml:space="preserve">We later realised that this may be unnecessary since we program the SD Card to work with this hat </w:t>
+      </w:r>
+      <w:r>
+        <w:t>specifically</w:t>
+      </w:r>
+      <w:r>
+        <w:t xml:space="preserve"> and there will not be any other boards required.</w:t>
+      </w:r>
+      <w:r>
+        <w:t xml:space="preserve"> Maybe this i2c </w:t>
+      </w:r>
+      <w:proofErr w:type="spellStart"/>
+      <w:r>
+        <w:t>eeprom</w:t>
+      </w:r>
+      <w:proofErr w:type="spellEnd"/>
+      <w:r>
+        <w:t xml:space="preserve"> chip can be reused for safer data logging</w:t>
+      </w:r>
+      <w:r>
+        <w:t xml:space="preserve"> storage</w:t>
+      </w:r>
+      <w:r>
+        <w:t>. The</w:t>
+      </w:r>
+      <w:r>
+        <w:t xml:space="preserve"> micro </w:t>
+      </w:r>
+      <w:r>
+        <w:t>SD</w:t>
+      </w:r>
+      <w:r>
+        <w:t xml:space="preserve"> card tents to get corrupt in raspberry pi’s after reading and especially writing many times.</w:t>
+      </w:r>
+      <w:r>
         <w:br w:type="page"/>
       </w:r>
     </w:p>
@@ -15940,6 +16777,126 @@
       <w:r>
         <w:lastRenderedPageBreak/>
         <w:t>12V POWER GPIO</w:t>
+      </w:r>
+    </w:p>
+    <w:p>
+      <w:r>
+        <w:drawing>
+          <wp:anchor distT="0" distB="0" distL="114300" distR="114300" simplePos="0" relativeHeight="251673600" behindDoc="0" locked="0" layoutInCell="1" allowOverlap="1" wp14:anchorId="1C062103" wp14:editId="7E6B74C7">
+            <wp:simplePos x="0" y="0"/>
+            <wp:positionH relativeFrom="column">
+              <wp:posOffset>3185795</wp:posOffset>
+            </wp:positionH>
+            <wp:positionV relativeFrom="paragraph">
+              <wp:posOffset>103505</wp:posOffset>
+            </wp:positionV>
+            <wp:extent cx="2915920" cy="1692275"/>
+            <wp:effectExtent l="0" t="0" r="0" b="3175"/>
+            <wp:wrapSquare wrapText="bothSides"/>
+            <wp:docPr id="38" name="Afbeelding 38"/>
+            <wp:cNvGraphicFramePr>
+              <a:graphicFrameLocks xmlns:a="http://schemas.openxmlformats.org/drawingml/2006/main" noChangeAspect="1"/>
+            </wp:cNvGraphicFramePr>
+            <a:graphic xmlns:a="http://schemas.openxmlformats.org/drawingml/2006/main">
+              <a:graphicData uri="http://schemas.openxmlformats.org/drawingml/2006/picture">
+                <pic:pic xmlns:pic="http://schemas.openxmlformats.org/drawingml/2006/picture">
+                  <pic:nvPicPr>
+                    <pic:cNvPr id="1" name=""/>
+                    <pic:cNvPicPr/>
+                  </pic:nvPicPr>
+                  <pic:blipFill>
+                    <a:blip r:embed="rId52" cstate="print">
+                      <a:extLst>
+                        <a:ext uri="{28A0092B-C50C-407E-A947-70E740481C1C}">
+                          <a14:useLocalDpi xmlns:a14="http://schemas.microsoft.com/office/drawing/2010/main" val="0"/>
+                        </a:ext>
+                      </a:extLst>
+                    </a:blip>
+                    <a:stretch>
+                      <a:fillRect/>
+                    </a:stretch>
+                  </pic:blipFill>
+                  <pic:spPr>
+                    <a:xfrm>
+                      <a:off x="0" y="0"/>
+                      <a:ext cx="2915920" cy="1692275"/>
+                    </a:xfrm>
+                    <a:prstGeom prst="rect">
+                      <a:avLst/>
+                    </a:prstGeom>
+                  </pic:spPr>
+                </pic:pic>
+              </a:graphicData>
+            </a:graphic>
+            <wp14:sizeRelH relativeFrom="margin">
+              <wp14:pctWidth>0</wp14:pctWidth>
+            </wp14:sizeRelH>
+            <wp14:sizeRelV relativeFrom="margin">
+              <wp14:pctHeight>0</wp14:pctHeight>
+            </wp14:sizeRelV>
+          </wp:anchor>
+        </w:drawing>
+      </w:r>
+      <w:r>
+        <w:t>I added t</w:t>
+      </w:r>
+      <w:r>
+        <w:t>w</w:t>
+      </w:r>
+      <w:r>
+        <w:t xml:space="preserve">o power </w:t>
+      </w:r>
+      <w:r>
+        <w:t xml:space="preserve">outputs for the </w:t>
+      </w:r>
+      <w:r>
+        <w:t xml:space="preserve">user to connect high power loads to. The devices could theoretically draw to up to 6A, but I limited </w:t>
+      </w:r>
+      <w:r>
+        <w:t>the fuses to 3A and the loads should be chosen accordingly or controlled with PWM to avoid tripping the fuse</w:t>
+      </w:r>
+      <w:r>
+        <w:t>.</w:t>
+      </w:r>
+      <w:r>
+        <w:t xml:space="preserve"> The diodes are there to prevent back EMF</w:t>
+      </w:r>
+      <w:r>
+        <w:t xml:space="preserve"> destroying the mosfet or 12V supply</w:t>
+      </w:r>
+      <w:r>
+        <w:t xml:space="preserve"> when suddenly disconnecting an inductive load such as an motor.</w:t>
+      </w:r>
+      <w:r>
+        <w:t xml:space="preserve"> The </w:t>
+      </w:r>
+      <w:r>
+        <w:t xml:space="preserve">1k </w:t>
+      </w:r>
+      <w:r>
+        <w:t xml:space="preserve">resistor on the </w:t>
+      </w:r>
+      <w:proofErr w:type="spellStart"/>
+      <w:r>
+        <w:t>pwrgpio</w:t>
+      </w:r>
+      <w:proofErr w:type="spellEnd"/>
+      <w:r>
+        <w:t xml:space="preserve"> pin is for ESD protection of the pin and the </w:t>
+      </w:r>
+      <w:r>
+        <w:t xml:space="preserve">10k resistor is to define a state </w:t>
+      </w:r>
+      <w:proofErr w:type="spellStart"/>
+      <w:r>
+        <w:t>fo</w:t>
+      </w:r>
+      <w:proofErr w:type="spellEnd"/>
+      <w:r>
+        <w:t xml:space="preserve"> the mosfet at all times even if the raspberry pi is disconnected physically.</w:t>
+      </w:r>
+      <w:r>
+        <w:t xml:space="preserve"> </w:t>
       </w:r>
     </w:p>
     <w:p>
@@ -15952,7 +16909,73 @@
         </w:rPr>
       </w:pPr>
       <w:r>
-        <w:br w:type="page"/>
+        <w:drawing>
+          <wp:anchor distT="0" distB="0" distL="114300" distR="114300" simplePos="0" relativeHeight="251674624" behindDoc="0" locked="0" layoutInCell="1" allowOverlap="1" wp14:anchorId="204522C2" wp14:editId="2C1FF7EF">
+            <wp:simplePos x="0" y="0"/>
+            <wp:positionH relativeFrom="column">
+              <wp:posOffset>2619375</wp:posOffset>
+            </wp:positionH>
+            <wp:positionV relativeFrom="paragraph">
+              <wp:posOffset>97155</wp:posOffset>
+            </wp:positionV>
+            <wp:extent cx="3789680" cy="2429510"/>
+            <wp:effectExtent l="0" t="0" r="1270" b="8890"/>
+            <wp:wrapSquare wrapText="bothSides"/>
+            <wp:docPr id="39" name="Afbeelding 39" descr="Afbeelding met tekst&#10;&#10;Automatisch gegenereerde beschrijving"/>
+            <wp:cNvGraphicFramePr>
+              <a:graphicFrameLocks xmlns:a="http://schemas.openxmlformats.org/drawingml/2006/main" noChangeAspect="1"/>
+            </wp:cNvGraphicFramePr>
+            <a:graphic xmlns:a="http://schemas.openxmlformats.org/drawingml/2006/main">
+              <a:graphicData uri="http://schemas.openxmlformats.org/drawingml/2006/picture">
+                <pic:pic xmlns:pic="http://schemas.openxmlformats.org/drawingml/2006/picture">
+                  <pic:nvPicPr>
+                    <pic:cNvPr id="39" name="Afbeelding 39" descr="Afbeelding met tekst&#10;&#10;Automatisch gegenereerde beschrijving"/>
+                    <pic:cNvPicPr/>
+                  </pic:nvPicPr>
+                  <pic:blipFill>
+                    <a:blip r:embed="rId53">
+                      <a:extLst>
+                        <a:ext uri="{28A0092B-C50C-407E-A947-70E740481C1C}">
+                          <a14:useLocalDpi xmlns:a14="http://schemas.microsoft.com/office/drawing/2010/main" val="0"/>
+                        </a:ext>
+                      </a:extLst>
+                    </a:blip>
+                    <a:stretch>
+                      <a:fillRect/>
+                    </a:stretch>
+                  </pic:blipFill>
+                  <pic:spPr>
+                    <a:xfrm>
+                      <a:off x="0" y="0"/>
+                      <a:ext cx="3789680" cy="2429510"/>
+                    </a:xfrm>
+                    <a:prstGeom prst="rect">
+                      <a:avLst/>
+                    </a:prstGeom>
+                  </pic:spPr>
+                </pic:pic>
+              </a:graphicData>
+            </a:graphic>
+            <wp14:sizeRelH relativeFrom="margin">
+              <wp14:pctWidth>0</wp14:pctWidth>
+            </wp14:sizeRelH>
+            <wp14:sizeRelV relativeFrom="margin">
+              <wp14:pctHeight>0</wp14:pctHeight>
+            </wp14:sizeRelV>
+          </wp:anchor>
+        </w:drawing>
+      </w:r>
+      <w:r>
+        <w:t>This prevents a floating pin</w:t>
+      </w:r>
+      <w:r>
+        <w:t xml:space="preserve"> and therefor </w:t>
+      </w:r>
+      <w:r>
+        <w:t>unpredictable</w:t>
+      </w:r>
+      <w:r>
+        <w:t xml:space="preserve"> behaviour.</w:t>
       </w:r>
     </w:p>
     <w:p>
@@ -15960,7 +16983,6 @@
         <w:pStyle w:val="Kop2"/>
       </w:pPr>
       <w:r>
-        <w:lastRenderedPageBreak/>
         <w:t>Focus motors</w:t>
       </w:r>
     </w:p>
@@ -17327,6 +18349,18 @@
       <w:ind w:left="440"/>
     </w:pPr>
   </w:style>
+  <w:style w:type="paragraph" w:styleId="Geenafstand">
+    <w:name w:val="No Spacing"/>
+    <w:uiPriority w:val="1"/>
+    <w:qFormat/>
+    <w:rsid w:val="00495DDB"/>
+    <w:pPr>
+      <w:spacing w:after="0" w:line="240" w:lineRule="auto"/>
+    </w:pPr>
+    <w:rPr>
+      <w:lang w:val="en-GB"/>
+    </w:rPr>
+  </w:style>
 </w:styles>
 </file>
 

</xml_diff>

<commit_message>
improved text with chatGPT
</commit_message>
<xml_diff>
--- a/Documentation/Main report Internship Casper Tak.docx
+++ b/Documentation/Main report Internship Casper Tak.docx
@@ -498,7 +498,7 @@
           <w:bottom w:val="dotted" w:sz="24" w:space="1" w:color="auto"/>
         </w:pBdr>
       </w:pPr>
-      <w:bookmarkStart w:id="0" w:name="_Toc122438552"/>
+      <w:bookmarkStart w:id="0" w:name="_Toc122440782"/>
       <w:r>
         <w:lastRenderedPageBreak/>
         <w:t>Preface</w:t>
@@ -507,197 +507,56 @@
     </w:p>
     <w:p/>
     <w:p>
-      <w:r>
-        <w:t>A</w:t>
-      </w:r>
-      <w:r>
-        <w:t xml:space="preserve">fter attending both the S3 and S4 projects at the Health Concept Lab (HCL) </w:t>
-      </w:r>
-      <w:r>
-        <w:t xml:space="preserve">at the HAN, I decided that this would also be a great place to do my internship. Since I </w:t>
-      </w:r>
-      <w:r>
-        <w:t>have some learning goals left from my S4 project</w:t>
-      </w:r>
-      <w:r>
-        <w:t xml:space="preserve">, I would like to finish those in my internship period. </w:t>
-      </w:r>
-      <w:r>
-        <w:t>The goals I Have set are as follows:</w:t>
-      </w:r>
-    </w:p>
-    <w:p>
-      <w:pPr>
-        <w:pStyle w:val="Lijstalinea"/>
-        <w:numPr>
-          <w:ilvl w:val="0"/>
-          <w:numId w:val="1"/>
-        </w:numPr>
-      </w:pPr>
-      <w:r>
-        <w:t xml:space="preserve">Improving </w:t>
-      </w:r>
-      <w:r>
-        <w:t>and applying my planning skills</w:t>
-      </w:r>
-      <w:r>
-        <w:t xml:space="preserve"> to create more structure in my work approach</w:t>
-      </w:r>
-    </w:p>
-    <w:p>
-      <w:pPr>
-        <w:pStyle w:val="Lijstalinea"/>
-        <w:numPr>
-          <w:ilvl w:val="0"/>
-          <w:numId w:val="1"/>
-        </w:numPr>
-      </w:pPr>
-      <w:r>
-        <w:t xml:space="preserve">Exploring </w:t>
-      </w:r>
-      <w:r>
-        <w:t xml:space="preserve">and improving </w:t>
-      </w:r>
-      <w:r>
-        <w:t xml:space="preserve">even further </w:t>
-      </w:r>
-      <w:r>
-        <w:t xml:space="preserve">on PCB design by </w:t>
-      </w:r>
-      <w:r>
-        <w:t>designing</w:t>
-      </w:r>
-      <w:r>
-        <w:t xml:space="preserve"> a PCB with </w:t>
+      <w:pPr>
+        <w:rPr>
+          <w:lang w:val="en-US"/>
+        </w:rPr>
+      </w:pPr>
+      <w:r>
+        <w:rPr>
+          <w:lang w:val="en-US"/>
+        </w:rPr>
+        <w:t xml:space="preserve">I recently completed projects S3 and S4 at the Health Concept Lab (HCL) at the HAN and decided to do my internship at the same location. During my internship, I plan to further develop my planning skills and improve my PCB design skills using </w:t>
       </w:r>
       <w:proofErr w:type="spellStart"/>
       <w:r>
+        <w:rPr>
+          <w:lang w:val="en-US"/>
+        </w:rPr>
         <w:t>KiCad</w:t>
       </w:r>
       <w:proofErr w:type="spellEnd"/>
       <w:r>
-        <w:t xml:space="preserve"> V6</w:t>
-      </w:r>
-    </w:p>
-    <w:p>
-      <w:pPr>
-        <w:pStyle w:val="Lijstalinea"/>
-        <w:numPr>
-          <w:ilvl w:val="0"/>
-          <w:numId w:val="1"/>
-        </w:numPr>
-      </w:pPr>
-      <w:r>
-        <w:t>Improving my programming basics and skills withing the language C, C++ and Python</w:t>
-      </w:r>
-    </w:p>
-    <w:p>
-      <w:pPr>
-        <w:pStyle w:val="Lijstalinea"/>
-        <w:numPr>
-          <w:ilvl w:val="0"/>
-          <w:numId w:val="1"/>
-        </w:numPr>
-      </w:pPr>
-      <w:r>
-        <w:t>Explore and expand my</w:t>
-      </w:r>
-      <w:r>
-        <w:t xml:space="preserve"> horizon</w:t>
-      </w:r>
-    </w:p>
-    <w:p>
-      <w:r>
-        <w:t xml:space="preserve">The </w:t>
-      </w:r>
-      <w:r>
-        <w:t>assignment</w:t>
-      </w:r>
-      <w:r>
-        <w:t xml:space="preserve"> that will allow me to get to these learning goals will be the </w:t>
-      </w:r>
-      <w:r>
-        <w:t xml:space="preserve">fluid analysing device </w:t>
-      </w:r>
-      <w:r>
-        <w:t>project.</w:t>
-      </w:r>
-      <w:r>
-        <w:t xml:space="preserve"> This project will focus on getting a better, smaller version of the </w:t>
-      </w:r>
-      <w:r>
-        <w:t xml:space="preserve">fluid analysing device </w:t>
-      </w:r>
-      <w:r>
-        <w:t>that was build by the S6 project students from previous years.</w:t>
-      </w:r>
-      <w:r>
-        <w:t xml:space="preserve"> The project is developed </w:t>
-      </w:r>
-      <w:r>
-        <w:t xml:space="preserve">by Jeroen Veen, who is </w:t>
-      </w:r>
-      <w:r>
-        <w:t xml:space="preserve">therefor </w:t>
-      </w:r>
-      <w:r>
-        <w:t>my client.</w:t>
-      </w:r>
-    </w:p>
-    <w:p>
-      <w:r>
-        <w:t xml:space="preserve">This </w:t>
-      </w:r>
-      <w:r>
-        <w:t xml:space="preserve">system will eventually be used as a mean to </w:t>
-      </w:r>
-      <w:r>
-        <w:t>analyse</w:t>
-      </w:r>
-      <w:r>
-        <w:t xml:space="preserve"> water quality. Since people use</w:t>
-      </w:r>
-      <w:r>
-        <w:t xml:space="preserve"> a lot of medicine, especially since they get older and older, the </w:t>
-      </w:r>
-      <w:r>
-        <w:t xml:space="preserve">urine and defecation </w:t>
-      </w:r>
-      <w:r>
-        <w:t xml:space="preserve">contains medicine remains. This results in water getting polluted with these remains and that is </w:t>
-      </w:r>
-      <w:r>
-        <w:t xml:space="preserve">harmful </w:t>
-      </w:r>
-      <w:r>
-        <w:t xml:space="preserve">for </w:t>
-      </w:r>
-      <w:r>
-        <w:t>organisms.</w:t>
-      </w:r>
-      <w:r>
-        <w:t xml:space="preserve"> The goals in the future will be to create a portable device that can easily and continuously monitor the </w:t>
-      </w:r>
-      <w:r>
-        <w:t>wate</w:t>
-      </w:r>
-      <w:r>
-        <w:t>r</w:t>
-      </w:r>
-      <w:r>
-        <w:t xml:space="preserve">. Even further in the future the device will not only be used for </w:t>
-      </w:r>
-      <w:r>
-        <w:t xml:space="preserve">fluid analysing </w:t>
-      </w:r>
-      <w:r>
-        <w:t xml:space="preserve">but also </w:t>
-      </w:r>
-      <w:r>
-        <w:t>recursive testing for (multiple) deceases</w:t>
-      </w:r>
-      <w:r>
-        <w:t>.</w:t>
+        <w:rPr>
+          <w:lang w:val="en-US"/>
+        </w:rPr>
+        <w:t xml:space="preserve"> V6. Additionally, I hope to improve my programming skills in C, C++, and Python. I am also interested in exploring and expanding my knowledge and understanding of various topics.</w:t>
+      </w:r>
+    </w:p>
+    <w:p>
+      <w:pPr>
+        <w:rPr>
+          <w:lang w:val="en-US"/>
+        </w:rPr>
+      </w:pPr>
+      <w:r>
+        <w:rPr>
+          <w:lang w:val="en-US"/>
+        </w:rPr>
+        <w:t>The fluid analyzing device project will be a key part of my internship as it will allow me to achieve these learning goals. The project involves creating a smaller, improved version of a fluid analyzing device that was developed by previous S6 students. The device is being developed for Jeroen Veen, who is my client for this project.</w:t>
+      </w:r>
+    </w:p>
+    <w:p>
+      <w:pPr>
+        <w:rPr>
+          <w:lang w:val="en-US"/>
+        </w:rPr>
+      </w:pPr>
+      <w:r>
+        <w:rPr>
+          <w:lang w:val="en-US"/>
+        </w:rPr>
+        <w:t>The ultimate goal of this system is to analyze water quality. As people age and take more medications, the remains of these medications can end up in urine and feces, leading to polluted water that can harm organisms. The long-term goal is to create a portable device that can continuously monitor water quality and potentially even test for diseases.</w:t>
       </w:r>
     </w:p>
     <w:p>
@@ -756,7 +615,7 @@
           <w:r>
             <w:fldChar w:fldCharType="separate"/>
           </w:r>
-          <w:hyperlink w:anchor="_Toc122438552" w:history="1">
+          <w:hyperlink w:anchor="_Toc122440782" w:history="1">
             <w:r>
               <w:rPr>
                 <w:rStyle w:val="Hyperlink"/>
@@ -783,7 +642,7 @@
                 <w:noProof/>
                 <w:webHidden/>
               </w:rPr>
-              <w:instrText xml:space="preserve"> PAGEREF _Toc122438552 \h </w:instrText>
+              <w:instrText xml:space="preserve"> PAGEREF _Toc122440782 \h </w:instrText>
             </w:r>
             <w:r>
               <w:rPr>
@@ -826,7 +685,7 @@
               <w:lang w:val="nl-NL" w:eastAsia="nl-NL"/>
             </w:rPr>
           </w:pPr>
-          <w:hyperlink w:anchor="_Toc122438553" w:history="1">
+          <w:hyperlink w:anchor="_Toc122440783" w:history="1">
             <w:r>
               <w:rPr>
                 <w:rStyle w:val="Hyperlink"/>
@@ -853,7 +712,7 @@
                 <w:noProof/>
                 <w:webHidden/>
               </w:rPr>
-              <w:instrText xml:space="preserve"> PAGEREF _Toc122438553 \h </w:instrText>
+              <w:instrText xml:space="preserve"> PAGEREF _Toc122440783 \h </w:instrText>
             </w:r>
             <w:r>
               <w:rPr>
@@ -896,7 +755,7 @@
               <w:lang w:val="nl-NL" w:eastAsia="nl-NL"/>
             </w:rPr>
           </w:pPr>
-          <w:hyperlink w:anchor="_Toc122438554" w:history="1">
+          <w:hyperlink w:anchor="_Toc122440784" w:history="1">
             <w:r>
               <w:rPr>
                 <w:rStyle w:val="Hyperlink"/>
@@ -923,7 +782,7 @@
                 <w:noProof/>
                 <w:webHidden/>
               </w:rPr>
-              <w:instrText xml:space="preserve"> PAGEREF _Toc122438554 \h </w:instrText>
+              <w:instrText xml:space="preserve"> PAGEREF _Toc122440784 \h </w:instrText>
             </w:r>
             <w:r>
               <w:rPr>
@@ -966,7 +825,7 @@
               <w:lang w:val="nl-NL" w:eastAsia="nl-NL"/>
             </w:rPr>
           </w:pPr>
-          <w:hyperlink w:anchor="_Toc122438555" w:history="1">
+          <w:hyperlink w:anchor="_Toc122440785" w:history="1">
             <w:r>
               <w:rPr>
                 <w:rStyle w:val="Hyperlink"/>
@@ -993,7 +852,7 @@
                 <w:noProof/>
                 <w:webHidden/>
               </w:rPr>
-              <w:instrText xml:space="preserve"> PAGEREF _Toc122438555 \h </w:instrText>
+              <w:instrText xml:space="preserve"> PAGEREF _Toc122440785 \h </w:instrText>
             </w:r>
             <w:r>
               <w:rPr>
@@ -1036,7 +895,7 @@
               <w:lang w:val="nl-NL" w:eastAsia="nl-NL"/>
             </w:rPr>
           </w:pPr>
-          <w:hyperlink w:anchor="_Toc122438556" w:history="1">
+          <w:hyperlink w:anchor="_Toc122440786" w:history="1">
             <w:r>
               <w:rPr>
                 <w:rStyle w:val="Hyperlink"/>
@@ -1063,7 +922,7 @@
                 <w:noProof/>
                 <w:webHidden/>
               </w:rPr>
-              <w:instrText xml:space="preserve"> PAGEREF _Toc122438556 \h </w:instrText>
+              <w:instrText xml:space="preserve"> PAGEREF _Toc122440786 \h </w:instrText>
             </w:r>
             <w:r>
               <w:rPr>
@@ -1106,7 +965,7 @@
               <w:lang w:val="nl-NL" w:eastAsia="nl-NL"/>
             </w:rPr>
           </w:pPr>
-          <w:hyperlink w:anchor="_Toc122438557" w:history="1">
+          <w:hyperlink w:anchor="_Toc122440787" w:history="1">
             <w:r>
               <w:rPr>
                 <w:rStyle w:val="Hyperlink"/>
@@ -1133,7 +992,7 @@
                 <w:noProof/>
                 <w:webHidden/>
               </w:rPr>
-              <w:instrText xml:space="preserve"> PAGEREF _Toc122438557 \h </w:instrText>
+              <w:instrText xml:space="preserve"> PAGEREF _Toc122440787 \h </w:instrText>
             </w:r>
             <w:r>
               <w:rPr>
@@ -1176,7 +1035,7 @@
               <w:lang w:val="nl-NL" w:eastAsia="nl-NL"/>
             </w:rPr>
           </w:pPr>
-          <w:hyperlink w:anchor="_Toc122438558" w:history="1">
+          <w:hyperlink w:anchor="_Toc122440788" w:history="1">
             <w:r>
               <w:rPr>
                 <w:rStyle w:val="Hyperlink"/>
@@ -1203,7 +1062,7 @@
                 <w:noProof/>
                 <w:webHidden/>
               </w:rPr>
-              <w:instrText xml:space="preserve"> PAGEREF _Toc122438558 \h </w:instrText>
+              <w:instrText xml:space="preserve"> PAGEREF _Toc122440788 \h </w:instrText>
             </w:r>
             <w:r>
               <w:rPr>
@@ -1246,7 +1105,7 @@
               <w:lang w:val="nl-NL" w:eastAsia="nl-NL"/>
             </w:rPr>
           </w:pPr>
-          <w:hyperlink w:anchor="_Toc122438559" w:history="1">
+          <w:hyperlink w:anchor="_Toc122440789" w:history="1">
             <w:r>
               <w:rPr>
                 <w:rStyle w:val="Hyperlink"/>
@@ -1273,7 +1132,7 @@
                 <w:noProof/>
                 <w:webHidden/>
               </w:rPr>
-              <w:instrText xml:space="preserve"> PAGEREF _Toc122438559 \h </w:instrText>
+              <w:instrText xml:space="preserve"> PAGEREF _Toc122440789 \h </w:instrText>
             </w:r>
             <w:r>
               <w:rPr>
@@ -1316,7 +1175,7 @@
               <w:lang w:val="nl-NL" w:eastAsia="nl-NL"/>
             </w:rPr>
           </w:pPr>
-          <w:hyperlink w:anchor="_Toc122438560" w:history="1">
+          <w:hyperlink w:anchor="_Toc122440790" w:history="1">
             <w:r>
               <w:rPr>
                 <w:rStyle w:val="Hyperlink"/>
@@ -1344,7 +1203,7 @@
                 <w:noProof/>
                 <w:webHidden/>
               </w:rPr>
-              <w:instrText xml:space="preserve"> PAGEREF _Toc122438560 \h </w:instrText>
+              <w:instrText xml:space="preserve"> PAGEREF _Toc122440790 \h </w:instrText>
             </w:r>
             <w:r>
               <w:rPr>
@@ -1387,7 +1246,7 @@
               <w:lang w:val="nl-NL" w:eastAsia="nl-NL"/>
             </w:rPr>
           </w:pPr>
-          <w:hyperlink w:anchor="_Toc122438561" w:history="1">
+          <w:hyperlink w:anchor="_Toc122440791" w:history="1">
             <w:r>
               <w:rPr>
                 <w:rStyle w:val="Hyperlink"/>
@@ -1415,7 +1274,7 @@
                 <w:noProof/>
                 <w:webHidden/>
               </w:rPr>
-              <w:instrText xml:space="preserve"> PAGEREF _Toc122438561 \h </w:instrText>
+              <w:instrText xml:space="preserve"> PAGEREF _Toc122440791 \h </w:instrText>
             </w:r>
             <w:r>
               <w:rPr>
@@ -1458,7 +1317,7 @@
               <w:lang w:val="nl-NL" w:eastAsia="nl-NL"/>
             </w:rPr>
           </w:pPr>
-          <w:hyperlink w:anchor="_Toc122438562" w:history="1">
+          <w:hyperlink w:anchor="_Toc122440792" w:history="1">
             <w:r>
               <w:rPr>
                 <w:rStyle w:val="Hyperlink"/>
@@ -1485,7 +1344,7 @@
                 <w:noProof/>
                 <w:webHidden/>
               </w:rPr>
-              <w:instrText xml:space="preserve"> PAGEREF _Toc122438562 \h </w:instrText>
+              <w:instrText xml:space="preserve"> PAGEREF _Toc122440792 \h </w:instrText>
             </w:r>
             <w:r>
               <w:rPr>
@@ -1528,7 +1387,7 @@
               <w:lang w:val="nl-NL" w:eastAsia="nl-NL"/>
             </w:rPr>
           </w:pPr>
-          <w:hyperlink w:anchor="_Toc122438563" w:history="1">
+          <w:hyperlink w:anchor="_Toc122440793" w:history="1">
             <w:r>
               <w:rPr>
                 <w:rStyle w:val="Hyperlink"/>
@@ -1555,7 +1414,7 @@
                 <w:noProof/>
                 <w:webHidden/>
               </w:rPr>
-              <w:instrText xml:space="preserve"> PAGEREF _Toc122438563 \h </w:instrText>
+              <w:instrText xml:space="preserve"> PAGEREF _Toc122440793 \h </w:instrText>
             </w:r>
             <w:r>
               <w:rPr>
@@ -1598,7 +1457,7 @@
               <w:lang w:val="nl-NL" w:eastAsia="nl-NL"/>
             </w:rPr>
           </w:pPr>
-          <w:hyperlink w:anchor="_Toc122438564" w:history="1">
+          <w:hyperlink w:anchor="_Toc122440794" w:history="1">
             <w:r>
               <w:rPr>
                 <w:rStyle w:val="Hyperlink"/>
@@ -1625,7 +1484,7 @@
                 <w:noProof/>
                 <w:webHidden/>
               </w:rPr>
-              <w:instrText xml:space="preserve"> PAGEREF _Toc122438564 \h </w:instrText>
+              <w:instrText xml:space="preserve"> PAGEREF _Toc122440794 \h </w:instrText>
             </w:r>
             <w:r>
               <w:rPr>
@@ -1668,7 +1527,7 @@
               <w:lang w:val="nl-NL" w:eastAsia="nl-NL"/>
             </w:rPr>
           </w:pPr>
-          <w:hyperlink w:anchor="_Toc122438565" w:history="1">
+          <w:hyperlink w:anchor="_Toc122440795" w:history="1">
             <w:r>
               <w:rPr>
                 <w:rStyle w:val="Hyperlink"/>
@@ -1695,7 +1554,7 @@
                 <w:noProof/>
                 <w:webHidden/>
               </w:rPr>
-              <w:instrText xml:space="preserve"> PAGEREF _Toc122438565 \h </w:instrText>
+              <w:instrText xml:space="preserve"> PAGEREF _Toc122440795 \h </w:instrText>
             </w:r>
             <w:r>
               <w:rPr>
@@ -1738,7 +1597,7 @@
               <w:lang w:val="nl-NL" w:eastAsia="nl-NL"/>
             </w:rPr>
           </w:pPr>
-          <w:hyperlink w:anchor="_Toc122438566" w:history="1">
+          <w:hyperlink w:anchor="_Toc122440796" w:history="1">
             <w:r>
               <w:rPr>
                 <w:rStyle w:val="Hyperlink"/>
@@ -1766,7 +1625,7 @@
                 <w:noProof/>
                 <w:webHidden/>
               </w:rPr>
-              <w:instrText xml:space="preserve"> PAGEREF _Toc122438566 \h </w:instrText>
+              <w:instrText xml:space="preserve"> PAGEREF _Toc122440796 \h </w:instrText>
             </w:r>
             <w:r>
               <w:rPr>
@@ -1809,7 +1668,7 @@
               <w:lang w:val="nl-NL" w:eastAsia="nl-NL"/>
             </w:rPr>
           </w:pPr>
-          <w:hyperlink w:anchor="_Toc122438567" w:history="1">
+          <w:hyperlink w:anchor="_Toc122440797" w:history="1">
             <w:r>
               <w:rPr>
                 <w:rStyle w:val="Hyperlink"/>
@@ -1836,7 +1695,7 @@
                 <w:noProof/>
                 <w:webHidden/>
               </w:rPr>
-              <w:instrText xml:space="preserve"> PAGEREF _Toc122438567 \h </w:instrText>
+              <w:instrText xml:space="preserve"> PAGEREF _Toc122440797 \h </w:instrText>
             </w:r>
             <w:r>
               <w:rPr>
@@ -1879,7 +1738,7 @@
               <w:lang w:val="nl-NL" w:eastAsia="nl-NL"/>
             </w:rPr>
           </w:pPr>
-          <w:hyperlink w:anchor="_Toc122438568" w:history="1">
+          <w:hyperlink w:anchor="_Toc122440798" w:history="1">
             <w:r>
               <w:rPr>
                 <w:rStyle w:val="Hyperlink"/>
@@ -1906,7 +1765,7 @@
                 <w:noProof/>
                 <w:webHidden/>
               </w:rPr>
-              <w:instrText xml:space="preserve"> PAGEREF _Toc122438568 \h </w:instrText>
+              <w:instrText xml:space="preserve"> PAGEREF _Toc122440798 \h </w:instrText>
             </w:r>
             <w:r>
               <w:rPr>
@@ -1949,7 +1808,7 @@
               <w:lang w:val="nl-NL" w:eastAsia="nl-NL"/>
             </w:rPr>
           </w:pPr>
-          <w:hyperlink w:anchor="_Toc122438569" w:history="1">
+          <w:hyperlink w:anchor="_Toc122440799" w:history="1">
             <w:r>
               <w:rPr>
                 <w:rStyle w:val="Hyperlink"/>
@@ -1976,7 +1835,7 @@
                 <w:noProof/>
                 <w:webHidden/>
               </w:rPr>
-              <w:instrText xml:space="preserve"> PAGEREF _Toc122438569 \h </w:instrText>
+              <w:instrText xml:space="preserve"> PAGEREF _Toc122440799 \h </w:instrText>
             </w:r>
             <w:r>
               <w:rPr>
@@ -2019,7 +1878,7 @@
               <w:lang w:val="nl-NL" w:eastAsia="nl-NL"/>
             </w:rPr>
           </w:pPr>
-          <w:hyperlink w:anchor="_Toc122438570" w:history="1">
+          <w:hyperlink w:anchor="_Toc122440800" w:history="1">
             <w:r>
               <w:rPr>
                 <w:rStyle w:val="Hyperlink"/>
@@ -2046,7 +1905,7 @@
                 <w:noProof/>
                 <w:webHidden/>
               </w:rPr>
-              <w:instrText xml:space="preserve"> PAGEREF _Toc122438570 \h </w:instrText>
+              <w:instrText xml:space="preserve"> PAGEREF _Toc122440800 \h </w:instrText>
             </w:r>
             <w:r>
               <w:rPr>
@@ -2089,7 +1948,7 @@
               <w:lang w:val="nl-NL" w:eastAsia="nl-NL"/>
             </w:rPr>
           </w:pPr>
-          <w:hyperlink w:anchor="_Toc122438571" w:history="1">
+          <w:hyperlink w:anchor="_Toc122440801" w:history="1">
             <w:r>
               <w:rPr>
                 <w:rStyle w:val="Hyperlink"/>
@@ -2116,7 +1975,7 @@
                 <w:noProof/>
                 <w:webHidden/>
               </w:rPr>
-              <w:instrText xml:space="preserve"> PAGEREF _Toc122438571 \h </w:instrText>
+              <w:instrText xml:space="preserve"> PAGEREF _Toc122440801 \h </w:instrText>
             </w:r>
             <w:r>
               <w:rPr>
@@ -2159,7 +2018,7 @@
               <w:lang w:val="nl-NL" w:eastAsia="nl-NL"/>
             </w:rPr>
           </w:pPr>
-          <w:hyperlink w:anchor="_Toc122438572" w:history="1">
+          <w:hyperlink w:anchor="_Toc122440802" w:history="1">
             <w:r>
               <w:rPr>
                 <w:rStyle w:val="Hyperlink"/>
@@ -2186,7 +2045,7 @@
                 <w:noProof/>
                 <w:webHidden/>
               </w:rPr>
-              <w:instrText xml:space="preserve"> PAGEREF _Toc122438572 \h </w:instrText>
+              <w:instrText xml:space="preserve"> PAGEREF _Toc122440802 \h </w:instrText>
             </w:r>
             <w:r>
               <w:rPr>
@@ -2229,7 +2088,7 @@
               <w:lang w:val="nl-NL" w:eastAsia="nl-NL"/>
             </w:rPr>
           </w:pPr>
-          <w:hyperlink w:anchor="_Toc122438573" w:history="1">
+          <w:hyperlink w:anchor="_Toc122440803" w:history="1">
             <w:r>
               <w:rPr>
                 <w:rStyle w:val="Hyperlink"/>
@@ -2256,7 +2115,7 @@
                 <w:noProof/>
                 <w:webHidden/>
               </w:rPr>
-              <w:instrText xml:space="preserve"> PAGEREF _Toc122438573 \h </w:instrText>
+              <w:instrText xml:space="preserve"> PAGEREF _Toc122440803 \h </w:instrText>
             </w:r>
             <w:r>
               <w:rPr>
@@ -2299,7 +2158,7 @@
               <w:lang w:val="nl-NL" w:eastAsia="nl-NL"/>
             </w:rPr>
           </w:pPr>
-          <w:hyperlink w:anchor="_Toc122438574" w:history="1">
+          <w:hyperlink w:anchor="_Toc122440804" w:history="1">
             <w:r>
               <w:rPr>
                 <w:rStyle w:val="Hyperlink"/>
@@ -2326,7 +2185,7 @@
                 <w:noProof/>
                 <w:webHidden/>
               </w:rPr>
-              <w:instrText xml:space="preserve"> PAGEREF _Toc122438574 \h </w:instrText>
+              <w:instrText xml:space="preserve"> PAGEREF _Toc122440804 \h </w:instrText>
             </w:r>
             <w:r>
               <w:rPr>
@@ -2369,7 +2228,7 @@
               <w:lang w:val="nl-NL" w:eastAsia="nl-NL"/>
             </w:rPr>
           </w:pPr>
-          <w:hyperlink w:anchor="_Toc122438575" w:history="1">
+          <w:hyperlink w:anchor="_Toc122440805" w:history="1">
             <w:r>
               <w:rPr>
                 <w:rStyle w:val="Hyperlink"/>
@@ -2396,7 +2255,7 @@
                 <w:noProof/>
                 <w:webHidden/>
               </w:rPr>
-              <w:instrText xml:space="preserve"> PAGEREF _Toc122438575 \h </w:instrText>
+              <w:instrText xml:space="preserve"> PAGEREF _Toc122440805 \h </w:instrText>
             </w:r>
             <w:r>
               <w:rPr>
@@ -2439,7 +2298,7 @@
               <w:lang w:val="nl-NL" w:eastAsia="nl-NL"/>
             </w:rPr>
           </w:pPr>
-          <w:hyperlink w:anchor="_Toc122438576" w:history="1">
+          <w:hyperlink w:anchor="_Toc122440806" w:history="1">
             <w:r>
               <w:rPr>
                 <w:rStyle w:val="Hyperlink"/>
@@ -2466,7 +2325,7 @@
                 <w:noProof/>
                 <w:webHidden/>
               </w:rPr>
-              <w:instrText xml:space="preserve"> PAGEREF _Toc122438576 \h </w:instrText>
+              <w:instrText xml:space="preserve"> PAGEREF _Toc122440806 \h </w:instrText>
             </w:r>
             <w:r>
               <w:rPr>
@@ -2509,7 +2368,7 @@
               <w:lang w:val="nl-NL" w:eastAsia="nl-NL"/>
             </w:rPr>
           </w:pPr>
-          <w:hyperlink w:anchor="_Toc122438577" w:history="1">
+          <w:hyperlink w:anchor="_Toc122440807" w:history="1">
             <w:r>
               <w:rPr>
                 <w:rStyle w:val="Hyperlink"/>
@@ -2536,7 +2395,7 @@
                 <w:noProof/>
                 <w:webHidden/>
               </w:rPr>
-              <w:instrText xml:space="preserve"> PAGEREF _Toc122438577 \h </w:instrText>
+              <w:instrText xml:space="preserve"> PAGEREF _Toc122440807 \h </w:instrText>
             </w:r>
             <w:r>
               <w:rPr>
@@ -2579,7 +2438,7 @@
               <w:lang w:val="nl-NL" w:eastAsia="nl-NL"/>
             </w:rPr>
           </w:pPr>
-          <w:hyperlink w:anchor="_Toc122438578" w:history="1">
+          <w:hyperlink w:anchor="_Toc122440808" w:history="1">
             <w:r>
               <w:rPr>
                 <w:rStyle w:val="Hyperlink"/>
@@ -2606,7 +2465,7 @@
                 <w:noProof/>
                 <w:webHidden/>
               </w:rPr>
-              <w:instrText xml:space="preserve"> PAGEREF _Toc122438578 \h </w:instrText>
+              <w:instrText xml:space="preserve"> PAGEREF _Toc122440808 \h </w:instrText>
             </w:r>
             <w:r>
               <w:rPr>
@@ -2649,7 +2508,7 @@
               <w:lang w:val="nl-NL" w:eastAsia="nl-NL"/>
             </w:rPr>
           </w:pPr>
-          <w:hyperlink w:anchor="_Toc122438579" w:history="1">
+          <w:hyperlink w:anchor="_Toc122440809" w:history="1">
             <w:r>
               <w:rPr>
                 <w:rStyle w:val="Hyperlink"/>
@@ -2676,7 +2535,7 @@
                 <w:noProof/>
                 <w:webHidden/>
               </w:rPr>
-              <w:instrText xml:space="preserve"> PAGEREF _Toc122438579 \h </w:instrText>
+              <w:instrText xml:space="preserve"> PAGEREF _Toc122440809 \h </w:instrText>
             </w:r>
             <w:r>
               <w:rPr>
@@ -2719,7 +2578,7 @@
               <w:lang w:val="nl-NL" w:eastAsia="nl-NL"/>
             </w:rPr>
           </w:pPr>
-          <w:hyperlink w:anchor="_Toc122438580" w:history="1">
+          <w:hyperlink w:anchor="_Toc122440810" w:history="1">
             <w:r>
               <w:rPr>
                 <w:rStyle w:val="Hyperlink"/>
@@ -2746,7 +2605,7 @@
                 <w:noProof/>
                 <w:webHidden/>
               </w:rPr>
-              <w:instrText xml:space="preserve"> PAGEREF _Toc122438580 \h </w:instrText>
+              <w:instrText xml:space="preserve"> PAGEREF _Toc122440810 \h </w:instrText>
             </w:r>
             <w:r>
               <w:rPr>
@@ -2789,7 +2648,7 @@
               <w:lang w:val="nl-NL" w:eastAsia="nl-NL"/>
             </w:rPr>
           </w:pPr>
-          <w:hyperlink w:anchor="_Toc122438581" w:history="1">
+          <w:hyperlink w:anchor="_Toc122440811" w:history="1">
             <w:r>
               <w:rPr>
                 <w:rStyle w:val="Hyperlink"/>
@@ -2816,7 +2675,7 @@
                 <w:noProof/>
                 <w:webHidden/>
               </w:rPr>
-              <w:instrText xml:space="preserve"> PAGEREF _Toc122438581 \h </w:instrText>
+              <w:instrText xml:space="preserve"> PAGEREF _Toc122440811 \h </w:instrText>
             </w:r>
             <w:r>
               <w:rPr>
@@ -2859,7 +2718,7 @@
               <w:lang w:val="nl-NL" w:eastAsia="nl-NL"/>
             </w:rPr>
           </w:pPr>
-          <w:hyperlink w:anchor="_Toc122438582" w:history="1">
+          <w:hyperlink w:anchor="_Toc122440812" w:history="1">
             <w:r>
               <w:rPr>
                 <w:rStyle w:val="Hyperlink"/>
@@ -2886,7 +2745,7 @@
                 <w:noProof/>
                 <w:webHidden/>
               </w:rPr>
-              <w:instrText xml:space="preserve"> PAGEREF _Toc122438582 \h </w:instrText>
+              <w:instrText xml:space="preserve"> PAGEREF _Toc122440812 \h </w:instrText>
             </w:r>
             <w:r>
               <w:rPr>
@@ -2929,7 +2788,7 @@
               <w:lang w:val="nl-NL" w:eastAsia="nl-NL"/>
             </w:rPr>
           </w:pPr>
-          <w:hyperlink w:anchor="_Toc122438583" w:history="1">
+          <w:hyperlink w:anchor="_Toc122440813" w:history="1">
             <w:r>
               <w:rPr>
                 <w:rStyle w:val="Hyperlink"/>
@@ -2956,7 +2815,7 @@
                 <w:noProof/>
                 <w:webHidden/>
               </w:rPr>
-              <w:instrText xml:space="preserve"> PAGEREF _Toc122438583 \h </w:instrText>
+              <w:instrText xml:space="preserve"> PAGEREF _Toc122440813 \h </w:instrText>
             </w:r>
             <w:r>
               <w:rPr>
@@ -2999,7 +2858,7 @@
               <w:lang w:val="nl-NL" w:eastAsia="nl-NL"/>
             </w:rPr>
           </w:pPr>
-          <w:hyperlink w:anchor="_Toc122438584" w:history="1">
+          <w:hyperlink w:anchor="_Toc122440814" w:history="1">
             <w:r>
               <w:rPr>
                 <w:rStyle w:val="Hyperlink"/>
@@ -3026,7 +2885,7 @@
                 <w:noProof/>
                 <w:webHidden/>
               </w:rPr>
-              <w:instrText xml:space="preserve"> PAGEREF _Toc122438584 \h </w:instrText>
+              <w:instrText xml:space="preserve"> PAGEREF _Toc122440814 \h </w:instrText>
             </w:r>
             <w:r>
               <w:rPr>
@@ -3069,7 +2928,7 @@
               <w:lang w:val="nl-NL" w:eastAsia="nl-NL"/>
             </w:rPr>
           </w:pPr>
-          <w:hyperlink w:anchor="_Toc122438585" w:history="1">
+          <w:hyperlink w:anchor="_Toc122440815" w:history="1">
             <w:r>
               <w:rPr>
                 <w:rStyle w:val="Hyperlink"/>
@@ -3096,7 +2955,7 @@
                 <w:noProof/>
                 <w:webHidden/>
               </w:rPr>
-              <w:instrText xml:space="preserve"> PAGEREF _Toc122438585 \h </w:instrText>
+              <w:instrText xml:space="preserve"> PAGEREF _Toc122440815 \h </w:instrText>
             </w:r>
             <w:r>
               <w:rPr>
@@ -3139,7 +2998,7 @@
               <w:lang w:val="nl-NL" w:eastAsia="nl-NL"/>
             </w:rPr>
           </w:pPr>
-          <w:hyperlink w:anchor="_Toc122438586" w:history="1">
+          <w:hyperlink w:anchor="_Toc122440816" w:history="1">
             <w:r>
               <w:rPr>
                 <w:rStyle w:val="Hyperlink"/>
@@ -3166,7 +3025,7 @@
                 <w:noProof/>
                 <w:webHidden/>
               </w:rPr>
-              <w:instrText xml:space="preserve"> PAGEREF _Toc122438586 \h </w:instrText>
+              <w:instrText xml:space="preserve"> PAGEREF _Toc122440816 \h </w:instrText>
             </w:r>
             <w:r>
               <w:rPr>
@@ -3209,7 +3068,7 @@
               <w:lang w:val="nl-NL" w:eastAsia="nl-NL"/>
             </w:rPr>
           </w:pPr>
-          <w:hyperlink w:anchor="_Toc122438587" w:history="1">
+          <w:hyperlink w:anchor="_Toc122440817" w:history="1">
             <w:r>
               <w:rPr>
                 <w:rStyle w:val="Hyperlink"/>
@@ -3236,7 +3095,7 @@
                 <w:noProof/>
                 <w:webHidden/>
               </w:rPr>
-              <w:instrText xml:space="preserve"> PAGEREF _Toc122438587 \h </w:instrText>
+              <w:instrText xml:space="preserve"> PAGEREF _Toc122440817 \h </w:instrText>
             </w:r>
             <w:r>
               <w:rPr>
@@ -3279,7 +3138,7 @@
               <w:lang w:val="nl-NL" w:eastAsia="nl-NL"/>
             </w:rPr>
           </w:pPr>
-          <w:hyperlink w:anchor="_Toc122438588" w:history="1">
+          <w:hyperlink w:anchor="_Toc122440818" w:history="1">
             <w:r>
               <w:rPr>
                 <w:rStyle w:val="Hyperlink"/>
@@ -3306,7 +3165,7 @@
                 <w:noProof/>
                 <w:webHidden/>
               </w:rPr>
-              <w:instrText xml:space="preserve"> PAGEREF _Toc122438588 \h </w:instrText>
+              <w:instrText xml:space="preserve"> PAGEREF _Toc122440818 \h </w:instrText>
             </w:r>
             <w:r>
               <w:rPr>
@@ -3349,7 +3208,7 @@
               <w:lang w:val="nl-NL" w:eastAsia="nl-NL"/>
             </w:rPr>
           </w:pPr>
-          <w:hyperlink w:anchor="_Toc122438589" w:history="1">
+          <w:hyperlink w:anchor="_Toc122440819" w:history="1">
             <w:r>
               <w:rPr>
                 <w:rStyle w:val="Hyperlink"/>
@@ -3376,7 +3235,7 @@
                 <w:noProof/>
                 <w:webHidden/>
               </w:rPr>
-              <w:instrText xml:space="preserve"> PAGEREF _Toc122438589 \h </w:instrText>
+              <w:instrText xml:space="preserve"> PAGEREF _Toc122440819 \h </w:instrText>
             </w:r>
             <w:r>
               <w:rPr>
@@ -3419,7 +3278,7 @@
               <w:lang w:val="nl-NL" w:eastAsia="nl-NL"/>
             </w:rPr>
           </w:pPr>
-          <w:hyperlink w:anchor="_Toc122438590" w:history="1">
+          <w:hyperlink w:anchor="_Toc122440820" w:history="1">
             <w:r>
               <w:rPr>
                 <w:rStyle w:val="Hyperlink"/>
@@ -3446,7 +3305,7 @@
                 <w:noProof/>
                 <w:webHidden/>
               </w:rPr>
-              <w:instrText xml:space="preserve"> PAGEREF _Toc122438590 \h </w:instrText>
+              <w:instrText xml:space="preserve"> PAGEREF _Toc122440820 \h </w:instrText>
             </w:r>
             <w:r>
               <w:rPr>
@@ -3489,7 +3348,7 @@
               <w:lang w:val="nl-NL" w:eastAsia="nl-NL"/>
             </w:rPr>
           </w:pPr>
-          <w:hyperlink w:anchor="_Toc122438591" w:history="1">
+          <w:hyperlink w:anchor="_Toc122440821" w:history="1">
             <w:r>
               <w:rPr>
                 <w:rStyle w:val="Hyperlink"/>
@@ -3516,7 +3375,7 @@
                 <w:noProof/>
                 <w:webHidden/>
               </w:rPr>
-              <w:instrText xml:space="preserve"> PAGEREF _Toc122438591 \h </w:instrText>
+              <w:instrText xml:space="preserve"> PAGEREF _Toc122440821 \h </w:instrText>
             </w:r>
             <w:r>
               <w:rPr>
@@ -3559,7 +3418,7 @@
               <w:lang w:val="nl-NL" w:eastAsia="nl-NL"/>
             </w:rPr>
           </w:pPr>
-          <w:hyperlink w:anchor="_Toc122438592" w:history="1">
+          <w:hyperlink w:anchor="_Toc122440822" w:history="1">
             <w:r>
               <w:rPr>
                 <w:rStyle w:val="Hyperlink"/>
@@ -3586,7 +3445,7 @@
                 <w:noProof/>
                 <w:webHidden/>
               </w:rPr>
-              <w:instrText xml:space="preserve"> PAGEREF _Toc122438592 \h </w:instrText>
+              <w:instrText xml:space="preserve"> PAGEREF _Toc122440822 \h </w:instrText>
             </w:r>
             <w:r>
               <w:rPr>
@@ -3629,7 +3488,7 @@
               <w:lang w:val="nl-NL" w:eastAsia="nl-NL"/>
             </w:rPr>
           </w:pPr>
-          <w:hyperlink w:anchor="_Toc122438593" w:history="1">
+          <w:hyperlink w:anchor="_Toc122440823" w:history="1">
             <w:r>
               <w:rPr>
                 <w:rStyle w:val="Hyperlink"/>
@@ -3656,7 +3515,7 @@
                 <w:noProof/>
                 <w:webHidden/>
               </w:rPr>
-              <w:instrText xml:space="preserve"> PAGEREF _Toc122438593 \h </w:instrText>
+              <w:instrText xml:space="preserve"> PAGEREF _Toc122440823 \h </w:instrText>
             </w:r>
             <w:r>
               <w:rPr>
@@ -3699,7 +3558,7 @@
               <w:lang w:val="nl-NL" w:eastAsia="nl-NL"/>
             </w:rPr>
           </w:pPr>
-          <w:hyperlink w:anchor="_Toc122438594" w:history="1">
+          <w:hyperlink w:anchor="_Toc122440824" w:history="1">
             <w:r>
               <w:rPr>
                 <w:rStyle w:val="Hyperlink"/>
@@ -3726,7 +3585,7 @@
                 <w:noProof/>
                 <w:webHidden/>
               </w:rPr>
-              <w:instrText xml:space="preserve"> PAGEREF _Toc122438594 \h </w:instrText>
+              <w:instrText xml:space="preserve"> PAGEREF _Toc122440824 \h </w:instrText>
             </w:r>
             <w:r>
               <w:rPr>
@@ -3769,7 +3628,7 @@
               <w:lang w:val="nl-NL" w:eastAsia="nl-NL"/>
             </w:rPr>
           </w:pPr>
-          <w:hyperlink w:anchor="_Toc122438595" w:history="1">
+          <w:hyperlink w:anchor="_Toc122440825" w:history="1">
             <w:r>
               <w:rPr>
                 <w:rStyle w:val="Hyperlink"/>
@@ -3796,7 +3655,7 @@
                 <w:noProof/>
                 <w:webHidden/>
               </w:rPr>
-              <w:instrText xml:space="preserve"> PAGEREF _Toc122438595 \h </w:instrText>
+              <w:instrText xml:space="preserve"> PAGEREF _Toc122440825 \h </w:instrText>
             </w:r>
             <w:r>
               <w:rPr>
@@ -3855,7 +3714,7 @@
       <w:pPr>
         <w:pStyle w:val="Kop1"/>
       </w:pPr>
-      <w:bookmarkStart w:id="1" w:name="_Toc122438553"/>
+      <w:bookmarkStart w:id="1" w:name="_Toc122440783"/>
       <w:r>
         <w:lastRenderedPageBreak/>
         <w:t>Motive</w:t>
@@ -3864,41 +3723,14 @@
     </w:p>
     <w:p>
       <w:r>
-        <w:t xml:space="preserve">My interest in health and care have grown exponentially since my S3 project. </w:t>
-      </w:r>
-      <w:r>
-        <w:t>I got interested in almost anything health care technology related.</w:t>
-      </w:r>
-      <w:r>
-        <w:t xml:space="preserve"> I got into contact with Rudie van den Heuvel, who told me that the health concept lab was still looking for students that could help with several project including the water monitoring system.</w:t>
-      </w:r>
-      <w:r>
-        <w:t xml:space="preserve"> He told me about the possibilities of growing with my PCB and Python skills and this is what got me </w:t>
-      </w:r>
-      <w:r>
-        <w:t>motivated to join the HCL.</w:t>
-      </w:r>
-      <w:r>
-        <w:t xml:space="preserve"> I think the health concept lab</w:t>
-      </w:r>
-      <w:r>
-        <w:t xml:space="preserve"> and it teachers are</w:t>
-      </w:r>
-      <w:r>
-        <w:t xml:space="preserve"> able to provide me with the </w:t>
-      </w:r>
-      <w:r>
-        <w:t xml:space="preserve">help and knowledge I seek to </w:t>
-      </w:r>
-      <w:r>
-        <w:t>gain.</w:t>
+        <w:t>My interest in health and care has grown significantly since completing my S3 project. I have become interested in anything related to health care technology. I was fortunate enough to come into contact with Rudie van den Heuvel, who informed me that the Health Concept Lab (HCL) was still seeking students to assist with various projects, including a water monitoring system. Rudie mentioned the opportunity to grow my PCB and Python skills, which motivated me to join the HCL. I believe that the HCL and its teachers can provide me with the support and knowledge I am seeking to gain.</w:t>
       </w:r>
     </w:p>
     <w:p>
       <w:pPr>
         <w:pStyle w:val="Kop1"/>
       </w:pPr>
-      <w:bookmarkStart w:id="2" w:name="_Toc122438554"/>
+      <w:bookmarkStart w:id="2" w:name="_Toc122440784"/>
       <w:r>
         <w:t>C</w:t>
       </w:r>
@@ -4084,7 +3916,7 @@
       <w:pPr>
         <w:pStyle w:val="Kop1"/>
       </w:pPr>
-      <w:bookmarkStart w:id="3" w:name="_Toc122438555"/>
+      <w:bookmarkStart w:id="3" w:name="_Toc122440785"/>
       <w:r>
         <w:t>M</w:t>
       </w:r>
@@ -4157,7 +3989,7 @@
       <w:pPr>
         <w:pStyle w:val="Kop1"/>
       </w:pPr>
-      <w:bookmarkStart w:id="4" w:name="_Toc122438556"/>
+      <w:bookmarkStart w:id="4" w:name="_Toc122440786"/>
       <w:r>
         <w:t xml:space="preserve">Goal and </w:t>
       </w:r>
@@ -4196,11 +4028,12 @@
       <w:pPr>
         <w:pStyle w:val="Kop1"/>
       </w:pPr>
-      <w:bookmarkStart w:id="5" w:name="_Toc122438557"/>
+      <w:bookmarkStart w:id="5" w:name="_Toc122440787"/>
       <w:r>
         <w:rPr>
           <w:noProof/>
         </w:rPr>
+        <w:lastRenderedPageBreak/>
         <w:drawing>
           <wp:anchor distT="0" distB="0" distL="114300" distR="114300" simplePos="0" relativeHeight="251659264" behindDoc="0" locked="0" layoutInCell="1" allowOverlap="1" wp14:anchorId="17ED897C" wp14:editId="7C72D757">
             <wp:simplePos x="0" y="0"/>
@@ -4298,7 +4131,7 @@
       <w:pPr>
         <w:pStyle w:val="Kop1"/>
       </w:pPr>
-      <w:bookmarkStart w:id="6" w:name="_Toc122438558"/>
+      <w:bookmarkStart w:id="6" w:name="_Toc122440788"/>
       <w:r>
         <w:t>Schedule</w:t>
       </w:r>
@@ -4318,33 +4151,12 @@
         <w:t>.</w:t>
       </w:r>
     </w:p>
-    <w:p/>
-    <w:p>
-      <w:pPr>
-        <w:rPr>
-          <w:b/>
-          <w:bCs/>
-          <w:sz w:val="24"/>
-          <w:szCs w:val="24"/>
-        </w:rPr>
-      </w:pPr>
-      <w:r>
-        <w:rPr>
-          <w:b/>
-          <w:bCs/>
-          <w:sz w:val="24"/>
-          <w:szCs w:val="24"/>
-        </w:rPr>
-        <w:br w:type="page"/>
-      </w:r>
-    </w:p>
     <w:p>
       <w:pPr>
         <w:pStyle w:val="Kop1"/>
       </w:pPr>
-      <w:bookmarkStart w:id="7" w:name="_Toc122438559"/>
-      <w:r>
-        <w:lastRenderedPageBreak/>
+      <w:bookmarkStart w:id="7" w:name="_Toc122440789"/>
+      <w:r>
         <w:t>Design</w:t>
       </w:r>
       <w:bookmarkEnd w:id="7"/>
@@ -9439,7 +9251,7 @@
           <w:lang w:val="en-US"/>
         </w:rPr>
       </w:pPr>
-      <w:bookmarkStart w:id="9" w:name="_Toc122438560"/>
+      <w:bookmarkStart w:id="9" w:name="_Toc122440790"/>
       <w:r>
         <w:rPr>
           <w:lang w:val="en-US"/>
@@ -9585,7 +9397,7 @@
           <w:lang w:val="en-US"/>
         </w:rPr>
       </w:pPr>
-      <w:bookmarkStart w:id="10" w:name="_Toc122438561"/>
+      <w:bookmarkStart w:id="10" w:name="_Toc122440791"/>
       <w:proofErr w:type="spellStart"/>
       <w:r>
         <w:rPr>
@@ -9663,7 +9475,7 @@
           <w:lang w:val="en-US"/>
         </w:rPr>
       </w:pPr>
-      <w:bookmarkStart w:id="11" w:name="_Toc122438562"/>
+      <w:bookmarkStart w:id="11" w:name="_Toc122440792"/>
       <w:r>
         <w:rPr>
           <w:rStyle w:val="Kop1Char"/>
@@ -9773,7 +9585,7 @@
           <w:rStyle w:val="Kop1Char"/>
         </w:rPr>
       </w:pPr>
-      <w:bookmarkStart w:id="12" w:name="_Toc122438563"/>
+      <w:bookmarkStart w:id="12" w:name="_Toc122440793"/>
       <w:r>
         <w:rPr>
           <w:rStyle w:val="Kop1Char"/>
@@ -9860,7 +9672,7 @@
           <w:rStyle w:val="Kop1Char"/>
         </w:rPr>
       </w:pPr>
-      <w:bookmarkStart w:id="13" w:name="_Toc122438564"/>
+      <w:bookmarkStart w:id="13" w:name="_Toc122440794"/>
       <w:r>
         <w:rPr>
           <w:rStyle w:val="Kop1Char"/>
@@ -9983,7 +9795,7 @@
       <w:pPr>
         <w:pStyle w:val="Kop1"/>
       </w:pPr>
-      <w:bookmarkStart w:id="14" w:name="_Toc122438565"/>
+      <w:bookmarkStart w:id="14" w:name="_Toc122440795"/>
       <w:r>
         <w:rPr>
           <w:rStyle w:val="Kop1Char"/>
@@ -10092,7 +9904,7 @@
           <w:lang w:val="en-US"/>
         </w:rPr>
       </w:pPr>
-      <w:bookmarkStart w:id="15" w:name="_Toc122438566"/>
+      <w:bookmarkStart w:id="15" w:name="_Toc122440796"/>
       <w:proofErr w:type="spellStart"/>
       <w:r>
         <w:rPr>
@@ -10108,7 +9920,7 @@
       <w:pPr>
         <w:pStyle w:val="Kop2"/>
       </w:pPr>
-      <w:bookmarkStart w:id="16" w:name="_Toc122438567"/>
+      <w:bookmarkStart w:id="16" w:name="_Toc122440797"/>
       <w:r>
         <w:t>Why KiCad6?</w:t>
       </w:r>
@@ -10225,7 +10037,7 @@
       <w:pPr>
         <w:pStyle w:val="Kop2"/>
       </w:pPr>
-      <w:bookmarkStart w:id="17" w:name="_Toc122438568"/>
+      <w:bookmarkStart w:id="17" w:name="_Toc122440798"/>
       <w:r>
         <w:t>Plugins</w:t>
       </w:r>
@@ -10584,7 +10396,7 @@
       <w:pPr>
         <w:pStyle w:val="Kop2"/>
       </w:pPr>
-      <w:bookmarkStart w:id="18" w:name="_Toc122438569"/>
+      <w:bookmarkStart w:id="18" w:name="_Toc122440799"/>
       <w:r>
         <w:lastRenderedPageBreak/>
         <w:t>How to learn KICAD6</w:t>
@@ -10685,7 +10497,7 @@
           </wp:anchor>
         </w:drawing>
       </w:r>
-      <w:bookmarkStart w:id="19" w:name="_Toc122438570"/>
+      <w:bookmarkStart w:id="19" w:name="_Toc122440800"/>
       <w:r>
         <w:rPr>
           <w:rStyle w:val="Kop2Char"/>
@@ -10888,7 +10700,7 @@
       <w:pPr>
         <w:pStyle w:val="Kop1"/>
       </w:pPr>
-      <w:bookmarkStart w:id="20" w:name="_Toc122438571"/>
+      <w:bookmarkStart w:id="20" w:name="_Toc122440801"/>
       <w:r>
         <w:lastRenderedPageBreak/>
         <w:t>System Components</w:t>
@@ -10899,7 +10711,7 @@
       <w:pPr>
         <w:pStyle w:val="Kop2"/>
       </w:pPr>
-      <w:bookmarkStart w:id="21" w:name="_Toc122438572"/>
+      <w:bookmarkStart w:id="21" w:name="_Toc122440802"/>
       <w:r>
         <w:t>Microscope led</w:t>
       </w:r>
@@ -11034,7 +10846,7 @@
       <w:pPr>
         <w:pStyle w:val="Kop3"/>
       </w:pPr>
-      <w:bookmarkStart w:id="22" w:name="_Toc122438573"/>
+      <w:bookmarkStart w:id="22" w:name="_Toc122440803"/>
       <w:r>
         <w:lastRenderedPageBreak/>
         <w:t>Testing plan</w:t>
@@ -11110,7 +10922,7 @@
       <w:pPr>
         <w:pStyle w:val="Kop2"/>
       </w:pPr>
-      <w:bookmarkStart w:id="23" w:name="_Toc122438574"/>
+      <w:bookmarkStart w:id="23" w:name="_Toc122440804"/>
       <w:r>
         <w:t>Driver circuit decision table</w:t>
       </w:r>
@@ -14015,7 +13827,7 @@
       <w:pPr>
         <w:pStyle w:val="Kop2"/>
       </w:pPr>
-      <w:bookmarkStart w:id="24" w:name="_Toc122438575"/>
+      <w:bookmarkStart w:id="24" w:name="_Toc122440805"/>
       <w:r>
         <w:lastRenderedPageBreak/>
         <w:t>Stepper motor driver</w:t>
@@ -14145,7 +13957,7 @@
       <w:pPr>
         <w:pStyle w:val="Kop3"/>
       </w:pPr>
-      <w:bookmarkStart w:id="25" w:name="_Toc122438576"/>
+      <w:bookmarkStart w:id="25" w:name="_Toc122440806"/>
       <w:r>
         <w:lastRenderedPageBreak/>
         <w:t>UART on the TMC2209</w:t>
@@ -14297,7 +14109,7 @@
       <w:pPr>
         <w:pStyle w:val="Kop3"/>
       </w:pPr>
-      <w:bookmarkStart w:id="26" w:name="_Toc122438577"/>
+      <w:bookmarkStart w:id="26" w:name="_Toc122440807"/>
       <w:r>
         <w:rPr>
           <w:noProof/>
@@ -15447,7 +15259,7 @@
       <w:pPr>
         <w:pStyle w:val="Kop3"/>
       </w:pPr>
-      <w:bookmarkStart w:id="27" w:name="_Toc122438578"/>
+      <w:bookmarkStart w:id="27" w:name="_Toc122440808"/>
       <w:r>
         <w:t xml:space="preserve">Conclusion </w:t>
       </w:r>
@@ -15625,7 +15437,7 @@
       <w:pPr>
         <w:pStyle w:val="Kop3"/>
       </w:pPr>
-      <w:bookmarkStart w:id="28" w:name="_Toc122438579"/>
+      <w:bookmarkStart w:id="28" w:name="_Toc122440809"/>
       <w:r>
         <w:t>The modules</w:t>
       </w:r>
@@ -15710,7 +15522,7 @@
       <w:pPr>
         <w:pStyle w:val="Kop3"/>
       </w:pPr>
-      <w:bookmarkStart w:id="29" w:name="_Toc122438580"/>
+      <w:bookmarkStart w:id="29" w:name="_Toc122440810"/>
       <w:r>
         <w:rPr>
           <w:noProof/>
@@ -15975,7 +15787,7 @@
       <w:pPr>
         <w:pStyle w:val="Kop3"/>
       </w:pPr>
-      <w:bookmarkStart w:id="30" w:name="_Toc122438581"/>
+      <w:bookmarkStart w:id="30" w:name="_Toc122440811"/>
       <w:r>
         <w:lastRenderedPageBreak/>
         <w:t>EMC</w:t>
@@ -16092,7 +15904,7 @@
       <w:pPr>
         <w:pStyle w:val="Kop2"/>
       </w:pPr>
-      <w:bookmarkStart w:id="31" w:name="_Toc122438582"/>
+      <w:bookmarkStart w:id="31" w:name="_Toc122440812"/>
       <w:proofErr w:type="spellStart"/>
       <w:r>
         <w:lastRenderedPageBreak/>
@@ -16165,7 +15977,7 @@
             <v:imagedata r:id="rId43" o:title=""/>
             <w10:wrap type="square" side="right"/>
           </v:shape>
-          <o:OLEObject Type="Embed" ProgID="Excel.Sheet.12" ShapeID="_x0000_s1026" DrawAspect="Content" ObjectID="_1733051344" r:id="rId44"/>
+          <o:OLEObject Type="Embed" ProgID="Excel.Sheet.12" ShapeID="_x0000_s1026" DrawAspect="Content" ObjectID="_1733054751" r:id="rId44"/>
         </w:object>
       </w:r>
     </w:p>
@@ -16173,7 +15985,7 @@
       <w:pPr>
         <w:pStyle w:val="Kop3"/>
       </w:pPr>
-      <w:bookmarkStart w:id="32" w:name="_Toc122438583"/>
+      <w:bookmarkStart w:id="32" w:name="_Toc122440813"/>
       <w:r>
         <w:t>Power Supply</w:t>
       </w:r>
@@ -16248,7 +16060,7 @@
       <w:pPr>
         <w:pStyle w:val="Kop3"/>
       </w:pPr>
-      <w:bookmarkStart w:id="33" w:name="_Toc122438584"/>
+      <w:bookmarkStart w:id="33" w:name="_Toc122440814"/>
       <w:r>
         <w:t>Preventing Noise</w:t>
       </w:r>
@@ -16281,7 +16093,7 @@
       <w:pPr>
         <w:pStyle w:val="Kop3"/>
       </w:pPr>
-      <w:bookmarkStart w:id="34" w:name="_Toc122438585"/>
+      <w:bookmarkStart w:id="34" w:name="_Toc122440815"/>
       <w:r>
         <w:t>Planes on PCB</w:t>
       </w:r>
@@ -16363,7 +16175,7 @@
       <w:pPr>
         <w:pStyle w:val="Kop3"/>
       </w:pPr>
-      <w:bookmarkStart w:id="35" w:name="_Toc122438586"/>
+      <w:bookmarkStart w:id="35" w:name="_Toc122440816"/>
       <w:r>
         <w:t>ESD protection</w:t>
       </w:r>
@@ -16456,7 +16268,7 @@
       <w:pPr>
         <w:pStyle w:val="Kop3"/>
       </w:pPr>
-      <w:bookmarkStart w:id="36" w:name="_Toc122438587"/>
+      <w:bookmarkStart w:id="36" w:name="_Toc122440817"/>
       <w:r>
         <w:t>Power regulators</w:t>
       </w:r>
@@ -16485,7 +16297,7 @@
       <w:pPr>
         <w:pStyle w:val="Kop3"/>
       </w:pPr>
-      <w:bookmarkStart w:id="37" w:name="_Toc122438588"/>
+      <w:bookmarkStart w:id="37" w:name="_Toc122440818"/>
       <w:r>
         <w:t>12V vs 24V</w:t>
       </w:r>
@@ -16533,7 +16345,7 @@
       <w:pPr>
         <w:pStyle w:val="Kop3"/>
       </w:pPr>
-      <w:bookmarkStart w:id="38" w:name="_Toc122438589"/>
+      <w:bookmarkStart w:id="38" w:name="_Toc122440819"/>
       <w:r>
         <w:t>Trace</w:t>
       </w:r>
@@ -16724,7 +16536,7 @@
       <w:pPr>
         <w:pStyle w:val="Kop2"/>
       </w:pPr>
-      <w:bookmarkStart w:id="39" w:name="_Toc122438590"/>
+      <w:bookmarkStart w:id="39" w:name="_Toc122440820"/>
       <w:r>
         <w:lastRenderedPageBreak/>
         <w:t>2 VS 4 layer PCB</w:t>
@@ -16858,7 +16670,7 @@
       <w:pPr>
         <w:pStyle w:val="Kop3"/>
       </w:pPr>
-      <w:bookmarkStart w:id="40" w:name="_Toc122438591"/>
+      <w:bookmarkStart w:id="40" w:name="_Toc122440821"/>
       <w:r>
         <w:t>Coil whine</w:t>
       </w:r>
@@ -16981,7 +16793,7 @@
       <w:pPr>
         <w:pStyle w:val="Kop2"/>
       </w:pPr>
-      <w:bookmarkStart w:id="41" w:name="_Toc122438592"/>
+      <w:bookmarkStart w:id="41" w:name="_Toc122440822"/>
       <w:proofErr w:type="spellStart"/>
       <w:r>
         <w:lastRenderedPageBreak/>
@@ -17035,7 +16847,7 @@
       <w:pPr>
         <w:pStyle w:val="Kop2"/>
       </w:pPr>
-      <w:bookmarkStart w:id="42" w:name="_Toc122438593"/>
+      <w:bookmarkStart w:id="42" w:name="_Toc122440823"/>
       <w:r>
         <w:lastRenderedPageBreak/>
         <w:t>Pi Hat i2c EEPROM interface</w:t>
@@ -17146,7 +16958,7 @@
       <w:pPr>
         <w:pStyle w:val="Kop2"/>
       </w:pPr>
-      <w:bookmarkStart w:id="43" w:name="_Toc122438594"/>
+      <w:bookmarkStart w:id="43" w:name="_Toc122440824"/>
       <w:r>
         <w:t>12V POWER GPIO</w:t>
       </w:r>
@@ -17299,7 +17111,7 @@
       <w:pPr>
         <w:pStyle w:val="Kop2"/>
       </w:pPr>
-      <w:bookmarkStart w:id="44" w:name="_Toc122438595"/>
+      <w:bookmarkStart w:id="44" w:name="_Toc122440825"/>
       <w:r>
         <w:t>Focus</w:t>
       </w:r>

</xml_diff>

<commit_message>
Wrote more on software
</commit_message>
<xml_diff>
--- a/Documentation/Main report Internship Casper Tak.docx
+++ b/Documentation/Main report Internship Casper Tak.docx
@@ -516,7 +516,21 @@
         <w:rPr>
           <w:lang w:val="en-US"/>
         </w:rPr>
-        <w:t>I recently completed projects S3 and S4 at the Health Concept Lab (HCL) at the HAN and decided to do my internship at the same location. During my internship, I plan to further develop my planning skills and improve my PCB design skills using KiCad V6. Additionally, I hope to improve my programming skills in C, C++, and Python. I am also interested in exploring and expanding my knowledge and understanding of various topics.</w:t>
+        <w:t xml:space="preserve">I recently completed projects S3 and S4 at the Health Concept Lab (HCL) at the HAN and decided to do my internship at the same location. During my internship, I plan to further develop my planning skills and improve my PCB design skills using </w:t>
+      </w:r>
+      <w:proofErr w:type="spellStart"/>
+      <w:r>
+        <w:rPr>
+          <w:lang w:val="en-US"/>
+        </w:rPr>
+        <w:t>KiCad</w:t>
+      </w:r>
+      <w:proofErr w:type="spellEnd"/>
+      <w:r>
+        <w:rPr>
+          <w:lang w:val="en-US"/>
+        </w:rPr>
+        <w:t xml:space="preserve"> V6. Additionally, I hope to improve my programming skills in C, C++, and Python. I am also interested in exploring and expanding my knowledge and understanding of various topics.</w:t>
       </w:r>
     </w:p>
     <w:p>
@@ -3989,14 +4003,24 @@
         <w:t xml:space="preserve"> </w:t>
       </w:r>
       <w:r>
-        <w:t>teachers can be consulted as well. Johan Brussen</w:t>
-      </w:r>
+        <w:t xml:space="preserve">teachers can be consulted as well. Johan </w:t>
+      </w:r>
+      <w:proofErr w:type="spellStart"/>
+      <w:r>
+        <w:t>Brussen</w:t>
+      </w:r>
+      <w:proofErr w:type="spellEnd"/>
       <w:r>
         <w:t xml:space="preserve"> or </w:t>
       </w:r>
       <w:r>
-        <w:t>Francesco Ursino</w:t>
-      </w:r>
+        <w:t xml:space="preserve">Francesco </w:t>
+      </w:r>
+      <w:proofErr w:type="spellStart"/>
+      <w:r>
+        <w:t>Ursino</w:t>
+      </w:r>
+      <w:proofErr w:type="spellEnd"/>
       <w:r>
         <w:t xml:space="preserve"> for example </w:t>
       </w:r>
@@ -4019,8 +4043,13 @@
         <w:t xml:space="preserve"> For EMC I can probably go to Ivo van Diemen</w:t>
       </w:r>
       <w:r>
-        <w:t xml:space="preserve"> De Jel</w:t>
-      </w:r>
+        <w:t xml:space="preserve"> De </w:t>
+      </w:r>
+      <w:proofErr w:type="spellStart"/>
+      <w:r>
+        <w:t>Jel</w:t>
+      </w:r>
+      <w:proofErr w:type="spellEnd"/>
       <w:r>
         <w:t xml:space="preserve">. </w:t>
       </w:r>
@@ -4392,6 +4421,7 @@
               </w:rPr>
               <w:t xml:space="preserve"> </w:t>
             </w:r>
+            <w:proofErr w:type="spellStart"/>
             <w:r>
               <w:rPr>
                 <w:b/>
@@ -4400,6 +4430,7 @@
               </w:rPr>
               <w:t>CoW</w:t>
             </w:r>
+            <w:proofErr w:type="spellEnd"/>
           </w:p>
         </w:tc>
         <w:tc>
@@ -6226,8 +6257,33 @@
                 <w:b/>
                 <w:lang w:val="en-US"/>
               </w:rPr>
-              <w:t>Datasheet unclear if there is a switching value of 750 Mhz or Khz</w:t>
-            </w:r>
+              <w:t xml:space="preserve">Datasheet unclear if there is a switching value of 750 </w:t>
+            </w:r>
+            <w:proofErr w:type="spellStart"/>
+            <w:r>
+              <w:rPr>
+                <w:b/>
+                <w:lang w:val="en-US"/>
+              </w:rPr>
+              <w:t>Mhz</w:t>
+            </w:r>
+            <w:proofErr w:type="spellEnd"/>
+            <w:r>
+              <w:rPr>
+                <w:b/>
+                <w:lang w:val="en-US"/>
+              </w:rPr>
+              <w:t xml:space="preserve"> or </w:t>
+            </w:r>
+            <w:proofErr w:type="spellStart"/>
+            <w:r>
+              <w:rPr>
+                <w:b/>
+                <w:lang w:val="en-US"/>
+              </w:rPr>
+              <w:t>Khz</w:t>
+            </w:r>
+            <w:proofErr w:type="spellEnd"/>
           </w:p>
         </w:tc>
         <w:tc>
@@ -6591,7 +6647,23 @@
                 <w:b/>
                 <w:lang w:val="en-US"/>
               </w:rPr>
-              <w:t>Reputable brand, low cpu usage</w:t>
+              <w:t xml:space="preserve">Reputable brand, low </w:t>
+            </w:r>
+            <w:proofErr w:type="spellStart"/>
+            <w:r>
+              <w:rPr>
+                <w:b/>
+                <w:lang w:val="en-US"/>
+              </w:rPr>
+              <w:t>cpu</w:t>
+            </w:r>
+            <w:proofErr w:type="spellEnd"/>
+            <w:r>
+              <w:rPr>
+                <w:b/>
+                <w:lang w:val="en-US"/>
+              </w:rPr>
+              <w:t xml:space="preserve"> usage</w:t>
             </w:r>
           </w:p>
         </w:tc>
@@ -6709,7 +6781,23 @@
                 <w:b/>
                 <w:lang w:val="en-US"/>
               </w:rPr>
-              <w:t>The flag ship version of the tmc series</w:t>
+              <w:t xml:space="preserve">The flag ship version of the </w:t>
+            </w:r>
+            <w:proofErr w:type="spellStart"/>
+            <w:r>
+              <w:rPr>
+                <w:b/>
+                <w:lang w:val="en-US"/>
+              </w:rPr>
+              <w:t>tmc</w:t>
+            </w:r>
+            <w:proofErr w:type="spellEnd"/>
+            <w:r>
+              <w:rPr>
+                <w:b/>
+                <w:lang w:val="en-US"/>
+              </w:rPr>
+              <w:t xml:space="preserve"> series</w:t>
             </w:r>
           </w:p>
         </w:tc>
@@ -6945,7 +7033,23 @@
                 <w:b/>
                 <w:lang w:val="en-US"/>
               </w:rPr>
-              <w:t>Is able to supply 3.6A of current, enough for the peltier module most likely</w:t>
+              <w:t xml:space="preserve">Is able to supply 3.6A of current, enough for the </w:t>
+            </w:r>
+            <w:proofErr w:type="spellStart"/>
+            <w:r>
+              <w:rPr>
+                <w:b/>
+                <w:lang w:val="en-US"/>
+              </w:rPr>
+              <w:t>peltier</w:t>
+            </w:r>
+            <w:proofErr w:type="spellEnd"/>
+            <w:r>
+              <w:rPr>
+                <w:b/>
+                <w:lang w:val="en-US"/>
+              </w:rPr>
+              <w:t xml:space="preserve"> module most likely</w:t>
             </w:r>
           </w:p>
         </w:tc>
@@ -7412,7 +7516,23 @@
                 <w:b/>
                 <w:lang w:val="en-US"/>
               </w:rPr>
-              <w:t>Galvanic separation of i2c lines which results in high esd level protection. One package saves all</w:t>
+              <w:t xml:space="preserve">Galvanic separation of i2c lines which results in high </w:t>
+            </w:r>
+            <w:proofErr w:type="spellStart"/>
+            <w:r>
+              <w:rPr>
+                <w:b/>
+                <w:lang w:val="en-US"/>
+              </w:rPr>
+              <w:t>esd</w:t>
+            </w:r>
+            <w:proofErr w:type="spellEnd"/>
+            <w:r>
+              <w:rPr>
+                <w:b/>
+                <w:lang w:val="en-US"/>
+              </w:rPr>
+              <w:t xml:space="preserve"> level protection. One package saves all</w:t>
             </w:r>
           </w:p>
         </w:tc>
@@ -8907,8 +9027,17 @@
                 <w:b/>
                 <w:lang w:val="en-US"/>
               </w:rPr>
-              <w:t>The device will heat the examination chamber via resistive heati</w:t>
-            </w:r>
+              <w:t xml:space="preserve">The device will heat the examination chamber via resistive </w:t>
+            </w:r>
+            <w:proofErr w:type="spellStart"/>
+            <w:r>
+              <w:rPr>
+                <w:b/>
+                <w:lang w:val="en-US"/>
+              </w:rPr>
+              <w:t>heati</w:t>
+            </w:r>
+            <w:proofErr w:type="spellEnd"/>
           </w:p>
         </w:tc>
       </w:tr>
@@ -9411,6 +9540,7 @@
         </w:rPr>
       </w:pPr>
       <w:bookmarkStart w:id="10" w:name="_Toc122523839"/>
+      <w:proofErr w:type="spellStart"/>
       <w:r>
         <w:rPr>
           <w:lang w:val="en-US"/>
@@ -9418,6 +9548,7 @@
         <w:t>Statemachine</w:t>
       </w:r>
       <w:bookmarkEnd w:id="10"/>
+      <w:proofErr w:type="spellEnd"/>
     </w:p>
     <w:p>
       <w:pPr>
@@ -9916,6 +10047,7 @@
         </w:rPr>
       </w:pPr>
       <w:bookmarkStart w:id="15" w:name="_Toc122523844"/>
+      <w:proofErr w:type="spellStart"/>
       <w:r>
         <w:rPr>
           <w:lang w:val="en-US"/>
@@ -9924,6 +10056,7 @@
         <w:t>KiCad</w:t>
       </w:r>
       <w:bookmarkEnd w:id="15"/>
+      <w:proofErr w:type="spellEnd"/>
     </w:p>
     <w:p>
       <w:pPr>
@@ -10004,7 +10137,31 @@
     </w:p>
     <w:p>
       <w:r>
-        <w:t>First, it is open-source and free, making it accessible to many hobbyists and professionals. Second, it is a good software to learn how to design PCBs. Previously, I used EasyEda, which is proprietary. However, this comes with ads, limited access to certain features, and increased vulnerability to losing or stealing designs. In addition, I was unable to install useful plugins like an interactive BOM file, 3D model archiver, and fabrication toolkits. These limitations led me to stop using EasyEda. However, it should be noted that using EasyEda's library may be the fastest and cheapest way to produce a fully assembled PCB. If you plan to assemble your PCBs yourself, this is no longer an issue. KICAD 6 also has plugins that allow you to easily obtain LCSC part numbers for PCB assembly with JLCPCB.</w:t>
+        <w:t xml:space="preserve">First, it is open-source and free, making it accessible to many hobbyists and professionals. Second, it is a good software to learn how to design PCBs. Previously, I used </w:t>
+      </w:r>
+      <w:proofErr w:type="spellStart"/>
+      <w:r>
+        <w:t>EasyEda</w:t>
+      </w:r>
+      <w:proofErr w:type="spellEnd"/>
+      <w:r>
+        <w:t xml:space="preserve">, which is proprietary. However, this comes with ads, limited access to certain features, and increased vulnerability to losing or stealing designs. In addition, I was unable to install useful plugins like an interactive BOM file, 3D model archiver, and fabrication toolkits. These limitations led me to stop using </w:t>
+      </w:r>
+      <w:proofErr w:type="spellStart"/>
+      <w:r>
+        <w:t>EasyEda</w:t>
+      </w:r>
+      <w:proofErr w:type="spellEnd"/>
+      <w:r>
+        <w:t xml:space="preserve">. However, it should be noted that using </w:t>
+      </w:r>
+      <w:proofErr w:type="spellStart"/>
+      <w:r>
+        <w:t>EasyEda's</w:t>
+      </w:r>
+      <w:proofErr w:type="spellEnd"/>
+      <w:r>
+        <w:t xml:space="preserve"> library may be the fastest and cheapest way to produce a fully assembled PCB. If you plan to assemble your PCBs yourself, this is no longer an issue. KICAD 6 also has plugins that allow you to easily obtain LCSC part numbers for PCB assembly with JLCPCB.</w:t>
       </w:r>
       <w:r>
         <w:br/>
@@ -10074,8 +10231,13 @@
             <w:tcW w:w="2977" w:type="dxa"/>
           </w:tcPr>
           <w:p>
-            <w:r>
-              <w:t>KiCAD JLCPCB tools</w:t>
+            <w:proofErr w:type="spellStart"/>
+            <w:r>
+              <w:t>KiCAD</w:t>
+            </w:r>
+            <w:proofErr w:type="spellEnd"/>
+            <w:r>
+              <w:t xml:space="preserve"> JLCPCB tools</w:t>
             </w:r>
           </w:p>
         </w:tc>
@@ -10309,9 +10471,11 @@
             <w:tcW w:w="2977" w:type="dxa"/>
           </w:tcPr>
           <w:p>
+            <w:proofErr w:type="spellStart"/>
             <w:r>
               <w:t>Freerouting</w:t>
             </w:r>
+            <w:proofErr w:type="spellEnd"/>
           </w:p>
         </w:tc>
         <w:tc>
@@ -10320,7 +10484,15 @@
           </w:tcPr>
           <w:p>
             <w:r>
-              <w:t xml:space="preserve">Auto router for Kicad. It draws all the connections between components for you. Be warned: Auto routing should never be used carelessly, always check the results. </w:t>
+              <w:t xml:space="preserve">Auto router for </w:t>
+            </w:r>
+            <w:proofErr w:type="spellStart"/>
+            <w:r>
+              <w:t>Kicad</w:t>
+            </w:r>
+            <w:proofErr w:type="spellEnd"/>
+            <w:r>
+              <w:t xml:space="preserve">. It draws all the connections between components for you. Be warned: Auto routing should never be used carelessly, always check the results. </w:t>
             </w:r>
           </w:p>
         </w:tc>
@@ -13803,7 +13975,31 @@
     </w:p>
     <w:p>
       <w:r>
-        <w:t>A typical stepper motor operates at a resolution of 200 steps per complete revolution. Through the use of microstepping, the resolution of a stepper motor can be increased to as many as 51200 steps per revolution (depending on the specific motor). This results in a resolution of 1/256 steps. The implementation of microstepping has been shown to reduce noise levels, improve the smoothness and accuracy of motor operation, and potentially increase energy efficiency. It is worth noting, however, that microstepping can also decrease torque, particularly at higher speeds, which may lead to stalling. Some drivers are equipped with the ability to adjust the stepping mode based on speed in order to mitigate this issue.</w:t>
+        <w:t xml:space="preserve">A typical stepper motor operates at a resolution of 200 steps per complete revolution. Through the use of </w:t>
+      </w:r>
+      <w:proofErr w:type="spellStart"/>
+      <w:r>
+        <w:t>microstepping</w:t>
+      </w:r>
+      <w:proofErr w:type="spellEnd"/>
+      <w:r>
+        <w:t xml:space="preserve">, the resolution of a stepper motor can be increased to as many as 51200 steps per revolution (depending on the specific motor). This results in a resolution of 1/256 steps. The implementation of </w:t>
+      </w:r>
+      <w:proofErr w:type="spellStart"/>
+      <w:r>
+        <w:t>microstepping</w:t>
+      </w:r>
+      <w:proofErr w:type="spellEnd"/>
+      <w:r>
+        <w:t xml:space="preserve"> has been shown to reduce noise levels, improve the smoothness and accuracy of motor operation, and potentially increase energy efficiency. It is worth noting, however, that </w:t>
+      </w:r>
+      <w:proofErr w:type="spellStart"/>
+      <w:r>
+        <w:t>microstepping</w:t>
+      </w:r>
+      <w:proofErr w:type="spellEnd"/>
+      <w:r>
+        <w:t xml:space="preserve"> can also decrease torque, particularly at higher speeds, which may lead to stalling. Some drivers are equipped with the ability to adjust the stepping mode based on speed in order to mitigate this issue.</w:t>
       </w:r>
     </w:p>
     <w:p>
@@ -13907,7 +14103,23 @@
     </w:p>
     <w:p>
       <w:r>
-        <w:t>The UART (Universal Asynchronous Receiver/Transmitter) interface is a serial communication protocol that allows for the transfer of data between devices. The TMC2209 stepper motor driver supports UART communication in addition to the traditional step/dir interface. Using UART to communicate with the TMC2209 can provide several benefits compared to using step/dir:</w:t>
+        <w:t>The UART (Universal Asynchronous Receiver/Transmitter) interface is a serial communication protocol that allows for the transfer of data between devices. The TMC2209 stepper motor driver supports UART communication in addition to the traditional step/</w:t>
+      </w:r>
+      <w:proofErr w:type="spellStart"/>
+      <w:r>
+        <w:t>dir</w:t>
+      </w:r>
+      <w:proofErr w:type="spellEnd"/>
+      <w:r>
+        <w:t xml:space="preserve"> interface. Using UART to communicate with the TMC2209 can provide several benefits compared to using step/</w:t>
+      </w:r>
+      <w:proofErr w:type="spellStart"/>
+      <w:r>
+        <w:t>dir</w:t>
+      </w:r>
+      <w:proofErr w:type="spellEnd"/>
+      <w:r>
+        <w:t>:</w:t>
       </w:r>
     </w:p>
     <w:p>
@@ -13919,7 +14131,15 @@
         </w:numPr>
       </w:pPr>
       <w:r>
-        <w:t>Higher data transfer rates: UART allows for faster data transfer compared to step/dir, which can be useful for applications that require high-speed communication or precise control of the motor.</w:t>
+        <w:t>Higher data transfer rates: UART allows for faster data transfer compared to step/</w:t>
+      </w:r>
+      <w:proofErr w:type="spellStart"/>
+      <w:r>
+        <w:t>dir</w:t>
+      </w:r>
+      <w:proofErr w:type="spellEnd"/>
+      <w:r>
+        <w:t>, which can be useful for applications that require high-speed communication or precise control of the motor.</w:t>
       </w:r>
     </w:p>
     <w:p>
@@ -13931,7 +14151,31 @@
         </w:numPr>
       </w:pPr>
       <w:r>
-        <w:t>More flexible control: UART allows for more advanced control of the motor, such as microstepping, automatic load compensation, and stealthChop mode. These features are not available using the step/dir interface.</w:t>
+        <w:t xml:space="preserve">More flexible control: UART allows for more advanced control of the motor, such as </w:t>
+      </w:r>
+      <w:proofErr w:type="spellStart"/>
+      <w:r>
+        <w:t>microstepping</w:t>
+      </w:r>
+      <w:proofErr w:type="spellEnd"/>
+      <w:r>
+        <w:t xml:space="preserve">, automatic load compensation, and </w:t>
+      </w:r>
+      <w:proofErr w:type="spellStart"/>
+      <w:r>
+        <w:t>stealthChop</w:t>
+      </w:r>
+      <w:proofErr w:type="spellEnd"/>
+      <w:r>
+        <w:t xml:space="preserve"> mode. These features are not available using the step/</w:t>
+      </w:r>
+      <w:proofErr w:type="spellStart"/>
+      <w:r>
+        <w:t>dir</w:t>
+      </w:r>
+      <w:proofErr w:type="spellEnd"/>
+      <w:r>
+        <w:t xml:space="preserve"> interface.</w:t>
       </w:r>
     </w:p>
     <w:p>
@@ -13955,7 +14199,15 @@
         </w:numPr>
       </w:pPr>
       <w:r>
-        <w:t>Ease of use: UART can be easier to implement than step/dir, as it does not require the use of external pulse generators or counters.</w:t>
+        <w:t>Ease of use: UART can be easier to implement than step/</w:t>
+      </w:r>
+      <w:proofErr w:type="spellStart"/>
+      <w:r>
+        <w:t>dir</w:t>
+      </w:r>
+      <w:proofErr w:type="spellEnd"/>
+      <w:r>
+        <w:t>, as it does not require the use of external pulse generators or counters.</w:t>
       </w:r>
     </w:p>
     <w:p>
@@ -13975,7 +14227,15 @@
     </w:p>
     <w:p>
       <w:r>
-        <w:t>Overall, using UART to communicate with the TMC2209 can provide improved performance, flexibility, and ease of use compared to using the step/dir interface.</w:t>
+        <w:t>Overall, using UART to communicate with the TMC2209 can provide improved performance, flexibility, and ease of use compared to using the step/</w:t>
+      </w:r>
+      <w:proofErr w:type="spellStart"/>
+      <w:r>
+        <w:t>dir</w:t>
+      </w:r>
+      <w:proofErr w:type="spellEnd"/>
+      <w:r>
+        <w:t xml:space="preserve"> interface.</w:t>
       </w:r>
     </w:p>
     <w:p/>
@@ -14715,7 +14975,15 @@
         </w:drawing>
       </w:r>
       <w:r>
-        <w:t xml:space="preserve">Conclusion: The driver UART control only works if there is one driver connected to RX and assigned address to this driver is selected in software (according to the ms1 + ms2 settings you chose). You can however use 2 drivers if you go with the “more than 4 drivers solution” which Trinamic provided. This could be achieved with transistors </w:t>
+        <w:t xml:space="preserve">Conclusion: The driver UART control only works if there is one driver connected to RX and assigned address to this driver is selected in software (according to the ms1 + ms2 settings you chose). You can however use 2 drivers if you go with the “more than 4 drivers solution” which </w:t>
+      </w:r>
+      <w:proofErr w:type="spellStart"/>
+      <w:r>
+        <w:t>Trinamic</w:t>
+      </w:r>
+      <w:proofErr w:type="spellEnd"/>
+      <w:r>
+        <w:t xml:space="preserve"> provided. This could be achieved with transistors </w:t>
       </w:r>
       <w:r>
         <w:t xml:space="preserve">as well </w:t>
@@ -15150,8 +15418,13 @@
         <w:t>for this problem was found</w:t>
       </w:r>
       <w:r>
-        <w:t xml:space="preserve"> by Thomas Ijsseldijk</w:t>
-      </w:r>
+        <w:t xml:space="preserve"> by Thomas </w:t>
+      </w:r>
+      <w:proofErr w:type="spellStart"/>
+      <w:r>
+        <w:t>Ijsseldijk</w:t>
+      </w:r>
+      <w:proofErr w:type="spellEnd"/>
       <w:r>
         <w:t>.</w:t>
       </w:r>
@@ -15172,7 +15445,15 @@
       </w:r>
       <w:r>
         <w:lastRenderedPageBreak/>
-        <w:t xml:space="preserve">to control the stepper motors via UART. This reduces the pins required on the raspberry pi with 7 pins (removing all step and dir </w:t>
+        <w:t xml:space="preserve">to control the stepper motors via UART. This reduces the pins required on the raspberry pi with 7 pins (removing all step and </w:t>
+      </w:r>
+      <w:proofErr w:type="spellStart"/>
+      <w:r>
+        <w:t>dir</w:t>
+      </w:r>
+      <w:proofErr w:type="spellEnd"/>
+      <w:r>
+        <w:t xml:space="preserve"> </w:t>
       </w:r>
       <w:r>
         <w:t>pins</w:t>
@@ -15341,7 +15622,15 @@
         <w:t>Fan</w:t>
       </w:r>
       <w:r>
-        <w:t xml:space="preserve"> (for peltier)</w:t>
+        <w:t xml:space="preserve"> (for </w:t>
+      </w:r>
+      <w:proofErr w:type="spellStart"/>
+      <w:r>
+        <w:t>peltier</w:t>
+      </w:r>
+      <w:proofErr w:type="spellEnd"/>
+      <w:r>
+        <w:t>)</w:t>
       </w:r>
     </w:p>
     <w:p>
@@ -15631,15 +15920,25 @@
         <w:pStyle w:val="Kop2"/>
       </w:pPr>
       <w:bookmarkStart w:id="30" w:name="_Toc122523859"/>
+      <w:proofErr w:type="spellStart"/>
       <w:r>
         <w:lastRenderedPageBreak/>
         <w:t>PowerManagementSystem</w:t>
       </w:r>
       <w:bookmarkEnd w:id="30"/>
-    </w:p>
-    <w:p>
-      <w:r>
-        <w:t>The PowerManagementSystem (PMS) will be in charge of providing energy to all components of the Water Quality Monitoring</w:t>
+      <w:proofErr w:type="spellEnd"/>
+    </w:p>
+    <w:p>
+      <w:r>
+        <w:t xml:space="preserve">The </w:t>
+      </w:r>
+      <w:proofErr w:type="spellStart"/>
+      <w:r>
+        <w:t>PowerManagementSystem</w:t>
+      </w:r>
+      <w:proofErr w:type="spellEnd"/>
+      <w:r>
+        <w:t xml:space="preserve"> (PMS) will be in charge of providing energy to all components of the Water Quality Monitoring</w:t>
       </w:r>
       <w:r>
         <w:t xml:space="preserve"> </w:t>
@@ -15689,7 +15988,7 @@
             <v:imagedata r:id="rId43" o:title=""/>
             <w10:wrap type="square" side="right"/>
           </v:shape>
-          <o:OLEObject Type="Embed" ProgID="Excel.Sheet.12" ShapeID="_x0000_s1026" DrawAspect="Content" ObjectID="_1733140396" r:id="rId44"/>
+          <o:OLEObject Type="Embed" ProgID="Excel.Sheet.12" ShapeID="_x0000_s1026" DrawAspect="Content" ObjectID="_1733208974" r:id="rId44"/>
         </w:object>
       </w:r>
     </w:p>
@@ -15813,7 +16112,15 @@
     </w:p>
     <w:p>
       <w:r>
-        <w:t>There are multiple benefits to using ground planes, something that is already widely known. It improves thermals for heat inducing chips and it helps preventing EMC issues. It may however be wise to keep analog and digital grounds separated, to prevent ground loops and the noise it creates. We may use positive 12V or 5.</w:t>
+        <w:t xml:space="preserve">There are multiple benefits to using ground planes, something that is already widely known. It improves thermals for heat inducing chips and it helps preventing EMC issues. It may however be wise to keep </w:t>
+      </w:r>
+      <w:proofErr w:type="spellStart"/>
+      <w:r>
+        <w:t>analog</w:t>
+      </w:r>
+      <w:proofErr w:type="spellEnd"/>
+      <w:r>
+        <w:t xml:space="preserve"> and digital grounds separated, to prevent ground loops and the noise it creates. We may use positive 12V or 5.</w:t>
       </w:r>
       <w:r>
         <w:t>0</w:t>
@@ -15824,10 +16131,42 @@
     </w:p>
     <w:p>
       <w:r>
-        <w:t xml:space="preserve">Later in the project we figured that it is not possible to keep analog and digital grounds separated, since </w:t>
-      </w:r>
-      <w:r>
-        <w:t>some ic’s have analog inputs ground that are connected to digital ground. If even one ic has this ground setup, than trying to separate the grounds won’t work.</w:t>
+        <w:t xml:space="preserve">Later in the project we figured that it is not possible to keep </w:t>
+      </w:r>
+      <w:proofErr w:type="spellStart"/>
+      <w:r>
+        <w:t>analog</w:t>
+      </w:r>
+      <w:proofErr w:type="spellEnd"/>
+      <w:r>
+        <w:t xml:space="preserve"> and digital grounds separated, since </w:t>
+      </w:r>
+      <w:r>
+        <w:t xml:space="preserve">some </w:t>
+      </w:r>
+      <w:proofErr w:type="spellStart"/>
+      <w:r>
+        <w:t>ic’s</w:t>
+      </w:r>
+      <w:proofErr w:type="spellEnd"/>
+      <w:r>
+        <w:t xml:space="preserve"> have </w:t>
+      </w:r>
+      <w:proofErr w:type="spellStart"/>
+      <w:r>
+        <w:t>analog</w:t>
+      </w:r>
+      <w:proofErr w:type="spellEnd"/>
+      <w:r>
+        <w:t xml:space="preserve"> inputs ground that are connected to digital ground. If even one </w:t>
+      </w:r>
+      <w:proofErr w:type="spellStart"/>
+      <w:r>
+        <w:t>ic</w:t>
+      </w:r>
+      <w:proofErr w:type="spellEnd"/>
+      <w:r>
+        <w:t xml:space="preserve"> has this ground setup, than trying to separate the grounds won’t work.</w:t>
       </w:r>
       <w:r>
         <w:t xml:space="preserve"> Adding the face that it makes routing the pcb more difficult, we will keep this idea in mind, but we won’t implement it for now.</w:t>
@@ -16048,7 +16387,15 @@
         <w:t xml:space="preserve"> and that can lead to higher current usage when compared to using just the raspberry without peripherals</w:t>
       </w:r>
       <w:r>
-        <w:t>. Other components that also run on 5.0V, such as the microscope LED and the voicecoil driver (with a buck converter IC), are powered by this converter as well. The 5.0V converter also supplies the 5.0V breakout of the breakout power pin header. It is unlikely that protection will be necessary, as the LM2596 5.0 has built-in thermal and overvoltage protection. The second converter is used to provide 3.3V and is based on the TLV1117-33 IC, which can deliver up to 3A.</w:t>
+        <w:t xml:space="preserve">. Other components that also run on 5.0V, such as the microscope LED and the </w:t>
+      </w:r>
+      <w:proofErr w:type="spellStart"/>
+      <w:r>
+        <w:t>voicecoil</w:t>
+      </w:r>
+      <w:proofErr w:type="spellEnd"/>
+      <w:r>
+        <w:t xml:space="preserve"> driver (with a buck converter IC), are powered by this converter as well. The 5.0V converter also supplies the 5.0V breakout of the breakout power pin header. It is unlikely that protection will be necessary, as the LM2596 5.0 has built-in thermal and overvoltage protection. The second converter is used to provide 3.3V and is based on the TLV1117-33 IC, which can deliver up to 3A.</w:t>
       </w:r>
     </w:p>
     <w:p>
@@ -16532,7 +16879,21 @@
         <w:rPr>
           <w:lang w:val="en-US"/>
         </w:rPr>
-        <w:t>To resolve this issue, I added an 220 uF capacitor to the output of the regulator. This effectively eliminated the whine and improved the performance of the circuit.</w:t>
+        <w:t xml:space="preserve">To resolve this issue, I added an 220 </w:t>
+      </w:r>
+      <w:proofErr w:type="spellStart"/>
+      <w:r>
+        <w:rPr>
+          <w:lang w:val="en-US"/>
+        </w:rPr>
+        <w:t>uF</w:t>
+      </w:r>
+      <w:proofErr w:type="spellEnd"/>
+      <w:r>
+        <w:rPr>
+          <w:lang w:val="en-US"/>
+        </w:rPr>
+        <w:t xml:space="preserve"> capacitor to the output of the regulator. This effectively eliminated the whine and improved the performance of the circuit.</w:t>
       </w:r>
       <w:r>
         <w:rPr>
@@ -16559,9 +16920,14 @@
         <w:pStyle w:val="Kop2"/>
       </w:pPr>
       <w:bookmarkStart w:id="41" w:name="_Toc122523870"/>
+      <w:proofErr w:type="spellStart"/>
       <w:r>
         <w:lastRenderedPageBreak/>
-        <w:t>Backpower protection circuit</w:t>
+        <w:t>Backpower</w:t>
+      </w:r>
+      <w:proofErr w:type="spellEnd"/>
+      <w:r>
+        <w:t xml:space="preserve"> protection circuit</w:t>
       </w:r>
       <w:bookmarkEnd w:id="41"/>
       <w:r>
@@ -16573,7 +16939,15 @@
         <w:pStyle w:val="Geenafstand"/>
       </w:pPr>
       <w:r>
-        <w:t>The Backpower Protection Circuit (BPC) is designed to protect the Raspberry Pi from damage in the event that a 5V supply is connected to the micro USB port while a 12V supply is simultaneously connected to the barrel jack on the Pi Hat. However, due to a lack of necessary components, this circuit was not tested during the development of the Rastaban project. The BPC can be bypassed by using the solder jumper JP2. To further mitigate the risk of unintended power connections, the housing for the Rastaban project could be designed to cover the micro USB connector.</w:t>
+        <w:t xml:space="preserve">The </w:t>
+      </w:r>
+      <w:proofErr w:type="spellStart"/>
+      <w:r>
+        <w:t>Backpower</w:t>
+      </w:r>
+      <w:proofErr w:type="spellEnd"/>
+      <w:r>
+        <w:t xml:space="preserve"> Protection Circuit (BPC) is designed to protect the Raspberry Pi from damage in the event that a 5V supply is connected to the micro USB port while a 12V supply is simultaneously connected to the barrel jack on the Pi Hat. However, due to a lack of necessary components, this circuit was not tested during the development of the Rastaban project. The BPC can be bypassed by using the solder jumper JP2. To further mitigate the risk of unintended power connections, the housing for the Rastaban project could be designed to cover the micro USB connector.</w:t>
       </w:r>
       <w:r>
         <w:t xml:space="preserve"> </w:t>
@@ -16802,7 +17176,15 @@
         <w:t xml:space="preserve">1k </w:t>
       </w:r>
       <w:r>
-        <w:t xml:space="preserve">resistor on the pwrgpio pin is for ESD protection of the pin and the </w:t>
+        <w:t xml:space="preserve">resistor on the </w:t>
+      </w:r>
+      <w:proofErr w:type="spellStart"/>
+      <w:r>
+        <w:t>pwrgpio</w:t>
+      </w:r>
+      <w:proofErr w:type="spellEnd"/>
+      <w:r>
+        <w:t xml:space="preserve"> pin is for ESD protection of the pin and the </w:t>
       </w:r>
       <w:r>
         <w:t>10k resistor is to define a state fo</w:t>
@@ -16865,7 +17247,19 @@
         <w:rPr>
           <w:lang w:val="en-US"/>
         </w:rPr>
-        <w:t>When imaging small objects through a lens, it is crucial to use a high-quality lens with sufficient magnification to clearly resolve the details of the objects. The working distance of the lens, or the distance between the lens and the object, should also be considered as it affects the ability to achieve focus. In some cases, specialized lighting techniques, such as dark field illumination or oblique illumination, may be necessary to visualize the features of the small objects. Image processing techniques, such as deconvolution or superresolution, may also be used to improve the clarity and resolution of the images.</w:t>
+        <w:t xml:space="preserve">When imaging small objects through a lens, it is crucial to use a high-quality lens with sufficient magnification to clearly resolve the details of the objects. The working distance of the lens, or the distance between the lens and the object, should also be considered as it affects the ability to achieve focus. In some cases, specialized lighting techniques, such as dark field illumination or oblique illumination, may be necessary to visualize the features of the small objects. Image processing techniques, such as deconvolution or </w:t>
+      </w:r>
+      <w:r>
+        <w:rPr>
+          <w:lang w:val="en-US"/>
+        </w:rPr>
+        <w:t>super resolution</w:t>
+      </w:r>
+      <w:r>
+        <w:rPr>
+          <w:lang w:val="en-US"/>
+        </w:rPr>
+        <w:t>, may also be used to improve the clarity and resolution of the images.</w:t>
       </w:r>
     </w:p>
     <w:p>
@@ -16900,6 +17294,56 @@
     </w:p>
     <w:p>
       <w:pPr>
+        <w:rPr>
+          <w:lang w:val="en-US"/>
+        </w:rPr>
+      </w:pPr>
+      <w:r>
+        <w:rPr>
+          <w:lang w:val="en-US"/>
+        </w:rPr>
+        <w:t xml:space="preserve">The software written for the Rastaban (HAT) has been made in the Python language. This language is chosen because it is widely used in the </w:t>
+      </w:r>
+      <w:r>
+        <w:rPr>
+          <w:lang w:val="en-US"/>
+        </w:rPr>
+        <w:t xml:space="preserve">Raspberry pi community and it gives us the ability to use the PYQT GUI </w:t>
+      </w:r>
+      <w:r>
+        <w:rPr>
+          <w:lang w:val="en-US"/>
+        </w:rPr>
+        <w:t xml:space="preserve">library. </w:t>
+      </w:r>
+      <w:r>
+        <w:rPr>
+          <w:lang w:val="en-US"/>
+        </w:rPr>
+        <w:t>Other reasons are maybe for the ease of use and the reason that it is not compiled but interpreted code</w:t>
+      </w:r>
+      <w:r>
+        <w:rPr>
+          <w:lang w:val="en-US"/>
+        </w:rPr>
+        <w:t>, which makes it faster for prototyping purposes.</w:t>
+      </w:r>
+      <w:r>
+        <w:rPr>
+          <w:lang w:val="en-US"/>
+        </w:rPr>
+        <w:t xml:space="preserve"> </w:t>
+      </w:r>
+    </w:p>
+    <w:p>
+      <w:pPr>
+        <w:rPr>
+          <w:lang w:val="en-US"/>
+        </w:rPr>
+      </w:pPr>
+    </w:p>
+    <w:p>
+      <w:pPr>
         <w:pStyle w:val="Kop2"/>
         <w:rPr>
           <w:lang w:val="en-US"/>
@@ -16909,6 +17353,184 @@
         <w:rPr>
           <w:lang w:val="en-US"/>
         </w:rPr>
+        <w:t>Doxygen</w:t>
+      </w:r>
+    </w:p>
+    <w:p>
+      <w:pPr>
+        <w:rPr>
+          <w:lang w:val="en-US"/>
+        </w:rPr>
+      </w:pPr>
+      <w:r>
+        <w:rPr>
+          <w:lang w:val="en-US"/>
+        </w:rPr>
+        <w:t>I chose to use Doxygen because for the following reasons:</w:t>
+      </w:r>
+    </w:p>
+    <w:p>
+      <w:pPr>
+        <w:numPr>
+          <w:ilvl w:val="0"/>
+          <w:numId w:val="17"/>
+        </w:numPr>
+        <w:rPr>
+          <w:lang w:val="en-US"/>
+        </w:rPr>
+      </w:pPr>
+      <w:r>
+        <w:rPr>
+          <w:lang w:val="en-US"/>
+        </w:rPr>
+        <w:t>Improved code readability: Doxygen can help you create clear and concise documentation for your code, which can make it easier for other developers to understand and use your code.</w:t>
+      </w:r>
+    </w:p>
+    <w:p>
+      <w:pPr>
+        <w:numPr>
+          <w:ilvl w:val="0"/>
+          <w:numId w:val="17"/>
+        </w:numPr>
+        <w:rPr>
+          <w:lang w:val="en-US"/>
+        </w:rPr>
+      </w:pPr>
+      <w:r>
+        <w:rPr>
+          <w:lang w:val="en-US"/>
+        </w:rPr>
+        <w:t>Enhanced collaboration: Doxygen can help you document your code in a way that is more accessible to other developers, which can facilitate collaboration and make it easier for others to contribute to your project.</w:t>
+      </w:r>
+    </w:p>
+    <w:p>
+      <w:pPr>
+        <w:numPr>
+          <w:ilvl w:val="0"/>
+          <w:numId w:val="17"/>
+        </w:numPr>
+        <w:rPr>
+          <w:lang w:val="en-US"/>
+        </w:rPr>
+      </w:pPr>
+      <w:r>
+        <w:rPr>
+          <w:lang w:val="en-US"/>
+        </w:rPr>
+        <w:t>Increased code maintainability: By documenting your code with Doxygen, you can make it easier for other developers to understand and maintain your code over time. This can be particularly important for larger projects with many contributors.</w:t>
+      </w:r>
+    </w:p>
+    <w:p>
+      <w:pPr>
+        <w:numPr>
+          <w:ilvl w:val="0"/>
+          <w:numId w:val="17"/>
+        </w:numPr>
+        <w:rPr>
+          <w:lang w:val="en-US"/>
+        </w:rPr>
+      </w:pPr>
+      <w:r>
+        <w:rPr>
+          <w:lang w:val="en-US"/>
+        </w:rPr>
+        <w:t>Professional-quality documentation: Doxygen can generate professional-quality documentation in a variety of formats, including HTML, LaTeX, and PDF, making it easy to create high-quality documentation for your project.</w:t>
+      </w:r>
+    </w:p>
+    <w:p>
+      <w:pPr>
+        <w:rPr>
+          <w:lang w:val="en-US"/>
+        </w:rPr>
+      </w:pPr>
+      <w:r>
+        <w:rPr>
+          <w:lang w:val="en-US"/>
+        </w:rPr>
+        <w:t>Overall, using Doxygen can help create more readable, maintainable, and collaborative software projects by providing comprehensive documentation for</w:t>
+      </w:r>
+      <w:r>
+        <w:rPr>
+          <w:lang w:val="en-US"/>
+        </w:rPr>
+        <w:t xml:space="preserve"> </w:t>
+      </w:r>
+      <w:r>
+        <w:rPr>
+          <w:lang w:val="en-US"/>
+        </w:rPr>
+        <w:t>my</w:t>
+      </w:r>
+      <w:r>
+        <w:rPr>
+          <w:lang w:val="en-US"/>
+        </w:rPr>
+        <w:t xml:space="preserve"> </w:t>
+      </w:r>
+      <w:r>
+        <w:rPr>
+          <w:lang w:val="en-US"/>
+        </w:rPr>
+        <w:t>code.</w:t>
+      </w:r>
+      <w:r>
+        <w:rPr>
+          <w:lang w:val="en-US"/>
+        </w:rPr>
+        <w:t xml:space="preserve"> </w:t>
+      </w:r>
+      <w:r>
+        <w:rPr>
+          <w:lang w:val="en-US"/>
+        </w:rPr>
+        <w:t>Therefore, all the code for the Rastaban has been processed using Doxygen and is primarily documented in this way.</w:t>
+      </w:r>
+    </w:p>
+    <w:p>
+      <w:pPr>
+        <w:pStyle w:val="Kop2"/>
+        <w:rPr>
+          <w:lang w:val="en-US"/>
+        </w:rPr>
+      </w:pPr>
+      <w:r>
+        <w:rPr>
+          <w:lang w:val="en-US"/>
+        </w:rPr>
+        <w:t>Components</w:t>
+      </w:r>
+    </w:p>
+    <w:p>
+      <w:pPr>
+        <w:rPr>
+          <w:lang w:val="en-US"/>
+        </w:rPr>
+      </w:pPr>
+      <w:r>
+        <w:rPr>
+          <w:lang w:val="en-US"/>
+        </w:rPr>
+        <w:t>To give a short overview of the code, I will also describe all components in short.</w:t>
+      </w:r>
+    </w:p>
+    <w:p>
+      <w:pPr>
+        <w:rPr>
+          <w:lang w:val="en-US"/>
+        </w:rPr>
+      </w:pPr>
+    </w:p>
+    <w:p>
+      <w:pPr>
+        <w:pStyle w:val="Kop3"/>
+        <w:rPr>
+          <w:lang w:val="en-US"/>
+        </w:rPr>
+      </w:pPr>
+      <w:r>
+        <w:rPr>
+          <w:lang w:val="en-US"/>
+        </w:rPr>
         <w:t>Microscope LED</w:t>
       </w:r>
     </w:p>
@@ -16966,15 +17588,25 @@
         </w:rPr>
         <w:t xml:space="preserve"> </w:t>
       </w:r>
-    </w:p>
-    <w:p>
-      <w:pPr>
-        <w:pStyle w:val="Kop2"/>
+      <w:bookmarkStart w:id="46" w:name="_Toc122523875"/>
+    </w:p>
+    <w:p>
+      <w:pPr>
         <w:rPr>
           <w:lang w:val="en-US"/>
         </w:rPr>
       </w:pPr>
-      <w:bookmarkStart w:id="46" w:name="_Toc122523875"/>
+    </w:p>
+    <w:p>
+      <w:pPr>
+        <w:pStyle w:val="Kop3"/>
+        <w:rPr>
+          <w:rStyle w:val="Hyperlink"/>
+          <w:color w:val="2F5496" w:themeColor="accent1" w:themeShade="BF"/>
+          <w:u w:val="none"/>
+          <w:lang w:val="en-US"/>
+        </w:rPr>
+      </w:pPr>
       <w:r>
         <w:rPr>
           <w:lang w:val="en-US"/>
@@ -16996,6 +17628,24 @@
           <w:lang w:val="en-US"/>
         </w:rPr>
       </w:pPr>
+      <w:r>
+        <w:rPr>
+          <w:lang w:val="en-US"/>
+        </w:rPr>
+        <w:t>The TMC2209 is a stepper motor driver that can be controlled through its UART (Universal Asynchronous Receiver/Transmitter) interface. To use this interface, a UART-to-serial converter (such as a USB-to-serial adapter) is used to connect the TMC2209 to a microcontroller or computer. The microcontroller or computer can then send commands to the TMC2209 using a specific protocol, and receive status information from the TMC2209 in return. This allows for real-time customization and monitoring of the driver's behavior.</w:t>
+      </w:r>
+      <w:r>
+        <w:rPr>
+          <w:lang w:val="en-US"/>
+        </w:rPr>
+        <w:t xml:space="preserve"> </w:t>
+      </w:r>
+      <w:r>
+        <w:rPr>
+          <w:lang w:val="en-US"/>
+        </w:rPr>
+        <w:t xml:space="preserve">We use the following library to control the drivers via UART: </w:t>
+      </w:r>
       <w:hyperlink r:id="rId51" w:history="1">
         <w:r>
           <w:rPr>
@@ -17012,152 +17662,282 @@
           <w:lang w:val="en-US"/>
         </w:rPr>
       </w:pPr>
-      <w:r>
+    </w:p>
+    <w:p>
+      <w:pPr>
+        <w:pStyle w:val="Kop3"/>
         <w:rPr>
           <w:lang w:val="en-US"/>
         </w:rPr>
-        <w:t>The TMC2209 is a stepper motor driver that can be controlled through its UART (Universal Asynchronous Receiver/Transmitter) interface. To use this interface, a UART-to-serial converter (such as a USB-to-serial adapter) is used to connect the TMC2209 to a microcontroller or computer. The microcontroller or computer can then send commands to the TMC2209 using a specific protocol, and receive status information from the TMC2209 in return. This allows for real-time customization and monitoring of the driver's behavior.</w:t>
-      </w:r>
+      </w:pPr>
+      <w:proofErr w:type="spellStart"/>
       <w:r>
         <w:rPr>
           <w:lang w:val="en-US"/>
         </w:rPr>
+        <w:lastRenderedPageBreak/>
+        <w:t>PowerGPIO</w:t>
+      </w:r>
+      <w:proofErr w:type="spellEnd"/>
+      <w:r>
+        <w:rPr>
+          <w:lang w:val="en-US"/>
+        </w:rPr>
+        <w:t>, Cooling Fan, Heating resistor</w:t>
+      </w:r>
+    </w:p>
+    <w:p>
+      <w:pPr>
+        <w:rPr>
+          <w:lang w:val="en-US"/>
+        </w:rPr>
+      </w:pPr>
+      <w:r>
+        <w:rPr>
+          <w:lang w:val="en-US"/>
+        </w:rPr>
+        <w:t xml:space="preserve">The power GPIO pins are driven using </w:t>
+      </w:r>
+      <w:r>
+        <w:rPr>
+          <w:lang w:val="en-US"/>
+        </w:rPr>
+        <w:t>software PWM</w:t>
+      </w:r>
+      <w:r>
+        <w:rPr>
+          <w:lang w:val="en-US"/>
+        </w:rPr>
+        <w:t xml:space="preserve"> as well as the Cooling Fan and the Heating resistor.</w:t>
+      </w:r>
+    </w:p>
+    <w:p>
+      <w:pPr>
+        <w:rPr>
+          <w:lang w:val="en-US"/>
+        </w:rPr>
+      </w:pPr>
+    </w:p>
+    <w:p>
+      <w:pPr>
+        <w:pStyle w:val="Kop3"/>
+        <w:rPr>
+          <w:lang w:val="en-US"/>
+        </w:rPr>
+      </w:pPr>
+      <w:r>
+        <w:rPr>
+          <w:lang w:val="en-US"/>
+        </w:rPr>
+        <w:t>Peltier driver</w:t>
+      </w:r>
+    </w:p>
+    <w:p>
+      <w:pPr>
+        <w:rPr>
+          <w:lang w:val="en-US"/>
+        </w:rPr>
+      </w:pPr>
+      <w:r>
+        <w:rPr>
+          <w:lang w:val="en-US"/>
+        </w:rPr>
+        <w:t xml:space="preserve">The Peltier driver is controlled using </w:t>
+      </w:r>
+      <w:r>
+        <w:rPr>
+          <w:lang w:val="en-US"/>
+        </w:rPr>
+        <w:t>two</w:t>
+      </w:r>
+      <w:r>
+        <w:rPr>
+          <w:lang w:val="en-US"/>
+        </w:rPr>
         <w:t xml:space="preserve"> </w:t>
       </w:r>
-    </w:p>
-    <w:p>
-      <w:pPr>
-        <w:pStyle w:val="Kop2"/>
+      <w:r>
         <w:rPr>
           <w:lang w:val="en-US"/>
         </w:rPr>
-      </w:pPr>
+        <w:t>software</w:t>
+      </w:r>
       <w:r>
         <w:rPr>
           <w:lang w:val="en-US"/>
         </w:rPr>
-        <w:t>PowerGPIO</w:t>
+        <w:t xml:space="preserve"> PWM signals.</w:t>
       </w:r>
       <w:r>
         <w:rPr>
           <w:lang w:val="en-US"/>
         </w:rPr>
-        <w:t>, Cooling Fan, Heating resistor</w:t>
-      </w:r>
-    </w:p>
-    <w:p>
-      <w:pPr>
+        <w:t xml:space="preserve"> Sending to IN1 and IN</w:t>
+      </w:r>
+      <w:r>
         <w:rPr>
           <w:lang w:val="en-US"/>
         </w:rPr>
-      </w:pPr>
+        <w:t>2 will control the output of the driver.</w:t>
+      </w:r>
       <w:r>
         <w:rPr>
           <w:lang w:val="en-US"/>
         </w:rPr>
-        <w:t xml:space="preserve">The power GPIO pins are driven using </w:t>
-      </w:r>
-      <w:r>
+        <w:t xml:space="preserve"> </w:t>
+      </w:r>
+    </w:p>
+    <w:p>
+      <w:pPr>
         <w:rPr>
           <w:lang w:val="en-US"/>
         </w:rPr>
-        <w:t>software PWM</w:t>
-      </w:r>
-      <w:r>
+      </w:pPr>
+    </w:p>
+    <w:p>
+      <w:pPr>
+        <w:pStyle w:val="Kop3"/>
         <w:rPr>
           <w:lang w:val="en-US"/>
         </w:rPr>
-        <w:t xml:space="preserve"> as well as the Cooling Fan and the Heating resistor.</w:t>
-      </w:r>
-    </w:p>
-    <w:p>
-      <w:pPr>
-        <w:pStyle w:val="Kop2"/>
+      </w:pPr>
+      <w:r>
         <w:rPr>
           <w:lang w:val="en-US"/>
         </w:rPr>
-      </w:pPr>
-      <w:r>
+        <w:t>Pigpio</w:t>
+      </w:r>
+    </w:p>
+    <w:p>
+      <w:pPr>
         <w:rPr>
           <w:lang w:val="en-US"/>
         </w:rPr>
-        <w:t>Peltier driver</w:t>
-      </w:r>
-    </w:p>
-    <w:p>
-      <w:pPr>
+      </w:pPr>
+      <w:r>
+        <w:t>P</w:t>
+      </w:r>
+      <w:r>
+        <w:t>igpiod</w:t>
+      </w:r>
+      <w:r>
+        <w:t xml:space="preserve"> or pigpio</w:t>
+      </w:r>
+      <w:r>
+        <w:t xml:space="preserve"> is a utility which launches the pigpio library as a daemon.</w:t>
+      </w:r>
+      <w:r>
+        <w:br/>
+        <w:t>Once launched the pigpio library runs in the background accepting commands from the pipe and socket interfaces.</w:t>
+      </w:r>
+      <w:r>
+        <w:br/>
+        <w:t xml:space="preserve">The pigpiod utility requires </w:t>
+      </w:r>
+      <w:proofErr w:type="spellStart"/>
+      <w:r>
+        <w:t>sudo</w:t>
+      </w:r>
+      <w:proofErr w:type="spellEnd"/>
+      <w:r>
+        <w:t xml:space="preserve"> privileges to launch the library but thereafter the pipe and socket commands may be issued by normal users.</w:t>
+      </w:r>
+      <w:r>
+        <w:t xml:space="preserve"> </w:t>
+      </w:r>
+      <w:r>
         <w:rPr>
           <w:lang w:val="en-US"/>
         </w:rPr>
-      </w:pPr>
+        <w:t xml:space="preserve">There are several reasons why </w:t>
+      </w:r>
       <w:r>
         <w:rPr>
           <w:lang w:val="en-US"/>
         </w:rPr>
-        <w:t xml:space="preserve">The Peltier driver is controlled using 2 </w:t>
+        <w:t>we</w:t>
       </w:r>
       <w:r>
         <w:rPr>
           <w:lang w:val="en-US"/>
         </w:rPr>
-        <w:t>software</w:t>
-      </w:r>
-      <w:r>
+        <w:t xml:space="preserve"> might choose to use the pigpio library:</w:t>
+      </w:r>
+    </w:p>
+    <w:p>
+      <w:pPr>
+        <w:pStyle w:val="Lijstalinea"/>
+        <w:numPr>
+          <w:ilvl w:val="0"/>
+          <w:numId w:val="16"/>
+        </w:numPr>
         <w:rPr>
           <w:lang w:val="en-US"/>
         </w:rPr>
-        <w:t xml:space="preserve"> PWM signals.</w:t>
-      </w:r>
+      </w:pPr>
       <w:r>
         <w:rPr>
           <w:lang w:val="en-US"/>
         </w:rPr>
-        <w:t xml:space="preserve"> Sending to IN1 and IN</w:t>
-      </w:r>
-      <w:r>
+        <w:t>It provides a simple interface for controlling the GPIO pins: The pigpio library provides functions for setting the direction and level of individual pins, as well as for configuring PWM and detecting changes on the pins.</w:t>
+      </w:r>
+    </w:p>
+    <w:p>
+      <w:pPr>
+        <w:pStyle w:val="Lijstalinea"/>
+        <w:numPr>
+          <w:ilvl w:val="0"/>
+          <w:numId w:val="16"/>
+        </w:numPr>
         <w:rPr>
           <w:lang w:val="en-US"/>
         </w:rPr>
-        <w:t>2 will control the output of the driver.</w:t>
-      </w:r>
+      </w:pPr>
       <w:r>
         <w:rPr>
           <w:lang w:val="en-US"/>
         </w:rPr>
-        <w:t xml:space="preserve"> </w:t>
-      </w:r>
-    </w:p>
-    <w:p>
-      <w:pPr>
+        <w:t>It is lightweight and efficient: The pigpio daemon runs in the background and communicates with the pigpio library via a socket, which means that it has minimal overhead and does not require any additional libraries to be installed.</w:t>
+      </w:r>
+    </w:p>
+    <w:p>
+      <w:pPr>
+        <w:pStyle w:val="Lijstalinea"/>
+        <w:numPr>
+          <w:ilvl w:val="0"/>
+          <w:numId w:val="16"/>
+        </w:numPr>
         <w:rPr>
           <w:lang w:val="en-US"/>
         </w:rPr>
       </w:pPr>
-    </w:p>
-    <w:p>
-      <w:pPr>
-        <w:pStyle w:val="Kop2"/>
+      <w:r>
         <w:rPr>
           <w:lang w:val="en-US"/>
         </w:rPr>
-      </w:pPr>
-      <w:r>
+        <w:t>It is flexible: The pigpio library allows users to control the GPIO pins from multiple programming languages, including C, Python, and Perl.</w:t>
+      </w:r>
+    </w:p>
+    <w:p>
+      <w:pPr>
+        <w:pStyle w:val="Lijstalinea"/>
+        <w:numPr>
+          <w:ilvl w:val="0"/>
+          <w:numId w:val="16"/>
+        </w:numPr>
         <w:rPr>
           <w:lang w:val="en-US"/>
         </w:rPr>
-        <w:t>Pigpiod</w:t>
-      </w:r>
-    </w:p>
-    <w:p>
-      <w:pPr>
+      </w:pPr>
+      <w:r>
         <w:rPr>
           <w:lang w:val="en-US"/>
         </w:rPr>
-      </w:pPr>
-    </w:p>
-    <w:p>
-      <w:pPr>
-        <w:pStyle w:val="Kop2"/>
+        <w:t>It is well documented: The pigpio library comes with detailed documentation that explains how to use the library and troubleshoot any issues that may arise.</w:t>
+      </w:r>
+    </w:p>
+    <w:p>
+      <w:pPr>
         <w:rPr>
           <w:lang w:val="en-US"/>
         </w:rPr>
@@ -17166,6 +17946,32 @@
         <w:rPr>
           <w:lang w:val="en-US"/>
         </w:rPr>
+        <w:t>Overall, the pigpio library is a popular choice for controlling the GPIO pins on a Raspberry Pi because it is easy to use, efficient, flexible, and well documented.</w:t>
+      </w:r>
+      <w:r>
+        <w:rPr>
+          <w:lang w:val="en-US"/>
+        </w:rPr>
+        <w:t xml:space="preserve"> That is the reason why we</w:t>
+      </w:r>
+      <w:r>
+        <w:rPr>
+          <w:lang w:val="en-US"/>
+        </w:rPr>
+        <w:t xml:space="preserve"> choose to implement it in our Rastaban code.</w:t>
+      </w:r>
+    </w:p>
+    <w:p>
+      <w:pPr>
+        <w:pStyle w:val="Kop3"/>
+        <w:rPr>
+          <w:lang w:val="en-US"/>
+        </w:rPr>
+      </w:pPr>
+      <w:r>
+        <w:rPr>
+          <w:lang w:val="en-US"/>
+        </w:rPr>
         <w:t>Init</w:t>
       </w:r>
       <w:r>
@@ -17178,8 +17984,85 @@
         <w:rPr>
           <w:lang w:val="en-US"/>
         </w:rPr>
-        <w:t xml:space="preserve"> (deamon)</w:t>
-      </w:r>
+        <w:t xml:space="preserve"> (</w:t>
+      </w:r>
+      <w:r>
+        <w:rPr>
+          <w:lang w:val="en-US"/>
+        </w:rPr>
+        <w:t xml:space="preserve">PIGPIO </w:t>
+      </w:r>
+      <w:r>
+        <w:rPr>
+          <w:lang w:val="en-US"/>
+        </w:rPr>
+        <w:t>daemon</w:t>
+      </w:r>
+      <w:r>
+        <w:rPr>
+          <w:lang w:val="en-US"/>
+        </w:rPr>
+        <w:t>)</w:t>
+      </w:r>
+    </w:p>
+    <w:p>
+      <w:r>
+        <w:t xml:space="preserve">I created an </w:t>
+      </w:r>
+      <w:proofErr w:type="spellStart"/>
+      <w:r>
+        <w:t>init</w:t>
+      </w:r>
+      <w:proofErr w:type="spellEnd"/>
+      <w:r>
+        <w:t xml:space="preserve"> function for the Raspberry Pi to address unexpected </w:t>
+      </w:r>
+      <w:r>
+        <w:t>behaviour</w:t>
+      </w:r>
+      <w:r>
+        <w:t xml:space="preserve"> of the GPIO pins when using the pigpio daemon. Some pins were unable to go LOW or did not properly utilize PWM. If you wish to run Rastaban code that utilizes PIGPIO functions, you can run the Init function once to start the pigpio daemon. The function will indicate whether the daemon was already running and display its process ID.</w:t>
+      </w:r>
+      <w:r>
+        <w:t xml:space="preserve"> By restart or after a shutdown of the raspberry pi, the </w:t>
+      </w:r>
+      <w:r>
+        <w:t>daemon</w:t>
+      </w:r>
+      <w:r>
+        <w:t xml:space="preserve"> would be stopped.</w:t>
+      </w:r>
+      <w:r>
+        <w:t xml:space="preserve"> It </w:t>
+      </w:r>
+      <w:r>
+        <w:t xml:space="preserve">is  </w:t>
+      </w:r>
+      <w:r>
+        <w:t xml:space="preserve">possible to run this code on </w:t>
+      </w:r>
+      <w:r>
+        <w:t>start-up</w:t>
+      </w:r>
+      <w:r>
+        <w:t xml:space="preserve"> of the RPI</w:t>
+      </w:r>
+      <w:r>
+        <w:t xml:space="preserve">, but it </w:t>
+      </w:r>
+      <w:r>
+        <w:t xml:space="preserve">may be better to run this code when the final Rastaban code has been </w:t>
+      </w:r>
+      <w:r>
+        <w:t>created.</w:t>
+      </w:r>
+    </w:p>
+    <w:p>
+      <w:pPr>
+        <w:rPr>
+          <w:lang w:val="en-US"/>
+        </w:rPr>
+      </w:pPr>
     </w:p>
     <w:sectPr>
       <w:pgSz w:w="11906" w:h="16838"/>
@@ -17505,6 +18388,119 @@
     </w:lvl>
   </w:abstractNum>
   <w:abstractNum w:abstractNumId="3" w15:restartNumberingAfterBreak="0">
+    <w:nsid w:val="2B0C1C31"/>
+    <w:multiLevelType w:val="hybridMultilevel"/>
+    <w:tmpl w:val="60AAD6EE"/>
+    <w:lvl w:ilvl="0" w:tplc="04130001">
+      <w:start w:val="1"/>
+      <w:numFmt w:val="bullet"/>
+      <w:lvlText w:val=""/>
+      <w:lvlJc w:val="left"/>
+      <w:pPr>
+        <w:ind w:left="720" w:hanging="360"/>
+      </w:pPr>
+      <w:rPr>
+        <w:rFonts w:ascii="Symbol" w:hAnsi="Symbol" w:hint="default"/>
+      </w:rPr>
+    </w:lvl>
+    <w:lvl w:ilvl="1" w:tplc="04130003" w:tentative="1">
+      <w:start w:val="1"/>
+      <w:numFmt w:val="bullet"/>
+      <w:lvlText w:val="o"/>
+      <w:lvlJc w:val="left"/>
+      <w:pPr>
+        <w:ind w:left="1440" w:hanging="360"/>
+      </w:pPr>
+      <w:rPr>
+        <w:rFonts w:ascii="Courier New" w:hAnsi="Courier New" w:cs="Courier New" w:hint="default"/>
+      </w:rPr>
+    </w:lvl>
+    <w:lvl w:ilvl="2" w:tplc="04130005" w:tentative="1">
+      <w:start w:val="1"/>
+      <w:numFmt w:val="bullet"/>
+      <w:lvlText w:val=""/>
+      <w:lvlJc w:val="left"/>
+      <w:pPr>
+        <w:ind w:left="2160" w:hanging="360"/>
+      </w:pPr>
+      <w:rPr>
+        <w:rFonts w:ascii="Wingdings" w:hAnsi="Wingdings" w:hint="default"/>
+      </w:rPr>
+    </w:lvl>
+    <w:lvl w:ilvl="3" w:tplc="04130001" w:tentative="1">
+      <w:start w:val="1"/>
+      <w:numFmt w:val="bullet"/>
+      <w:lvlText w:val=""/>
+      <w:lvlJc w:val="left"/>
+      <w:pPr>
+        <w:ind w:left="2880" w:hanging="360"/>
+      </w:pPr>
+      <w:rPr>
+        <w:rFonts w:ascii="Symbol" w:hAnsi="Symbol" w:hint="default"/>
+      </w:rPr>
+    </w:lvl>
+    <w:lvl w:ilvl="4" w:tplc="04130003" w:tentative="1">
+      <w:start w:val="1"/>
+      <w:numFmt w:val="bullet"/>
+      <w:lvlText w:val="o"/>
+      <w:lvlJc w:val="left"/>
+      <w:pPr>
+        <w:ind w:left="3600" w:hanging="360"/>
+      </w:pPr>
+      <w:rPr>
+        <w:rFonts w:ascii="Courier New" w:hAnsi="Courier New" w:cs="Courier New" w:hint="default"/>
+      </w:rPr>
+    </w:lvl>
+    <w:lvl w:ilvl="5" w:tplc="04130005" w:tentative="1">
+      <w:start w:val="1"/>
+      <w:numFmt w:val="bullet"/>
+      <w:lvlText w:val=""/>
+      <w:lvlJc w:val="left"/>
+      <w:pPr>
+        <w:ind w:left="4320" w:hanging="360"/>
+      </w:pPr>
+      <w:rPr>
+        <w:rFonts w:ascii="Wingdings" w:hAnsi="Wingdings" w:hint="default"/>
+      </w:rPr>
+    </w:lvl>
+    <w:lvl w:ilvl="6" w:tplc="04130001" w:tentative="1">
+      <w:start w:val="1"/>
+      <w:numFmt w:val="bullet"/>
+      <w:lvlText w:val=""/>
+      <w:lvlJc w:val="left"/>
+      <w:pPr>
+        <w:ind w:left="5040" w:hanging="360"/>
+      </w:pPr>
+      <w:rPr>
+        <w:rFonts w:ascii="Symbol" w:hAnsi="Symbol" w:hint="default"/>
+      </w:rPr>
+    </w:lvl>
+    <w:lvl w:ilvl="7" w:tplc="04130003" w:tentative="1">
+      <w:start w:val="1"/>
+      <w:numFmt w:val="bullet"/>
+      <w:lvlText w:val="o"/>
+      <w:lvlJc w:val="left"/>
+      <w:pPr>
+        <w:ind w:left="5760" w:hanging="360"/>
+      </w:pPr>
+      <w:rPr>
+        <w:rFonts w:ascii="Courier New" w:hAnsi="Courier New" w:cs="Courier New" w:hint="default"/>
+      </w:rPr>
+    </w:lvl>
+    <w:lvl w:ilvl="8" w:tplc="04130005" w:tentative="1">
+      <w:start w:val="1"/>
+      <w:numFmt w:val="bullet"/>
+      <w:lvlText w:val=""/>
+      <w:lvlJc w:val="left"/>
+      <w:pPr>
+        <w:ind w:left="6480" w:hanging="360"/>
+      </w:pPr>
+      <w:rPr>
+        <w:rFonts w:ascii="Wingdings" w:hAnsi="Wingdings" w:hint="default"/>
+      </w:rPr>
+    </w:lvl>
+  </w:abstractNum>
+  <w:abstractNum w:abstractNumId="4" w15:restartNumberingAfterBreak="0">
     <w:nsid w:val="2E4E3368"/>
     <w:multiLevelType w:val="hybridMultilevel"/>
     <w:tmpl w:val="9C7E09FC"/>
@@ -17593,7 +18589,233 @@
       </w:pPr>
     </w:lvl>
   </w:abstractNum>
-  <w:abstractNum w:abstractNumId="4" w15:restartNumberingAfterBreak="0">
+  <w:abstractNum w:abstractNumId="5" w15:restartNumberingAfterBreak="0">
+    <w:nsid w:val="2F883B0F"/>
+    <w:multiLevelType w:val="multilevel"/>
+    <w:tmpl w:val="EDCC41EA"/>
+    <w:lvl w:ilvl="0">
+      <w:start w:val="1"/>
+      <w:numFmt w:val="decimal"/>
+      <w:lvlText w:val="%1."/>
+      <w:lvlJc w:val="left"/>
+      <w:pPr>
+        <w:tabs>
+          <w:tab w:val="num" w:pos="720"/>
+        </w:tabs>
+        <w:ind w:left="720" w:hanging="360"/>
+      </w:pPr>
+    </w:lvl>
+    <w:lvl w:ilvl="1" w:tentative="1">
+      <w:start w:val="1"/>
+      <w:numFmt w:val="decimal"/>
+      <w:lvlText w:val="%2."/>
+      <w:lvlJc w:val="left"/>
+      <w:pPr>
+        <w:tabs>
+          <w:tab w:val="num" w:pos="1440"/>
+        </w:tabs>
+        <w:ind w:left="1440" w:hanging="360"/>
+      </w:pPr>
+    </w:lvl>
+    <w:lvl w:ilvl="2" w:tentative="1">
+      <w:start w:val="1"/>
+      <w:numFmt w:val="decimal"/>
+      <w:lvlText w:val="%3."/>
+      <w:lvlJc w:val="left"/>
+      <w:pPr>
+        <w:tabs>
+          <w:tab w:val="num" w:pos="2160"/>
+        </w:tabs>
+        <w:ind w:left="2160" w:hanging="360"/>
+      </w:pPr>
+    </w:lvl>
+    <w:lvl w:ilvl="3" w:tentative="1">
+      <w:start w:val="1"/>
+      <w:numFmt w:val="decimal"/>
+      <w:lvlText w:val="%4."/>
+      <w:lvlJc w:val="left"/>
+      <w:pPr>
+        <w:tabs>
+          <w:tab w:val="num" w:pos="2880"/>
+        </w:tabs>
+        <w:ind w:left="2880" w:hanging="360"/>
+      </w:pPr>
+    </w:lvl>
+    <w:lvl w:ilvl="4" w:tentative="1">
+      <w:start w:val="1"/>
+      <w:numFmt w:val="decimal"/>
+      <w:lvlText w:val="%5."/>
+      <w:lvlJc w:val="left"/>
+      <w:pPr>
+        <w:tabs>
+          <w:tab w:val="num" w:pos="3600"/>
+        </w:tabs>
+        <w:ind w:left="3600" w:hanging="360"/>
+      </w:pPr>
+    </w:lvl>
+    <w:lvl w:ilvl="5" w:tentative="1">
+      <w:start w:val="1"/>
+      <w:numFmt w:val="decimal"/>
+      <w:lvlText w:val="%6."/>
+      <w:lvlJc w:val="left"/>
+      <w:pPr>
+        <w:tabs>
+          <w:tab w:val="num" w:pos="4320"/>
+        </w:tabs>
+        <w:ind w:left="4320" w:hanging="360"/>
+      </w:pPr>
+    </w:lvl>
+    <w:lvl w:ilvl="6" w:tentative="1">
+      <w:start w:val="1"/>
+      <w:numFmt w:val="decimal"/>
+      <w:lvlText w:val="%7."/>
+      <w:lvlJc w:val="left"/>
+      <w:pPr>
+        <w:tabs>
+          <w:tab w:val="num" w:pos="5040"/>
+        </w:tabs>
+        <w:ind w:left="5040" w:hanging="360"/>
+      </w:pPr>
+    </w:lvl>
+    <w:lvl w:ilvl="7" w:tentative="1">
+      <w:start w:val="1"/>
+      <w:numFmt w:val="decimal"/>
+      <w:lvlText w:val="%8."/>
+      <w:lvlJc w:val="left"/>
+      <w:pPr>
+        <w:tabs>
+          <w:tab w:val="num" w:pos="5760"/>
+        </w:tabs>
+        <w:ind w:left="5760" w:hanging="360"/>
+      </w:pPr>
+    </w:lvl>
+    <w:lvl w:ilvl="8" w:tentative="1">
+      <w:start w:val="1"/>
+      <w:numFmt w:val="decimal"/>
+      <w:lvlText w:val="%9."/>
+      <w:lvlJc w:val="left"/>
+      <w:pPr>
+        <w:tabs>
+          <w:tab w:val="num" w:pos="6480"/>
+        </w:tabs>
+        <w:ind w:left="6480" w:hanging="360"/>
+      </w:pPr>
+    </w:lvl>
+  </w:abstractNum>
+  <w:abstractNum w:abstractNumId="6" w15:restartNumberingAfterBreak="0">
+    <w:nsid w:val="2FCA01EA"/>
+    <w:multiLevelType w:val="multilevel"/>
+    <w:tmpl w:val="380EEEB2"/>
+    <w:lvl w:ilvl="0">
+      <w:start w:val="1"/>
+      <w:numFmt w:val="decimal"/>
+      <w:lvlText w:val="%1."/>
+      <w:lvlJc w:val="left"/>
+      <w:pPr>
+        <w:tabs>
+          <w:tab w:val="num" w:pos="720"/>
+        </w:tabs>
+        <w:ind w:left="720" w:hanging="360"/>
+      </w:pPr>
+    </w:lvl>
+    <w:lvl w:ilvl="1" w:tentative="1">
+      <w:start w:val="1"/>
+      <w:numFmt w:val="decimal"/>
+      <w:lvlText w:val="%2."/>
+      <w:lvlJc w:val="left"/>
+      <w:pPr>
+        <w:tabs>
+          <w:tab w:val="num" w:pos="1440"/>
+        </w:tabs>
+        <w:ind w:left="1440" w:hanging="360"/>
+      </w:pPr>
+    </w:lvl>
+    <w:lvl w:ilvl="2" w:tentative="1">
+      <w:start w:val="1"/>
+      <w:numFmt w:val="decimal"/>
+      <w:lvlText w:val="%3."/>
+      <w:lvlJc w:val="left"/>
+      <w:pPr>
+        <w:tabs>
+          <w:tab w:val="num" w:pos="2160"/>
+        </w:tabs>
+        <w:ind w:left="2160" w:hanging="360"/>
+      </w:pPr>
+    </w:lvl>
+    <w:lvl w:ilvl="3" w:tentative="1">
+      <w:start w:val="1"/>
+      <w:numFmt w:val="decimal"/>
+      <w:lvlText w:val="%4."/>
+      <w:lvlJc w:val="left"/>
+      <w:pPr>
+        <w:tabs>
+          <w:tab w:val="num" w:pos="2880"/>
+        </w:tabs>
+        <w:ind w:left="2880" w:hanging="360"/>
+      </w:pPr>
+    </w:lvl>
+    <w:lvl w:ilvl="4" w:tentative="1">
+      <w:start w:val="1"/>
+      <w:numFmt w:val="decimal"/>
+      <w:lvlText w:val="%5."/>
+      <w:lvlJc w:val="left"/>
+      <w:pPr>
+        <w:tabs>
+          <w:tab w:val="num" w:pos="3600"/>
+        </w:tabs>
+        <w:ind w:left="3600" w:hanging="360"/>
+      </w:pPr>
+    </w:lvl>
+    <w:lvl w:ilvl="5" w:tentative="1">
+      <w:start w:val="1"/>
+      <w:numFmt w:val="decimal"/>
+      <w:lvlText w:val="%6."/>
+      <w:lvlJc w:val="left"/>
+      <w:pPr>
+        <w:tabs>
+          <w:tab w:val="num" w:pos="4320"/>
+        </w:tabs>
+        <w:ind w:left="4320" w:hanging="360"/>
+      </w:pPr>
+    </w:lvl>
+    <w:lvl w:ilvl="6" w:tentative="1">
+      <w:start w:val="1"/>
+      <w:numFmt w:val="decimal"/>
+      <w:lvlText w:val="%7."/>
+      <w:lvlJc w:val="left"/>
+      <w:pPr>
+        <w:tabs>
+          <w:tab w:val="num" w:pos="5040"/>
+        </w:tabs>
+        <w:ind w:left="5040" w:hanging="360"/>
+      </w:pPr>
+    </w:lvl>
+    <w:lvl w:ilvl="7" w:tentative="1">
+      <w:start w:val="1"/>
+      <w:numFmt w:val="decimal"/>
+      <w:lvlText w:val="%8."/>
+      <w:lvlJc w:val="left"/>
+      <w:pPr>
+        <w:tabs>
+          <w:tab w:val="num" w:pos="5760"/>
+        </w:tabs>
+        <w:ind w:left="5760" w:hanging="360"/>
+      </w:pPr>
+    </w:lvl>
+    <w:lvl w:ilvl="8" w:tentative="1">
+      <w:start w:val="1"/>
+      <w:numFmt w:val="decimal"/>
+      <w:lvlText w:val="%9."/>
+      <w:lvlJc w:val="left"/>
+      <w:pPr>
+        <w:tabs>
+          <w:tab w:val="num" w:pos="6480"/>
+        </w:tabs>
+        <w:ind w:left="6480" w:hanging="360"/>
+      </w:pPr>
+    </w:lvl>
+  </w:abstractNum>
+  <w:abstractNum w:abstractNumId="7" w15:restartNumberingAfterBreak="0">
     <w:nsid w:val="31606BD3"/>
     <w:multiLevelType w:val="hybridMultilevel"/>
     <w:tmpl w:val="D228C768"/>
@@ -17682,7 +18904,7 @@
       </w:pPr>
     </w:lvl>
   </w:abstractNum>
-  <w:abstractNum w:abstractNumId="5" w15:restartNumberingAfterBreak="0">
+  <w:abstractNum w:abstractNumId="8" w15:restartNumberingAfterBreak="0">
     <w:nsid w:val="3BC36D25"/>
     <w:multiLevelType w:val="hybridMultilevel"/>
     <w:tmpl w:val="EFF2D1C2"/>
@@ -17795,7 +19017,7 @@
       </w:rPr>
     </w:lvl>
   </w:abstractNum>
-  <w:abstractNum w:abstractNumId="6" w15:restartNumberingAfterBreak="0">
+  <w:abstractNum w:abstractNumId="9" w15:restartNumberingAfterBreak="0">
     <w:nsid w:val="434B5AD9"/>
     <w:multiLevelType w:val="multilevel"/>
     <w:tmpl w:val="234EB9F8"/>
@@ -17908,7 +19130,7 @@
       </w:pPr>
     </w:lvl>
   </w:abstractNum>
-  <w:abstractNum w:abstractNumId="7" w15:restartNumberingAfterBreak="0">
+  <w:abstractNum w:abstractNumId="10" w15:restartNumberingAfterBreak="0">
     <w:nsid w:val="4759719E"/>
     <w:multiLevelType w:val="hybridMultilevel"/>
     <w:tmpl w:val="BAAA9976"/>
@@ -18021,7 +19243,7 @@
       </w:rPr>
     </w:lvl>
   </w:abstractNum>
-  <w:abstractNum w:abstractNumId="8" w15:restartNumberingAfterBreak="0">
+  <w:abstractNum w:abstractNumId="11" w15:restartNumberingAfterBreak="0">
     <w:nsid w:val="47927D99"/>
     <w:multiLevelType w:val="hybridMultilevel"/>
     <w:tmpl w:val="67BE5AE0"/>
@@ -18134,7 +19356,7 @@
       </w:rPr>
     </w:lvl>
   </w:abstractNum>
-  <w:abstractNum w:abstractNumId="9" w15:restartNumberingAfterBreak="0">
+  <w:abstractNum w:abstractNumId="12" w15:restartNumberingAfterBreak="0">
     <w:nsid w:val="58184819"/>
     <w:multiLevelType w:val="hybridMultilevel"/>
     <w:tmpl w:val="E60AAB84"/>
@@ -18223,7 +19445,7 @@
       </w:pPr>
     </w:lvl>
   </w:abstractNum>
-  <w:abstractNum w:abstractNumId="10" w15:restartNumberingAfterBreak="0">
+  <w:abstractNum w:abstractNumId="13" w15:restartNumberingAfterBreak="0">
     <w:nsid w:val="74146909"/>
     <w:multiLevelType w:val="hybridMultilevel"/>
     <w:tmpl w:val="68201E2E"/>
@@ -18336,7 +19558,7 @@
       </w:rPr>
     </w:lvl>
   </w:abstractNum>
-  <w:abstractNum w:abstractNumId="11" w15:restartNumberingAfterBreak="0">
+  <w:abstractNum w:abstractNumId="14" w15:restartNumberingAfterBreak="0">
     <w:nsid w:val="75B6202C"/>
     <w:multiLevelType w:val="hybridMultilevel"/>
     <w:tmpl w:val="D9007420"/>
@@ -18449,7 +19671,7 @@
       </w:rPr>
     </w:lvl>
   </w:abstractNum>
-  <w:abstractNum w:abstractNumId="12" w15:restartNumberingAfterBreak="0">
+  <w:abstractNum w:abstractNumId="15" w15:restartNumberingAfterBreak="0">
     <w:nsid w:val="77E560E9"/>
     <w:multiLevelType w:val="hybridMultilevel"/>
     <w:tmpl w:val="3CD04610"/>
@@ -18562,7 +19784,7 @@
       </w:rPr>
     </w:lvl>
   </w:abstractNum>
-  <w:abstractNum w:abstractNumId="13" w15:restartNumberingAfterBreak="0">
+  <w:abstractNum w:abstractNumId="16" w15:restartNumberingAfterBreak="0">
     <w:nsid w:val="791726B7"/>
     <w:multiLevelType w:val="hybridMultilevel"/>
     <w:tmpl w:val="2DBAC546"/>
@@ -18652,22 +19874,22 @@
     </w:lvl>
   </w:abstractNum>
   <w:num w:numId="1" w16cid:durableId="1475566152">
-    <w:abstractNumId w:val="5"/>
+    <w:abstractNumId w:val="8"/>
   </w:num>
   <w:num w:numId="2" w16cid:durableId="1871648115">
-    <w:abstractNumId w:val="13"/>
+    <w:abstractNumId w:val="16"/>
   </w:num>
   <w:num w:numId="3" w16cid:durableId="649406008">
-    <w:abstractNumId w:val="3"/>
+    <w:abstractNumId w:val="4"/>
   </w:num>
   <w:num w:numId="4" w16cid:durableId="1198201382">
-    <w:abstractNumId w:val="12"/>
+    <w:abstractNumId w:val="15"/>
   </w:num>
   <w:num w:numId="5" w16cid:durableId="1301881533">
-    <w:abstractNumId w:val="4"/>
+    <w:abstractNumId w:val="7"/>
   </w:num>
   <w:num w:numId="6" w16cid:durableId="1596204979">
-    <w:abstractNumId w:val="7"/>
+    <w:abstractNumId w:val="10"/>
   </w:num>
   <w:num w:numId="7" w16cid:durableId="1332684625">
     <w:abstractNumId w:val="0"/>
@@ -18676,22 +19898,31 @@
     <w:abstractNumId w:val="1"/>
   </w:num>
   <w:num w:numId="9" w16cid:durableId="1069498254">
-    <w:abstractNumId w:val="9"/>
+    <w:abstractNumId w:val="12"/>
   </w:num>
   <w:num w:numId="10" w16cid:durableId="1041977500">
     <w:abstractNumId w:val="2"/>
   </w:num>
   <w:num w:numId="11" w16cid:durableId="1339309188">
-    <w:abstractNumId w:val="6"/>
+    <w:abstractNumId w:val="9"/>
   </w:num>
   <w:num w:numId="12" w16cid:durableId="1423987231">
-    <w:abstractNumId w:val="8"/>
+    <w:abstractNumId w:val="11"/>
   </w:num>
   <w:num w:numId="13" w16cid:durableId="2052995061">
-    <w:abstractNumId w:val="11"/>
+    <w:abstractNumId w:val="14"/>
   </w:num>
   <w:num w:numId="14" w16cid:durableId="955452304">
-    <w:abstractNumId w:val="10"/>
+    <w:abstractNumId w:val="13"/>
+  </w:num>
+  <w:num w:numId="15" w16cid:durableId="912080335">
+    <w:abstractNumId w:val="5"/>
+  </w:num>
+  <w:num w:numId="16" w16cid:durableId="1433941640">
+    <w:abstractNumId w:val="3"/>
+  </w:num>
+  <w:num w:numId="17" w16cid:durableId="1790081280">
+    <w:abstractNumId w:val="6"/>
   </w:num>
 </w:numbering>
 </file>
@@ -19503,6 +20734,19 @@
       <w:shd w:val="clear" w:color="auto" w:fill="E1DFDD"/>
     </w:rPr>
   </w:style>
+  <w:style w:type="paragraph" w:styleId="Normaalweb">
+    <w:name w:val="Normal (Web)"/>
+    <w:basedOn w:val="Standaard"/>
+    <w:uiPriority w:val="99"/>
+    <w:semiHidden/>
+    <w:unhideWhenUsed/>
+    <w:rsid w:val="00D461E1"/>
+    <w:rPr>
+      <w:rFonts w:ascii="Times New Roman" w:hAnsi="Times New Roman" w:cs="Times New Roman"/>
+      <w:sz w:val="24"/>
+      <w:szCs w:val="24"/>
+    </w:rPr>
+  </w:style>
 </w:styles>
 </file>
 

</xml_diff>

<commit_message>
new system architecture scheme made
</commit_message>
<xml_diff>
--- a/Documentation/Main report Internship Casper Tak.docx
+++ b/Documentation/Main report Internship Casper Tak.docx
@@ -498,7 +498,7 @@
           <w:bottom w:val="dotted" w:sz="24" w:space="1" w:color="auto"/>
         </w:pBdr>
       </w:pPr>
-      <w:bookmarkStart w:id="0" w:name="_Toc122523830"/>
+      <w:bookmarkStart w:id="0" w:name="_Toc122596743"/>
       <w:r>
         <w:lastRenderedPageBreak/>
         <w:t>Preface</w:t>
@@ -516,21 +516,7 @@
         <w:rPr>
           <w:lang w:val="en-US"/>
         </w:rPr>
-        <w:t xml:space="preserve">I recently completed projects S3 and S4 at the Health Concept Lab (HCL) at the HAN and decided to do my internship at the same location. During my internship, I plan to further develop my planning skills and improve my PCB design skills using </w:t>
-      </w:r>
-      <w:proofErr w:type="spellStart"/>
-      <w:r>
-        <w:rPr>
-          <w:lang w:val="en-US"/>
-        </w:rPr>
-        <w:t>KiCad</w:t>
-      </w:r>
-      <w:proofErr w:type="spellEnd"/>
-      <w:r>
-        <w:rPr>
-          <w:lang w:val="en-US"/>
-        </w:rPr>
-        <w:t xml:space="preserve"> V6. Additionally, I hope to improve my programming skills in C, C++, and Python. I am also interested in exploring and expanding my knowledge and understanding of various topics.</w:t>
+        <w:t>I recently completed projects S3 and S4 at the Health Concept Lab (HCL) at the HAN and decided to do my internship at the same location. During my internship, I plan to further develop my planning skills and improve my PCB design skills using KiCad V6. Additionally, I hope to improve my programming skills in C, C++, and Python. I am also interested in exploring and expanding my knowledge and understanding of various topics.</w:t>
       </w:r>
     </w:p>
     <w:p>
@@ -615,7 +601,7 @@
           <w:r>
             <w:fldChar w:fldCharType="separate"/>
           </w:r>
-          <w:hyperlink w:anchor="_Toc122523830" w:history="1">
+          <w:hyperlink w:anchor="_Toc122596743" w:history="1">
             <w:r>
               <w:rPr>
                 <w:rStyle w:val="Hyperlink"/>
@@ -642,7 +628,7 @@
                 <w:noProof/>
                 <w:webHidden/>
               </w:rPr>
-              <w:instrText xml:space="preserve"> PAGEREF _Toc122523830 \h </w:instrText>
+              <w:instrText xml:space="preserve"> PAGEREF _Toc122596743 \h </w:instrText>
             </w:r>
             <w:r>
               <w:rPr>
@@ -685,7 +671,7 @@
               <w:lang w:val="nl-NL" w:eastAsia="nl-NL"/>
             </w:rPr>
           </w:pPr>
-          <w:hyperlink w:anchor="_Toc122523831" w:history="1">
+          <w:hyperlink w:anchor="_Toc122596744" w:history="1">
             <w:r>
               <w:rPr>
                 <w:rStyle w:val="Hyperlink"/>
@@ -712,7 +698,7 @@
                 <w:noProof/>
                 <w:webHidden/>
               </w:rPr>
-              <w:instrText xml:space="preserve"> PAGEREF _Toc122523831 \h </w:instrText>
+              <w:instrText xml:space="preserve"> PAGEREF _Toc122596744 \h </w:instrText>
             </w:r>
             <w:r>
               <w:rPr>
@@ -755,7 +741,7 @@
               <w:lang w:val="nl-NL" w:eastAsia="nl-NL"/>
             </w:rPr>
           </w:pPr>
-          <w:hyperlink w:anchor="_Toc122523832" w:history="1">
+          <w:hyperlink w:anchor="_Toc122596745" w:history="1">
             <w:r>
               <w:rPr>
                 <w:rStyle w:val="Hyperlink"/>
@@ -782,7 +768,7 @@
                 <w:noProof/>
                 <w:webHidden/>
               </w:rPr>
-              <w:instrText xml:space="preserve"> PAGEREF _Toc122523832 \h </w:instrText>
+              <w:instrText xml:space="preserve"> PAGEREF _Toc122596745 \h </w:instrText>
             </w:r>
             <w:r>
               <w:rPr>
@@ -825,7 +811,7 @@
               <w:lang w:val="nl-NL" w:eastAsia="nl-NL"/>
             </w:rPr>
           </w:pPr>
-          <w:hyperlink w:anchor="_Toc122523833" w:history="1">
+          <w:hyperlink w:anchor="_Toc122596746" w:history="1">
             <w:r>
               <w:rPr>
                 <w:rStyle w:val="Hyperlink"/>
@@ -852,7 +838,7 @@
                 <w:noProof/>
                 <w:webHidden/>
               </w:rPr>
-              <w:instrText xml:space="preserve"> PAGEREF _Toc122523833 \h </w:instrText>
+              <w:instrText xml:space="preserve"> PAGEREF _Toc122596746 \h </w:instrText>
             </w:r>
             <w:r>
               <w:rPr>
@@ -895,7 +881,7 @@
               <w:lang w:val="nl-NL" w:eastAsia="nl-NL"/>
             </w:rPr>
           </w:pPr>
-          <w:hyperlink w:anchor="_Toc122523834" w:history="1">
+          <w:hyperlink w:anchor="_Toc122596747" w:history="1">
             <w:r>
               <w:rPr>
                 <w:rStyle w:val="Hyperlink"/>
@@ -922,7 +908,7 @@
                 <w:noProof/>
                 <w:webHidden/>
               </w:rPr>
-              <w:instrText xml:space="preserve"> PAGEREF _Toc122523834 \h </w:instrText>
+              <w:instrText xml:space="preserve"> PAGEREF _Toc122596747 \h </w:instrText>
             </w:r>
             <w:r>
               <w:rPr>
@@ -965,7 +951,7 @@
               <w:lang w:val="nl-NL" w:eastAsia="nl-NL"/>
             </w:rPr>
           </w:pPr>
-          <w:hyperlink w:anchor="_Toc122523835" w:history="1">
+          <w:hyperlink w:anchor="_Toc122596748" w:history="1">
             <w:r>
               <w:rPr>
                 <w:rStyle w:val="Hyperlink"/>
@@ -992,7 +978,7 @@
                 <w:noProof/>
                 <w:webHidden/>
               </w:rPr>
-              <w:instrText xml:space="preserve"> PAGEREF _Toc122523835 \h </w:instrText>
+              <w:instrText xml:space="preserve"> PAGEREF _Toc122596748 \h </w:instrText>
             </w:r>
             <w:r>
               <w:rPr>
@@ -1035,7 +1021,7 @@
               <w:lang w:val="nl-NL" w:eastAsia="nl-NL"/>
             </w:rPr>
           </w:pPr>
-          <w:hyperlink w:anchor="_Toc122523836" w:history="1">
+          <w:hyperlink w:anchor="_Toc122596749" w:history="1">
             <w:r>
               <w:rPr>
                 <w:rStyle w:val="Hyperlink"/>
@@ -1062,7 +1048,7 @@
                 <w:noProof/>
                 <w:webHidden/>
               </w:rPr>
-              <w:instrText xml:space="preserve"> PAGEREF _Toc122523836 \h </w:instrText>
+              <w:instrText xml:space="preserve"> PAGEREF _Toc122596749 \h </w:instrText>
             </w:r>
             <w:r>
               <w:rPr>
@@ -1105,7 +1091,7 @@
               <w:lang w:val="nl-NL" w:eastAsia="nl-NL"/>
             </w:rPr>
           </w:pPr>
-          <w:hyperlink w:anchor="_Toc122523837" w:history="1">
+          <w:hyperlink w:anchor="_Toc122596750" w:history="1">
             <w:r>
               <w:rPr>
                 <w:rStyle w:val="Hyperlink"/>
@@ -1132,7 +1118,7 @@
                 <w:noProof/>
                 <w:webHidden/>
               </w:rPr>
-              <w:instrText xml:space="preserve"> PAGEREF _Toc122523837 \h </w:instrText>
+              <w:instrText xml:space="preserve"> PAGEREF _Toc122596750 \h </w:instrText>
             </w:r>
             <w:r>
               <w:rPr>
@@ -1175,7 +1161,7 @@
               <w:lang w:val="nl-NL" w:eastAsia="nl-NL"/>
             </w:rPr>
           </w:pPr>
-          <w:hyperlink w:anchor="_Toc122523838" w:history="1">
+          <w:hyperlink w:anchor="_Toc122596751" w:history="1">
             <w:r>
               <w:rPr>
                 <w:rStyle w:val="Hyperlink"/>
@@ -1203,7 +1189,7 @@
                 <w:noProof/>
                 <w:webHidden/>
               </w:rPr>
-              <w:instrText xml:space="preserve"> PAGEREF _Toc122523838 \h </w:instrText>
+              <w:instrText xml:space="preserve"> PAGEREF _Toc122596751 \h </w:instrText>
             </w:r>
             <w:r>
               <w:rPr>
@@ -1246,7 +1232,7 @@
               <w:lang w:val="nl-NL" w:eastAsia="nl-NL"/>
             </w:rPr>
           </w:pPr>
-          <w:hyperlink w:anchor="_Toc122523839" w:history="1">
+          <w:hyperlink w:anchor="_Toc122596752" w:history="1">
             <w:r>
               <w:rPr>
                 <w:rStyle w:val="Hyperlink"/>
@@ -1274,7 +1260,7 @@
                 <w:noProof/>
                 <w:webHidden/>
               </w:rPr>
-              <w:instrText xml:space="preserve"> PAGEREF _Toc122523839 \h </w:instrText>
+              <w:instrText xml:space="preserve"> PAGEREF _Toc122596752 \h </w:instrText>
             </w:r>
             <w:r>
               <w:rPr>
@@ -1317,7 +1303,7 @@
               <w:lang w:val="nl-NL" w:eastAsia="nl-NL"/>
             </w:rPr>
           </w:pPr>
-          <w:hyperlink w:anchor="_Toc122523840" w:history="1">
+          <w:hyperlink w:anchor="_Toc122596753" w:history="1">
             <w:r>
               <w:rPr>
                 <w:rStyle w:val="Hyperlink"/>
@@ -1344,7 +1330,7 @@
                 <w:noProof/>
                 <w:webHidden/>
               </w:rPr>
-              <w:instrText xml:space="preserve"> PAGEREF _Toc122523840 \h </w:instrText>
+              <w:instrText xml:space="preserve"> PAGEREF _Toc122596753 \h </w:instrText>
             </w:r>
             <w:r>
               <w:rPr>
@@ -1387,7 +1373,7 @@
               <w:lang w:val="nl-NL" w:eastAsia="nl-NL"/>
             </w:rPr>
           </w:pPr>
-          <w:hyperlink w:anchor="_Toc122523841" w:history="1">
+          <w:hyperlink w:anchor="_Toc122596754" w:history="1">
             <w:r>
               <w:rPr>
                 <w:rStyle w:val="Hyperlink"/>
@@ -1414,7 +1400,7 @@
                 <w:noProof/>
                 <w:webHidden/>
               </w:rPr>
-              <w:instrText xml:space="preserve"> PAGEREF _Toc122523841 \h </w:instrText>
+              <w:instrText xml:space="preserve"> PAGEREF _Toc122596754 \h </w:instrText>
             </w:r>
             <w:r>
               <w:rPr>
@@ -1457,7 +1443,7 @@
               <w:lang w:val="nl-NL" w:eastAsia="nl-NL"/>
             </w:rPr>
           </w:pPr>
-          <w:hyperlink w:anchor="_Toc122523842" w:history="1">
+          <w:hyperlink w:anchor="_Toc122596755" w:history="1">
             <w:r>
               <w:rPr>
                 <w:rStyle w:val="Hyperlink"/>
@@ -1484,7 +1470,7 @@
                 <w:noProof/>
                 <w:webHidden/>
               </w:rPr>
-              <w:instrText xml:space="preserve"> PAGEREF _Toc122523842 \h </w:instrText>
+              <w:instrText xml:space="preserve"> PAGEREF _Toc122596755 \h </w:instrText>
             </w:r>
             <w:r>
               <w:rPr>
@@ -1527,7 +1513,7 @@
               <w:lang w:val="nl-NL" w:eastAsia="nl-NL"/>
             </w:rPr>
           </w:pPr>
-          <w:hyperlink w:anchor="_Toc122523843" w:history="1">
+          <w:hyperlink w:anchor="_Toc122596756" w:history="1">
             <w:r>
               <w:rPr>
                 <w:rStyle w:val="Hyperlink"/>
@@ -1554,7 +1540,7 @@
                 <w:noProof/>
                 <w:webHidden/>
               </w:rPr>
-              <w:instrText xml:space="preserve"> PAGEREF _Toc122523843 \h </w:instrText>
+              <w:instrText xml:space="preserve"> PAGEREF _Toc122596756 \h </w:instrText>
             </w:r>
             <w:r>
               <w:rPr>
@@ -1597,7 +1583,7 @@
               <w:lang w:val="nl-NL" w:eastAsia="nl-NL"/>
             </w:rPr>
           </w:pPr>
-          <w:hyperlink w:anchor="_Toc122523844" w:history="1">
+          <w:hyperlink w:anchor="_Toc122596757" w:history="1">
             <w:r>
               <w:rPr>
                 <w:rStyle w:val="Hyperlink"/>
@@ -1625,7 +1611,7 @@
                 <w:noProof/>
                 <w:webHidden/>
               </w:rPr>
-              <w:instrText xml:space="preserve"> PAGEREF _Toc122523844 \h </w:instrText>
+              <w:instrText xml:space="preserve"> PAGEREF _Toc122596757 \h </w:instrText>
             </w:r>
             <w:r>
               <w:rPr>
@@ -1668,7 +1654,7 @@
               <w:lang w:val="nl-NL" w:eastAsia="nl-NL"/>
             </w:rPr>
           </w:pPr>
-          <w:hyperlink w:anchor="_Toc122523845" w:history="1">
+          <w:hyperlink w:anchor="_Toc122596758" w:history="1">
             <w:r>
               <w:rPr>
                 <w:rStyle w:val="Hyperlink"/>
@@ -1695,7 +1681,7 @@
                 <w:noProof/>
                 <w:webHidden/>
               </w:rPr>
-              <w:instrText xml:space="preserve"> PAGEREF _Toc122523845 \h </w:instrText>
+              <w:instrText xml:space="preserve"> PAGEREF _Toc122596758 \h </w:instrText>
             </w:r>
             <w:r>
               <w:rPr>
@@ -1738,7 +1724,7 @@
               <w:lang w:val="nl-NL" w:eastAsia="nl-NL"/>
             </w:rPr>
           </w:pPr>
-          <w:hyperlink w:anchor="_Toc122523846" w:history="1">
+          <w:hyperlink w:anchor="_Toc122596759" w:history="1">
             <w:r>
               <w:rPr>
                 <w:rStyle w:val="Hyperlink"/>
@@ -1765,7 +1751,7 @@
                 <w:noProof/>
                 <w:webHidden/>
               </w:rPr>
-              <w:instrText xml:space="preserve"> PAGEREF _Toc122523846 \h </w:instrText>
+              <w:instrText xml:space="preserve"> PAGEREF _Toc122596759 \h </w:instrText>
             </w:r>
             <w:r>
               <w:rPr>
@@ -1808,7 +1794,7 @@
               <w:lang w:val="nl-NL" w:eastAsia="nl-NL"/>
             </w:rPr>
           </w:pPr>
-          <w:hyperlink w:anchor="_Toc122523847" w:history="1">
+          <w:hyperlink w:anchor="_Toc122596760" w:history="1">
             <w:r>
               <w:rPr>
                 <w:rStyle w:val="Hyperlink"/>
@@ -1835,7 +1821,7 @@
                 <w:noProof/>
                 <w:webHidden/>
               </w:rPr>
-              <w:instrText xml:space="preserve"> PAGEREF _Toc122523847 \h </w:instrText>
+              <w:instrText xml:space="preserve"> PAGEREF _Toc122596760 \h </w:instrText>
             </w:r>
             <w:r>
               <w:rPr>
@@ -1878,7 +1864,7 @@
               <w:lang w:val="nl-NL" w:eastAsia="nl-NL"/>
             </w:rPr>
           </w:pPr>
-          <w:hyperlink w:anchor="_Toc122523848" w:history="1">
+          <w:hyperlink w:anchor="_Toc122596761" w:history="1">
             <w:r>
               <w:rPr>
                 <w:rStyle w:val="Hyperlink"/>
@@ -1905,7 +1891,7 @@
                 <w:noProof/>
                 <w:webHidden/>
               </w:rPr>
-              <w:instrText xml:space="preserve"> PAGEREF _Toc122523848 \h </w:instrText>
+              <w:instrText xml:space="preserve"> PAGEREF _Toc122596761 \h </w:instrText>
             </w:r>
             <w:r>
               <w:rPr>
@@ -1948,13 +1934,13 @@
               <w:lang w:val="nl-NL" w:eastAsia="nl-NL"/>
             </w:rPr>
           </w:pPr>
-          <w:hyperlink w:anchor="_Toc122523849" w:history="1">
+          <w:hyperlink w:anchor="_Toc122596762" w:history="1">
             <w:r>
               <w:rPr>
                 <w:rStyle w:val="Hyperlink"/>
                 <w:noProof/>
               </w:rPr>
-              <w:t>System Components</w:t>
+              <w:t>Hardware</w:t>
             </w:r>
             <w:r>
               <w:rPr>
@@ -1975,7 +1961,7 @@
                 <w:noProof/>
                 <w:webHidden/>
               </w:rPr>
-              <w:instrText xml:space="preserve"> PAGEREF _Toc122523849 \h </w:instrText>
+              <w:instrText xml:space="preserve"> PAGEREF _Toc122596762 \h </w:instrText>
             </w:r>
             <w:r>
               <w:rPr>
@@ -2018,7 +2004,7 @@
               <w:lang w:val="nl-NL" w:eastAsia="nl-NL"/>
             </w:rPr>
           </w:pPr>
-          <w:hyperlink w:anchor="_Toc122523850" w:history="1">
+          <w:hyperlink w:anchor="_Toc122596763" w:history="1">
             <w:r>
               <w:rPr>
                 <w:rStyle w:val="Hyperlink"/>
@@ -2045,7 +2031,7 @@
                 <w:noProof/>
                 <w:webHidden/>
               </w:rPr>
-              <w:instrText xml:space="preserve"> PAGEREF _Toc122523850 \h </w:instrText>
+              <w:instrText xml:space="preserve"> PAGEREF _Toc122596763 \h </w:instrText>
             </w:r>
             <w:r>
               <w:rPr>
@@ -2088,7 +2074,7 @@
               <w:lang w:val="nl-NL" w:eastAsia="nl-NL"/>
             </w:rPr>
           </w:pPr>
-          <w:hyperlink w:anchor="_Toc122523851" w:history="1">
+          <w:hyperlink w:anchor="_Toc122596764" w:history="1">
             <w:r>
               <w:rPr>
                 <w:rStyle w:val="Hyperlink"/>
@@ -2115,7 +2101,7 @@
                 <w:noProof/>
                 <w:webHidden/>
               </w:rPr>
-              <w:instrText xml:space="preserve"> PAGEREF _Toc122523851 \h </w:instrText>
+              <w:instrText xml:space="preserve"> PAGEREF _Toc122596764 \h </w:instrText>
             </w:r>
             <w:r>
               <w:rPr>
@@ -2158,7 +2144,7 @@
               <w:lang w:val="nl-NL" w:eastAsia="nl-NL"/>
             </w:rPr>
           </w:pPr>
-          <w:hyperlink w:anchor="_Toc122523852" w:history="1">
+          <w:hyperlink w:anchor="_Toc122596765" w:history="1">
             <w:r>
               <w:rPr>
                 <w:rStyle w:val="Hyperlink"/>
@@ -2185,7 +2171,7 @@
                 <w:noProof/>
                 <w:webHidden/>
               </w:rPr>
-              <w:instrText xml:space="preserve"> PAGEREF _Toc122523852 \h </w:instrText>
+              <w:instrText xml:space="preserve"> PAGEREF _Toc122596765 \h </w:instrText>
             </w:r>
             <w:r>
               <w:rPr>
@@ -2228,7 +2214,7 @@
               <w:lang w:val="nl-NL" w:eastAsia="nl-NL"/>
             </w:rPr>
           </w:pPr>
-          <w:hyperlink w:anchor="_Toc122523853" w:history="1">
+          <w:hyperlink w:anchor="_Toc122596766" w:history="1">
             <w:r>
               <w:rPr>
                 <w:rStyle w:val="Hyperlink"/>
@@ -2255,7 +2241,7 @@
                 <w:noProof/>
                 <w:webHidden/>
               </w:rPr>
-              <w:instrText xml:space="preserve"> PAGEREF _Toc122523853 \h </w:instrText>
+              <w:instrText xml:space="preserve"> PAGEREF _Toc122596766 \h </w:instrText>
             </w:r>
             <w:r>
               <w:rPr>
@@ -2298,7 +2284,7 @@
               <w:lang w:val="nl-NL" w:eastAsia="nl-NL"/>
             </w:rPr>
           </w:pPr>
-          <w:hyperlink w:anchor="_Toc122523854" w:history="1">
+          <w:hyperlink w:anchor="_Toc122596767" w:history="1">
             <w:r>
               <w:rPr>
                 <w:rStyle w:val="Hyperlink"/>
@@ -2325,7 +2311,7 @@
                 <w:noProof/>
                 <w:webHidden/>
               </w:rPr>
-              <w:instrText xml:space="preserve"> PAGEREF _Toc122523854 \h </w:instrText>
+              <w:instrText xml:space="preserve"> PAGEREF _Toc122596767 \h </w:instrText>
             </w:r>
             <w:r>
               <w:rPr>
@@ -2368,7 +2354,7 @@
               <w:lang w:val="nl-NL" w:eastAsia="nl-NL"/>
             </w:rPr>
           </w:pPr>
-          <w:hyperlink w:anchor="_Toc122523855" w:history="1">
+          <w:hyperlink w:anchor="_Toc122596768" w:history="1">
             <w:r>
               <w:rPr>
                 <w:rStyle w:val="Hyperlink"/>
@@ -2395,7 +2381,7 @@
                 <w:noProof/>
                 <w:webHidden/>
               </w:rPr>
-              <w:instrText xml:space="preserve"> PAGEREF _Toc122523855 \h </w:instrText>
+              <w:instrText xml:space="preserve"> PAGEREF _Toc122596768 \h </w:instrText>
             </w:r>
             <w:r>
               <w:rPr>
@@ -2438,7 +2424,7 @@
               <w:lang w:val="nl-NL" w:eastAsia="nl-NL"/>
             </w:rPr>
           </w:pPr>
-          <w:hyperlink w:anchor="_Toc122523856" w:history="1">
+          <w:hyperlink w:anchor="_Toc122596769" w:history="1">
             <w:r>
               <w:rPr>
                 <w:rStyle w:val="Hyperlink"/>
@@ -2465,7 +2451,7 @@
                 <w:noProof/>
                 <w:webHidden/>
               </w:rPr>
-              <w:instrText xml:space="preserve"> PAGEREF _Toc122523856 \h </w:instrText>
+              <w:instrText xml:space="preserve"> PAGEREF _Toc122596769 \h </w:instrText>
             </w:r>
             <w:r>
               <w:rPr>
@@ -2508,7 +2494,7 @@
               <w:lang w:val="nl-NL" w:eastAsia="nl-NL"/>
             </w:rPr>
           </w:pPr>
-          <w:hyperlink w:anchor="_Toc122523857" w:history="1">
+          <w:hyperlink w:anchor="_Toc122596770" w:history="1">
             <w:r>
               <w:rPr>
                 <w:rStyle w:val="Hyperlink"/>
@@ -2535,7 +2521,7 @@
                 <w:noProof/>
                 <w:webHidden/>
               </w:rPr>
-              <w:instrText xml:space="preserve"> PAGEREF _Toc122523857 \h </w:instrText>
+              <w:instrText xml:space="preserve"> PAGEREF _Toc122596770 \h </w:instrText>
             </w:r>
             <w:r>
               <w:rPr>
@@ -2578,7 +2564,7 @@
               <w:lang w:val="nl-NL" w:eastAsia="nl-NL"/>
             </w:rPr>
           </w:pPr>
-          <w:hyperlink w:anchor="_Toc122523858" w:history="1">
+          <w:hyperlink w:anchor="_Toc122596771" w:history="1">
             <w:r>
               <w:rPr>
                 <w:rStyle w:val="Hyperlink"/>
@@ -2605,7 +2591,7 @@
                 <w:noProof/>
                 <w:webHidden/>
               </w:rPr>
-              <w:instrText xml:space="preserve"> PAGEREF _Toc122523858 \h </w:instrText>
+              <w:instrText xml:space="preserve"> PAGEREF _Toc122596771 \h </w:instrText>
             </w:r>
             <w:r>
               <w:rPr>
@@ -2648,7 +2634,7 @@
               <w:lang w:val="nl-NL" w:eastAsia="nl-NL"/>
             </w:rPr>
           </w:pPr>
-          <w:hyperlink w:anchor="_Toc122523859" w:history="1">
+          <w:hyperlink w:anchor="_Toc122596772" w:history="1">
             <w:r>
               <w:rPr>
                 <w:rStyle w:val="Hyperlink"/>
@@ -2675,7 +2661,7 @@
                 <w:noProof/>
                 <w:webHidden/>
               </w:rPr>
-              <w:instrText xml:space="preserve"> PAGEREF _Toc122523859 \h </w:instrText>
+              <w:instrText xml:space="preserve"> PAGEREF _Toc122596772 \h </w:instrText>
             </w:r>
             <w:r>
               <w:rPr>
@@ -2718,7 +2704,7 @@
               <w:lang w:val="nl-NL" w:eastAsia="nl-NL"/>
             </w:rPr>
           </w:pPr>
-          <w:hyperlink w:anchor="_Toc122523860" w:history="1">
+          <w:hyperlink w:anchor="_Toc122596773" w:history="1">
             <w:r>
               <w:rPr>
                 <w:rStyle w:val="Hyperlink"/>
@@ -2745,7 +2731,7 @@
                 <w:noProof/>
                 <w:webHidden/>
               </w:rPr>
-              <w:instrText xml:space="preserve"> PAGEREF _Toc122523860 \h </w:instrText>
+              <w:instrText xml:space="preserve"> PAGEREF _Toc122596773 \h </w:instrText>
             </w:r>
             <w:r>
               <w:rPr>
@@ -2788,7 +2774,7 @@
               <w:lang w:val="nl-NL" w:eastAsia="nl-NL"/>
             </w:rPr>
           </w:pPr>
-          <w:hyperlink w:anchor="_Toc122523861" w:history="1">
+          <w:hyperlink w:anchor="_Toc122596774" w:history="1">
             <w:r>
               <w:rPr>
                 <w:rStyle w:val="Hyperlink"/>
@@ -2815,7 +2801,7 @@
                 <w:noProof/>
                 <w:webHidden/>
               </w:rPr>
-              <w:instrText xml:space="preserve"> PAGEREF _Toc122523861 \h </w:instrText>
+              <w:instrText xml:space="preserve"> PAGEREF _Toc122596774 \h </w:instrText>
             </w:r>
             <w:r>
               <w:rPr>
@@ -2858,7 +2844,7 @@
               <w:lang w:val="nl-NL" w:eastAsia="nl-NL"/>
             </w:rPr>
           </w:pPr>
-          <w:hyperlink w:anchor="_Toc122523862" w:history="1">
+          <w:hyperlink w:anchor="_Toc122596775" w:history="1">
             <w:r>
               <w:rPr>
                 <w:rStyle w:val="Hyperlink"/>
@@ -2885,7 +2871,7 @@
                 <w:noProof/>
                 <w:webHidden/>
               </w:rPr>
-              <w:instrText xml:space="preserve"> PAGEREF _Toc122523862 \h </w:instrText>
+              <w:instrText xml:space="preserve"> PAGEREF _Toc122596775 \h </w:instrText>
             </w:r>
             <w:r>
               <w:rPr>
@@ -2928,7 +2914,7 @@
               <w:lang w:val="nl-NL" w:eastAsia="nl-NL"/>
             </w:rPr>
           </w:pPr>
-          <w:hyperlink w:anchor="_Toc122523863" w:history="1">
+          <w:hyperlink w:anchor="_Toc122596776" w:history="1">
             <w:r>
               <w:rPr>
                 <w:rStyle w:val="Hyperlink"/>
@@ -2955,7 +2941,7 @@
                 <w:noProof/>
                 <w:webHidden/>
               </w:rPr>
-              <w:instrText xml:space="preserve"> PAGEREF _Toc122523863 \h </w:instrText>
+              <w:instrText xml:space="preserve"> PAGEREF _Toc122596776 \h </w:instrText>
             </w:r>
             <w:r>
               <w:rPr>
@@ -2998,7 +2984,7 @@
               <w:lang w:val="nl-NL" w:eastAsia="nl-NL"/>
             </w:rPr>
           </w:pPr>
-          <w:hyperlink w:anchor="_Toc122523864" w:history="1">
+          <w:hyperlink w:anchor="_Toc122596777" w:history="1">
             <w:r>
               <w:rPr>
                 <w:rStyle w:val="Hyperlink"/>
@@ -3025,7 +3011,7 @@
                 <w:noProof/>
                 <w:webHidden/>
               </w:rPr>
-              <w:instrText xml:space="preserve"> PAGEREF _Toc122523864 \h </w:instrText>
+              <w:instrText xml:space="preserve"> PAGEREF _Toc122596777 \h </w:instrText>
             </w:r>
             <w:r>
               <w:rPr>
@@ -3068,7 +3054,7 @@
               <w:lang w:val="nl-NL" w:eastAsia="nl-NL"/>
             </w:rPr>
           </w:pPr>
-          <w:hyperlink w:anchor="_Toc122523865" w:history="1">
+          <w:hyperlink w:anchor="_Toc122596778" w:history="1">
             <w:r>
               <w:rPr>
                 <w:rStyle w:val="Hyperlink"/>
@@ -3095,7 +3081,7 @@
                 <w:noProof/>
                 <w:webHidden/>
               </w:rPr>
-              <w:instrText xml:space="preserve"> PAGEREF _Toc122523865 \h </w:instrText>
+              <w:instrText xml:space="preserve"> PAGEREF _Toc122596778 \h </w:instrText>
             </w:r>
             <w:r>
               <w:rPr>
@@ -3138,7 +3124,7 @@
               <w:lang w:val="nl-NL" w:eastAsia="nl-NL"/>
             </w:rPr>
           </w:pPr>
-          <w:hyperlink w:anchor="_Toc122523866" w:history="1">
+          <w:hyperlink w:anchor="_Toc122596779" w:history="1">
             <w:r>
               <w:rPr>
                 <w:rStyle w:val="Hyperlink"/>
@@ -3165,7 +3151,7 @@
                 <w:noProof/>
                 <w:webHidden/>
               </w:rPr>
-              <w:instrText xml:space="preserve"> PAGEREF _Toc122523866 \h </w:instrText>
+              <w:instrText xml:space="preserve"> PAGEREF _Toc122596779 \h </w:instrText>
             </w:r>
             <w:r>
               <w:rPr>
@@ -3208,7 +3194,7 @@
               <w:lang w:val="nl-NL" w:eastAsia="nl-NL"/>
             </w:rPr>
           </w:pPr>
-          <w:hyperlink w:anchor="_Toc122523867" w:history="1">
+          <w:hyperlink w:anchor="_Toc122596780" w:history="1">
             <w:r>
               <w:rPr>
                 <w:rStyle w:val="Hyperlink"/>
@@ -3235,7 +3221,7 @@
                 <w:noProof/>
                 <w:webHidden/>
               </w:rPr>
-              <w:instrText xml:space="preserve"> PAGEREF _Toc122523867 \h </w:instrText>
+              <w:instrText xml:space="preserve"> PAGEREF _Toc122596780 \h </w:instrText>
             </w:r>
             <w:r>
               <w:rPr>
@@ -3278,7 +3264,7 @@
               <w:lang w:val="nl-NL" w:eastAsia="nl-NL"/>
             </w:rPr>
           </w:pPr>
-          <w:hyperlink w:anchor="_Toc122523868" w:history="1">
+          <w:hyperlink w:anchor="_Toc122596781" w:history="1">
             <w:r>
               <w:rPr>
                 <w:rStyle w:val="Hyperlink"/>
@@ -3305,7 +3291,7 @@
                 <w:noProof/>
                 <w:webHidden/>
               </w:rPr>
-              <w:instrText xml:space="preserve"> PAGEREF _Toc122523868 \h </w:instrText>
+              <w:instrText xml:space="preserve"> PAGEREF _Toc122596781 \h </w:instrText>
             </w:r>
             <w:r>
               <w:rPr>
@@ -3348,7 +3334,7 @@
               <w:lang w:val="nl-NL" w:eastAsia="nl-NL"/>
             </w:rPr>
           </w:pPr>
-          <w:hyperlink w:anchor="_Toc122523869" w:history="1">
+          <w:hyperlink w:anchor="_Toc122596782" w:history="1">
             <w:r>
               <w:rPr>
                 <w:rStyle w:val="Hyperlink"/>
@@ -3375,7 +3361,7 @@
                 <w:noProof/>
                 <w:webHidden/>
               </w:rPr>
-              <w:instrText xml:space="preserve"> PAGEREF _Toc122523869 \h </w:instrText>
+              <w:instrText xml:space="preserve"> PAGEREF _Toc122596782 \h </w:instrText>
             </w:r>
             <w:r>
               <w:rPr>
@@ -3418,7 +3404,7 @@
               <w:lang w:val="nl-NL" w:eastAsia="nl-NL"/>
             </w:rPr>
           </w:pPr>
-          <w:hyperlink w:anchor="_Toc122523870" w:history="1">
+          <w:hyperlink w:anchor="_Toc122596783" w:history="1">
             <w:r>
               <w:rPr>
                 <w:rStyle w:val="Hyperlink"/>
@@ -3445,7 +3431,7 @@
                 <w:noProof/>
                 <w:webHidden/>
               </w:rPr>
-              <w:instrText xml:space="preserve"> PAGEREF _Toc122523870 \h </w:instrText>
+              <w:instrText xml:space="preserve"> PAGEREF _Toc122596783 \h </w:instrText>
             </w:r>
             <w:r>
               <w:rPr>
@@ -3488,7 +3474,7 @@
               <w:lang w:val="nl-NL" w:eastAsia="nl-NL"/>
             </w:rPr>
           </w:pPr>
-          <w:hyperlink w:anchor="_Toc122523871" w:history="1">
+          <w:hyperlink w:anchor="_Toc122596784" w:history="1">
             <w:r>
               <w:rPr>
                 <w:rStyle w:val="Hyperlink"/>
@@ -3515,7 +3501,7 @@
                 <w:noProof/>
                 <w:webHidden/>
               </w:rPr>
-              <w:instrText xml:space="preserve"> PAGEREF _Toc122523871 \h </w:instrText>
+              <w:instrText xml:space="preserve"> PAGEREF _Toc122596784 \h </w:instrText>
             </w:r>
             <w:r>
               <w:rPr>
@@ -3558,7 +3544,7 @@
               <w:lang w:val="nl-NL" w:eastAsia="nl-NL"/>
             </w:rPr>
           </w:pPr>
-          <w:hyperlink w:anchor="_Toc122523872" w:history="1">
+          <w:hyperlink w:anchor="_Toc122596785" w:history="1">
             <w:r>
               <w:rPr>
                 <w:rStyle w:val="Hyperlink"/>
@@ -3585,7 +3571,7 @@
                 <w:noProof/>
                 <w:webHidden/>
               </w:rPr>
-              <w:instrText xml:space="preserve"> PAGEREF _Toc122523872 \h </w:instrText>
+              <w:instrText xml:space="preserve"> PAGEREF _Toc122596785 \h </w:instrText>
             </w:r>
             <w:r>
               <w:rPr>
@@ -3628,7 +3614,7 @@
               <w:lang w:val="nl-NL" w:eastAsia="nl-NL"/>
             </w:rPr>
           </w:pPr>
-          <w:hyperlink w:anchor="_Toc122523873" w:history="1">
+          <w:hyperlink w:anchor="_Toc122596786" w:history="1">
             <w:r>
               <w:rPr>
                 <w:rStyle w:val="Hyperlink"/>
@@ -3655,7 +3641,7 @@
                 <w:noProof/>
                 <w:webHidden/>
               </w:rPr>
-              <w:instrText xml:space="preserve"> PAGEREF _Toc122523873 \h </w:instrText>
+              <w:instrText xml:space="preserve"> PAGEREF _Toc122596786 \h </w:instrText>
             </w:r>
             <w:r>
               <w:rPr>
@@ -3698,7 +3684,7 @@
               <w:lang w:val="nl-NL" w:eastAsia="nl-NL"/>
             </w:rPr>
           </w:pPr>
-          <w:hyperlink w:anchor="_Toc122523874" w:history="1">
+          <w:hyperlink w:anchor="_Toc122596787" w:history="1">
             <w:r>
               <w:rPr>
                 <w:rStyle w:val="Hyperlink"/>
@@ -3726,7 +3712,7 @@
                 <w:noProof/>
                 <w:webHidden/>
               </w:rPr>
-              <w:instrText xml:space="preserve"> PAGEREF _Toc122523874 \h </w:instrText>
+              <w:instrText xml:space="preserve"> PAGEREF _Toc122596787 \h </w:instrText>
             </w:r>
             <w:r>
               <w:rPr>
@@ -3769,14 +3755,14 @@
               <w:lang w:val="nl-NL" w:eastAsia="nl-NL"/>
             </w:rPr>
           </w:pPr>
-          <w:hyperlink w:anchor="_Toc122523875" w:history="1">
+          <w:hyperlink w:anchor="_Toc122596788" w:history="1">
             <w:r>
               <w:rPr>
                 <w:rStyle w:val="Hyperlink"/>
                 <w:noProof/>
                 <w:lang w:val="en-US"/>
               </w:rPr>
-              <w:t>Stepper motor driver</w:t>
+              <w:t>Doxygen</w:t>
             </w:r>
             <w:r>
               <w:rPr>
@@ -3797,7 +3783,7 @@
                 <w:noProof/>
                 <w:webHidden/>
               </w:rPr>
-              <w:instrText xml:space="preserve"> PAGEREF _Toc122523875 \h </w:instrText>
+              <w:instrText xml:space="preserve"> PAGEREF _Toc122596788 \h </w:instrText>
             </w:r>
             <w:r>
               <w:rPr>
@@ -3818,6 +3804,503 @@
                 <w:webHidden/>
               </w:rPr>
               <w:t>38</w:t>
+            </w:r>
+            <w:r>
+              <w:rPr>
+                <w:noProof/>
+                <w:webHidden/>
+              </w:rPr>
+              <w:fldChar w:fldCharType="end"/>
+            </w:r>
+          </w:hyperlink>
+        </w:p>
+        <w:p>
+          <w:pPr>
+            <w:pStyle w:val="Inhopg2"/>
+            <w:tabs>
+              <w:tab w:val="right" w:leader="dot" w:pos="9062"/>
+            </w:tabs>
+            <w:rPr>
+              <w:rFonts w:eastAsiaTheme="minorEastAsia"/>
+              <w:noProof/>
+              <w:lang w:val="nl-NL" w:eastAsia="nl-NL"/>
+            </w:rPr>
+          </w:pPr>
+          <w:hyperlink w:anchor="_Toc122596789" w:history="1">
+            <w:r>
+              <w:rPr>
+                <w:rStyle w:val="Hyperlink"/>
+                <w:noProof/>
+                <w:lang w:val="en-US"/>
+              </w:rPr>
+              <w:t>Components</w:t>
+            </w:r>
+            <w:r>
+              <w:rPr>
+                <w:noProof/>
+                <w:webHidden/>
+              </w:rPr>
+              <w:tab/>
+            </w:r>
+            <w:r>
+              <w:rPr>
+                <w:noProof/>
+                <w:webHidden/>
+              </w:rPr>
+              <w:fldChar w:fldCharType="begin"/>
+            </w:r>
+            <w:r>
+              <w:rPr>
+                <w:noProof/>
+                <w:webHidden/>
+              </w:rPr>
+              <w:instrText xml:space="preserve"> PAGEREF _Toc122596789 \h </w:instrText>
+            </w:r>
+            <w:r>
+              <w:rPr>
+                <w:noProof/>
+                <w:webHidden/>
+              </w:rPr>
+            </w:r>
+            <w:r>
+              <w:rPr>
+                <w:noProof/>
+                <w:webHidden/>
+              </w:rPr>
+              <w:fldChar w:fldCharType="separate"/>
+            </w:r>
+            <w:r>
+              <w:rPr>
+                <w:noProof/>
+                <w:webHidden/>
+              </w:rPr>
+              <w:t>38</w:t>
+            </w:r>
+            <w:r>
+              <w:rPr>
+                <w:noProof/>
+                <w:webHidden/>
+              </w:rPr>
+              <w:fldChar w:fldCharType="end"/>
+            </w:r>
+          </w:hyperlink>
+        </w:p>
+        <w:p>
+          <w:pPr>
+            <w:pStyle w:val="Inhopg3"/>
+            <w:tabs>
+              <w:tab w:val="right" w:leader="dot" w:pos="9062"/>
+            </w:tabs>
+            <w:rPr>
+              <w:rFonts w:eastAsiaTheme="minorEastAsia"/>
+              <w:noProof/>
+              <w:lang w:val="nl-NL" w:eastAsia="nl-NL"/>
+            </w:rPr>
+          </w:pPr>
+          <w:hyperlink w:anchor="_Toc122596790" w:history="1">
+            <w:r>
+              <w:rPr>
+                <w:rStyle w:val="Hyperlink"/>
+                <w:noProof/>
+                <w:lang w:val="en-US"/>
+              </w:rPr>
+              <w:t>Microscope LED</w:t>
+            </w:r>
+            <w:r>
+              <w:rPr>
+                <w:noProof/>
+                <w:webHidden/>
+              </w:rPr>
+              <w:tab/>
+            </w:r>
+            <w:r>
+              <w:rPr>
+                <w:noProof/>
+                <w:webHidden/>
+              </w:rPr>
+              <w:fldChar w:fldCharType="begin"/>
+            </w:r>
+            <w:r>
+              <w:rPr>
+                <w:noProof/>
+                <w:webHidden/>
+              </w:rPr>
+              <w:instrText xml:space="preserve"> PAGEREF _Toc122596790 \h </w:instrText>
+            </w:r>
+            <w:r>
+              <w:rPr>
+                <w:noProof/>
+                <w:webHidden/>
+              </w:rPr>
+            </w:r>
+            <w:r>
+              <w:rPr>
+                <w:noProof/>
+                <w:webHidden/>
+              </w:rPr>
+              <w:fldChar w:fldCharType="separate"/>
+            </w:r>
+            <w:r>
+              <w:rPr>
+                <w:noProof/>
+                <w:webHidden/>
+              </w:rPr>
+              <w:t>38</w:t>
+            </w:r>
+            <w:r>
+              <w:rPr>
+                <w:noProof/>
+                <w:webHidden/>
+              </w:rPr>
+              <w:fldChar w:fldCharType="end"/>
+            </w:r>
+          </w:hyperlink>
+        </w:p>
+        <w:p>
+          <w:pPr>
+            <w:pStyle w:val="Inhopg3"/>
+            <w:tabs>
+              <w:tab w:val="right" w:leader="dot" w:pos="9062"/>
+            </w:tabs>
+            <w:rPr>
+              <w:rFonts w:eastAsiaTheme="minorEastAsia"/>
+              <w:noProof/>
+              <w:lang w:val="nl-NL" w:eastAsia="nl-NL"/>
+            </w:rPr>
+          </w:pPr>
+          <w:hyperlink w:anchor="_Toc122596791" w:history="1">
+            <w:r>
+              <w:rPr>
+                <w:rStyle w:val="Hyperlink"/>
+                <w:noProof/>
+                <w:lang w:val="en-US"/>
+              </w:rPr>
+              <w:t>TMC2209 Stepper motor driver</w:t>
+            </w:r>
+            <w:r>
+              <w:rPr>
+                <w:noProof/>
+                <w:webHidden/>
+              </w:rPr>
+              <w:tab/>
+            </w:r>
+            <w:r>
+              <w:rPr>
+                <w:noProof/>
+                <w:webHidden/>
+              </w:rPr>
+              <w:fldChar w:fldCharType="begin"/>
+            </w:r>
+            <w:r>
+              <w:rPr>
+                <w:noProof/>
+                <w:webHidden/>
+              </w:rPr>
+              <w:instrText xml:space="preserve"> PAGEREF _Toc122596791 \h </w:instrText>
+            </w:r>
+            <w:r>
+              <w:rPr>
+                <w:noProof/>
+                <w:webHidden/>
+              </w:rPr>
+            </w:r>
+            <w:r>
+              <w:rPr>
+                <w:noProof/>
+                <w:webHidden/>
+              </w:rPr>
+              <w:fldChar w:fldCharType="separate"/>
+            </w:r>
+            <w:r>
+              <w:rPr>
+                <w:noProof/>
+                <w:webHidden/>
+              </w:rPr>
+              <w:t>38</w:t>
+            </w:r>
+            <w:r>
+              <w:rPr>
+                <w:noProof/>
+                <w:webHidden/>
+              </w:rPr>
+              <w:fldChar w:fldCharType="end"/>
+            </w:r>
+          </w:hyperlink>
+        </w:p>
+        <w:p>
+          <w:pPr>
+            <w:pStyle w:val="Inhopg3"/>
+            <w:tabs>
+              <w:tab w:val="right" w:leader="dot" w:pos="9062"/>
+            </w:tabs>
+            <w:rPr>
+              <w:rFonts w:eastAsiaTheme="minorEastAsia"/>
+              <w:noProof/>
+              <w:lang w:val="nl-NL" w:eastAsia="nl-NL"/>
+            </w:rPr>
+          </w:pPr>
+          <w:hyperlink w:anchor="_Toc122596792" w:history="1">
+            <w:r>
+              <w:rPr>
+                <w:rStyle w:val="Hyperlink"/>
+                <w:noProof/>
+                <w:lang w:val="en-US"/>
+              </w:rPr>
+              <w:t>PowerGPIO, Cooling Fan, Heating resistor</w:t>
+            </w:r>
+            <w:r>
+              <w:rPr>
+                <w:noProof/>
+                <w:webHidden/>
+              </w:rPr>
+              <w:tab/>
+            </w:r>
+            <w:r>
+              <w:rPr>
+                <w:noProof/>
+                <w:webHidden/>
+              </w:rPr>
+              <w:fldChar w:fldCharType="begin"/>
+            </w:r>
+            <w:r>
+              <w:rPr>
+                <w:noProof/>
+                <w:webHidden/>
+              </w:rPr>
+              <w:instrText xml:space="preserve"> PAGEREF _Toc122596792 \h </w:instrText>
+            </w:r>
+            <w:r>
+              <w:rPr>
+                <w:noProof/>
+                <w:webHidden/>
+              </w:rPr>
+            </w:r>
+            <w:r>
+              <w:rPr>
+                <w:noProof/>
+                <w:webHidden/>
+              </w:rPr>
+              <w:fldChar w:fldCharType="separate"/>
+            </w:r>
+            <w:r>
+              <w:rPr>
+                <w:noProof/>
+                <w:webHidden/>
+              </w:rPr>
+              <w:t>39</w:t>
+            </w:r>
+            <w:r>
+              <w:rPr>
+                <w:noProof/>
+                <w:webHidden/>
+              </w:rPr>
+              <w:fldChar w:fldCharType="end"/>
+            </w:r>
+          </w:hyperlink>
+        </w:p>
+        <w:p>
+          <w:pPr>
+            <w:pStyle w:val="Inhopg3"/>
+            <w:tabs>
+              <w:tab w:val="right" w:leader="dot" w:pos="9062"/>
+            </w:tabs>
+            <w:rPr>
+              <w:rFonts w:eastAsiaTheme="minorEastAsia"/>
+              <w:noProof/>
+              <w:lang w:val="nl-NL" w:eastAsia="nl-NL"/>
+            </w:rPr>
+          </w:pPr>
+          <w:hyperlink w:anchor="_Toc122596793" w:history="1">
+            <w:r>
+              <w:rPr>
+                <w:rStyle w:val="Hyperlink"/>
+                <w:noProof/>
+                <w:lang w:val="en-US"/>
+              </w:rPr>
+              <w:t>Peltier driver</w:t>
+            </w:r>
+            <w:r>
+              <w:rPr>
+                <w:noProof/>
+                <w:webHidden/>
+              </w:rPr>
+              <w:tab/>
+            </w:r>
+            <w:r>
+              <w:rPr>
+                <w:noProof/>
+                <w:webHidden/>
+              </w:rPr>
+              <w:fldChar w:fldCharType="begin"/>
+            </w:r>
+            <w:r>
+              <w:rPr>
+                <w:noProof/>
+                <w:webHidden/>
+              </w:rPr>
+              <w:instrText xml:space="preserve"> PAGEREF _Toc122596793 \h </w:instrText>
+            </w:r>
+            <w:r>
+              <w:rPr>
+                <w:noProof/>
+                <w:webHidden/>
+              </w:rPr>
+            </w:r>
+            <w:r>
+              <w:rPr>
+                <w:noProof/>
+                <w:webHidden/>
+              </w:rPr>
+              <w:fldChar w:fldCharType="separate"/>
+            </w:r>
+            <w:r>
+              <w:rPr>
+                <w:noProof/>
+                <w:webHidden/>
+              </w:rPr>
+              <w:t>39</w:t>
+            </w:r>
+            <w:r>
+              <w:rPr>
+                <w:noProof/>
+                <w:webHidden/>
+              </w:rPr>
+              <w:fldChar w:fldCharType="end"/>
+            </w:r>
+          </w:hyperlink>
+        </w:p>
+        <w:p>
+          <w:pPr>
+            <w:pStyle w:val="Inhopg3"/>
+            <w:tabs>
+              <w:tab w:val="right" w:leader="dot" w:pos="9062"/>
+            </w:tabs>
+            <w:rPr>
+              <w:rFonts w:eastAsiaTheme="minorEastAsia"/>
+              <w:noProof/>
+              <w:lang w:val="nl-NL" w:eastAsia="nl-NL"/>
+            </w:rPr>
+          </w:pPr>
+          <w:hyperlink w:anchor="_Toc122596794" w:history="1">
+            <w:r>
+              <w:rPr>
+                <w:rStyle w:val="Hyperlink"/>
+                <w:noProof/>
+                <w:lang w:val="en-US"/>
+              </w:rPr>
+              <w:t>Pigpio</w:t>
+            </w:r>
+            <w:r>
+              <w:rPr>
+                <w:noProof/>
+                <w:webHidden/>
+              </w:rPr>
+              <w:tab/>
+            </w:r>
+            <w:r>
+              <w:rPr>
+                <w:noProof/>
+                <w:webHidden/>
+              </w:rPr>
+              <w:fldChar w:fldCharType="begin"/>
+            </w:r>
+            <w:r>
+              <w:rPr>
+                <w:noProof/>
+                <w:webHidden/>
+              </w:rPr>
+              <w:instrText xml:space="preserve"> PAGEREF _Toc122596794 \h </w:instrText>
+            </w:r>
+            <w:r>
+              <w:rPr>
+                <w:noProof/>
+                <w:webHidden/>
+              </w:rPr>
+            </w:r>
+            <w:r>
+              <w:rPr>
+                <w:noProof/>
+                <w:webHidden/>
+              </w:rPr>
+              <w:fldChar w:fldCharType="separate"/>
+            </w:r>
+            <w:r>
+              <w:rPr>
+                <w:noProof/>
+                <w:webHidden/>
+              </w:rPr>
+              <w:t>39</w:t>
+            </w:r>
+            <w:r>
+              <w:rPr>
+                <w:noProof/>
+                <w:webHidden/>
+              </w:rPr>
+              <w:fldChar w:fldCharType="end"/>
+            </w:r>
+          </w:hyperlink>
+        </w:p>
+        <w:p>
+          <w:pPr>
+            <w:pStyle w:val="Inhopg3"/>
+            <w:tabs>
+              <w:tab w:val="right" w:leader="dot" w:pos="9062"/>
+            </w:tabs>
+            <w:rPr>
+              <w:rFonts w:eastAsiaTheme="minorEastAsia"/>
+              <w:noProof/>
+              <w:lang w:val="nl-NL" w:eastAsia="nl-NL"/>
+            </w:rPr>
+          </w:pPr>
+          <w:hyperlink w:anchor="_Toc122596795" w:history="1">
+            <w:r>
+              <w:rPr>
+                <w:rStyle w:val="Hyperlink"/>
+                <w:noProof/>
+                <w:lang w:val="en-US"/>
+              </w:rPr>
+              <w:t>Init function (PIGPIO daemon)</w:t>
+            </w:r>
+            <w:r>
+              <w:rPr>
+                <w:noProof/>
+                <w:webHidden/>
+              </w:rPr>
+              <w:tab/>
+            </w:r>
+            <w:r>
+              <w:rPr>
+                <w:noProof/>
+                <w:webHidden/>
+              </w:rPr>
+              <w:fldChar w:fldCharType="begin"/>
+            </w:r>
+            <w:r>
+              <w:rPr>
+                <w:noProof/>
+                <w:webHidden/>
+              </w:rPr>
+              <w:instrText xml:space="preserve"> PAGEREF _Toc122596795 \h </w:instrText>
+            </w:r>
+            <w:r>
+              <w:rPr>
+                <w:noProof/>
+                <w:webHidden/>
+              </w:rPr>
+            </w:r>
+            <w:r>
+              <w:rPr>
+                <w:noProof/>
+                <w:webHidden/>
+              </w:rPr>
+              <w:fldChar w:fldCharType="separate"/>
+            </w:r>
+            <w:r>
+              <w:rPr>
+                <w:noProof/>
+                <w:webHidden/>
+              </w:rPr>
+              <w:t>39</w:t>
             </w:r>
             <w:r>
               <w:rPr>
@@ -3856,7 +4339,7 @@
       <w:pPr>
         <w:pStyle w:val="Kop1"/>
       </w:pPr>
-      <w:bookmarkStart w:id="1" w:name="_Toc122523831"/>
+      <w:bookmarkStart w:id="1" w:name="_Toc122596744"/>
       <w:r>
         <w:lastRenderedPageBreak/>
         <w:t>Motive</w:t>
@@ -3872,7 +4355,7 @@
       <w:pPr>
         <w:pStyle w:val="Kop1"/>
       </w:pPr>
-      <w:bookmarkStart w:id="2" w:name="_Toc122523832"/>
+      <w:bookmarkStart w:id="2" w:name="_Toc122596745"/>
       <w:r>
         <w:t>C</w:t>
       </w:r>
@@ -4003,24 +4486,14 @@
         <w:t xml:space="preserve"> </w:t>
       </w:r>
       <w:r>
-        <w:t xml:space="preserve">teachers can be consulted as well. Johan </w:t>
-      </w:r>
-      <w:proofErr w:type="spellStart"/>
-      <w:r>
-        <w:t>Brussen</w:t>
-      </w:r>
-      <w:proofErr w:type="spellEnd"/>
+        <w:t>teachers can be consulted as well. Johan Brussen</w:t>
+      </w:r>
       <w:r>
         <w:t xml:space="preserve"> or </w:t>
       </w:r>
       <w:r>
-        <w:t xml:space="preserve">Francesco </w:t>
-      </w:r>
-      <w:proofErr w:type="spellStart"/>
-      <w:r>
-        <w:t>Ursino</w:t>
-      </w:r>
-      <w:proofErr w:type="spellEnd"/>
+        <w:t>Francesco Ursino</w:t>
+      </w:r>
       <w:r>
         <w:t xml:space="preserve"> for example </w:t>
       </w:r>
@@ -4043,13 +4516,8 @@
         <w:t xml:space="preserve"> For EMC I can probably go to Ivo van Diemen</w:t>
       </w:r>
       <w:r>
-        <w:t xml:space="preserve"> De </w:t>
-      </w:r>
-      <w:proofErr w:type="spellStart"/>
-      <w:r>
-        <w:t>Jel</w:t>
-      </w:r>
-      <w:proofErr w:type="spellEnd"/>
+        <w:t xml:space="preserve"> De Jel</w:t>
+      </w:r>
       <w:r>
         <w:t xml:space="preserve">. </w:t>
       </w:r>
@@ -4058,7 +4526,7 @@
       <w:pPr>
         <w:pStyle w:val="Kop1"/>
       </w:pPr>
-      <w:bookmarkStart w:id="3" w:name="_Toc122523833"/>
+      <w:bookmarkStart w:id="3" w:name="_Toc122596746"/>
       <w:r>
         <w:t>M</w:t>
       </w:r>
@@ -4131,7 +4599,7 @@
       <w:pPr>
         <w:pStyle w:val="Kop1"/>
       </w:pPr>
-      <w:bookmarkStart w:id="4" w:name="_Toc122523834"/>
+      <w:bookmarkStart w:id="4" w:name="_Toc122596747"/>
       <w:r>
         <w:t xml:space="preserve">Goal and </w:t>
       </w:r>
@@ -4170,7 +4638,7 @@
       <w:pPr>
         <w:pStyle w:val="Kop1"/>
       </w:pPr>
-      <w:bookmarkStart w:id="5" w:name="_Toc122523835"/>
+      <w:bookmarkStart w:id="5" w:name="_Toc122596748"/>
       <w:r>
         <w:rPr>
           <w:noProof/>
@@ -4273,7 +4741,7 @@
       <w:pPr>
         <w:pStyle w:val="Kop1"/>
       </w:pPr>
-      <w:bookmarkStart w:id="6" w:name="_Toc122523836"/>
+      <w:bookmarkStart w:id="6" w:name="_Toc122596749"/>
       <w:r>
         <w:t>Schedule</w:t>
       </w:r>
@@ -4297,7 +4765,7 @@
       <w:pPr>
         <w:pStyle w:val="Kop1"/>
       </w:pPr>
-      <w:bookmarkStart w:id="7" w:name="_Toc122523837"/>
+      <w:bookmarkStart w:id="7" w:name="_Toc122596750"/>
       <w:r>
         <w:t>Design</w:t>
       </w:r>
@@ -4421,7 +4889,6 @@
               </w:rPr>
               <w:t xml:space="preserve"> </w:t>
             </w:r>
-            <w:proofErr w:type="spellStart"/>
             <w:r>
               <w:rPr>
                 <w:b/>
@@ -4430,7 +4897,6 @@
               </w:rPr>
               <w:t>CoW</w:t>
             </w:r>
-            <w:proofErr w:type="spellEnd"/>
           </w:p>
         </w:tc>
         <w:tc>
@@ -5802,17 +6268,11 @@
       </w:tr>
     </w:tbl>
     <w:p/>
-    <w:p/>
-    <w:p/>
-    <w:p/>
-    <w:p/>
-    <w:p/>
-    <w:p/>
     <w:tbl>
       <w:tblPr>
         <w:tblStyle w:val="TableNormal1"/>
         <w:tblpPr w:leftFromText="141" w:rightFromText="141" w:vertAnchor="page" w:horzAnchor="margin" w:tblpXSpec="center" w:tblpY="666"/>
-        <w:tblW w:w="9776" w:type="dxa"/>
+        <w:tblW w:w="9351" w:type="dxa"/>
         <w:tblBorders>
           <w:top w:val="single" w:sz="4" w:space="0" w:color="auto"/>
           <w:left w:val="single" w:sz="4" w:space="0" w:color="auto"/>
@@ -5825,11 +6285,11 @@
         <w:tblLook w:val="01E0" w:firstRow="1" w:lastRow="1" w:firstColumn="1" w:lastColumn="1" w:noHBand="0" w:noVBand="0"/>
       </w:tblPr>
       <w:tblGrid>
-        <w:gridCol w:w="1271"/>
-        <w:gridCol w:w="1843"/>
-        <w:gridCol w:w="2410"/>
-        <w:gridCol w:w="2693"/>
-        <w:gridCol w:w="1559"/>
+        <w:gridCol w:w="1413"/>
+        <w:gridCol w:w="1701"/>
+        <w:gridCol w:w="1984"/>
+        <w:gridCol w:w="2127"/>
+        <w:gridCol w:w="2126"/>
       </w:tblGrid>
       <w:tr>
         <w:trPr>
@@ -5837,7 +6297,7 @@
         </w:trPr>
         <w:tc>
           <w:tcPr>
-            <w:tcW w:w="5524" w:type="dxa"/>
+            <w:tcW w:w="5098" w:type="dxa"/>
             <w:gridSpan w:val="3"/>
             <w:tcBorders>
               <w:top w:val="single" w:sz="4" w:space="0" w:color="auto"/>
@@ -5870,7 +6330,7 @@
         </w:tc>
         <w:tc>
           <w:tcPr>
-            <w:tcW w:w="2693" w:type="dxa"/>
+            <w:tcW w:w="2127" w:type="dxa"/>
             <w:tcBorders>
               <w:top w:val="single" w:sz="4" w:space="0" w:color="auto"/>
               <w:left w:val="nil"/>
@@ -5893,7 +6353,7 @@
         </w:tc>
         <w:tc>
           <w:tcPr>
-            <w:tcW w:w="1559" w:type="dxa"/>
+            <w:tcW w:w="2126" w:type="dxa"/>
             <w:tcBorders>
               <w:top w:val="single" w:sz="4" w:space="0" w:color="auto"/>
               <w:left w:val="nil"/>
@@ -5921,7 +6381,7 @@
         </w:trPr>
         <w:tc>
           <w:tcPr>
-            <w:tcW w:w="1271" w:type="dxa"/>
+            <w:tcW w:w="1413" w:type="dxa"/>
             <w:tcBorders>
               <w:top w:val="single" w:sz="4" w:space="0" w:color="auto"/>
             </w:tcBorders>
@@ -5945,7 +6405,7 @@
         </w:tc>
         <w:tc>
           <w:tcPr>
-            <w:tcW w:w="1843" w:type="dxa"/>
+            <w:tcW w:w="1701" w:type="dxa"/>
             <w:tcBorders>
               <w:top w:val="single" w:sz="4" w:space="0" w:color="auto"/>
             </w:tcBorders>
@@ -5969,7 +6429,7 @@
         </w:tc>
         <w:tc>
           <w:tcPr>
-            <w:tcW w:w="2410" w:type="dxa"/>
+            <w:tcW w:w="1984" w:type="dxa"/>
             <w:tcBorders>
               <w:top w:val="single" w:sz="4" w:space="0" w:color="auto"/>
             </w:tcBorders>
@@ -5993,7 +6453,7 @@
         </w:tc>
         <w:tc>
           <w:tcPr>
-            <w:tcW w:w="2693" w:type="dxa"/>
+            <w:tcW w:w="2127" w:type="dxa"/>
             <w:tcBorders>
               <w:top w:val="single" w:sz="4" w:space="0" w:color="auto"/>
             </w:tcBorders>
@@ -6017,7 +6477,7 @@
         </w:tc>
         <w:tc>
           <w:tcPr>
-            <w:tcW w:w="1559" w:type="dxa"/>
+            <w:tcW w:w="2126" w:type="dxa"/>
             <w:tcBorders>
               <w:top w:val="single" w:sz="4" w:space="0" w:color="auto"/>
             </w:tcBorders>
@@ -6046,7 +6506,7 @@
         </w:trPr>
         <w:tc>
           <w:tcPr>
-            <w:tcW w:w="1271" w:type="dxa"/>
+            <w:tcW w:w="1413" w:type="dxa"/>
             <w:shd w:val="clear" w:color="auto" w:fill="DAE2F3"/>
           </w:tcPr>
           <w:p>
@@ -6069,7 +6529,7 @@
         </w:tc>
         <w:tc>
           <w:tcPr>
-            <w:tcW w:w="1843" w:type="dxa"/>
+            <w:tcW w:w="1701" w:type="dxa"/>
             <w:shd w:val="clear" w:color="auto" w:fill="DAE2F3"/>
           </w:tcPr>
           <w:p>
@@ -6093,7 +6553,7 @@
         </w:tc>
         <w:tc>
           <w:tcPr>
-            <w:tcW w:w="2410" w:type="dxa"/>
+            <w:tcW w:w="1984" w:type="dxa"/>
             <w:shd w:val="clear" w:color="auto" w:fill="DAE2F3"/>
           </w:tcPr>
           <w:p>
@@ -6116,7 +6576,7 @@
         </w:tc>
         <w:tc>
           <w:tcPr>
-            <w:tcW w:w="2693" w:type="dxa"/>
+            <w:tcW w:w="2127" w:type="dxa"/>
             <w:shd w:val="clear" w:color="auto" w:fill="DAE2F3"/>
           </w:tcPr>
           <w:p>
@@ -6139,7 +6599,7 @@
         </w:tc>
         <w:tc>
           <w:tcPr>
-            <w:tcW w:w="1559" w:type="dxa"/>
+            <w:tcW w:w="2126" w:type="dxa"/>
             <w:shd w:val="clear" w:color="auto" w:fill="DAE2F3"/>
           </w:tcPr>
           <w:p>
@@ -6167,7 +6627,7 @@
         </w:trPr>
         <w:tc>
           <w:tcPr>
-            <w:tcW w:w="1271" w:type="dxa"/>
+            <w:tcW w:w="1413" w:type="dxa"/>
             <w:shd w:val="clear" w:color="auto" w:fill="DAE2F3"/>
           </w:tcPr>
           <w:p>
@@ -6191,7 +6651,7 @@
         </w:tc>
         <w:tc>
           <w:tcPr>
-            <w:tcW w:w="1843" w:type="dxa"/>
+            <w:tcW w:w="1701" w:type="dxa"/>
             <w:shd w:val="clear" w:color="auto" w:fill="DAE2F3"/>
           </w:tcPr>
           <w:p>
@@ -6215,7 +6675,7 @@
         </w:tc>
         <w:tc>
           <w:tcPr>
-            <w:tcW w:w="2410" w:type="dxa"/>
+            <w:tcW w:w="1984" w:type="dxa"/>
             <w:shd w:val="clear" w:color="auto" w:fill="DAE2F3"/>
           </w:tcPr>
           <w:p>
@@ -6239,7 +6699,7 @@
         </w:tc>
         <w:tc>
           <w:tcPr>
-            <w:tcW w:w="2693" w:type="dxa"/>
+            <w:tcW w:w="2127" w:type="dxa"/>
             <w:shd w:val="clear" w:color="auto" w:fill="DAE2F3"/>
           </w:tcPr>
           <w:p>
@@ -6257,38 +6717,41 @@
                 <w:b/>
                 <w:lang w:val="en-US"/>
               </w:rPr>
-              <w:t xml:space="preserve">Datasheet unclear if there is a switching value of 750 </w:t>
-            </w:r>
-            <w:proofErr w:type="spellStart"/>
-            <w:r>
-              <w:rPr>
-                <w:b/>
-                <w:lang w:val="en-US"/>
-              </w:rPr>
-              <w:t>Mhz</w:t>
-            </w:r>
-            <w:proofErr w:type="spellEnd"/>
-            <w:r>
-              <w:rPr>
-                <w:b/>
-                <w:lang w:val="en-US"/>
-              </w:rPr>
-              <w:t xml:space="preserve"> or </w:t>
-            </w:r>
-            <w:proofErr w:type="spellStart"/>
-            <w:r>
-              <w:rPr>
-                <w:b/>
-                <w:lang w:val="en-US"/>
-              </w:rPr>
-              <w:t>Khz</w:t>
-            </w:r>
-            <w:proofErr w:type="spellEnd"/>
-          </w:p>
-        </w:tc>
-        <w:tc>
-          <w:tcPr>
-            <w:tcW w:w="1559" w:type="dxa"/>
+              <w:t>Datasheet unclear if there is a switching value of 750 M</w:t>
+            </w:r>
+            <w:r>
+              <w:rPr>
+                <w:b/>
+                <w:lang w:val="en-US"/>
+              </w:rPr>
+              <w:t>H</w:t>
+            </w:r>
+            <w:r>
+              <w:rPr>
+                <w:b/>
+                <w:lang w:val="en-US"/>
+              </w:rPr>
+              <w:t>z or K</w:t>
+            </w:r>
+            <w:r>
+              <w:rPr>
+                <w:b/>
+                <w:lang w:val="en-US"/>
+              </w:rPr>
+              <w:t>H</w:t>
+            </w:r>
+            <w:r>
+              <w:rPr>
+                <w:b/>
+                <w:lang w:val="en-US"/>
+              </w:rPr>
+              <w:t>z</w:t>
+            </w:r>
+          </w:p>
+        </w:tc>
+        <w:tc>
+          <w:tcPr>
+            <w:tcW w:w="2126" w:type="dxa"/>
             <w:shd w:val="clear" w:color="auto" w:fill="DAE2F3"/>
           </w:tcPr>
           <w:p>
@@ -6324,7 +6787,7 @@
         </w:trPr>
         <w:tc>
           <w:tcPr>
-            <w:tcW w:w="1271" w:type="dxa"/>
+            <w:tcW w:w="1413" w:type="dxa"/>
             <w:shd w:val="clear" w:color="auto" w:fill="DAE2F3"/>
           </w:tcPr>
           <w:p>
@@ -6348,7 +6811,7 @@
         </w:tc>
         <w:tc>
           <w:tcPr>
-            <w:tcW w:w="1843" w:type="dxa"/>
+            <w:tcW w:w="1701" w:type="dxa"/>
             <w:shd w:val="clear" w:color="auto" w:fill="DAE2F3"/>
           </w:tcPr>
           <w:p>
@@ -6372,7 +6835,7 @@
         </w:tc>
         <w:tc>
           <w:tcPr>
-            <w:tcW w:w="2410" w:type="dxa"/>
+            <w:tcW w:w="1984" w:type="dxa"/>
             <w:shd w:val="clear" w:color="auto" w:fill="DAE2F3"/>
           </w:tcPr>
           <w:p>
@@ -6396,7 +6859,7 @@
         </w:tc>
         <w:tc>
           <w:tcPr>
-            <w:tcW w:w="2693" w:type="dxa"/>
+            <w:tcW w:w="2127" w:type="dxa"/>
             <w:shd w:val="clear" w:color="auto" w:fill="DAE2F3"/>
           </w:tcPr>
           <w:p>
@@ -6420,7 +6883,7 @@
         </w:tc>
         <w:tc>
           <w:tcPr>
-            <w:tcW w:w="1559" w:type="dxa"/>
+            <w:tcW w:w="2126" w:type="dxa"/>
             <w:shd w:val="clear" w:color="auto" w:fill="DAE2F3"/>
           </w:tcPr>
           <w:p>
@@ -6463,7 +6926,7 @@
         </w:trPr>
         <w:tc>
           <w:tcPr>
-            <w:tcW w:w="1271" w:type="dxa"/>
+            <w:tcW w:w="1413" w:type="dxa"/>
             <w:shd w:val="clear" w:color="auto" w:fill="DAE2F3"/>
           </w:tcPr>
           <w:p>
@@ -6487,7 +6950,7 @@
         </w:tc>
         <w:tc>
           <w:tcPr>
-            <w:tcW w:w="1843" w:type="dxa"/>
+            <w:tcW w:w="1701" w:type="dxa"/>
             <w:shd w:val="clear" w:color="auto" w:fill="DAE2F3"/>
           </w:tcPr>
           <w:p>
@@ -6511,7 +6974,7 @@
         </w:tc>
         <w:tc>
           <w:tcPr>
-            <w:tcW w:w="2410" w:type="dxa"/>
+            <w:tcW w:w="1984" w:type="dxa"/>
             <w:shd w:val="clear" w:color="auto" w:fill="DAE2F3"/>
           </w:tcPr>
           <w:p>
@@ -6535,7 +6998,7 @@
         </w:tc>
         <w:tc>
           <w:tcPr>
-            <w:tcW w:w="2693" w:type="dxa"/>
+            <w:tcW w:w="2127" w:type="dxa"/>
             <w:shd w:val="clear" w:color="auto" w:fill="DAE2F3"/>
           </w:tcPr>
           <w:p>
@@ -6559,7 +7022,7 @@
         </w:tc>
         <w:tc>
           <w:tcPr>
-            <w:tcW w:w="1559" w:type="dxa"/>
+            <w:tcW w:w="2126" w:type="dxa"/>
             <w:shd w:val="clear" w:color="auto" w:fill="DAE2F3"/>
           </w:tcPr>
           <w:p>
@@ -6581,7 +7044,7 @@
         </w:trPr>
         <w:tc>
           <w:tcPr>
-            <w:tcW w:w="1271" w:type="dxa"/>
+            <w:tcW w:w="1413" w:type="dxa"/>
             <w:shd w:val="clear" w:color="auto" w:fill="DAE2F3"/>
           </w:tcPr>
           <w:p>
@@ -6605,7 +7068,7 @@
         </w:tc>
         <w:tc>
           <w:tcPr>
-            <w:tcW w:w="1843" w:type="dxa"/>
+            <w:tcW w:w="1701" w:type="dxa"/>
             <w:shd w:val="clear" w:color="auto" w:fill="DAE2F3"/>
           </w:tcPr>
           <w:p>
@@ -6629,7 +7092,7 @@
         </w:tc>
         <w:tc>
           <w:tcPr>
-            <w:tcW w:w="2410" w:type="dxa"/>
+            <w:tcW w:w="1984" w:type="dxa"/>
             <w:shd w:val="clear" w:color="auto" w:fill="DAE2F3"/>
           </w:tcPr>
           <w:p>
@@ -6647,29 +7110,13 @@
                 <w:b/>
                 <w:lang w:val="en-US"/>
               </w:rPr>
-              <w:t xml:space="preserve">Reputable brand, low </w:t>
-            </w:r>
-            <w:proofErr w:type="spellStart"/>
-            <w:r>
-              <w:rPr>
-                <w:b/>
-                <w:lang w:val="en-US"/>
-              </w:rPr>
-              <w:t>cpu</w:t>
-            </w:r>
-            <w:proofErr w:type="spellEnd"/>
-            <w:r>
-              <w:rPr>
-                <w:b/>
-                <w:lang w:val="en-US"/>
-              </w:rPr>
-              <w:t xml:space="preserve"> usage</w:t>
-            </w:r>
-          </w:p>
-        </w:tc>
-        <w:tc>
-          <w:tcPr>
-            <w:tcW w:w="2693" w:type="dxa"/>
+              <w:t>Reputable brand, low cpu usage</w:t>
+            </w:r>
+          </w:p>
+        </w:tc>
+        <w:tc>
+          <w:tcPr>
+            <w:tcW w:w="2127" w:type="dxa"/>
             <w:shd w:val="clear" w:color="auto" w:fill="DAE2F3"/>
           </w:tcPr>
           <w:p>
@@ -6693,7 +7140,7 @@
         </w:tc>
         <w:tc>
           <w:tcPr>
-            <w:tcW w:w="1559" w:type="dxa"/>
+            <w:tcW w:w="2126" w:type="dxa"/>
             <w:shd w:val="clear" w:color="auto" w:fill="DAE2F3"/>
           </w:tcPr>
           <w:p>
@@ -6715,7 +7162,7 @@
         </w:trPr>
         <w:tc>
           <w:tcPr>
-            <w:tcW w:w="1271" w:type="dxa"/>
+            <w:tcW w:w="1413" w:type="dxa"/>
             <w:shd w:val="clear" w:color="auto" w:fill="DAE2F3"/>
           </w:tcPr>
           <w:p>
@@ -6739,7 +7186,7 @@
         </w:tc>
         <w:tc>
           <w:tcPr>
-            <w:tcW w:w="1843" w:type="dxa"/>
+            <w:tcW w:w="1701" w:type="dxa"/>
             <w:shd w:val="clear" w:color="auto" w:fill="DAE2F3"/>
           </w:tcPr>
           <w:p>
@@ -6763,7 +7210,7 @@
         </w:tc>
         <w:tc>
           <w:tcPr>
-            <w:tcW w:w="2410" w:type="dxa"/>
+            <w:tcW w:w="1984" w:type="dxa"/>
             <w:shd w:val="clear" w:color="auto" w:fill="DAE2F3"/>
           </w:tcPr>
           <w:p>
@@ -6781,29 +7228,13 @@
                 <w:b/>
                 <w:lang w:val="en-US"/>
               </w:rPr>
-              <w:t xml:space="preserve">The flag ship version of the </w:t>
-            </w:r>
-            <w:proofErr w:type="spellStart"/>
-            <w:r>
-              <w:rPr>
-                <w:b/>
-                <w:lang w:val="en-US"/>
-              </w:rPr>
-              <w:t>tmc</w:t>
-            </w:r>
-            <w:proofErr w:type="spellEnd"/>
-            <w:r>
-              <w:rPr>
-                <w:b/>
-                <w:lang w:val="en-US"/>
-              </w:rPr>
-              <w:t xml:space="preserve"> series</w:t>
-            </w:r>
-          </w:p>
-        </w:tc>
-        <w:tc>
-          <w:tcPr>
-            <w:tcW w:w="2693" w:type="dxa"/>
+              <w:t>The flag ship version of the tmc series</w:t>
+            </w:r>
+          </w:p>
+        </w:tc>
+        <w:tc>
+          <w:tcPr>
+            <w:tcW w:w="2127" w:type="dxa"/>
             <w:shd w:val="clear" w:color="auto" w:fill="DAE2F3"/>
           </w:tcPr>
           <w:p>
@@ -6827,7 +7258,7 @@
         </w:tc>
         <w:tc>
           <w:tcPr>
-            <w:tcW w:w="1559" w:type="dxa"/>
+            <w:tcW w:w="2126" w:type="dxa"/>
             <w:shd w:val="clear" w:color="auto" w:fill="DAE2F3"/>
           </w:tcPr>
           <w:p>
@@ -6849,7 +7280,7 @@
         </w:trPr>
         <w:tc>
           <w:tcPr>
-            <w:tcW w:w="1271" w:type="dxa"/>
+            <w:tcW w:w="1413" w:type="dxa"/>
             <w:shd w:val="clear" w:color="auto" w:fill="DAE2F3"/>
           </w:tcPr>
           <w:p>
@@ -6873,7 +7304,7 @@
         </w:tc>
         <w:tc>
           <w:tcPr>
-            <w:tcW w:w="1843" w:type="dxa"/>
+            <w:tcW w:w="1701" w:type="dxa"/>
             <w:shd w:val="clear" w:color="auto" w:fill="DAE2F3"/>
           </w:tcPr>
           <w:p>
@@ -6897,7 +7328,7 @@
         </w:tc>
         <w:tc>
           <w:tcPr>
-            <w:tcW w:w="2410" w:type="dxa"/>
+            <w:tcW w:w="1984" w:type="dxa"/>
             <w:shd w:val="clear" w:color="auto" w:fill="DAE2F3"/>
           </w:tcPr>
           <w:p>
@@ -6921,7 +7352,7 @@
         </w:tc>
         <w:tc>
           <w:tcPr>
-            <w:tcW w:w="2693" w:type="dxa"/>
+            <w:tcW w:w="2127" w:type="dxa"/>
             <w:shd w:val="clear" w:color="auto" w:fill="DAE2F3"/>
           </w:tcPr>
           <w:p>
@@ -6939,13 +7370,21 @@
                 <w:b/>
                 <w:lang w:val="en-US"/>
               </w:rPr>
-              <w:t>higher impedance and so lower output amperage than tmc2209. It also has less features than tmc2209</w:t>
-            </w:r>
-          </w:p>
-        </w:tc>
-        <w:tc>
-          <w:tcPr>
-            <w:tcW w:w="1559" w:type="dxa"/>
+              <w:t xml:space="preserve">higher impedance and so lower output amperage than tmc2209. It also has </w:t>
+            </w:r>
+            <w:r>
+              <w:rPr>
+                <w:b/>
+                <w:lang w:val="en-US"/>
+              </w:rPr>
+              <w:lastRenderedPageBreak/>
+              <w:t>less features than tmc2209</w:t>
+            </w:r>
+          </w:p>
+        </w:tc>
+        <w:tc>
+          <w:tcPr>
+            <w:tcW w:w="2126" w:type="dxa"/>
             <w:shd w:val="clear" w:color="auto" w:fill="DAE2F3"/>
           </w:tcPr>
           <w:p>
@@ -6967,7 +7406,7 @@
         </w:trPr>
         <w:tc>
           <w:tcPr>
-            <w:tcW w:w="1271" w:type="dxa"/>
+            <w:tcW w:w="1413" w:type="dxa"/>
             <w:shd w:val="clear" w:color="auto" w:fill="DAE2F3"/>
           </w:tcPr>
           <w:p>
@@ -6991,7 +7430,7 @@
         </w:tc>
         <w:tc>
           <w:tcPr>
-            <w:tcW w:w="1843" w:type="dxa"/>
+            <w:tcW w:w="1701" w:type="dxa"/>
             <w:shd w:val="clear" w:color="auto" w:fill="DAE2F3"/>
           </w:tcPr>
           <w:p>
@@ -7015,7 +7454,7 @@
         </w:tc>
         <w:tc>
           <w:tcPr>
-            <w:tcW w:w="2410" w:type="dxa"/>
+            <w:tcW w:w="1984" w:type="dxa"/>
             <w:shd w:val="clear" w:color="auto" w:fill="DAE2F3"/>
           </w:tcPr>
           <w:p>
@@ -7035,15 +7474,13 @@
               </w:rPr>
               <w:t xml:space="preserve">Is able to supply 3.6A of current, enough for the </w:t>
             </w:r>
-            <w:proofErr w:type="spellStart"/>
-            <w:r>
-              <w:rPr>
-                <w:b/>
-                <w:lang w:val="en-US"/>
-              </w:rPr>
-              <w:t>peltier</w:t>
-            </w:r>
-            <w:proofErr w:type="spellEnd"/>
+            <w:r>
+              <w:rPr>
+                <w:b/>
+                <w:lang w:val="en-US"/>
+              </w:rPr>
+              <w:t>Peltier</w:t>
+            </w:r>
             <w:r>
               <w:rPr>
                 <w:b/>
@@ -7055,7 +7492,7 @@
         </w:tc>
         <w:tc>
           <w:tcPr>
-            <w:tcW w:w="2693" w:type="dxa"/>
+            <w:tcW w:w="2127" w:type="dxa"/>
             <w:shd w:val="clear" w:color="auto" w:fill="DAE2F3"/>
           </w:tcPr>
           <w:p>
@@ -7079,7 +7516,7 @@
         </w:tc>
         <w:tc>
           <w:tcPr>
-            <w:tcW w:w="1559" w:type="dxa"/>
+            <w:tcW w:w="2126" w:type="dxa"/>
             <w:shd w:val="clear" w:color="auto" w:fill="DAE2F3"/>
           </w:tcPr>
           <w:p>
@@ -7101,7 +7538,7 @@
         </w:trPr>
         <w:tc>
           <w:tcPr>
-            <w:tcW w:w="1271" w:type="dxa"/>
+            <w:tcW w:w="1413" w:type="dxa"/>
             <w:shd w:val="clear" w:color="auto" w:fill="DAE2F3"/>
           </w:tcPr>
           <w:p>
@@ -7119,14 +7556,13 @@
                 <w:b/>
                 <w:lang w:val="en-US"/>
               </w:rPr>
-              <w:lastRenderedPageBreak/>
               <w:t>IRL540SPBF</w:t>
             </w:r>
           </w:p>
         </w:tc>
         <w:tc>
           <w:tcPr>
-            <w:tcW w:w="1843" w:type="dxa"/>
+            <w:tcW w:w="1701" w:type="dxa"/>
             <w:shd w:val="clear" w:color="auto" w:fill="DAE2F3"/>
           </w:tcPr>
           <w:p>
@@ -7150,7 +7586,7 @@
         </w:tc>
         <w:tc>
           <w:tcPr>
-            <w:tcW w:w="2410" w:type="dxa"/>
+            <w:tcW w:w="1984" w:type="dxa"/>
             <w:shd w:val="clear" w:color="auto" w:fill="DAE2F3"/>
           </w:tcPr>
           <w:p>
@@ -7174,7 +7610,7 @@
         </w:tc>
         <w:tc>
           <w:tcPr>
-            <w:tcW w:w="2693" w:type="dxa"/>
+            <w:tcW w:w="2127" w:type="dxa"/>
             <w:shd w:val="clear" w:color="auto" w:fill="DAE2F3"/>
           </w:tcPr>
           <w:p>
@@ -7198,7 +7634,7 @@
         </w:tc>
         <w:tc>
           <w:tcPr>
-            <w:tcW w:w="1559" w:type="dxa"/>
+            <w:tcW w:w="2126" w:type="dxa"/>
             <w:shd w:val="clear" w:color="auto" w:fill="DAE2F3"/>
           </w:tcPr>
           <w:p>
@@ -7220,7 +7656,7 @@
         </w:trPr>
         <w:tc>
           <w:tcPr>
-            <w:tcW w:w="1271" w:type="dxa"/>
+            <w:tcW w:w="1413" w:type="dxa"/>
             <w:shd w:val="clear" w:color="auto" w:fill="DAE2F3"/>
           </w:tcPr>
           <w:p>
@@ -7245,7 +7681,7 @@
         </w:tc>
         <w:tc>
           <w:tcPr>
-            <w:tcW w:w="1843" w:type="dxa"/>
+            <w:tcW w:w="1701" w:type="dxa"/>
             <w:shd w:val="clear" w:color="auto" w:fill="DAE2F3"/>
           </w:tcPr>
           <w:p>
@@ -7269,7 +7705,7 @@
         </w:tc>
         <w:tc>
           <w:tcPr>
-            <w:tcW w:w="2410" w:type="dxa"/>
+            <w:tcW w:w="1984" w:type="dxa"/>
             <w:shd w:val="clear" w:color="auto" w:fill="DAE2F3"/>
           </w:tcPr>
           <w:p>
@@ -7293,7 +7729,7 @@
         </w:tc>
         <w:tc>
           <w:tcPr>
-            <w:tcW w:w="2693" w:type="dxa"/>
+            <w:tcW w:w="2127" w:type="dxa"/>
             <w:shd w:val="clear" w:color="auto" w:fill="DAE2F3"/>
           </w:tcPr>
           <w:p>
@@ -7310,7 +7746,7 @@
         </w:tc>
         <w:tc>
           <w:tcPr>
-            <w:tcW w:w="1559" w:type="dxa"/>
+            <w:tcW w:w="2126" w:type="dxa"/>
             <w:shd w:val="clear" w:color="auto" w:fill="DAE2F3"/>
           </w:tcPr>
           <w:p>
@@ -7332,7 +7768,7 @@
         </w:trPr>
         <w:tc>
           <w:tcPr>
-            <w:tcW w:w="1271" w:type="dxa"/>
+            <w:tcW w:w="1413" w:type="dxa"/>
             <w:shd w:val="clear" w:color="auto" w:fill="DAE2F3"/>
           </w:tcPr>
           <w:p>
@@ -7356,7 +7792,7 @@
         </w:tc>
         <w:tc>
           <w:tcPr>
-            <w:tcW w:w="1843" w:type="dxa"/>
+            <w:tcW w:w="1701" w:type="dxa"/>
             <w:shd w:val="clear" w:color="auto" w:fill="DAE2F3"/>
           </w:tcPr>
           <w:p>
@@ -7380,7 +7816,7 @@
         </w:tc>
         <w:tc>
           <w:tcPr>
-            <w:tcW w:w="2410" w:type="dxa"/>
+            <w:tcW w:w="1984" w:type="dxa"/>
             <w:shd w:val="clear" w:color="auto" w:fill="DAE2F3"/>
           </w:tcPr>
           <w:p>
@@ -7404,7 +7840,7 @@
         </w:tc>
         <w:tc>
           <w:tcPr>
-            <w:tcW w:w="2693" w:type="dxa"/>
+            <w:tcW w:w="2127" w:type="dxa"/>
             <w:shd w:val="clear" w:color="auto" w:fill="DAE2F3"/>
           </w:tcPr>
           <w:p>
@@ -7421,7 +7857,7 @@
         </w:tc>
         <w:tc>
           <w:tcPr>
-            <w:tcW w:w="1559" w:type="dxa"/>
+            <w:tcW w:w="2126" w:type="dxa"/>
             <w:shd w:val="clear" w:color="auto" w:fill="DAE2F3"/>
           </w:tcPr>
           <w:p>
@@ -7450,7 +7886,7 @@
         </w:trPr>
         <w:tc>
           <w:tcPr>
-            <w:tcW w:w="1271" w:type="dxa"/>
+            <w:tcW w:w="1413" w:type="dxa"/>
             <w:shd w:val="clear" w:color="auto" w:fill="DAE2F3"/>
           </w:tcPr>
           <w:p>
@@ -7474,7 +7910,7 @@
         </w:tc>
         <w:tc>
           <w:tcPr>
-            <w:tcW w:w="1843" w:type="dxa"/>
+            <w:tcW w:w="1701" w:type="dxa"/>
             <w:shd w:val="clear" w:color="auto" w:fill="DAE2F3"/>
           </w:tcPr>
           <w:p>
@@ -7498,7 +7934,7 @@
         </w:tc>
         <w:tc>
           <w:tcPr>
-            <w:tcW w:w="2410" w:type="dxa"/>
+            <w:tcW w:w="1984" w:type="dxa"/>
             <w:shd w:val="clear" w:color="auto" w:fill="DAE2F3"/>
           </w:tcPr>
           <w:p>
@@ -7516,29 +7952,13 @@
                 <w:b/>
                 <w:lang w:val="en-US"/>
               </w:rPr>
-              <w:t xml:space="preserve">Galvanic separation of i2c lines which results in high </w:t>
-            </w:r>
-            <w:proofErr w:type="spellStart"/>
-            <w:r>
-              <w:rPr>
-                <w:b/>
-                <w:lang w:val="en-US"/>
-              </w:rPr>
-              <w:t>esd</w:t>
-            </w:r>
-            <w:proofErr w:type="spellEnd"/>
-            <w:r>
-              <w:rPr>
-                <w:b/>
-                <w:lang w:val="en-US"/>
-              </w:rPr>
-              <w:t xml:space="preserve"> level protection. One package saves all</w:t>
-            </w:r>
-          </w:p>
-        </w:tc>
-        <w:tc>
-          <w:tcPr>
-            <w:tcW w:w="2693" w:type="dxa"/>
+              <w:t>Galvanic separation of i2c lines which results in high esd level protection. One package saves all</w:t>
+            </w:r>
+          </w:p>
+        </w:tc>
+        <w:tc>
+          <w:tcPr>
+            <w:tcW w:w="2127" w:type="dxa"/>
             <w:shd w:val="clear" w:color="auto" w:fill="DAE2F3"/>
           </w:tcPr>
           <w:p>
@@ -7562,7 +7982,7 @@
         </w:tc>
         <w:tc>
           <w:tcPr>
-            <w:tcW w:w="1559" w:type="dxa"/>
+            <w:tcW w:w="2126" w:type="dxa"/>
             <w:shd w:val="clear" w:color="auto" w:fill="DAE2F3"/>
           </w:tcPr>
           <w:p>
@@ -7584,8 +8004,8 @@
     <w:tbl>
       <w:tblPr>
         <w:tblStyle w:val="TableNormal1"/>
-        <w:tblpPr w:leftFromText="141" w:rightFromText="141" w:horzAnchor="margin" w:tblpXSpec="center" w:tblpY="384"/>
-        <w:tblW w:w="9353" w:type="dxa"/>
+        <w:tblpPr w:leftFromText="141" w:rightFromText="141" w:vertAnchor="page" w:horzAnchor="margin" w:tblpY="1033"/>
+        <w:tblW w:w="9067" w:type="dxa"/>
         <w:tblBorders>
           <w:top w:val="single" w:sz="4" w:space="0" w:color="auto"/>
           <w:left w:val="single" w:sz="4" w:space="0" w:color="auto"/>
@@ -7600,7 +8020,7 @@
       <w:tblGrid>
         <w:gridCol w:w="806"/>
         <w:gridCol w:w="742"/>
-        <w:gridCol w:w="7805"/>
+        <w:gridCol w:w="7519"/>
       </w:tblGrid>
       <w:tr>
         <w:trPr>
@@ -7608,7 +8028,7 @@
         </w:trPr>
         <w:tc>
           <w:tcPr>
-            <w:tcW w:w="9353" w:type="dxa"/>
+            <w:tcW w:w="9067" w:type="dxa"/>
             <w:gridSpan w:val="3"/>
             <w:shd w:val="clear" w:color="auto" w:fill="FFD966" w:themeFill="accent4" w:themeFillTint="99"/>
           </w:tcPr>
@@ -7689,7 +8109,7 @@
         </w:tc>
         <w:tc>
           <w:tcPr>
-            <w:tcW w:w="7805" w:type="dxa"/>
+            <w:tcW w:w="7519" w:type="dxa"/>
             <w:shd w:val="clear" w:color="auto" w:fill="FFD966" w:themeFill="accent4" w:themeFillTint="99"/>
           </w:tcPr>
           <w:p>
@@ -7767,7 +8187,7 @@
         </w:tc>
         <w:tc>
           <w:tcPr>
-            <w:tcW w:w="7805" w:type="dxa"/>
+            <w:tcW w:w="7519" w:type="dxa"/>
             <w:shd w:val="clear" w:color="auto" w:fill="DAE2F3"/>
           </w:tcPr>
           <w:p>
@@ -7844,7 +8264,7 @@
         </w:tc>
         <w:tc>
           <w:tcPr>
-            <w:tcW w:w="7805" w:type="dxa"/>
+            <w:tcW w:w="7519" w:type="dxa"/>
             <w:shd w:val="clear" w:color="auto" w:fill="DAE2F3"/>
           </w:tcPr>
           <w:p>
@@ -7922,7 +8342,7 @@
         </w:tc>
         <w:tc>
           <w:tcPr>
-            <w:tcW w:w="7805" w:type="dxa"/>
+            <w:tcW w:w="7519" w:type="dxa"/>
             <w:shd w:val="clear" w:color="auto" w:fill="DAE2F3"/>
           </w:tcPr>
           <w:p>
@@ -8000,7 +8420,7 @@
         </w:tc>
         <w:tc>
           <w:tcPr>
-            <w:tcW w:w="7805" w:type="dxa"/>
+            <w:tcW w:w="7519" w:type="dxa"/>
             <w:shd w:val="clear" w:color="auto" w:fill="DAE2F3"/>
           </w:tcPr>
           <w:p>
@@ -8078,7 +8498,7 @@
         </w:tc>
         <w:tc>
           <w:tcPr>
-            <w:tcW w:w="7805" w:type="dxa"/>
+            <w:tcW w:w="7519" w:type="dxa"/>
             <w:shd w:val="clear" w:color="auto" w:fill="DAE2F3"/>
           </w:tcPr>
           <w:p>
@@ -8156,7 +8576,7 @@
         </w:tc>
         <w:tc>
           <w:tcPr>
-            <w:tcW w:w="7805" w:type="dxa"/>
+            <w:tcW w:w="7519" w:type="dxa"/>
             <w:shd w:val="clear" w:color="auto" w:fill="DAE2F3"/>
           </w:tcPr>
           <w:p>
@@ -8258,7 +8678,7 @@
         </w:tc>
         <w:tc>
           <w:tcPr>
-            <w:tcW w:w="7805" w:type="dxa"/>
+            <w:tcW w:w="7519" w:type="dxa"/>
             <w:shd w:val="clear" w:color="auto" w:fill="DAE2F3"/>
           </w:tcPr>
           <w:p>
@@ -8343,7 +8763,7 @@
         </w:tc>
         <w:tc>
           <w:tcPr>
-            <w:tcW w:w="7805" w:type="dxa"/>
+            <w:tcW w:w="7519" w:type="dxa"/>
             <w:shd w:val="clear" w:color="auto" w:fill="DAE2F3"/>
           </w:tcPr>
           <w:p>
@@ -8435,7 +8855,7 @@
         </w:tc>
         <w:tc>
           <w:tcPr>
-            <w:tcW w:w="7805" w:type="dxa"/>
+            <w:tcW w:w="7519" w:type="dxa"/>
             <w:shd w:val="clear" w:color="auto" w:fill="DAE2F3"/>
           </w:tcPr>
           <w:p>
@@ -8520,7 +8940,7 @@
         </w:tc>
         <w:tc>
           <w:tcPr>
-            <w:tcW w:w="7805" w:type="dxa"/>
+            <w:tcW w:w="7519" w:type="dxa"/>
             <w:shd w:val="clear" w:color="auto" w:fill="DAE2F3"/>
           </w:tcPr>
           <w:p>
@@ -8598,7 +9018,7 @@
         </w:tc>
         <w:tc>
           <w:tcPr>
-            <w:tcW w:w="7805" w:type="dxa"/>
+            <w:tcW w:w="7519" w:type="dxa"/>
             <w:shd w:val="clear" w:color="auto" w:fill="DAE2F3"/>
           </w:tcPr>
           <w:p>
@@ -8683,7 +9103,7 @@
         </w:tc>
         <w:tc>
           <w:tcPr>
-            <w:tcW w:w="7805" w:type="dxa"/>
+            <w:tcW w:w="7519" w:type="dxa"/>
             <w:shd w:val="clear" w:color="auto" w:fill="DAE2F3"/>
           </w:tcPr>
           <w:p>
@@ -8761,7 +9181,7 @@
         </w:tc>
         <w:tc>
           <w:tcPr>
-            <w:tcW w:w="7805" w:type="dxa"/>
+            <w:tcW w:w="7519" w:type="dxa"/>
             <w:shd w:val="clear" w:color="auto" w:fill="DAE2F3"/>
           </w:tcPr>
           <w:p>
@@ -8853,7 +9273,7 @@
         </w:tc>
         <w:tc>
           <w:tcPr>
-            <w:tcW w:w="7805" w:type="dxa"/>
+            <w:tcW w:w="7519" w:type="dxa"/>
             <w:shd w:val="clear" w:color="auto" w:fill="DAE2F3"/>
           </w:tcPr>
           <w:p>
@@ -8931,7 +9351,7 @@
         </w:tc>
         <w:tc>
           <w:tcPr>
-            <w:tcW w:w="7805" w:type="dxa"/>
+            <w:tcW w:w="7519" w:type="dxa"/>
             <w:shd w:val="clear" w:color="auto" w:fill="DAE2F3"/>
           </w:tcPr>
           <w:p>
@@ -9009,7 +9429,7 @@
         </w:tc>
         <w:tc>
           <w:tcPr>
-            <w:tcW w:w="7805" w:type="dxa"/>
+            <w:tcW w:w="7519" w:type="dxa"/>
             <w:shd w:val="clear" w:color="auto" w:fill="DAE2F3"/>
           </w:tcPr>
           <w:p>
@@ -9027,17 +9447,8 @@
                 <w:b/>
                 <w:lang w:val="en-US"/>
               </w:rPr>
-              <w:t xml:space="preserve">The device will heat the examination chamber via resistive </w:t>
-            </w:r>
-            <w:proofErr w:type="spellStart"/>
-            <w:r>
-              <w:rPr>
-                <w:b/>
-                <w:lang w:val="en-US"/>
-              </w:rPr>
-              <w:t>heati</w:t>
-            </w:r>
-            <w:proofErr w:type="spellEnd"/>
+              <w:t>The device will heat the examination chamber via resistive heati</w:t>
+            </w:r>
           </w:p>
         </w:tc>
       </w:tr>
@@ -9096,7 +9507,7 @@
         </w:tc>
         <w:tc>
           <w:tcPr>
-            <w:tcW w:w="7805" w:type="dxa"/>
+            <w:tcW w:w="7519" w:type="dxa"/>
             <w:shd w:val="clear" w:color="auto" w:fill="DAE2F3"/>
           </w:tcPr>
           <w:p>
@@ -9154,7 +9565,6 @@
                 <w:b/>
                 <w:lang w:val="en-US"/>
               </w:rPr>
-              <w:lastRenderedPageBreak/>
               <w:t>T8.1</w:t>
             </w:r>
           </w:p>
@@ -9186,7 +9596,7 @@
         </w:tc>
         <w:tc>
           <w:tcPr>
-            <w:tcW w:w="7805" w:type="dxa"/>
+            <w:tcW w:w="7519" w:type="dxa"/>
             <w:shd w:val="clear" w:color="auto" w:fill="DAE2F3"/>
           </w:tcPr>
           <w:p>
@@ -9233,6 +9643,7 @@
                 <w:b/>
                 <w:lang w:val="en-US"/>
               </w:rPr>
+              <w:lastRenderedPageBreak/>
               <w:t>T8.2</w:t>
             </w:r>
           </w:p>
@@ -9264,7 +9675,7 @@
         </w:tc>
         <w:tc>
           <w:tcPr>
-            <w:tcW w:w="7805" w:type="dxa"/>
+            <w:tcW w:w="7519" w:type="dxa"/>
             <w:shd w:val="clear" w:color="auto" w:fill="DAE2F3"/>
           </w:tcPr>
           <w:p>
@@ -9342,7 +9753,7 @@
         </w:tc>
         <w:tc>
           <w:tcPr>
-            <w:tcW w:w="7805" w:type="dxa"/>
+            <w:tcW w:w="7519" w:type="dxa"/>
             <w:shd w:val="clear" w:color="auto" w:fill="DAE2F3"/>
           </w:tcPr>
           <w:p>
@@ -9388,167 +9799,24 @@
     </w:p>
     <w:p>
       <w:pPr>
+        <w:rPr>
+          <w:lang w:val="en-US"/>
+        </w:rPr>
+      </w:pPr>
+    </w:p>
+    <w:p>
+      <w:pPr>
         <w:pStyle w:val="Kop1"/>
         <w:rPr>
           <w:lang w:val="en-US"/>
         </w:rPr>
       </w:pPr>
-      <w:bookmarkStart w:id="9" w:name="_Toc122523838"/>
       <w:r>
         <w:rPr>
           <w:lang w:val="en-US"/>
         </w:rPr>
-        <w:lastRenderedPageBreak/>
-        <w:t>GUI</w:t>
-      </w:r>
-      <w:bookmarkEnd w:id="9"/>
-    </w:p>
-    <w:p>
-      <w:pPr>
-        <w:rPr>
-          <w:lang w:val="en-US"/>
-        </w:rPr>
-      </w:pPr>
-      <w:r>
-        <w:rPr>
-          <w:noProof/>
-          <w:lang w:val="en-US"/>
-        </w:rPr>
-        <w:drawing>
-          <wp:inline distT="0" distB="0" distL="0" distR="0" wp14:anchorId="5D90489E" wp14:editId="0508BAE8">
-            <wp:extent cx="5755005" cy="2832735"/>
-            <wp:effectExtent l="0" t="0" r="0" b="5715"/>
-            <wp:docPr id="3" name="Afbeelding 3"/>
-            <wp:cNvGraphicFramePr>
-              <a:graphicFrameLocks xmlns:a="http://schemas.openxmlformats.org/drawingml/2006/main" noChangeAspect="1"/>
-            </wp:cNvGraphicFramePr>
-            <a:graphic xmlns:a="http://schemas.openxmlformats.org/drawingml/2006/main">
-              <a:graphicData uri="http://schemas.openxmlformats.org/drawingml/2006/picture">
-                <pic:pic xmlns:pic="http://schemas.openxmlformats.org/drawingml/2006/picture">
-                  <pic:nvPicPr>
-                    <pic:cNvPr id="0" name="Picture 2"/>
-                    <pic:cNvPicPr>
-                      <a:picLocks noChangeAspect="1" noChangeArrowheads="1"/>
-                    </pic:cNvPicPr>
-                  </pic:nvPicPr>
-                  <pic:blipFill>
-                    <a:blip r:embed="rId10">
-                      <a:extLst>
-                        <a:ext uri="{28A0092B-C50C-407E-A947-70E740481C1C}">
-                          <a14:useLocalDpi xmlns:a14="http://schemas.microsoft.com/office/drawing/2010/main" val="0"/>
-                        </a:ext>
-                      </a:extLst>
-                    </a:blip>
-                    <a:srcRect/>
-                    <a:stretch>
-                      <a:fillRect/>
-                    </a:stretch>
-                  </pic:blipFill>
-                  <pic:spPr bwMode="auto">
-                    <a:xfrm>
-                      <a:off x="0" y="0"/>
-                      <a:ext cx="5755005" cy="2832735"/>
-                    </a:xfrm>
-                    <a:prstGeom prst="rect">
-                      <a:avLst/>
-                    </a:prstGeom>
-                    <a:noFill/>
-                    <a:ln>
-                      <a:noFill/>
-                    </a:ln>
-                  </pic:spPr>
-                </pic:pic>
-              </a:graphicData>
-            </a:graphic>
-          </wp:inline>
-        </w:drawing>
-      </w:r>
-    </w:p>
-    <w:p>
-      <w:pPr>
-        <w:rPr>
-          <w:lang w:val="en-US"/>
-        </w:rPr>
-      </w:pPr>
-      <w:r>
-        <w:rPr>
-          <w:noProof/>
-          <w:lang w:val="en-US"/>
-        </w:rPr>
-        <w:drawing>
-          <wp:inline distT="0" distB="0" distL="0" distR="0" wp14:anchorId="32B06D66" wp14:editId="7F688D50">
-            <wp:extent cx="5755005" cy="1278890"/>
-            <wp:effectExtent l="0" t="0" r="0" b="0"/>
-            <wp:docPr id="5" name="Afbeelding 5"/>
-            <wp:cNvGraphicFramePr>
-              <a:graphicFrameLocks xmlns:a="http://schemas.openxmlformats.org/drawingml/2006/main" noChangeAspect="1"/>
-            </wp:cNvGraphicFramePr>
-            <a:graphic xmlns:a="http://schemas.openxmlformats.org/drawingml/2006/main">
-              <a:graphicData uri="http://schemas.openxmlformats.org/drawingml/2006/picture">
-                <pic:pic xmlns:pic="http://schemas.openxmlformats.org/drawingml/2006/picture">
-                  <pic:nvPicPr>
-                    <pic:cNvPr id="0" name="Picture 3"/>
-                    <pic:cNvPicPr>
-                      <a:picLocks noChangeAspect="1" noChangeArrowheads="1"/>
-                    </pic:cNvPicPr>
-                  </pic:nvPicPr>
-                  <pic:blipFill>
-                    <a:blip r:embed="rId11" cstate="print">
-                      <a:extLst>
-                        <a:ext uri="{28A0092B-C50C-407E-A947-70E740481C1C}">
-                          <a14:useLocalDpi xmlns:a14="http://schemas.microsoft.com/office/drawing/2010/main" val="0"/>
-                        </a:ext>
-                      </a:extLst>
-                    </a:blip>
-                    <a:srcRect/>
-                    <a:stretch>
-                      <a:fillRect/>
-                    </a:stretch>
-                  </pic:blipFill>
-                  <pic:spPr bwMode="auto">
-                    <a:xfrm>
-                      <a:off x="0" y="0"/>
-                      <a:ext cx="5755005" cy="1278890"/>
-                    </a:xfrm>
-                    <a:prstGeom prst="rect">
-                      <a:avLst/>
-                    </a:prstGeom>
-                    <a:noFill/>
-                    <a:ln>
-                      <a:noFill/>
-                    </a:ln>
-                  </pic:spPr>
-                </pic:pic>
-              </a:graphicData>
-            </a:graphic>
-          </wp:inline>
-        </w:drawing>
-      </w:r>
-    </w:p>
-    <w:p>
-      <w:pPr>
-        <w:rPr>
-          <w:lang w:val="en-US"/>
-        </w:rPr>
-      </w:pPr>
-    </w:p>
-    <w:p>
-      <w:pPr>
-        <w:pStyle w:val="Kop1"/>
-        <w:rPr>
-          <w:lang w:val="en-US"/>
-        </w:rPr>
-      </w:pPr>
-      <w:bookmarkStart w:id="10" w:name="_Toc122523839"/>
-      <w:proofErr w:type="spellStart"/>
-      <w:r>
-        <w:rPr>
-          <w:lang w:val="en-US"/>
-        </w:rPr>
-        <w:t>Statemachine</w:t>
-      </w:r>
-      <w:bookmarkEnd w:id="10"/>
-      <w:proofErr w:type="spellEnd"/>
+        <w:t>State machine</w:t>
+      </w:r>
     </w:p>
     <w:p>
       <w:pPr>
@@ -9579,7 +9847,7 @@
                     </pic:cNvPicPr>
                   </pic:nvPicPr>
                   <pic:blipFill>
-                    <a:blip r:embed="rId12">
+                    <a:blip r:embed="rId10">
                       <a:extLst>
                         <a:ext uri="{28A0092B-C50C-407E-A947-70E740481C1C}">
                           <a14:useLocalDpi xmlns:a14="http://schemas.microsoft.com/office/drawing/2010/main" val="0"/>
@@ -9617,125 +9885,21 @@
           <w:lang w:val="en-US"/>
         </w:rPr>
       </w:pPr>
-      <w:bookmarkStart w:id="11" w:name="_Toc122523840"/>
-      <w:r>
+    </w:p>
+    <w:p>
+      <w:pPr>
         <w:rPr>
           <w:rStyle w:val="Kop1Char"/>
         </w:rPr>
-        <w:lastRenderedPageBreak/>
-        <w:t xml:space="preserve">State </w:t>
-      </w:r>
+      </w:pPr>
+      <w:bookmarkStart w:id="9" w:name="_Toc122596754"/>
       <w:r>
         <w:rPr>
           <w:rStyle w:val="Kop1Char"/>
         </w:rPr>
-        <w:t>diagram</w:t>
-      </w:r>
-      <w:bookmarkEnd w:id="11"/>
-      <w:r>
-        <w:rPr>
-          <w:noProof/>
-          <w:lang w:val="en-US"/>
-        </w:rPr>
-        <w:drawing>
-          <wp:inline distT="0" distB="0" distL="0" distR="0" wp14:anchorId="58ECADBA" wp14:editId="069AA96D">
-            <wp:extent cx="5473700" cy="6304915"/>
-            <wp:effectExtent l="0" t="0" r="0" b="635"/>
-            <wp:docPr id="7" name="Afbeelding 7"/>
-            <wp:cNvGraphicFramePr>
-              <a:graphicFrameLocks xmlns:a="http://schemas.openxmlformats.org/drawingml/2006/main" noChangeAspect="1"/>
-            </wp:cNvGraphicFramePr>
-            <a:graphic xmlns:a="http://schemas.openxmlformats.org/drawingml/2006/main">
-              <a:graphicData uri="http://schemas.openxmlformats.org/drawingml/2006/picture">
-                <pic:pic xmlns:pic="http://schemas.openxmlformats.org/drawingml/2006/picture">
-                  <pic:nvPicPr>
-                    <pic:cNvPr id="0" name="Picture 5"/>
-                    <pic:cNvPicPr>
-                      <a:picLocks noChangeAspect="1" noChangeArrowheads="1"/>
-                    </pic:cNvPicPr>
-                  </pic:nvPicPr>
-                  <pic:blipFill>
-                    <a:blip r:embed="rId13">
-                      <a:extLst>
-                        <a:ext uri="{28A0092B-C50C-407E-A947-70E740481C1C}">
-                          <a14:useLocalDpi xmlns:a14="http://schemas.microsoft.com/office/drawing/2010/main" val="0"/>
-                        </a:ext>
-                      </a:extLst>
-                    </a:blip>
-                    <a:srcRect/>
-                    <a:stretch>
-                      <a:fillRect/>
-                    </a:stretch>
-                  </pic:blipFill>
-                  <pic:spPr bwMode="auto">
-                    <a:xfrm>
-                      <a:off x="0" y="0"/>
-                      <a:ext cx="5473700" cy="6304915"/>
-                    </a:xfrm>
-                    <a:prstGeom prst="rect">
-                      <a:avLst/>
-                    </a:prstGeom>
-                    <a:noFill/>
-                    <a:ln>
-                      <a:noFill/>
-                    </a:ln>
-                  </pic:spPr>
-                </pic:pic>
-              </a:graphicData>
-            </a:graphic>
-          </wp:inline>
-        </w:drawing>
-      </w:r>
-    </w:p>
-    <w:p>
-      <w:pPr>
-        <w:rPr>
-          <w:lang w:val="en-US"/>
-        </w:rPr>
-      </w:pPr>
-    </w:p>
-    <w:p>
-      <w:pPr>
-        <w:rPr>
-          <w:lang w:val="en-US"/>
-        </w:rPr>
-      </w:pPr>
-    </w:p>
-    <w:p>
-      <w:pPr>
-        <w:rPr>
-          <w:lang w:val="en-US"/>
-        </w:rPr>
-      </w:pPr>
-    </w:p>
-    <w:p>
-      <w:pPr>
-        <w:rPr>
-          <w:lang w:val="en-US"/>
-        </w:rPr>
-      </w:pPr>
-      <w:r>
-        <w:rPr>
-          <w:lang w:val="en-US"/>
-        </w:rPr>
-        <w:br/>
-      </w:r>
-    </w:p>
-    <w:p>
-      <w:pPr>
-        <w:rPr>
-          <w:rStyle w:val="Kop1Char"/>
-        </w:rPr>
-      </w:pPr>
-      <w:bookmarkStart w:id="12" w:name="_Toc122523841"/>
-      <w:r>
-        <w:rPr>
-          <w:rStyle w:val="Kop1Char"/>
-        </w:rPr>
-        <w:lastRenderedPageBreak/>
         <w:t>Use Case Diagram</w:t>
       </w:r>
-      <w:bookmarkEnd w:id="12"/>
+      <w:bookmarkEnd w:id="9"/>
       <w:r>
         <w:rPr>
           <w:rFonts w:asciiTheme="majorHAnsi" w:eastAsiaTheme="majorEastAsia" w:hAnsiTheme="majorHAnsi" w:cstheme="majorBidi"/>
@@ -9763,7 +9927,7 @@
                     </pic:cNvPicPr>
                   </pic:nvPicPr>
                   <pic:blipFill>
-                    <a:blip r:embed="rId14">
+                    <a:blip r:embed="rId11">
                       <a:extLst>
                         <a:ext uri="{28A0092B-C50C-407E-A947-70E740481C1C}">
                           <a14:useLocalDpi xmlns:a14="http://schemas.microsoft.com/office/drawing/2010/main" val="0"/>
@@ -9814,7 +9978,7 @@
           <w:rStyle w:val="Kop1Char"/>
         </w:rPr>
       </w:pPr>
-      <w:bookmarkStart w:id="13" w:name="_Toc122523842"/>
+      <w:bookmarkStart w:id="10" w:name="_Toc122596755"/>
       <w:r>
         <w:rPr>
           <w:rStyle w:val="Kop1Char"/>
@@ -9822,7 +9986,7 @@
         <w:lastRenderedPageBreak/>
         <w:t>System Architecture</w:t>
       </w:r>
-      <w:bookmarkEnd w:id="13"/>
+      <w:bookmarkEnd w:id="10"/>
     </w:p>
     <w:p>
       <w:pPr>
@@ -9832,13 +9996,13 @@
       </w:pPr>
       <w:r>
         <w:rPr>
-          <w:noProof/>
+          <w:rStyle w:val="Kop1Char"/>
         </w:rPr>
         <w:drawing>
-          <wp:inline distT="0" distB="0" distL="0" distR="0" wp14:anchorId="5DB90D9D" wp14:editId="1F4C3B72">
-            <wp:extent cx="5760720" cy="5594985"/>
-            <wp:effectExtent l="0" t="0" r="0" b="5715"/>
-            <wp:docPr id="8" name="Afbeelding 8"/>
+          <wp:inline distT="0" distB="0" distL="0" distR="0" wp14:anchorId="4A48B2C0" wp14:editId="3F4EEC95">
+            <wp:extent cx="5760720" cy="5304790"/>
+            <wp:effectExtent l="0" t="0" r="0" b="0"/>
+            <wp:docPr id="11" name="Afbeelding 11"/>
             <wp:cNvGraphicFramePr>
               <a:graphicFrameLocks xmlns:a="http://schemas.openxmlformats.org/drawingml/2006/main" noChangeAspect="1"/>
             </wp:cNvGraphicFramePr>
@@ -9846,36 +10010,23 @@
               <a:graphicData uri="http://schemas.openxmlformats.org/drawingml/2006/picture">
                 <pic:pic xmlns:pic="http://schemas.openxmlformats.org/drawingml/2006/picture">
                   <pic:nvPicPr>
-                    <pic:cNvPr id="0" name="Picture 6"/>
-                    <pic:cNvPicPr>
-                      <a:picLocks noChangeAspect="1" noChangeArrowheads="1"/>
-                    </pic:cNvPicPr>
+                    <pic:cNvPr id="1" name=""/>
+                    <pic:cNvPicPr/>
                   </pic:nvPicPr>
                   <pic:blipFill>
-                    <a:blip r:embed="rId15">
-                      <a:extLst>
-                        <a:ext uri="{28A0092B-C50C-407E-A947-70E740481C1C}">
-                          <a14:useLocalDpi xmlns:a14="http://schemas.microsoft.com/office/drawing/2010/main" val="0"/>
-                        </a:ext>
-                      </a:extLst>
-                    </a:blip>
-                    <a:srcRect/>
+                    <a:blip r:embed="rId12"/>
                     <a:stretch>
                       <a:fillRect/>
                     </a:stretch>
                   </pic:blipFill>
-                  <pic:spPr bwMode="auto">
+                  <pic:spPr>
                     <a:xfrm>
                       <a:off x="0" y="0"/>
-                      <a:ext cx="5760720" cy="5594985"/>
+                      <a:ext cx="5760720" cy="5304790"/>
                     </a:xfrm>
                     <a:prstGeom prst="rect">
                       <a:avLst/>
                     </a:prstGeom>
-                    <a:noFill/>
-                    <a:ln>
-                      <a:noFill/>
-                    </a:ln>
                   </pic:spPr>
                 </pic:pic>
               </a:graphicData>
@@ -9937,7 +10088,7 @@
       <w:pPr>
         <w:pStyle w:val="Kop1"/>
       </w:pPr>
-      <w:bookmarkStart w:id="14" w:name="_Toc122523843"/>
+      <w:bookmarkStart w:id="11" w:name="_Toc122596756"/>
       <w:r>
         <w:rPr>
           <w:rStyle w:val="Kop1Char"/>
@@ -9945,7 +10096,7 @@
         <w:lastRenderedPageBreak/>
         <w:t>Kesselring</w:t>
       </w:r>
-      <w:bookmarkEnd w:id="14"/>
+      <w:bookmarkEnd w:id="11"/>
     </w:p>
     <w:p>
       <w:pPr>
@@ -9984,7 +10135,7 @@
                     </pic:cNvPicPr>
                   </pic:nvPicPr>
                   <pic:blipFill rotWithShape="1">
-                    <a:blip r:embed="rId16">
+                    <a:blip r:embed="rId13">
                       <a:extLst>
                         <a:ext uri="{28A0092B-C50C-407E-A947-70E740481C1C}">
                           <a14:useLocalDpi xmlns:a14="http://schemas.microsoft.com/office/drawing/2010/main" val="0"/>
@@ -10046,8 +10197,7 @@
           <w:lang w:val="en-US"/>
         </w:rPr>
       </w:pPr>
-      <w:bookmarkStart w:id="15" w:name="_Toc122523844"/>
-      <w:proofErr w:type="spellStart"/>
+      <w:bookmarkStart w:id="12" w:name="_Toc122596757"/>
       <w:r>
         <w:rPr>
           <w:lang w:val="en-US"/>
@@ -10055,18 +10205,17 @@
         <w:lastRenderedPageBreak/>
         <w:t>KiCad</w:t>
       </w:r>
-      <w:bookmarkEnd w:id="15"/>
-      <w:proofErr w:type="spellEnd"/>
+      <w:bookmarkEnd w:id="12"/>
     </w:p>
     <w:p>
       <w:pPr>
         <w:pStyle w:val="Kop2"/>
       </w:pPr>
-      <w:bookmarkStart w:id="16" w:name="_Toc122523845"/>
+      <w:bookmarkStart w:id="13" w:name="_Toc122596758"/>
       <w:r>
         <w:t>Why KiCad6?</w:t>
       </w:r>
-      <w:bookmarkEnd w:id="16"/>
+      <w:bookmarkEnd w:id="13"/>
     </w:p>
     <w:p>
       <w:r>
@@ -10097,7 +10246,7 @@
                     <pic:cNvPicPr/>
                   </pic:nvPicPr>
                   <pic:blipFill>
-                    <a:blip r:embed="rId17">
+                    <a:blip r:embed="rId14">
                       <a:extLst>
                         <a:ext uri="{28A0092B-C50C-407E-A947-70E740481C1C}">
                           <a14:useLocalDpi xmlns:a14="http://schemas.microsoft.com/office/drawing/2010/main" val="0"/>
@@ -10137,31 +10286,7 @@
     </w:p>
     <w:p>
       <w:r>
-        <w:t xml:space="preserve">First, it is open-source and free, making it accessible to many hobbyists and professionals. Second, it is a good software to learn how to design PCBs. Previously, I used </w:t>
-      </w:r>
-      <w:proofErr w:type="spellStart"/>
-      <w:r>
-        <w:t>EasyEda</w:t>
-      </w:r>
-      <w:proofErr w:type="spellEnd"/>
-      <w:r>
-        <w:t xml:space="preserve">, which is proprietary. However, this comes with ads, limited access to certain features, and increased vulnerability to losing or stealing designs. In addition, I was unable to install useful plugins like an interactive BOM file, 3D model archiver, and fabrication toolkits. These limitations led me to stop using </w:t>
-      </w:r>
-      <w:proofErr w:type="spellStart"/>
-      <w:r>
-        <w:t>EasyEda</w:t>
-      </w:r>
-      <w:proofErr w:type="spellEnd"/>
-      <w:r>
-        <w:t xml:space="preserve">. However, it should be noted that using </w:t>
-      </w:r>
-      <w:proofErr w:type="spellStart"/>
-      <w:r>
-        <w:t>EasyEda's</w:t>
-      </w:r>
-      <w:proofErr w:type="spellEnd"/>
-      <w:r>
-        <w:t xml:space="preserve"> library may be the fastest and cheapest way to produce a fully assembled PCB. If you plan to assemble your PCBs yourself, this is no longer an issue. KICAD 6 also has plugins that allow you to easily obtain LCSC part numbers for PCB assembly with JLCPCB.</w:t>
+        <w:t>First, it is open-source and free, making it accessible to many hobbyists and professionals. Second, it is a good software to learn how to design PCBs. Previously, I used EasyEda, which is proprietary. However, this comes with ads, limited access to certain features, and increased vulnerability to losing or stealing designs. In addition, I was unable to install useful plugins like an interactive BOM file, 3D model archiver, and fabrication toolkits. These limitations led me to stop using EasyEda. However, it should be noted that using EasyEda's library may be the fastest and cheapest way to produce a fully assembled PCB. If you plan to assemble your PCBs yourself, this is no longer an issue. KICAD 6 also has plugins that allow you to easily obtain LCSC part numbers for PCB assembly with JLCPCB.</w:t>
       </w:r>
       <w:r>
         <w:br/>
@@ -10171,11 +10296,11 @@
       <w:pPr>
         <w:pStyle w:val="Kop2"/>
       </w:pPr>
-      <w:bookmarkStart w:id="17" w:name="_Toc122523846"/>
+      <w:bookmarkStart w:id="14" w:name="_Toc122596759"/>
       <w:r>
         <w:t>Plugins</w:t>
       </w:r>
-      <w:bookmarkEnd w:id="17"/>
+      <w:bookmarkEnd w:id="14"/>
     </w:p>
     <w:p>
       <w:r>
@@ -10231,13 +10356,8 @@
             <w:tcW w:w="2977" w:type="dxa"/>
           </w:tcPr>
           <w:p>
-            <w:proofErr w:type="spellStart"/>
-            <w:r>
-              <w:t>KiCAD</w:t>
-            </w:r>
-            <w:proofErr w:type="spellEnd"/>
-            <w:r>
-              <w:t xml:space="preserve"> JLCPCB tools</w:t>
+            <w:r>
+              <w:t>KiCAD JLCPCB tools</w:t>
             </w:r>
           </w:p>
         </w:tc>
@@ -10256,7 +10376,7 @@
             <w:tcW w:w="3144" w:type="dxa"/>
           </w:tcPr>
           <w:p>
-            <w:hyperlink r:id="rId18" w:history="1">
+            <w:hyperlink r:id="rId15" w:history="1">
               <w:r>
                 <w:rPr>
                   <w:rStyle w:val="Hyperlink"/>
@@ -10471,11 +10591,9 @@
             <w:tcW w:w="2977" w:type="dxa"/>
           </w:tcPr>
           <w:p>
-            <w:proofErr w:type="spellStart"/>
             <w:r>
               <w:t>Freerouting</w:t>
             </w:r>
-            <w:proofErr w:type="spellEnd"/>
           </w:p>
         </w:tc>
         <w:tc>
@@ -10484,15 +10602,7 @@
           </w:tcPr>
           <w:p>
             <w:r>
-              <w:t xml:space="preserve">Auto router for </w:t>
-            </w:r>
-            <w:proofErr w:type="spellStart"/>
-            <w:r>
-              <w:t>Kicad</w:t>
-            </w:r>
-            <w:proofErr w:type="spellEnd"/>
-            <w:r>
-              <w:t xml:space="preserve">. It draws all the connections between components for you. Be warned: Auto routing should never be used carelessly, always check the results. </w:t>
+              <w:t xml:space="preserve">Auto router for Kicad. It draws all the connections between components for you. Be warned: Auto routing should never be used carelessly, always check the results. </w:t>
             </w:r>
           </w:p>
         </w:tc>
@@ -10530,18 +10640,18 @@
       <w:pPr>
         <w:pStyle w:val="Kop2"/>
       </w:pPr>
-      <w:bookmarkStart w:id="18" w:name="_Toc122523847"/>
+      <w:bookmarkStart w:id="15" w:name="_Toc122596760"/>
       <w:r>
         <w:lastRenderedPageBreak/>
         <w:t>How to learn KICAD6</w:t>
       </w:r>
-      <w:bookmarkEnd w:id="18"/>
+      <w:bookmarkEnd w:id="15"/>
     </w:p>
     <w:p>
       <w:r>
         <w:t xml:space="preserve">I learned KICAD6 by following </w:t>
       </w:r>
-      <w:hyperlink r:id="rId19" w:history="1">
+      <w:hyperlink r:id="rId16" w:history="1">
         <w:r>
           <w:rPr>
             <w:rStyle w:val="Hyperlink"/>
@@ -10594,7 +10704,7 @@
                     </pic:cNvPicPr>
                   </pic:nvPicPr>
                   <pic:blipFill>
-                    <a:blip r:embed="rId20" cstate="print">
+                    <a:blip r:embed="rId17" cstate="print">
                       <a:extLst>
                         <a:ext uri="{28A0092B-C50C-407E-A947-70E740481C1C}">
                           <a14:useLocalDpi xmlns:a14="http://schemas.microsoft.com/office/drawing/2010/main" val="0"/>
@@ -10631,14 +10741,14 @@
           </wp:anchor>
         </w:drawing>
       </w:r>
-      <w:bookmarkStart w:id="19" w:name="_Toc122523848"/>
+      <w:bookmarkStart w:id="16" w:name="_Toc122596761"/>
       <w:r>
         <w:rPr>
           <w:rStyle w:val="Kop2Char"/>
         </w:rPr>
         <w:t>The design approach</w:t>
       </w:r>
-      <w:bookmarkEnd w:id="19"/>
+      <w:bookmarkEnd w:id="16"/>
       <w:r>
         <w:br/>
       </w:r>
@@ -10701,7 +10811,7 @@
                     </pic:cNvPicPr>
                   </pic:nvPicPr>
                   <pic:blipFill>
-                    <a:blip r:embed="rId21" cstate="print">
+                    <a:blip r:embed="rId18" cstate="print">
                       <a:extLst>
                         <a:ext uri="{28A0092B-C50C-407E-A947-70E740481C1C}">
                           <a14:useLocalDpi xmlns:a14="http://schemas.microsoft.com/office/drawing/2010/main" val="0"/>
@@ -10786,7 +10896,7 @@
                     </pic:cNvPicPr>
                   </pic:nvPicPr>
                   <pic:blipFill>
-                    <a:blip r:embed="rId22" cstate="print">
+                    <a:blip r:embed="rId19" cstate="print">
                       <a:extLst>
                         <a:ext uri="{28A0092B-C50C-407E-A947-70E740481C1C}">
                           <a14:useLocalDpi xmlns:a14="http://schemas.microsoft.com/office/drawing/2010/main" val="0"/>
@@ -10834,22 +10944,22 @@
       <w:pPr>
         <w:pStyle w:val="Kop1"/>
       </w:pPr>
-      <w:bookmarkStart w:id="20" w:name="_Toc122523849"/>
+      <w:bookmarkStart w:id="17" w:name="_Toc122596762"/>
       <w:r>
         <w:lastRenderedPageBreak/>
-        <w:t>System Components</w:t>
-      </w:r>
-      <w:bookmarkEnd w:id="20"/>
+        <w:t>Hardware</w:t>
+      </w:r>
+      <w:bookmarkEnd w:id="17"/>
     </w:p>
     <w:p>
       <w:pPr>
         <w:pStyle w:val="Kop2"/>
       </w:pPr>
-      <w:bookmarkStart w:id="21" w:name="_Toc122523850"/>
+      <w:bookmarkStart w:id="18" w:name="_Toc122596763"/>
       <w:r>
         <w:t>Microscope led</w:t>
       </w:r>
-      <w:bookmarkEnd w:id="21"/>
+      <w:bookmarkEnd w:id="18"/>
     </w:p>
     <w:p>
       <w:r>
@@ -10882,7 +10992,7 @@
                     <pic:cNvPicPr/>
                   </pic:nvPicPr>
                   <pic:blipFill>
-                    <a:blip r:embed="rId23" cstate="print">
+                    <a:blip r:embed="rId20" cstate="print">
                       <a:extLst>
                         <a:ext uri="{28A0092B-C50C-407E-A947-70E740481C1C}">
                           <a14:useLocalDpi xmlns:a14="http://schemas.microsoft.com/office/drawing/2010/main" val="0"/>
@@ -10950,7 +11060,7 @@
                     <pic:cNvPicPr/>
                   </pic:nvPicPr>
                   <pic:blipFill>
-                    <a:blip r:embed="rId24"/>
+                    <a:blip r:embed="rId21"/>
                     <a:stretch>
                       <a:fillRect/>
                     </a:stretch>
@@ -10980,12 +11090,12 @@
       <w:pPr>
         <w:pStyle w:val="Kop3"/>
       </w:pPr>
-      <w:bookmarkStart w:id="22" w:name="_Toc122523851"/>
+      <w:bookmarkStart w:id="19" w:name="_Toc122596764"/>
       <w:r>
         <w:lastRenderedPageBreak/>
         <w:t>Testing plan</w:t>
       </w:r>
-      <w:bookmarkEnd w:id="22"/>
+      <w:bookmarkEnd w:id="19"/>
     </w:p>
     <w:p>
       <w:r>
@@ -11010,7 +11120,7 @@
       <w:r>
         <w:t xml:space="preserve"> (</w:t>
       </w:r>
-      <w:hyperlink r:id="rId25" w:history="1">
+      <w:hyperlink r:id="rId22" w:history="1">
         <w:r>
           <w:rPr>
             <w:rStyle w:val="Hyperlink"/>
@@ -11026,7 +11136,7 @@
       <w:r>
         <w:t xml:space="preserve">Python control camera: </w:t>
       </w:r>
-      <w:hyperlink r:id="rId26" w:history="1">
+      <w:hyperlink r:id="rId23" w:history="1">
         <w:r>
           <w:rPr>
             <w:rStyle w:val="Hyperlink"/>
@@ -11039,7 +11149,7 @@
       <w:r>
         <w:t xml:space="preserve">About shutter speed and fps: </w:t>
       </w:r>
-      <w:hyperlink r:id="rId27" w:anchor=":~:text=The%20180%2Ddegree%20Shutter%20Rule%20states%20that%20whatever%20the%20framerate,What%20is%20this%3F&amp;text=Therefore%20if%20you%27re%20shooting,speed%20should%20be%201%2F120th" w:history="1">
+      <w:hyperlink r:id="rId24" w:anchor=":~:text=The%20180%2Ddegree%20Shutter%20Rule%20states%20that%20whatever%20the%20framerate,What%20is%20this%3F&amp;text=Therefore%20if%20you%27re%20shooting,speed%20should%20be%201%2F120th" w:history="1">
         <w:r>
           <w:rPr>
             <w:rStyle w:val="Hyperlink"/>
@@ -11056,11 +11166,11 @@
       <w:pPr>
         <w:pStyle w:val="Kop2"/>
       </w:pPr>
-      <w:bookmarkStart w:id="23" w:name="_Toc122523852"/>
+      <w:bookmarkStart w:id="20" w:name="_Toc122596765"/>
       <w:r>
         <w:t>Driver circuit decision table</w:t>
       </w:r>
-      <w:bookmarkEnd w:id="23"/>
+      <w:bookmarkEnd w:id="20"/>
     </w:p>
     <w:tbl>
       <w:tblPr>
@@ -13839,7 +13949,7 @@
                     <pic:cNvPicPr/>
                   </pic:nvPicPr>
                   <pic:blipFill>
-                    <a:blip r:embed="rId28">
+                    <a:blip r:embed="rId25">
                       <a:extLst>
                         <a:ext uri="{28A0092B-C50C-407E-A947-70E740481C1C}">
                           <a14:useLocalDpi xmlns:a14="http://schemas.microsoft.com/office/drawing/2010/main" val="0"/>
@@ -13961,12 +14071,12 @@
       <w:pPr>
         <w:pStyle w:val="Kop2"/>
       </w:pPr>
-      <w:bookmarkStart w:id="24" w:name="_Toc122523853"/>
+      <w:bookmarkStart w:id="21" w:name="_Toc122596766"/>
       <w:r>
         <w:lastRenderedPageBreak/>
         <w:t>Stepper motor driver</w:t>
       </w:r>
-      <w:bookmarkEnd w:id="24"/>
+      <w:bookmarkEnd w:id="21"/>
     </w:p>
     <w:p>
       <w:r>
@@ -13975,31 +14085,7 @@
     </w:p>
     <w:p>
       <w:r>
-        <w:t xml:space="preserve">A typical stepper motor operates at a resolution of 200 steps per complete revolution. Through the use of </w:t>
-      </w:r>
-      <w:proofErr w:type="spellStart"/>
-      <w:r>
-        <w:t>microstepping</w:t>
-      </w:r>
-      <w:proofErr w:type="spellEnd"/>
-      <w:r>
-        <w:t xml:space="preserve">, the resolution of a stepper motor can be increased to as many as 51200 steps per revolution (depending on the specific motor). This results in a resolution of 1/256 steps. The implementation of </w:t>
-      </w:r>
-      <w:proofErr w:type="spellStart"/>
-      <w:r>
-        <w:t>microstepping</w:t>
-      </w:r>
-      <w:proofErr w:type="spellEnd"/>
-      <w:r>
-        <w:t xml:space="preserve"> has been shown to reduce noise levels, improve the smoothness and accuracy of motor operation, and potentially increase energy efficiency. It is worth noting, however, that </w:t>
-      </w:r>
-      <w:proofErr w:type="spellStart"/>
-      <w:r>
-        <w:t>microstepping</w:t>
-      </w:r>
-      <w:proofErr w:type="spellEnd"/>
-      <w:r>
-        <w:t xml:space="preserve"> can also decrease torque, particularly at higher speeds, which may lead to stalling. Some drivers are equipped with the ability to adjust the stepping mode based on speed in order to mitigate this issue.</w:t>
+        <w:t>A typical stepper motor operates at a resolution of 200 steps per complete revolution. Through the use of microstepping, the resolution of a stepper motor can be increased to as many as 51200 steps per revolution (depending on the specific motor). This results in a resolution of 1/256 steps. The implementation of microstepping has been shown to reduce noise levels, improve the smoothness and accuracy of motor operation, and potentially increase energy efficiency. It is worth noting, however, that microstepping can also decrease torque, particularly at higher speeds, which may lead to stalling. Some drivers are equipped with the ability to adjust the stepping mode based on speed in order to mitigate this issue.</w:t>
       </w:r>
     </w:p>
     <w:p>
@@ -14017,7 +14103,7 @@
       <w:r>
         <w:t xml:space="preserve">Micro stepping </w:t>
       </w:r>
-      <w:hyperlink r:id="rId29" w:history="1">
+      <w:hyperlink r:id="rId26" w:history="1">
         <w:r>
           <w:rPr>
             <w:rStyle w:val="Hyperlink"/>
@@ -14053,7 +14139,7 @@
                     <pic:cNvPicPr/>
                   </pic:nvPicPr>
                   <pic:blipFill>
-                    <a:blip r:embed="rId30"/>
+                    <a:blip r:embed="rId27"/>
                     <a:stretch>
                       <a:fillRect/>
                     </a:stretch>
@@ -14091,35 +14177,19 @@
       <w:pPr>
         <w:pStyle w:val="Kop3"/>
       </w:pPr>
-      <w:bookmarkStart w:id="25" w:name="_Toc122523854"/>
+      <w:bookmarkStart w:id="22" w:name="_Toc122596767"/>
       <w:r>
         <w:lastRenderedPageBreak/>
         <w:t>UART on the TMC2209</w:t>
       </w:r>
-      <w:bookmarkEnd w:id="25"/>
+      <w:bookmarkEnd w:id="22"/>
       <w:r>
         <w:t xml:space="preserve"> </w:t>
       </w:r>
     </w:p>
     <w:p>
       <w:r>
-        <w:t>The UART (Universal Asynchronous Receiver/Transmitter) interface is a serial communication protocol that allows for the transfer of data between devices. The TMC2209 stepper motor driver supports UART communication in addition to the traditional step/</w:t>
-      </w:r>
-      <w:proofErr w:type="spellStart"/>
-      <w:r>
-        <w:t>dir</w:t>
-      </w:r>
-      <w:proofErr w:type="spellEnd"/>
-      <w:r>
-        <w:t xml:space="preserve"> interface. Using UART to communicate with the TMC2209 can provide several benefits compared to using step/</w:t>
-      </w:r>
-      <w:proofErr w:type="spellStart"/>
-      <w:r>
-        <w:t>dir</w:t>
-      </w:r>
-      <w:proofErr w:type="spellEnd"/>
-      <w:r>
-        <w:t>:</w:t>
+        <w:t>The UART (Universal Asynchronous Receiver/Transmitter) interface is a serial communication protocol that allows for the transfer of data between devices. The TMC2209 stepper motor driver supports UART communication in addition to the traditional step/dir interface. Using UART to communicate with the TMC2209 can provide several benefits compared to using step/dir:</w:t>
       </w:r>
     </w:p>
     <w:p>
@@ -14131,15 +14201,7 @@
         </w:numPr>
       </w:pPr>
       <w:r>
-        <w:t>Higher data transfer rates: UART allows for faster data transfer compared to step/</w:t>
-      </w:r>
-      <w:proofErr w:type="spellStart"/>
-      <w:r>
-        <w:t>dir</w:t>
-      </w:r>
-      <w:proofErr w:type="spellEnd"/>
-      <w:r>
-        <w:t>, which can be useful for applications that require high-speed communication or precise control of the motor.</w:t>
+        <w:t>Higher data transfer rates: UART allows for faster data transfer compared to step/dir, which can be useful for applications that require high-speed communication or precise control of the motor.</w:t>
       </w:r>
     </w:p>
     <w:p>
@@ -14151,31 +14213,7 @@
         </w:numPr>
       </w:pPr>
       <w:r>
-        <w:t xml:space="preserve">More flexible control: UART allows for more advanced control of the motor, such as </w:t>
-      </w:r>
-      <w:proofErr w:type="spellStart"/>
-      <w:r>
-        <w:t>microstepping</w:t>
-      </w:r>
-      <w:proofErr w:type="spellEnd"/>
-      <w:r>
-        <w:t xml:space="preserve">, automatic load compensation, and </w:t>
-      </w:r>
-      <w:proofErr w:type="spellStart"/>
-      <w:r>
-        <w:t>stealthChop</w:t>
-      </w:r>
-      <w:proofErr w:type="spellEnd"/>
-      <w:r>
-        <w:t xml:space="preserve"> mode. These features are not available using the step/</w:t>
-      </w:r>
-      <w:proofErr w:type="spellStart"/>
-      <w:r>
-        <w:t>dir</w:t>
-      </w:r>
-      <w:proofErr w:type="spellEnd"/>
-      <w:r>
-        <w:t xml:space="preserve"> interface.</w:t>
+        <w:t>More flexible control: UART allows for more advanced control of the motor, such as microstepping, automatic load compensation, and stealthChop mode. These features are not available using the step/dir interface.</w:t>
       </w:r>
     </w:p>
     <w:p>
@@ -14199,15 +14237,7 @@
         </w:numPr>
       </w:pPr>
       <w:r>
-        <w:t>Ease of use: UART can be easier to implement than step/</w:t>
-      </w:r>
-      <w:proofErr w:type="spellStart"/>
-      <w:r>
-        <w:t>dir</w:t>
-      </w:r>
-      <w:proofErr w:type="spellEnd"/>
-      <w:r>
-        <w:t>, as it does not require the use of external pulse generators or counters.</w:t>
+        <w:t>Ease of use: UART can be easier to implement than step/dir, as it does not require the use of external pulse generators or counters.</w:t>
       </w:r>
     </w:p>
     <w:p>
@@ -14227,15 +14257,7 @@
     </w:p>
     <w:p>
       <w:r>
-        <w:t>Overall, using UART to communicate with the TMC2209 can provide improved performance, flexibility, and ease of use compared to using the step/</w:t>
-      </w:r>
-      <w:proofErr w:type="spellStart"/>
-      <w:r>
-        <w:t>dir</w:t>
-      </w:r>
-      <w:proofErr w:type="spellEnd"/>
-      <w:r>
-        <w:t xml:space="preserve"> interface.</w:t>
+        <w:t>Overall, using UART to communicate with the TMC2209 can provide improved performance, flexibility, and ease of use compared to using the step/dir interface.</w:t>
       </w:r>
     </w:p>
     <w:p/>
@@ -14243,7 +14265,7 @@
       <w:pPr>
         <w:pStyle w:val="Kop3"/>
       </w:pPr>
-      <w:bookmarkStart w:id="26" w:name="_Toc122523855"/>
+      <w:bookmarkStart w:id="23" w:name="_Toc122596768"/>
       <w:r>
         <w:rPr>
           <w:noProof/>
@@ -14272,7 +14294,7 @@
                     <pic:cNvPicPr/>
                   </pic:nvPicPr>
                   <pic:blipFill>
-                    <a:blip r:embed="rId31" cstate="print">
+                    <a:blip r:embed="rId28" cstate="print">
                       <a:extLst>
                         <a:ext uri="{28A0092B-C50C-407E-A947-70E740481C1C}">
                           <a14:useLocalDpi xmlns:a14="http://schemas.microsoft.com/office/drawing/2010/main" val="0"/>
@@ -14307,7 +14329,7 @@
       <w:r>
         <w:t>UART Problem with multiple drivers</w:t>
       </w:r>
-      <w:bookmarkEnd w:id="26"/>
+      <w:bookmarkEnd w:id="23"/>
     </w:p>
     <w:p>
       <w:r>
@@ -14349,7 +14371,7 @@
                     <pic:cNvPicPr/>
                   </pic:nvPicPr>
                   <pic:blipFill>
-                    <a:blip r:embed="rId32"/>
+                    <a:blip r:embed="rId29"/>
                     <a:stretch>
                       <a:fillRect/>
                     </a:stretch>
@@ -14948,7 +14970,7 @@
                     <pic:cNvPicPr/>
                   </pic:nvPicPr>
                   <pic:blipFill>
-                    <a:blip r:embed="rId33" cstate="print">
+                    <a:blip r:embed="rId30" cstate="print">
                       <a:extLst>
                         <a:ext uri="{28A0092B-C50C-407E-A947-70E740481C1C}">
                           <a14:useLocalDpi xmlns:a14="http://schemas.microsoft.com/office/drawing/2010/main" val="0"/>
@@ -14975,15 +14997,7 @@
         </w:drawing>
       </w:r>
       <w:r>
-        <w:t xml:space="preserve">Conclusion: The driver UART control only works if there is one driver connected to RX and assigned address to this driver is selected in software (according to the ms1 + ms2 settings you chose). You can however use 2 drivers if you go with the “more than 4 drivers solution” which </w:t>
-      </w:r>
-      <w:proofErr w:type="spellStart"/>
-      <w:r>
-        <w:t>Trinamic</w:t>
-      </w:r>
-      <w:proofErr w:type="spellEnd"/>
-      <w:r>
-        <w:t xml:space="preserve"> provided. This could be achieved with transistors </w:t>
+        <w:t xml:space="preserve">Conclusion: The driver UART control only works if there is one driver connected to RX and assigned address to this driver is selected in software (according to the ms1 + ms2 settings you chose). You can however use 2 drivers if you go with the “more than 4 drivers solution” which Trinamic provided. This could be achieved with transistors </w:t>
       </w:r>
       <w:r>
         <w:t xml:space="preserve">as well </w:t>
@@ -15051,7 +15065,7 @@
                     <pic:cNvPicPr/>
                   </pic:nvPicPr>
                   <pic:blipFill>
-                    <a:blip r:embed="rId34"/>
+                    <a:blip r:embed="rId31"/>
                     <a:stretch>
                       <a:fillRect/>
                     </a:stretch>
@@ -15098,7 +15112,7 @@
                     <pic:cNvPicPr/>
                   </pic:nvPicPr>
                   <pic:blipFill>
-                    <a:blip r:embed="rId35"/>
+                    <a:blip r:embed="rId32"/>
                     <a:stretch>
                       <a:fillRect/>
                     </a:stretch>
@@ -15143,7 +15157,7 @@
                     <pic:cNvPicPr/>
                   </pic:nvPicPr>
                   <pic:blipFill>
-                    <a:blip r:embed="rId36"/>
+                    <a:blip r:embed="rId33"/>
                     <a:stretch>
                       <a:fillRect/>
                     </a:stretch>
@@ -15205,7 +15219,7 @@
                     <pic:cNvPicPr/>
                   </pic:nvPicPr>
                   <pic:blipFill>
-                    <a:blip r:embed="rId37"/>
+                    <a:blip r:embed="rId34"/>
                     <a:stretch>
                       <a:fillRect/>
                     </a:stretch>
@@ -15278,7 +15292,7 @@
                     <pic:cNvPicPr/>
                   </pic:nvPicPr>
                   <pic:blipFill>
-                    <a:blip r:embed="rId38"/>
+                    <a:blip r:embed="rId35"/>
                     <a:stretch>
                       <a:fillRect/>
                     </a:stretch>
@@ -15323,7 +15337,7 @@
                     <pic:cNvPicPr/>
                   </pic:nvPicPr>
                   <pic:blipFill>
-                    <a:blip r:embed="rId39"/>
+                    <a:blip r:embed="rId36"/>
                     <a:stretch>
                       <a:fillRect/>
                     </a:stretch>
@@ -15368,7 +15382,7 @@
                     <pic:cNvPicPr/>
                   </pic:nvPicPr>
                   <pic:blipFill>
-                    <a:blip r:embed="rId40"/>
+                    <a:blip r:embed="rId37"/>
                     <a:stretch>
                       <a:fillRect/>
                     </a:stretch>
@@ -15393,14 +15407,14 @@
       <w:pPr>
         <w:pStyle w:val="Kop3"/>
       </w:pPr>
-      <w:bookmarkStart w:id="27" w:name="_Toc122523856"/>
+      <w:bookmarkStart w:id="24" w:name="_Toc122596769"/>
       <w:r>
         <w:t xml:space="preserve">Conclusion </w:t>
       </w:r>
       <w:r>
         <w:t>and solution for the UART error</w:t>
       </w:r>
-      <w:bookmarkEnd w:id="27"/>
+      <w:bookmarkEnd w:id="24"/>
     </w:p>
     <w:p>
       <w:r>
@@ -15418,13 +15432,8 @@
         <w:t>for this problem was found</w:t>
       </w:r>
       <w:r>
-        <w:t xml:space="preserve"> by Thomas </w:t>
-      </w:r>
-      <w:proofErr w:type="spellStart"/>
-      <w:r>
-        <w:t>Ijsseldijk</w:t>
-      </w:r>
-      <w:proofErr w:type="spellEnd"/>
+        <w:t xml:space="preserve"> by Thomas Ijsseldijk</w:t>
+      </w:r>
       <w:r>
         <w:t>.</w:t>
       </w:r>
@@ -15445,15 +15454,7 @@
       </w:r>
       <w:r>
         <w:lastRenderedPageBreak/>
-        <w:t xml:space="preserve">to control the stepper motors via UART. This reduces the pins required on the raspberry pi with 7 pins (removing all step and </w:t>
-      </w:r>
-      <w:proofErr w:type="spellStart"/>
-      <w:r>
-        <w:t>dir</w:t>
-      </w:r>
-      <w:proofErr w:type="spellEnd"/>
-      <w:r>
-        <w:t xml:space="preserve"> </w:t>
+        <w:t xml:space="preserve">to control the stepper motors via UART. This reduces the pins required on the raspberry pi with 7 pins (removing all step and dir </w:t>
       </w:r>
       <w:r>
         <w:t>pins</w:t>
@@ -15491,7 +15492,7 @@
                     <pic:cNvPicPr/>
                   </pic:nvPicPr>
                   <pic:blipFill>
-                    <a:blip r:embed="rId41"/>
+                    <a:blip r:embed="rId38"/>
                     <a:stretch>
                       <a:fillRect/>
                     </a:stretch>
@@ -15569,11 +15570,11 @@
       <w:pPr>
         <w:pStyle w:val="Kop3"/>
       </w:pPr>
-      <w:bookmarkStart w:id="28" w:name="_Toc122523857"/>
+      <w:bookmarkStart w:id="25" w:name="_Toc122596770"/>
       <w:r>
         <w:t>The modules</w:t>
       </w:r>
-      <w:bookmarkEnd w:id="28"/>
+      <w:bookmarkEnd w:id="25"/>
     </w:p>
     <w:p>
       <w:r>
@@ -15622,15 +15623,7 @@
         <w:t>Fan</w:t>
       </w:r>
       <w:r>
-        <w:t xml:space="preserve"> (for </w:t>
-      </w:r>
-      <w:proofErr w:type="spellStart"/>
-      <w:r>
-        <w:t>peltier</w:t>
-      </w:r>
-      <w:proofErr w:type="spellEnd"/>
-      <w:r>
-        <w:t>)</w:t>
+        <w:t xml:space="preserve"> (for peltier)</w:t>
       </w:r>
     </w:p>
     <w:p>
@@ -15654,7 +15647,7 @@
       <w:pPr>
         <w:pStyle w:val="Kop3"/>
       </w:pPr>
-      <w:bookmarkStart w:id="29" w:name="_Toc122523858"/>
+      <w:bookmarkStart w:id="26" w:name="_Toc122596771"/>
       <w:r>
         <w:rPr>
           <w:noProof/>
@@ -15683,7 +15676,7 @@
                     <pic:cNvPicPr/>
                   </pic:nvPicPr>
                   <pic:blipFill rotWithShape="1">
-                    <a:blip r:embed="rId42">
+                    <a:blip r:embed="rId39">
                       <a:extLst>
                         <a:ext uri="{28A0092B-C50C-407E-A947-70E740481C1C}">
                           <a14:useLocalDpi xmlns:a14="http://schemas.microsoft.com/office/drawing/2010/main" val="0"/>
@@ -15722,7 +15715,7 @@
       <w:r>
         <w:t>Schematic</w:t>
       </w:r>
-      <w:bookmarkEnd w:id="29"/>
+      <w:bookmarkEnd w:id="26"/>
     </w:p>
     <w:p>
       <w:r>
@@ -15919,26 +15912,16 @@
       <w:pPr>
         <w:pStyle w:val="Kop2"/>
       </w:pPr>
-      <w:bookmarkStart w:id="30" w:name="_Toc122523859"/>
-      <w:proofErr w:type="spellStart"/>
+      <w:bookmarkStart w:id="27" w:name="_Toc122596772"/>
       <w:r>
         <w:lastRenderedPageBreak/>
         <w:t>PowerManagementSystem</w:t>
       </w:r>
-      <w:bookmarkEnd w:id="30"/>
-      <w:proofErr w:type="spellEnd"/>
-    </w:p>
-    <w:p>
-      <w:r>
-        <w:t xml:space="preserve">The </w:t>
-      </w:r>
-      <w:proofErr w:type="spellStart"/>
-      <w:r>
-        <w:t>PowerManagementSystem</w:t>
-      </w:r>
-      <w:proofErr w:type="spellEnd"/>
-      <w:r>
-        <w:t xml:space="preserve"> (PMS) will be in charge of providing energy to all components of the Water Quality Monitoring</w:t>
+      <w:bookmarkEnd w:id="27"/>
+    </w:p>
+    <w:p>
+      <w:r>
+        <w:t>The PowerManagementSystem (PMS) will be in charge of providing energy to all components of the Water Quality Monitoring</w:t>
       </w:r>
       <w:r>
         <w:t xml:space="preserve"> </w:t>
@@ -15985,10 +15968,10 @@
             <o:lock v:ext="edit" aspectratio="t"/>
           </v:shapetype>
           <v:shape id="_x0000_s1026" type="#_x0000_t75" style="position:absolute;margin-left:.4pt;margin-top:10.7pt;width:453.05pt;height:174.7pt;z-index:251667456;mso-position-horizontal-relative:text;mso-position-vertical-relative:text">
-            <v:imagedata r:id="rId43" o:title=""/>
+            <v:imagedata r:id="rId40" o:title=""/>
             <w10:wrap type="square" side="right"/>
           </v:shape>
-          <o:OLEObject Type="Embed" ProgID="Excel.Sheet.12" ShapeID="_x0000_s1026" DrawAspect="Content" ObjectID="_1733208974" r:id="rId44"/>
+          <o:OLEObject Type="Embed" ProgID="Excel.Sheet.12" ShapeID="_x0000_s1026" DrawAspect="Content" ObjectID="_1733213432" r:id="rId41"/>
         </w:object>
       </w:r>
     </w:p>
@@ -15996,11 +15979,11 @@
       <w:pPr>
         <w:pStyle w:val="Kop3"/>
       </w:pPr>
-      <w:bookmarkStart w:id="31" w:name="_Toc122523860"/>
+      <w:bookmarkStart w:id="28" w:name="_Toc122596773"/>
       <w:r>
         <w:t>Power Supply</w:t>
       </w:r>
-      <w:bookmarkEnd w:id="31"/>
+      <w:bookmarkEnd w:id="28"/>
     </w:p>
     <w:p>
       <w:r>
@@ -16031,7 +16014,7 @@
                     <pic:cNvPicPr/>
                   </pic:nvPicPr>
                   <pic:blipFill>
-                    <a:blip r:embed="rId45" cstate="print">
+                    <a:blip r:embed="rId42" cstate="print">
                       <a:extLst>
                         <a:ext uri="{28A0092B-C50C-407E-A947-70E740481C1C}">
                           <a14:useLocalDpi xmlns:a14="http://schemas.microsoft.com/office/drawing/2010/main" val="0"/>
@@ -16071,11 +16054,11 @@
       <w:pPr>
         <w:pStyle w:val="Kop3"/>
       </w:pPr>
-      <w:bookmarkStart w:id="32" w:name="_Toc122523861"/>
+      <w:bookmarkStart w:id="29" w:name="_Toc122596774"/>
       <w:r>
         <w:t>Preventing Noise</w:t>
       </w:r>
-      <w:bookmarkEnd w:id="32"/>
+      <w:bookmarkEnd w:id="29"/>
     </w:p>
     <w:p>
       <w:r>
@@ -16104,23 +16087,15 @@
       <w:pPr>
         <w:pStyle w:val="Kop3"/>
       </w:pPr>
-      <w:bookmarkStart w:id="33" w:name="_Toc122523862"/>
+      <w:bookmarkStart w:id="30" w:name="_Toc122596775"/>
       <w:r>
         <w:t>Planes on PCB</w:t>
       </w:r>
-      <w:bookmarkEnd w:id="33"/>
-    </w:p>
-    <w:p>
-      <w:r>
-        <w:t xml:space="preserve">There are multiple benefits to using ground planes, something that is already widely known. It improves thermals for heat inducing chips and it helps preventing EMC issues. It may however be wise to keep </w:t>
-      </w:r>
-      <w:proofErr w:type="spellStart"/>
-      <w:r>
-        <w:t>analog</w:t>
-      </w:r>
-      <w:proofErr w:type="spellEnd"/>
-      <w:r>
-        <w:t xml:space="preserve"> and digital grounds separated, to prevent ground loops and the noise it creates. We may use positive 12V or 5.</w:t>
+      <w:bookmarkEnd w:id="30"/>
+    </w:p>
+    <w:p>
+      <w:r>
+        <w:t>There are multiple benefits to using ground planes, something that is already widely known. It improves thermals for heat inducing chips and it helps preventing EMC issues. It may however be wise to keep analog and digital grounds separated, to prevent ground loops and the noise it creates. We may use positive 12V or 5.</w:t>
       </w:r>
       <w:r>
         <w:t>0</w:t>
@@ -16131,42 +16106,10 @@
     </w:p>
     <w:p>
       <w:r>
-        <w:t xml:space="preserve">Later in the project we figured that it is not possible to keep </w:t>
-      </w:r>
-      <w:proofErr w:type="spellStart"/>
-      <w:r>
-        <w:t>analog</w:t>
-      </w:r>
-      <w:proofErr w:type="spellEnd"/>
-      <w:r>
-        <w:t xml:space="preserve"> and digital grounds separated, since </w:t>
-      </w:r>
-      <w:r>
-        <w:t xml:space="preserve">some </w:t>
-      </w:r>
-      <w:proofErr w:type="spellStart"/>
-      <w:r>
-        <w:t>ic’s</w:t>
-      </w:r>
-      <w:proofErr w:type="spellEnd"/>
-      <w:r>
-        <w:t xml:space="preserve"> have </w:t>
-      </w:r>
-      <w:proofErr w:type="spellStart"/>
-      <w:r>
-        <w:t>analog</w:t>
-      </w:r>
-      <w:proofErr w:type="spellEnd"/>
-      <w:r>
-        <w:t xml:space="preserve"> inputs ground that are connected to digital ground. If even one </w:t>
-      </w:r>
-      <w:proofErr w:type="spellStart"/>
-      <w:r>
-        <w:t>ic</w:t>
-      </w:r>
-      <w:proofErr w:type="spellEnd"/>
-      <w:r>
-        <w:t xml:space="preserve"> has this ground setup, than trying to separate the grounds won’t work.</w:t>
+        <w:t xml:space="preserve">Later in the project we figured that it is not possible to keep analog and digital grounds separated, since </w:t>
+      </w:r>
+      <w:r>
+        <w:t>some ic’s have analog inputs ground that are connected to digital ground. If even one ic has this ground setup, than trying to separate the grounds won’t work.</w:t>
       </w:r>
       <w:r>
         <w:t xml:space="preserve"> Adding the face that it makes routing the pcb more difficult, we will keep this idea in mind, but we won’t implement it for now.</w:t>
@@ -16186,11 +16129,11 @@
       <w:pPr>
         <w:pStyle w:val="Kop3"/>
       </w:pPr>
-      <w:bookmarkStart w:id="34" w:name="_Toc122523863"/>
+      <w:bookmarkStart w:id="31" w:name="_Toc122596776"/>
       <w:r>
         <w:t>EMC</w:t>
       </w:r>
-      <w:bookmarkEnd w:id="34"/>
+      <w:bookmarkEnd w:id="31"/>
     </w:p>
     <w:p>
       <w:r>
@@ -16266,11 +16209,11 @@
       <w:pPr>
         <w:pStyle w:val="Kop3"/>
       </w:pPr>
-      <w:bookmarkStart w:id="35" w:name="_Toc122523864"/>
+      <w:bookmarkStart w:id="32" w:name="_Toc122596777"/>
       <w:r>
         <w:t>ESD protection</w:t>
       </w:r>
-      <w:bookmarkEnd w:id="35"/>
+      <w:bookmarkEnd w:id="32"/>
     </w:p>
     <w:p>
       <w:r>
@@ -16303,7 +16246,7 @@
                     </pic:cNvPicPr>
                   </pic:nvPicPr>
                   <pic:blipFill>
-                    <a:blip r:embed="rId46" cstate="print">
+                    <a:blip r:embed="rId43" cstate="print">
                       <a:extLst>
                         <a:ext uri="{28A0092B-C50C-407E-A947-70E740481C1C}">
                           <a14:useLocalDpi xmlns:a14="http://schemas.microsoft.com/office/drawing/2010/main" val="0"/>
@@ -16372,12 +16315,12 @@
       <w:pPr>
         <w:pStyle w:val="Kop3"/>
       </w:pPr>
-      <w:bookmarkStart w:id="36" w:name="_Toc122523865"/>
+      <w:bookmarkStart w:id="33" w:name="_Toc122596778"/>
       <w:r>
         <w:lastRenderedPageBreak/>
         <w:t>Power regulators</w:t>
       </w:r>
-      <w:bookmarkEnd w:id="36"/>
+      <w:bookmarkEnd w:id="33"/>
     </w:p>
     <w:p>
       <w:r>
@@ -16387,26 +16330,18 @@
         <w:t xml:space="preserve"> and that can lead to higher current usage when compared to using just the raspberry without peripherals</w:t>
       </w:r>
       <w:r>
-        <w:t xml:space="preserve">. Other components that also run on 5.0V, such as the microscope LED and the </w:t>
-      </w:r>
-      <w:proofErr w:type="spellStart"/>
-      <w:r>
-        <w:t>voicecoil</w:t>
-      </w:r>
-      <w:proofErr w:type="spellEnd"/>
-      <w:r>
-        <w:t xml:space="preserve"> driver (with a buck converter IC), are powered by this converter as well. The 5.0V converter also supplies the 5.0V breakout of the breakout power pin header. It is unlikely that protection will be necessary, as the LM2596 5.0 has built-in thermal and overvoltage protection. The second converter is used to provide 3.3V and is based on the TLV1117-33 IC, which can deliver up to 3A.</w:t>
+        <w:t>. Other components that also run on 5.0V, such as the microscope LED and the voicecoil driver (with a buck converter IC), are powered by this converter as well. The 5.0V converter also supplies the 5.0V breakout of the breakout power pin header. It is unlikely that protection will be necessary, as the LM2596 5.0 has built-in thermal and overvoltage protection. The second converter is used to provide 3.3V and is based on the TLV1117-33 IC, which can deliver up to 3A.</w:t>
       </w:r>
     </w:p>
     <w:p>
       <w:pPr>
         <w:pStyle w:val="Kop3"/>
       </w:pPr>
-      <w:bookmarkStart w:id="37" w:name="_Toc122523866"/>
+      <w:bookmarkStart w:id="34" w:name="_Toc122596779"/>
       <w:r>
         <w:t>12V vs 24V</w:t>
       </w:r>
-      <w:bookmarkEnd w:id="37"/>
+      <w:bookmarkEnd w:id="34"/>
       <w:r>
         <w:t xml:space="preserve"> </w:t>
       </w:r>
@@ -16447,7 +16382,7 @@
       <w:pPr>
         <w:pStyle w:val="Kop3"/>
       </w:pPr>
-      <w:bookmarkStart w:id="38" w:name="_Toc122523867"/>
+      <w:bookmarkStart w:id="35" w:name="_Toc122596780"/>
       <w:r>
         <w:t>Trace</w:t>
       </w:r>
@@ -16457,7 +16392,7 @@
       <w:r>
         <w:t>width</w:t>
       </w:r>
-      <w:bookmarkEnd w:id="38"/>
+      <w:bookmarkEnd w:id="35"/>
     </w:p>
     <w:p>
       <w:pPr>
@@ -16495,7 +16430,7 @@
                     <pic:cNvPicPr/>
                   </pic:nvPicPr>
                   <pic:blipFill rotWithShape="1">
-                    <a:blip r:embed="rId47" cstate="print">
+                    <a:blip r:embed="rId44" cstate="print">
                       <a:extLst>
                         <a:ext uri="{28A0092B-C50C-407E-A947-70E740481C1C}">
                           <a14:useLocalDpi xmlns:a14="http://schemas.microsoft.com/office/drawing/2010/main" val="0"/>
@@ -16656,12 +16591,12 @@
       <w:pPr>
         <w:pStyle w:val="Kop2"/>
       </w:pPr>
-      <w:bookmarkStart w:id="39" w:name="_Toc122523868"/>
+      <w:bookmarkStart w:id="36" w:name="_Toc122596781"/>
       <w:r>
         <w:lastRenderedPageBreak/>
         <w:t>2 VS 4 layer PCB</w:t>
       </w:r>
-      <w:bookmarkEnd w:id="39"/>
+      <w:bookmarkEnd w:id="36"/>
     </w:p>
     <w:p>
       <w:pPr>
@@ -16790,11 +16725,11 @@
       <w:pPr>
         <w:pStyle w:val="Kop3"/>
       </w:pPr>
-      <w:bookmarkStart w:id="40" w:name="_Toc122523869"/>
+      <w:bookmarkStart w:id="37" w:name="_Toc122596782"/>
       <w:r>
         <w:t>Coil whine</w:t>
       </w:r>
-      <w:bookmarkEnd w:id="40"/>
+      <w:bookmarkEnd w:id="37"/>
     </w:p>
     <w:p>
       <w:pPr>
@@ -16830,7 +16765,7 @@
                     <pic:cNvPicPr/>
                   </pic:nvPicPr>
                   <pic:blipFill>
-                    <a:blip r:embed="rId48" cstate="print">
+                    <a:blip r:embed="rId45" cstate="print">
                       <a:extLst>
                         <a:ext uri="{28A0092B-C50C-407E-A947-70E740481C1C}">
                           <a14:useLocalDpi xmlns:a14="http://schemas.microsoft.com/office/drawing/2010/main" val="0"/>
@@ -16879,21 +16814,7 @@
         <w:rPr>
           <w:lang w:val="en-US"/>
         </w:rPr>
-        <w:t xml:space="preserve">To resolve this issue, I added an 220 </w:t>
-      </w:r>
-      <w:proofErr w:type="spellStart"/>
-      <w:r>
-        <w:rPr>
-          <w:lang w:val="en-US"/>
-        </w:rPr>
-        <w:t>uF</w:t>
-      </w:r>
-      <w:proofErr w:type="spellEnd"/>
-      <w:r>
-        <w:rPr>
-          <w:lang w:val="en-US"/>
-        </w:rPr>
-        <w:t xml:space="preserve"> capacitor to the output of the regulator. This effectively eliminated the whine and improved the performance of the circuit.</w:t>
+        <w:t>To resolve this issue, I added an 220 uF capacitor to the output of the regulator. This effectively eliminated the whine and improved the performance of the circuit.</w:t>
       </w:r>
       <w:r>
         <w:rPr>
@@ -16919,17 +16840,12 @@
       <w:pPr>
         <w:pStyle w:val="Kop2"/>
       </w:pPr>
-      <w:bookmarkStart w:id="41" w:name="_Toc122523870"/>
-      <w:proofErr w:type="spellStart"/>
+      <w:bookmarkStart w:id="38" w:name="_Toc122596783"/>
       <w:r>
         <w:lastRenderedPageBreak/>
-        <w:t>Backpower</w:t>
-      </w:r>
-      <w:proofErr w:type="spellEnd"/>
-      <w:r>
-        <w:t xml:space="preserve"> protection circuit</w:t>
-      </w:r>
-      <w:bookmarkEnd w:id="41"/>
+        <w:t>Backpower protection circuit</w:t>
+      </w:r>
+      <w:bookmarkEnd w:id="38"/>
       <w:r>
         <w:t xml:space="preserve"> </w:t>
       </w:r>
@@ -16939,15 +16855,7 @@
         <w:pStyle w:val="Geenafstand"/>
       </w:pPr>
       <w:r>
-        <w:t xml:space="preserve">The </w:t>
-      </w:r>
-      <w:proofErr w:type="spellStart"/>
-      <w:r>
-        <w:t>Backpower</w:t>
-      </w:r>
-      <w:proofErr w:type="spellEnd"/>
-      <w:r>
-        <w:t xml:space="preserve"> Protection Circuit (BPC) is designed to protect the Raspberry Pi from damage in the event that a 5V supply is connected to the micro USB port while a 12V supply is simultaneously connected to the barrel jack on the Pi Hat. However, due to a lack of necessary components, this circuit was not tested during the development of the Rastaban project. The BPC can be bypassed by using the solder jumper JP2. To further mitigate the risk of unintended power connections, the housing for the Rastaban project could be designed to cover the micro USB connector.</w:t>
+        <w:t>The Backpower Protection Circuit (BPC) is designed to protect the Raspberry Pi from damage in the event that a 5V supply is connected to the micro USB port while a 12V supply is simultaneously connected to the barrel jack on the Pi Hat. However, due to a lack of necessary components, this circuit was not tested during the development of the Rastaban project. The BPC can be bypassed by using the solder jumper JP2. To further mitigate the risk of unintended power connections, the housing for the Rastaban project could be designed to cover the micro USB connector.</w:t>
       </w:r>
       <w:r>
         <w:t xml:space="preserve"> </w:t>
@@ -16960,12 +16868,12 @@
       <w:pPr>
         <w:pStyle w:val="Kop2"/>
       </w:pPr>
-      <w:bookmarkStart w:id="42" w:name="_Toc122523871"/>
+      <w:bookmarkStart w:id="39" w:name="_Toc122596784"/>
       <w:r>
         <w:lastRenderedPageBreak/>
         <w:t>Pi Hat i2c EEPROM interface</w:t>
       </w:r>
-      <w:bookmarkEnd w:id="42"/>
+      <w:bookmarkEnd w:id="39"/>
     </w:p>
     <w:p>
       <w:pPr>
@@ -17001,7 +16909,7 @@
                     <pic:cNvPicPr/>
                   </pic:nvPicPr>
                   <pic:blipFill>
-                    <a:blip r:embed="rId49">
+                    <a:blip r:embed="rId46">
                       <a:extLst>
                         <a:ext uri="{28A0092B-C50C-407E-A947-70E740481C1C}">
                           <a14:useLocalDpi xmlns:a14="http://schemas.microsoft.com/office/drawing/2010/main" val="0"/>
@@ -17069,14 +16977,14 @@
       <w:pPr>
         <w:pStyle w:val="Kop2"/>
       </w:pPr>
-      <w:bookmarkStart w:id="43" w:name="_Toc122523872"/>
+      <w:bookmarkStart w:id="40" w:name="_Toc122596785"/>
       <w:r>
         <w:t xml:space="preserve">12V </w:t>
       </w:r>
       <w:r>
         <w:t>Power GPIO</w:t>
       </w:r>
-      <w:bookmarkEnd w:id="43"/>
+      <w:bookmarkEnd w:id="40"/>
     </w:p>
     <w:p>
       <w:r>
@@ -17107,7 +17015,7 @@
                     <pic:cNvPicPr/>
                   </pic:nvPicPr>
                   <pic:blipFill>
-                    <a:blip r:embed="rId50" cstate="print">
+                    <a:blip r:embed="rId47" cstate="print">
                       <a:extLst>
                         <a:ext uri="{28A0092B-C50C-407E-A947-70E740481C1C}">
                           <a14:useLocalDpi xmlns:a14="http://schemas.microsoft.com/office/drawing/2010/main" val="0"/>
@@ -17176,15 +17084,7 @@
         <w:t xml:space="preserve">1k </w:t>
       </w:r>
       <w:r>
-        <w:t xml:space="preserve">resistor on the </w:t>
-      </w:r>
-      <w:proofErr w:type="spellStart"/>
-      <w:r>
-        <w:t>pwrgpio</w:t>
-      </w:r>
-      <w:proofErr w:type="spellEnd"/>
-      <w:r>
-        <w:t xml:space="preserve"> pin is for ESD protection of the pin and the </w:t>
+        <w:t xml:space="preserve">resistor on the pwrgpio pin is for ESD protection of the pin and the </w:t>
       </w:r>
       <w:r>
         <w:t>10k resistor is to define a state fo</w:t>
@@ -17225,7 +17125,7 @@
       <w:pPr>
         <w:pStyle w:val="Kop2"/>
       </w:pPr>
-      <w:bookmarkStart w:id="44" w:name="_Toc122523873"/>
+      <w:bookmarkStart w:id="41" w:name="_Toc122596786"/>
       <w:r>
         <w:t>Focus</w:t>
       </w:r>
@@ -17235,7 +17135,7 @@
       <w:r>
         <w:t>the lens</w:t>
       </w:r>
-      <w:bookmarkEnd w:id="44"/>
+      <w:bookmarkEnd w:id="41"/>
     </w:p>
     <w:p>
       <w:pPr>
@@ -17282,7 +17182,7 @@
           <w:lang w:val="en-US"/>
         </w:rPr>
       </w:pPr>
-      <w:bookmarkStart w:id="45" w:name="_Toc122523874"/>
+      <w:bookmarkStart w:id="42" w:name="_Toc122596787"/>
       <w:r>
         <w:rPr>
           <w:lang w:val="en-US"/>
@@ -17290,7 +17190,7 @@
         <w:lastRenderedPageBreak/>
         <w:t>Software</w:t>
       </w:r>
-      <w:bookmarkEnd w:id="45"/>
+      <w:bookmarkEnd w:id="42"/>
     </w:p>
     <w:p>
       <w:pPr>
@@ -17349,12 +17249,14 @@
           <w:lang w:val="en-US"/>
         </w:rPr>
       </w:pPr>
+      <w:bookmarkStart w:id="43" w:name="_Toc122596788"/>
       <w:r>
         <w:rPr>
           <w:lang w:val="en-US"/>
         </w:rPr>
         <w:t>Doxygen</w:t>
       </w:r>
+      <w:bookmarkEnd w:id="43"/>
     </w:p>
     <w:p>
       <w:pPr>
@@ -17493,12 +17395,14 @@
           <w:lang w:val="en-US"/>
         </w:rPr>
       </w:pPr>
+      <w:bookmarkStart w:id="44" w:name="_Toc122596789"/>
       <w:r>
         <w:rPr>
           <w:lang w:val="en-US"/>
         </w:rPr>
         <w:t>Components</w:t>
       </w:r>
+      <w:bookmarkEnd w:id="44"/>
     </w:p>
     <w:p>
       <w:pPr>
@@ -17527,12 +17431,14 @@
           <w:lang w:val="en-US"/>
         </w:rPr>
       </w:pPr>
+      <w:bookmarkStart w:id="45" w:name="_Toc122596790"/>
       <w:r>
         <w:rPr>
           <w:lang w:val="en-US"/>
         </w:rPr>
         <w:t>Microscope LED</w:t>
       </w:r>
+      <w:bookmarkEnd w:id="45"/>
     </w:p>
     <w:p>
       <w:pPr>
@@ -17588,7 +17494,6 @@
         </w:rPr>
         <w:t xml:space="preserve"> </w:t>
       </w:r>
-      <w:bookmarkStart w:id="46" w:name="_Toc122523875"/>
     </w:p>
     <w:p>
       <w:pPr>
@@ -17607,6 +17512,7 @@
           <w:lang w:val="en-US"/>
         </w:rPr>
       </w:pPr>
+      <w:bookmarkStart w:id="46" w:name="_Toc122596791"/>
       <w:r>
         <w:rPr>
           <w:lang w:val="en-US"/>
@@ -17646,7 +17552,7 @@
         </w:rPr>
         <w:t xml:space="preserve">We use the following library to control the drivers via UART: </w:t>
       </w:r>
-      <w:hyperlink r:id="rId51" w:history="1">
+      <w:hyperlink r:id="rId48" w:history="1">
         <w:r>
           <w:rPr>
             <w:rStyle w:val="Hyperlink"/>
@@ -17670,7 +17576,7 @@
           <w:lang w:val="en-US"/>
         </w:rPr>
       </w:pPr>
-      <w:proofErr w:type="spellStart"/>
+      <w:bookmarkStart w:id="47" w:name="_Toc122596792"/>
       <w:r>
         <w:rPr>
           <w:lang w:val="en-US"/>
@@ -17678,13 +17584,13 @@
         <w:lastRenderedPageBreak/>
         <w:t>PowerGPIO</w:t>
       </w:r>
-      <w:proofErr w:type="spellEnd"/>
       <w:r>
         <w:rPr>
           <w:lang w:val="en-US"/>
         </w:rPr>
         <w:t>, Cooling Fan, Heating resistor</w:t>
       </w:r>
+      <w:bookmarkEnd w:id="47"/>
     </w:p>
     <w:p>
       <w:pPr>
@@ -17725,12 +17631,14 @@
           <w:lang w:val="en-US"/>
         </w:rPr>
       </w:pPr>
+      <w:bookmarkStart w:id="48" w:name="_Toc122596793"/>
       <w:r>
         <w:rPr>
           <w:lang w:val="en-US"/>
         </w:rPr>
         <w:t>Peltier driver</w:t>
       </w:r>
+      <w:bookmarkEnd w:id="48"/>
     </w:p>
     <w:p>
       <w:pPr>
@@ -17801,12 +17709,14 @@
           <w:lang w:val="en-US"/>
         </w:rPr>
       </w:pPr>
+      <w:bookmarkStart w:id="49" w:name="_Toc122596794"/>
       <w:r>
         <w:rPr>
           <w:lang w:val="en-US"/>
         </w:rPr>
         <w:t>Pigpio</w:t>
       </w:r>
+      <w:bookmarkEnd w:id="49"/>
     </w:p>
     <w:p>
       <w:pPr>
@@ -17832,15 +17742,7 @@
       </w:r>
       <w:r>
         <w:br/>
-        <w:t xml:space="preserve">The pigpiod utility requires </w:t>
-      </w:r>
-      <w:proofErr w:type="spellStart"/>
-      <w:r>
-        <w:t>sudo</w:t>
-      </w:r>
-      <w:proofErr w:type="spellEnd"/>
-      <w:r>
-        <w:t xml:space="preserve"> privileges to launch the library but thereafter the pipe and socket commands may be issued by normal users.</w:t>
+        <w:t>The pigpiod utility requires sudo privileges to launch the library but thereafter the pipe and socket commands may be issued by normal users.</w:t>
       </w:r>
       <w:r>
         <w:t xml:space="preserve"> </w:t>
@@ -17968,6 +17870,7 @@
           <w:lang w:val="en-US"/>
         </w:rPr>
       </w:pPr>
+      <w:bookmarkStart w:id="50" w:name="_Toc122596795"/>
       <w:r>
         <w:rPr>
           <w:lang w:val="en-US"/>
@@ -18004,18 +17907,11 @@
         </w:rPr>
         <w:t>)</w:t>
       </w:r>
-    </w:p>
-    <w:p>
-      <w:r>
-        <w:t xml:space="preserve">I created an </w:t>
-      </w:r>
-      <w:proofErr w:type="spellStart"/>
-      <w:r>
-        <w:t>init</w:t>
-      </w:r>
-      <w:proofErr w:type="spellEnd"/>
-      <w:r>
-        <w:t xml:space="preserve"> function for the Raspberry Pi to address unexpected </w:t>
+      <w:bookmarkEnd w:id="50"/>
+    </w:p>
+    <w:p>
+      <w:r>
+        <w:t xml:space="preserve">I created an init function for the Raspberry Pi to address unexpected </w:t>
       </w:r>
       <w:r>
         <w:t>behaviour</w:t>
@@ -18055,6 +17951,215 @@
       </w:r>
       <w:r>
         <w:t>created.</w:t>
+      </w:r>
+    </w:p>
+    <w:p>
+      <w:pPr>
+        <w:pStyle w:val="Kop1"/>
+        <w:rPr>
+          <w:lang w:val="en-US"/>
+        </w:rPr>
+      </w:pPr>
+      <w:bookmarkStart w:id="51" w:name="_Toc122596751"/>
+      <w:r>
+        <w:rPr>
+          <w:lang w:val="en-US"/>
+        </w:rPr>
+        <w:lastRenderedPageBreak/>
+        <w:t>GUI</w:t>
+      </w:r>
+      <w:bookmarkEnd w:id="51"/>
+    </w:p>
+    <w:p>
+      <w:pPr>
+        <w:rPr>
+          <w:lang w:val="en-US"/>
+        </w:rPr>
+      </w:pPr>
+      <w:r>
+        <w:rPr>
+          <w:noProof/>
+          <w:lang w:val="en-US"/>
+        </w:rPr>
+        <w:drawing>
+          <wp:inline distT="0" distB="0" distL="0" distR="0" wp14:anchorId="6A409424" wp14:editId="4A8027C8">
+            <wp:extent cx="5755005" cy="2832735"/>
+            <wp:effectExtent l="0" t="0" r="0" b="5715"/>
+            <wp:docPr id="3" name="Afbeelding 3"/>
+            <wp:cNvGraphicFramePr>
+              <a:graphicFrameLocks xmlns:a="http://schemas.openxmlformats.org/drawingml/2006/main" noChangeAspect="1"/>
+            </wp:cNvGraphicFramePr>
+            <a:graphic xmlns:a="http://schemas.openxmlformats.org/drawingml/2006/main">
+              <a:graphicData uri="http://schemas.openxmlformats.org/drawingml/2006/picture">
+                <pic:pic xmlns:pic="http://schemas.openxmlformats.org/drawingml/2006/picture">
+                  <pic:nvPicPr>
+                    <pic:cNvPr id="0" name="Picture 2"/>
+                    <pic:cNvPicPr>
+                      <a:picLocks noChangeAspect="1" noChangeArrowheads="1"/>
+                    </pic:cNvPicPr>
+                  </pic:nvPicPr>
+                  <pic:blipFill>
+                    <a:blip r:embed="rId49">
+                      <a:extLst>
+                        <a:ext uri="{28A0092B-C50C-407E-A947-70E740481C1C}">
+                          <a14:useLocalDpi xmlns:a14="http://schemas.microsoft.com/office/drawing/2010/main" val="0"/>
+                        </a:ext>
+                      </a:extLst>
+                    </a:blip>
+                    <a:srcRect/>
+                    <a:stretch>
+                      <a:fillRect/>
+                    </a:stretch>
+                  </pic:blipFill>
+                  <pic:spPr bwMode="auto">
+                    <a:xfrm>
+                      <a:off x="0" y="0"/>
+                      <a:ext cx="5755005" cy="2832735"/>
+                    </a:xfrm>
+                    <a:prstGeom prst="rect">
+                      <a:avLst/>
+                    </a:prstGeom>
+                    <a:noFill/>
+                    <a:ln>
+                      <a:noFill/>
+                    </a:ln>
+                  </pic:spPr>
+                </pic:pic>
+              </a:graphicData>
+            </a:graphic>
+          </wp:inline>
+        </w:drawing>
+      </w:r>
+    </w:p>
+    <w:p>
+      <w:pPr>
+        <w:rPr>
+          <w:lang w:val="en-US"/>
+        </w:rPr>
+      </w:pPr>
+      <w:r>
+        <w:rPr>
+          <w:noProof/>
+          <w:lang w:val="en-US"/>
+        </w:rPr>
+        <w:drawing>
+          <wp:inline distT="0" distB="0" distL="0" distR="0" wp14:anchorId="3183036A" wp14:editId="0A26D898">
+            <wp:extent cx="5755005" cy="1278890"/>
+            <wp:effectExtent l="0" t="0" r="0" b="0"/>
+            <wp:docPr id="5" name="Afbeelding 5"/>
+            <wp:cNvGraphicFramePr>
+              <a:graphicFrameLocks xmlns:a="http://schemas.openxmlformats.org/drawingml/2006/main" noChangeAspect="1"/>
+            </wp:cNvGraphicFramePr>
+            <a:graphic xmlns:a="http://schemas.openxmlformats.org/drawingml/2006/main">
+              <a:graphicData uri="http://schemas.openxmlformats.org/drawingml/2006/picture">
+                <pic:pic xmlns:pic="http://schemas.openxmlformats.org/drawingml/2006/picture">
+                  <pic:nvPicPr>
+                    <pic:cNvPr id="0" name="Picture 3"/>
+                    <pic:cNvPicPr>
+                      <a:picLocks noChangeAspect="1" noChangeArrowheads="1"/>
+                    </pic:cNvPicPr>
+                  </pic:nvPicPr>
+                  <pic:blipFill>
+                    <a:blip r:embed="rId50" cstate="print">
+                      <a:extLst>
+                        <a:ext uri="{28A0092B-C50C-407E-A947-70E740481C1C}">
+                          <a14:useLocalDpi xmlns:a14="http://schemas.microsoft.com/office/drawing/2010/main" val="0"/>
+                        </a:ext>
+                      </a:extLst>
+                    </a:blip>
+                    <a:srcRect/>
+                    <a:stretch>
+                      <a:fillRect/>
+                    </a:stretch>
+                  </pic:blipFill>
+                  <pic:spPr bwMode="auto">
+                    <a:xfrm>
+                      <a:off x="0" y="0"/>
+                      <a:ext cx="5755005" cy="1278890"/>
+                    </a:xfrm>
+                    <a:prstGeom prst="rect">
+                      <a:avLst/>
+                    </a:prstGeom>
+                    <a:noFill/>
+                    <a:ln>
+                      <a:noFill/>
+                    </a:ln>
+                  </pic:spPr>
+                </pic:pic>
+              </a:graphicData>
+            </a:graphic>
+          </wp:inline>
+        </w:drawing>
+      </w:r>
+    </w:p>
+    <w:p>
+      <w:pPr>
+        <w:rPr>
+          <w:lang w:val="en-US"/>
+        </w:rPr>
+      </w:pPr>
+      <w:bookmarkStart w:id="52" w:name="_Toc122596753"/>
+      <w:r>
+        <w:rPr>
+          <w:rStyle w:val="Kop1Char"/>
+        </w:rPr>
+        <w:lastRenderedPageBreak/>
+        <w:t>State diagram</w:t>
+      </w:r>
+      <w:bookmarkEnd w:id="52"/>
+      <w:r>
+        <w:rPr>
+          <w:noProof/>
+          <w:lang w:val="en-US"/>
+        </w:rPr>
+        <w:drawing>
+          <wp:inline distT="0" distB="0" distL="0" distR="0" wp14:anchorId="23F2812E" wp14:editId="295274F7">
+            <wp:extent cx="5473700" cy="6304915"/>
+            <wp:effectExtent l="0" t="0" r="0" b="635"/>
+            <wp:docPr id="7" name="Afbeelding 7"/>
+            <wp:cNvGraphicFramePr>
+              <a:graphicFrameLocks xmlns:a="http://schemas.openxmlformats.org/drawingml/2006/main" noChangeAspect="1"/>
+            </wp:cNvGraphicFramePr>
+            <a:graphic xmlns:a="http://schemas.openxmlformats.org/drawingml/2006/main">
+              <a:graphicData uri="http://schemas.openxmlformats.org/drawingml/2006/picture">
+                <pic:pic xmlns:pic="http://schemas.openxmlformats.org/drawingml/2006/picture">
+                  <pic:nvPicPr>
+                    <pic:cNvPr id="0" name="Picture 5"/>
+                    <pic:cNvPicPr>
+                      <a:picLocks noChangeAspect="1" noChangeArrowheads="1"/>
+                    </pic:cNvPicPr>
+                  </pic:nvPicPr>
+                  <pic:blipFill>
+                    <a:blip r:embed="rId51">
+                      <a:extLst>
+                        <a:ext uri="{28A0092B-C50C-407E-A947-70E740481C1C}">
+                          <a14:useLocalDpi xmlns:a14="http://schemas.microsoft.com/office/drawing/2010/main" val="0"/>
+                        </a:ext>
+                      </a:extLst>
+                    </a:blip>
+                    <a:srcRect/>
+                    <a:stretch>
+                      <a:fillRect/>
+                    </a:stretch>
+                  </pic:blipFill>
+                  <pic:spPr bwMode="auto">
+                    <a:xfrm>
+                      <a:off x="0" y="0"/>
+                      <a:ext cx="5473700" cy="6304915"/>
+                    </a:xfrm>
+                    <a:prstGeom prst="rect">
+                      <a:avLst/>
+                    </a:prstGeom>
+                    <a:noFill/>
+                    <a:ln>
+                      <a:noFill/>
+                    </a:ln>
+                  </pic:spPr>
+                </pic:pic>
+              </a:graphicData>
+            </a:graphic>
+          </wp:inline>
+        </w:drawing>
       </w:r>
     </w:p>
     <w:p>
@@ -20397,6 +20502,7 @@
   <w:style w:type="character" w:default="1" w:styleId="Standaardalinea-lettertype">
     <w:name w:val="Default Paragraph Font"/>
     <w:uiPriority w:val="1"/>
+    <w:semiHidden/>
     <w:unhideWhenUsed/>
   </w:style>
   <w:style w:type="table" w:default="1" w:styleId="Standaardtabel">

</xml_diff>

<commit_message>
Started on UARTstepper motor code
</commit_message>
<xml_diff>
--- a/Documentation/Main report Internship Casper Tak.docx
+++ b/Documentation/Main report Internship Casper Tak.docx
@@ -4310,6 +4310,7 @@
       </w:r>
       <w:r>
         <w:rPr>
+          <w:noProof/>
           <w:lang w:val="en-US"/>
         </w:rPr>
         <w:drawing>
@@ -4369,6 +4370,9 @@
     <w:p/>
     <w:p>
       <w:r>
+        <w:rPr>
+          <w:noProof/>
+        </w:rPr>
         <w:drawing>
           <wp:anchor distT="0" distB="0" distL="114300" distR="114300" simplePos="0" relativeHeight="251689984" behindDoc="0" locked="0" layoutInCell="1" allowOverlap="1" wp14:anchorId="4FBED299" wp14:editId="5016F1C6">
             <wp:simplePos x="0" y="0"/>
@@ -4474,6 +4478,9 @@
     <w:p/>
     <w:p>
       <w:r>
+        <w:rPr>
+          <w:noProof/>
+        </w:rPr>
         <w:drawing>
           <wp:anchor distT="0" distB="0" distL="114300" distR="114300" simplePos="0" relativeHeight="251688960" behindDoc="0" locked="0" layoutInCell="1" allowOverlap="1" wp14:anchorId="31BA2DBE" wp14:editId="77FF8A0B">
             <wp:simplePos x="0" y="0"/>
@@ -4569,6 +4576,18 @@
       <w:r>
         <w:t>would help.</w:t>
       </w:r>
+      <w:r>
+        <w:t xml:space="preserve"> I’ll demonstrate </w:t>
+      </w:r>
+      <w:r>
+        <w:t xml:space="preserve">another ChatGPT example </w:t>
+      </w:r>
+      <w:r>
+        <w:t>in chapter Kicad</w:t>
+      </w:r>
+      <w:r>
+        <w:t>.</w:t>
+      </w:r>
     </w:p>
     <w:p/>
     <w:p>
@@ -4577,7 +4596,6 @@
       </w:pPr>
       <w:bookmarkStart w:id="1" w:name="_Toc122604357"/>
       <w:r>
-        <w:lastRenderedPageBreak/>
         <w:t>Motive</w:t>
       </w:r>
       <w:bookmarkEnd w:id="1"/>
@@ -10173,6 +10191,9 @@
         <w:pStyle w:val="Geenafstand"/>
       </w:pPr>
       <w:r>
+        <w:rPr>
+          <w:noProof/>
+        </w:rPr>
         <w:drawing>
           <wp:inline distT="0" distB="0" distL="0" distR="0" wp14:anchorId="464174C7" wp14:editId="440E2F9C">
             <wp:extent cx="5753100" cy="5280660"/>
@@ -10353,27 +10374,30 @@
         <w:pStyle w:val="Kop2"/>
       </w:pPr>
       <w:bookmarkStart w:id="12" w:name="_Toc122604367"/>
-      <w:r>
-        <w:t>Why KiCad6?</w:t>
+    </w:p>
+    <w:p>
+      <w:pPr>
+        <w:pStyle w:val="Kop2"/>
+      </w:pPr>
+      <w:r>
+        <w:t>Why KiCad?</w:t>
       </w:r>
       <w:bookmarkEnd w:id="12"/>
-    </w:p>
-    <w:p>
       <w:r>
         <w:rPr>
           <w:noProof/>
         </w:rPr>
         <w:drawing>
-          <wp:anchor distT="0" distB="0" distL="114300" distR="114300" simplePos="0" relativeHeight="251663360" behindDoc="0" locked="0" layoutInCell="1" allowOverlap="1" wp14:anchorId="76038C86" wp14:editId="0D2A28D0">
+          <wp:anchor distT="0" distB="0" distL="114300" distR="114300" simplePos="0" relativeHeight="251663360" behindDoc="0" locked="0" layoutInCell="1" allowOverlap="1" wp14:anchorId="76038C86" wp14:editId="54A68388">
             <wp:simplePos x="0" y="0"/>
             <wp:positionH relativeFrom="column">
-              <wp:posOffset>2953385</wp:posOffset>
+              <wp:posOffset>2794000</wp:posOffset>
             </wp:positionH>
             <wp:positionV relativeFrom="paragraph">
-              <wp:posOffset>156210</wp:posOffset>
+              <wp:posOffset>159385</wp:posOffset>
             </wp:positionV>
-            <wp:extent cx="3556635" cy="4021455"/>
-            <wp:effectExtent l="0" t="0" r="5715" b="0"/>
+            <wp:extent cx="3712845" cy="4198620"/>
+            <wp:effectExtent l="0" t="0" r="1905" b="0"/>
             <wp:wrapSquare wrapText="bothSides"/>
             <wp:docPr id="10" name="Afbeelding 10" descr="Afbeelding met tekst&#10;&#10;Automatisch gegenereerde beschrijving"/>
             <wp:cNvGraphicFramePr>
@@ -10401,7 +10425,7 @@
                   <pic:spPr>
                     <a:xfrm>
                       <a:off x="0" y="0"/>
-                      <a:ext cx="3556635" cy="4021455"/>
+                      <a:ext cx="3712845" cy="4198620"/>
                     </a:xfrm>
                     <a:prstGeom prst="rect">
                       <a:avLst/>
@@ -10422,12 +10446,36 @@
     </w:p>
     <w:p>
       <w:r>
-        <w:t xml:space="preserve">The Rastaban project requires a printed circuit board (PCB) to be used and moved safely from one place to another. Additionally, a PCB is the best option for producing the product in larger quantities. I chose KICAD 6 for several reasons. </w:t>
-      </w:r>
-    </w:p>
-    <w:p>
-      <w:r>
-        <w:t>First, it is open-source and free, making it accessible to many hobbyists and professionals. Second, it is a good software to learn how to design PCBs. Previously, I used EasyEda, which is proprietary. However, this comes with ads, limited access to certain features, and increased vulnerability to losing or stealing designs. In addition, I was unable to install useful plugins like an interactive BOM file, 3D model archiver, and fabrication toolkits. These limitations led me to stop using EasyEda. However, it should be noted that using EasyEda's library may be the fastest and cheapest way to produce a fully assembled PCB. If you plan to assemble your PCBs yourself, this is no longer an issue. KICAD 6 also has plugins that allow you to easily obtain LCSC part numbers for PCB assembly with JLCPCB.</w:t>
+        <w:t xml:space="preserve">The Rastaban project requires a printed circuit board (PCB) to be used and moved safely from one place to another. Additionally, a PCB is the best option for producing the product in larger quantities. I chose </w:t>
+      </w:r>
+      <w:r>
+        <w:t>KiCad</w:t>
+      </w:r>
+      <w:r>
+        <w:t xml:space="preserve"> </w:t>
+      </w:r>
+      <w:r>
+        <w:t>(</w:t>
+      </w:r>
+      <w:r>
+        <w:t>6</w:t>
+      </w:r>
+      <w:r>
+        <w:t>)</w:t>
+      </w:r>
+      <w:r>
+        <w:t xml:space="preserve"> for several reasons. </w:t>
+      </w:r>
+    </w:p>
+    <w:p>
+      <w:r>
+        <w:t xml:space="preserve">First, it is open-source and free, making it accessible to many hobbyists and professionals. Second, it is a good software to learn how to design PCBs. Previously, I used EasyEda, which is proprietary. However, this comes with ads, limited access to certain features, and increased vulnerability to losing or stealing designs. In addition, I was unable to install useful plugins like an interactive BOM file, 3D model archiver, and fabrication toolkits. These limitations led me to stop using EasyEda. However, it should be noted that using EasyEda's library may be the fastest and cheapest way to produce a fully assembled PCB. If you plan to assemble your PCBs yourself, this is no longer an issue. </w:t>
+      </w:r>
+      <w:r>
+        <w:t>KiCad6</w:t>
+      </w:r>
+      <w:r>
+        <w:t xml:space="preserve"> also has plugins that allow you to easily obtain LCSC part numbers for PCB assembly with JLCPCB.</w:t>
       </w:r>
       <w:r>
         <w:br/>
@@ -10435,10 +10483,24 @@
     </w:p>
     <w:p>
       <w:pPr>
+        <w:rPr>
+          <w:rFonts w:asciiTheme="majorHAnsi" w:eastAsiaTheme="majorEastAsia" w:hAnsiTheme="majorHAnsi" w:cstheme="majorBidi"/>
+          <w:color w:val="2F5496" w:themeColor="accent1" w:themeShade="BF"/>
+          <w:sz w:val="26"/>
+          <w:szCs w:val="26"/>
+        </w:rPr>
+      </w:pPr>
+      <w:bookmarkStart w:id="13" w:name="_Toc122604368"/>
+      <w:r>
+        <w:br w:type="page"/>
+      </w:r>
+    </w:p>
+    <w:p>
+      <w:pPr>
         <w:pStyle w:val="Kop2"/>
       </w:pPr>
-      <w:bookmarkStart w:id="13" w:name="_Toc122604368"/>
-      <w:r>
+      <w:r>
+        <w:lastRenderedPageBreak/>
         <w:t>Plugins</w:t>
       </w:r>
       <w:bookmarkEnd w:id="13"/>
@@ -10498,7 +10560,13 @@
           </w:tcPr>
           <w:p>
             <w:r>
-              <w:t>KiCAD JLCPCB tools</w:t>
+              <w:t>KiC</w:t>
+            </w:r>
+            <w:r>
+              <w:t>ad</w:t>
+            </w:r>
+            <w:r>
+              <w:t xml:space="preserve"> JLCPCB tools</w:t>
             </w:r>
           </w:p>
         </w:tc>
@@ -10556,7 +10624,10 @@
           </w:tcPr>
           <w:p>
             <w:r>
-              <w:t>Build into KICAD6</w:t>
+              <w:t xml:space="preserve">Build into </w:t>
+            </w:r>
+            <w:r>
+              <w:t>KiCad6</w:t>
             </w:r>
           </w:p>
         </w:tc>
@@ -10578,11 +10649,7 @@
           </w:tcPr>
           <w:p>
             <w:r>
-              <w:t xml:space="preserve">Annular Ring Checker, Snap Selected Footprint(s) to Grid, Fabrication Footprint Position, Move Selected Drawings to </w:t>
-            </w:r>
-            <w:r>
-              <w:lastRenderedPageBreak/>
-              <w:t>chosen Layer, Export pcb technical layers to DXF, Checking 3D missing models</w:t>
+              <w:t>Annular Ring Checker, Snap Selected Footprint(s) to Grid, Fabrication Footprint Position, Move Selected Drawings to chosen Layer, Export pcb technical layers to DXF, Checking 3D missing models</w:t>
             </w:r>
           </w:p>
         </w:tc>
@@ -10592,8 +10659,10 @@
           </w:tcPr>
           <w:p>
             <w:r>
-              <w:lastRenderedPageBreak/>
-              <w:t>Build into KICAD6</w:t>
+              <w:t xml:space="preserve">Build into </w:t>
+            </w:r>
+            <w:r>
+              <w:t>KiCad6</w:t>
             </w:r>
           </w:p>
         </w:tc>
@@ -10625,7 +10694,10 @@
           </w:tcPr>
           <w:p>
             <w:r>
-              <w:t>Build into KICAD6</w:t>
+              <w:t xml:space="preserve">Build into </w:t>
+            </w:r>
+            <w:r>
+              <w:t>KiCad6</w:t>
             </w:r>
           </w:p>
         </w:tc>
@@ -10657,7 +10729,10 @@
           </w:tcPr>
           <w:p>
             <w:r>
-              <w:t>Build into KICAD6</w:t>
+              <w:t xml:space="preserve">Build into </w:t>
+            </w:r>
+            <w:r>
+              <w:t>KiCad6</w:t>
             </w:r>
           </w:p>
         </w:tc>
@@ -10689,8 +10764,17 @@
           </w:tcPr>
           <w:p>
             <w:r>
-              <w:t>Build into KICAD6</w:t>
-            </w:r>
+              <w:t xml:space="preserve">Build into </w:t>
+            </w:r>
+            <w:r>
+              <w:t>KiCad6</w:t>
+            </w:r>
+          </w:p>
+          <w:p/>
+          <w:p>
+            <w:pPr>
+              <w:jc w:val="center"/>
+            </w:pPr>
           </w:p>
         </w:tc>
       </w:tr>
@@ -10721,7 +10805,10 @@
           </w:tcPr>
           <w:p>
             <w:r>
-              <w:t>Build into KICAD6</w:t>
+              <w:t xml:space="preserve">Build into </w:t>
+            </w:r>
+            <w:r>
+              <w:t>KiCad6</w:t>
             </w:r>
           </w:p>
         </w:tc>
@@ -10743,7 +10830,13 @@
           </w:tcPr>
           <w:p>
             <w:r>
-              <w:t xml:space="preserve">Auto router for Kicad. It draws all the connections between components for you. Be warned: Auto routing should never be used carelessly, always check the results. </w:t>
+              <w:t xml:space="preserve">Auto router for </w:t>
+            </w:r>
+            <w:r>
+              <w:t>KiCad</w:t>
+            </w:r>
+            <w:r>
+              <w:t xml:space="preserve">. It draws all the connections between components for you. Be warned: Auto routing should never be used carelessly, always check the results. </w:t>
             </w:r>
           </w:p>
         </w:tc>
@@ -10753,17 +10846,21 @@
           </w:tcPr>
           <w:p>
             <w:r>
-              <w:t>Build into KICAD6 (requires Java)</w:t>
+              <w:t xml:space="preserve">Build into </w:t>
+            </w:r>
+            <w:r>
+              <w:t>KiCad6</w:t>
+            </w:r>
+            <w:r>
+              <w:t xml:space="preserve"> </w:t>
+            </w:r>
+            <w:r>
+              <w:t>(requires Java)</w:t>
             </w:r>
           </w:p>
         </w:tc>
       </w:tr>
     </w:tbl>
-    <w:p>
-      <w:pPr>
-        <w:pStyle w:val="Kop2"/>
-      </w:pPr>
-    </w:p>
     <w:p>
       <w:pPr>
         <w:rPr>
@@ -10815,21 +10912,66 @@
       <w:pPr>
         <w:pStyle w:val="Geenafstand"/>
       </w:pPr>
+      <w:bookmarkStart w:id="15" w:name="_Toc122604370"/>
+      <w:r>
+        <w:rPr>
+          <w:rStyle w:val="Kop2Char"/>
+        </w:rPr>
+        <w:t>The design approach</w:t>
+      </w:r>
+      <w:bookmarkEnd w:id="15"/>
+      <w:r>
+        <w:br/>
+      </w:r>
+      <w:r>
+        <w:t xml:space="preserve">Creating a PCB is always following trough 2 stages </w:t>
+      </w:r>
+    </w:p>
+    <w:p>
+      <w:pPr>
+        <w:pStyle w:val="Geenafstand"/>
+        <w:numPr>
+          <w:ilvl w:val="0"/>
+          <w:numId w:val="3"/>
+        </w:numPr>
+      </w:pPr>
+      <w:r>
+        <w:t>Create the schematic</w:t>
+      </w:r>
+    </w:p>
+    <w:p>
+      <w:pPr>
+        <w:pStyle w:val="Lijstalinea"/>
+        <w:numPr>
+          <w:ilvl w:val="0"/>
+          <w:numId w:val="3"/>
+        </w:numPr>
+      </w:pPr>
+      <w:r>
+        <w:t>Create the PCB</w:t>
+      </w:r>
+    </w:p>
+    <w:p>
+      <w:r>
+        <w:t>After having done this, your design is finished. Of course there are more details to both design stages an those are described in the following pictures.</w:t>
+      </w:r>
+    </w:p>
+    <w:p>
       <w:r>
         <w:rPr>
           <w:noProof/>
         </w:rPr>
         <w:drawing>
-          <wp:anchor distT="0" distB="0" distL="114300" distR="114300" simplePos="0" relativeHeight="251661312" behindDoc="0" locked="0" layoutInCell="1" allowOverlap="1" wp14:anchorId="7ECBC192" wp14:editId="10030C31">
+          <wp:anchor distT="0" distB="0" distL="114300" distR="114300" simplePos="0" relativeHeight="251661312" behindDoc="0" locked="0" layoutInCell="1" allowOverlap="1" wp14:anchorId="7ECBC192" wp14:editId="06186A77">
             <wp:simplePos x="0" y="0"/>
-            <wp:positionH relativeFrom="page">
-              <wp:align>right</wp:align>
+            <wp:positionH relativeFrom="margin">
+              <wp:align>center</wp:align>
             </wp:positionH>
             <wp:positionV relativeFrom="paragraph">
-              <wp:posOffset>202911</wp:posOffset>
+              <wp:posOffset>282575</wp:posOffset>
             </wp:positionV>
-            <wp:extent cx="4393516" cy="2471875"/>
-            <wp:effectExtent l="0" t="0" r="7620" b="5080"/>
+            <wp:extent cx="6568440" cy="3695700"/>
+            <wp:effectExtent l="0" t="0" r="3810" b="0"/>
             <wp:wrapSquare wrapText="bothSides"/>
             <wp:docPr id="12" name="Afbeelding 12"/>
             <wp:cNvGraphicFramePr>
@@ -10860,7 +11002,7 @@
                   <pic:spPr bwMode="auto">
                     <a:xfrm>
                       <a:off x="0" y="0"/>
-                      <a:ext cx="4393516" cy="2471875"/>
+                      <a:ext cx="6568440" cy="3695700"/>
                     </a:xfrm>
                     <a:prstGeom prst="rect">
                       <a:avLst/>
@@ -10882,118 +11024,7 @@
           </wp:anchor>
         </w:drawing>
       </w:r>
-      <w:bookmarkStart w:id="15" w:name="_Toc122604370"/>
-      <w:r>
-        <w:rPr>
-          <w:rStyle w:val="Kop2Char"/>
-        </w:rPr>
-        <w:t>The design approach</w:t>
-      </w:r>
-      <w:bookmarkEnd w:id="15"/>
-      <w:r>
-        <w:br/>
-      </w:r>
-      <w:r>
-        <w:t xml:space="preserve">Creating a PCB is always following trough 2 stages </w:t>
-      </w:r>
-    </w:p>
-    <w:p>
-      <w:pPr>
-        <w:pStyle w:val="Geenafstand"/>
-        <w:numPr>
-          <w:ilvl w:val="0"/>
-          <w:numId w:val="3"/>
-        </w:numPr>
-      </w:pPr>
-      <w:r>
-        <w:t>Create the schematic</w:t>
-      </w:r>
-    </w:p>
-    <w:p>
-      <w:pPr>
-        <w:pStyle w:val="Lijstalinea"/>
-        <w:numPr>
-          <w:ilvl w:val="0"/>
-          <w:numId w:val="3"/>
-        </w:numPr>
-      </w:pPr>
-      <w:r>
-        <w:t>Create the PCB</w:t>
-      </w:r>
-    </w:p>
-    <w:p>
-      <w:r>
-        <w:rPr>
-          <w:noProof/>
-        </w:rPr>
-        <w:drawing>
-          <wp:anchor distT="0" distB="0" distL="114300" distR="114300" simplePos="0" relativeHeight="251675648" behindDoc="0" locked="0" layoutInCell="1" allowOverlap="1" wp14:anchorId="1BD96224" wp14:editId="7981DA1B">
-            <wp:simplePos x="0" y="0"/>
-            <wp:positionH relativeFrom="page">
-              <wp:align>right</wp:align>
-            </wp:positionH>
-            <wp:positionV relativeFrom="paragraph">
-              <wp:posOffset>1668624</wp:posOffset>
-            </wp:positionV>
-            <wp:extent cx="4477942" cy="2519395"/>
-            <wp:effectExtent l="0" t="0" r="0" b="0"/>
-            <wp:wrapSquare wrapText="bothSides"/>
-            <wp:docPr id="1" name="Afbeelding 1"/>
-            <wp:cNvGraphicFramePr>
-              <a:graphicFrameLocks xmlns:a="http://schemas.openxmlformats.org/drawingml/2006/main" noChangeAspect="1"/>
-            </wp:cNvGraphicFramePr>
-            <a:graphic xmlns:a="http://schemas.openxmlformats.org/drawingml/2006/main">
-              <a:graphicData uri="http://schemas.openxmlformats.org/drawingml/2006/picture">
-                <pic:pic xmlns:pic="http://schemas.openxmlformats.org/drawingml/2006/picture">
-                  <pic:nvPicPr>
-                    <pic:cNvPr id="0" name="Picture 1"/>
-                    <pic:cNvPicPr>
-                      <a:picLocks noChangeAspect="1" noChangeArrowheads="1"/>
-                    </pic:cNvPicPr>
-                  </pic:nvPicPr>
-                  <pic:blipFill>
-                    <a:blip r:embed="rId20" cstate="print">
-                      <a:extLst>
-                        <a:ext uri="{28A0092B-C50C-407E-A947-70E740481C1C}">
-                          <a14:useLocalDpi xmlns:a14="http://schemas.microsoft.com/office/drawing/2010/main" val="0"/>
-                        </a:ext>
-                      </a:extLst>
-                    </a:blip>
-                    <a:srcRect/>
-                    <a:stretch>
-                      <a:fillRect/>
-                    </a:stretch>
-                  </pic:blipFill>
-                  <pic:spPr bwMode="auto">
-                    <a:xfrm>
-                      <a:off x="0" y="0"/>
-                      <a:ext cx="4477942" cy="2519395"/>
-                    </a:xfrm>
-                    <a:prstGeom prst="rect">
-                      <a:avLst/>
-                    </a:prstGeom>
-                    <a:noFill/>
-                    <a:ln>
-                      <a:noFill/>
-                    </a:ln>
-                  </pic:spPr>
-                </pic:pic>
-              </a:graphicData>
-            </a:graphic>
-            <wp14:sizeRelH relativeFrom="margin">
-              <wp14:pctWidth>0</wp14:pctWidth>
-            </wp14:sizeRelH>
-            <wp14:sizeRelV relativeFrom="margin">
-              <wp14:pctHeight>0</wp14:pctHeight>
-            </wp14:sizeRelV>
-          </wp:anchor>
-        </w:drawing>
-      </w:r>
-      <w:r>
-        <w:t>After having done this, your design is finished. Of course there are more details to both design stages an those are described in the following pictures.</w:t>
-      </w:r>
-    </w:p>
-    <w:p/>
+    </w:p>
     <w:p>
       <w:pPr>
         <w:rPr>
@@ -11007,73 +11038,6 @@
           <w:lang w:val="en-US"/>
         </w:rPr>
       </w:pPr>
-      <w:r>
-        <w:rPr>
-          <w:noProof/>
-        </w:rPr>
-        <w:drawing>
-          <wp:anchor distT="0" distB="0" distL="114300" distR="114300" simplePos="0" relativeHeight="251676672" behindDoc="0" locked="0" layoutInCell="1" allowOverlap="1" wp14:anchorId="1C4C40BB" wp14:editId="723AF659">
-            <wp:simplePos x="0" y="0"/>
-            <wp:positionH relativeFrom="column">
-              <wp:posOffset>2120265</wp:posOffset>
-            </wp:positionH>
-            <wp:positionV relativeFrom="paragraph">
-              <wp:posOffset>2659380</wp:posOffset>
-            </wp:positionV>
-            <wp:extent cx="4533900" cy="2550795"/>
-            <wp:effectExtent l="0" t="0" r="0" b="1905"/>
-            <wp:wrapSquare wrapText="bothSides"/>
-            <wp:docPr id="13" name="Afbeelding 13"/>
-            <wp:cNvGraphicFramePr>
-              <a:graphicFrameLocks xmlns:a="http://schemas.openxmlformats.org/drawingml/2006/main" noChangeAspect="1"/>
-            </wp:cNvGraphicFramePr>
-            <a:graphic xmlns:a="http://schemas.openxmlformats.org/drawingml/2006/main">
-              <a:graphicData uri="http://schemas.openxmlformats.org/drawingml/2006/picture">
-                <pic:pic xmlns:pic="http://schemas.openxmlformats.org/drawingml/2006/picture">
-                  <pic:nvPicPr>
-                    <pic:cNvPr id="0" name="Picture 2"/>
-                    <pic:cNvPicPr>
-                      <a:picLocks noChangeAspect="1" noChangeArrowheads="1"/>
-                    </pic:cNvPicPr>
-                  </pic:nvPicPr>
-                  <pic:blipFill>
-                    <a:blip r:embed="rId21" cstate="print">
-                      <a:extLst>
-                        <a:ext uri="{28A0092B-C50C-407E-A947-70E740481C1C}">
-                          <a14:useLocalDpi xmlns:a14="http://schemas.microsoft.com/office/drawing/2010/main" val="0"/>
-                        </a:ext>
-                      </a:extLst>
-                    </a:blip>
-                    <a:srcRect/>
-                    <a:stretch>
-                      <a:fillRect/>
-                    </a:stretch>
-                  </pic:blipFill>
-                  <pic:spPr bwMode="auto">
-                    <a:xfrm>
-                      <a:off x="0" y="0"/>
-                      <a:ext cx="4533900" cy="2550795"/>
-                    </a:xfrm>
-                    <a:prstGeom prst="rect">
-                      <a:avLst/>
-                    </a:prstGeom>
-                    <a:noFill/>
-                    <a:ln>
-                      <a:noFill/>
-                    </a:ln>
-                  </pic:spPr>
-                </pic:pic>
-              </a:graphicData>
-            </a:graphic>
-            <wp14:sizeRelH relativeFrom="margin">
-              <wp14:pctWidth>0</wp14:pctWidth>
-            </wp14:sizeRelH>
-            <wp14:sizeRelV relativeFrom="margin">
-              <wp14:pctHeight>0</wp14:pctHeight>
-            </wp14:sizeRelV>
-          </wp:anchor>
-        </w:drawing>
-      </w:r>
       <w:r>
         <w:rPr>
           <w:lang w:val="en-US"/>
@@ -11110,16 +11074,16 @@
           <w:noProof/>
         </w:rPr>
         <w:drawing>
-          <wp:anchor distT="0" distB="0" distL="114300" distR="114300" simplePos="0" relativeHeight="251677696" behindDoc="0" locked="0" layoutInCell="1" allowOverlap="1" wp14:anchorId="233C3C59" wp14:editId="6C45E81A">
+          <wp:anchor distT="0" distB="0" distL="114300" distR="114300" simplePos="0" relativeHeight="251677696" behindDoc="0" locked="0" layoutInCell="1" allowOverlap="1" wp14:anchorId="233C3C59" wp14:editId="73E2F72C">
             <wp:simplePos x="0" y="0"/>
             <wp:positionH relativeFrom="column">
-              <wp:posOffset>2825115</wp:posOffset>
+              <wp:posOffset>2948305</wp:posOffset>
             </wp:positionH>
             <wp:positionV relativeFrom="paragraph">
-              <wp:posOffset>27940</wp:posOffset>
+              <wp:posOffset>29845</wp:posOffset>
             </wp:positionV>
-            <wp:extent cx="3423285" cy="2026920"/>
-            <wp:effectExtent l="0" t="0" r="5715" b="0"/>
+            <wp:extent cx="3301365" cy="1954530"/>
+            <wp:effectExtent l="0" t="0" r="0" b="7620"/>
             <wp:wrapSquare wrapText="bothSides"/>
             <wp:docPr id="14" name="Afbeelding 14"/>
             <wp:cNvGraphicFramePr>
@@ -11133,7 +11097,7 @@
                     <pic:cNvPicPr/>
                   </pic:nvPicPr>
                   <pic:blipFill>
-                    <a:blip r:embed="rId22" cstate="print">
+                    <a:blip r:embed="rId20" cstate="print">
                       <a:extLst>
                         <a:ext uri="{28A0092B-C50C-407E-A947-70E740481C1C}">
                           <a14:useLocalDpi xmlns:a14="http://schemas.microsoft.com/office/drawing/2010/main" val="0"/>
@@ -11147,7 +11111,7 @@
                   <pic:spPr>
                     <a:xfrm>
                       <a:off x="0" y="0"/>
-                      <a:ext cx="3423285" cy="2026920"/>
+                      <a:ext cx="3301365" cy="1954530"/>
                     </a:xfrm>
                     <a:prstGeom prst="rect">
                       <a:avLst/>
@@ -11171,7 +11135,13 @@
     </w:p>
     <w:p>
       <w:r>
-        <w:t xml:space="preserve">It is important to follow the pcb layout recommendations to avoid unsuspected </w:t>
+        <w:t xml:space="preserve">It is important to </w:t>
+      </w:r>
+      <w:r>
+        <w:t>take advice from</w:t>
+      </w:r>
+      <w:r>
+        <w:t xml:space="preserve"> the pcb layout recommendations to avoid unsuspected </w:t>
       </w:r>
       <w:r>
         <w:t>behaviour</w:t>
@@ -11202,7 +11172,7 @@
                     <pic:cNvPicPr/>
                   </pic:nvPicPr>
                   <pic:blipFill>
-                    <a:blip r:embed="rId23"/>
+                    <a:blip r:embed="rId21"/>
                     <a:stretch>
                       <a:fillRect/>
                     </a:stretch>
@@ -11257,7 +11227,7 @@
                     <pic:cNvPicPr/>
                   </pic:nvPicPr>
                   <pic:blipFill>
-                    <a:blip r:embed="rId24">
+                    <a:blip r:embed="rId22">
                       <a:extLst>
                         <a:ext uri="{28A0092B-C50C-407E-A947-70E740481C1C}">
                           <a14:useLocalDpi xmlns:a14="http://schemas.microsoft.com/office/drawing/2010/main" val="0"/>
@@ -14122,62 +14092,6 @@
       </w:r>
     </w:p>
     <w:p>
-      <w:r>
-        <w:t>Our expected shutter speed: 60</w:t>
-      </w:r>
-    </w:p>
-    <w:p>
-      <w:r>
-        <w:t xml:space="preserve">Minimal shutter speed: </w:t>
-      </w:r>
-      <w:r>
-        <w:t xml:space="preserve">300usecs </w:t>
-      </w:r>
-      <w:r>
-        <w:t xml:space="preserve"> (</w:t>
-      </w:r>
-      <w:hyperlink r:id="rId25" w:history="1">
-        <w:r>
-          <w:rPr>
-            <w:rStyle w:val="Hyperlink"/>
-          </w:rPr>
-          <w:t>https://forums.raspberrypi.com/viewtopic.php?t=323983</w:t>
-        </w:r>
-      </w:hyperlink>
-      <w:r>
-        <w:t>)</w:t>
-      </w:r>
-    </w:p>
-    <w:p>
-      <w:r>
-        <w:t xml:space="preserve">Python control camera: </w:t>
-      </w:r>
-      <w:hyperlink r:id="rId26" w:history="1">
-        <w:r>
-          <w:rPr>
-            <w:rStyle w:val="Hyperlink"/>
-          </w:rPr>
-          <w:t>https://raspberrypi.stackexchange.com/questions/99304/shutter-speed-and-exposure-time-of-picamera</w:t>
-        </w:r>
-      </w:hyperlink>
-    </w:p>
-    <w:p>
-      <w:r>
-        <w:t xml:space="preserve">About shutter speed and fps: </w:t>
-      </w:r>
-      <w:hyperlink r:id="rId27" w:anchor=":~:text=The%20180%2Ddegree%20Shutter%20Rule%20states%20that%20whatever%20the%20framerate,What%20is%20this%3F&amp;text=Therefore%20if%20you%27re%20shooting,speed%20should%20be%201%2F120th" w:history="1">
-        <w:r>
-          <w:rPr>
-            <w:rStyle w:val="Hyperlink"/>
-          </w:rPr>
-          <w:t>https://camerajabber.com/what-shutter-speed-for-filming-moving-subjects/#:~:text=The%20180%2Ddegree%20Shutter%20Rule%20states%20that%20whatever%20the%20framerate,What%20is%20this%3F&amp;text=Therefore%20if%20you%27re%20shooting,speed%20should%20be%201%2F120th</w:t>
-        </w:r>
-      </w:hyperlink>
-      <w:r>
-        <w:t>.</w:t>
-      </w:r>
-    </w:p>
-    <w:p>
       <w:pPr>
         <w:rPr>
           <w:lang w:val="en-US"/>
@@ -14244,7 +14158,7 @@
       <w:r>
         <w:t xml:space="preserve">Micro stepping </w:t>
       </w:r>
-      <w:hyperlink r:id="rId28" w:history="1">
+      <w:hyperlink r:id="rId23" w:history="1">
         <w:r>
           <w:rPr>
             <w:rStyle w:val="Hyperlink"/>
@@ -14280,7 +14194,7 @@
                     <pic:cNvPicPr/>
                   </pic:nvPicPr>
                   <pic:blipFill>
-                    <a:blip r:embed="rId29"/>
+                    <a:blip r:embed="rId24"/>
                     <a:stretch>
                       <a:fillRect/>
                     </a:stretch>
@@ -14480,7 +14394,7 @@
                     <pic:cNvPicPr/>
                   </pic:nvPicPr>
                   <pic:blipFill>
-                    <a:blip r:embed="rId30" cstate="print">
+                    <a:blip r:embed="rId25" cstate="print">
                       <a:extLst>
                         <a:ext uri="{28A0092B-C50C-407E-A947-70E740481C1C}">
                           <a14:useLocalDpi xmlns:a14="http://schemas.microsoft.com/office/drawing/2010/main" val="0"/>
@@ -14535,7 +14449,7 @@
                     <pic:cNvPicPr/>
                   </pic:nvPicPr>
                   <pic:blipFill>
-                    <a:blip r:embed="rId31"/>
+                    <a:blip r:embed="rId26"/>
                     <a:stretch>
                       <a:fillRect/>
                     </a:stretch>
@@ -15104,6 +15018,9 @@
       </w:r>
     </w:p>
     <w:p>
+      <w:pPr>
+        <w:ind w:left="708" w:hanging="708"/>
+      </w:pPr>
       <w:r>
         <w:rPr>
           <w:noProof/>
@@ -15133,7 +15050,7 @@
                     <pic:cNvPicPr/>
                   </pic:nvPicPr>
                   <pic:blipFill>
-                    <a:blip r:embed="rId32" cstate="print">
+                    <a:blip r:embed="rId27" cstate="print">
                       <a:extLst>
                         <a:ext uri="{28A0092B-C50C-407E-A947-70E740481C1C}">
                           <a14:useLocalDpi xmlns:a14="http://schemas.microsoft.com/office/drawing/2010/main" val="0"/>
@@ -15217,7 +15134,14 @@
           <w:b/>
           <w:bCs/>
         </w:rPr>
-        <w:t>on the picture</w:t>
+        <w:t>i</w:t>
+      </w:r>
+      <w:r>
+        <w:rPr>
+          <w:b/>
+          <w:bCs/>
+        </w:rPr>
+        <w:t>n the picture</w:t>
       </w:r>
       <w:r>
         <w:rPr>
@@ -15255,7 +15179,7 @@
                     <pic:cNvPicPr/>
                   </pic:nvPicPr>
                   <pic:blipFill>
-                    <a:blip r:embed="rId33"/>
+                    <a:blip r:embed="rId28"/>
                     <a:stretch>
                       <a:fillRect/>
                     </a:stretch>
@@ -15305,7 +15229,7 @@
                     <pic:cNvPicPr/>
                   </pic:nvPicPr>
                   <pic:blipFill>
-                    <a:blip r:embed="rId34" cstate="print">
+                    <a:blip r:embed="rId29" cstate="print">
                       <a:extLst>
                         <a:ext uri="{28A0092B-C50C-407E-A947-70E740481C1C}">
                           <a14:useLocalDpi xmlns:a14="http://schemas.microsoft.com/office/drawing/2010/main" val="0"/>
@@ -15365,7 +15289,7 @@
                     <pic:cNvPicPr/>
                   </pic:nvPicPr>
                   <pic:blipFill>
-                    <a:blip r:embed="rId35" cstate="print">
+                    <a:blip r:embed="rId30" cstate="print">
                       <a:extLst>
                         <a:ext uri="{28A0092B-C50C-407E-A947-70E740481C1C}">
                           <a14:useLocalDpi xmlns:a14="http://schemas.microsoft.com/office/drawing/2010/main" val="0"/>
@@ -15426,7 +15350,7 @@
                     <pic:cNvPicPr/>
                   </pic:nvPicPr>
                   <pic:blipFill>
-                    <a:blip r:embed="rId36" cstate="print">
+                    <a:blip r:embed="rId31" cstate="print">
                       <a:extLst>
                         <a:ext uri="{28A0092B-C50C-407E-A947-70E740481C1C}">
                           <a14:useLocalDpi xmlns:a14="http://schemas.microsoft.com/office/drawing/2010/main" val="0"/>
@@ -15499,7 +15423,14 @@
           <w:b/>
           <w:bCs/>
         </w:rPr>
-        <w:t>on the picture:</w:t>
+        <w:t>i</w:t>
+      </w:r>
+      <w:r>
+        <w:rPr>
+          <w:b/>
+          <w:bCs/>
+        </w:rPr>
+        <w:t>n the picture:</w:t>
       </w:r>
       <w:r>
         <w:t xml:space="preserve"> </w:t>
@@ -15534,7 +15465,7 @@
                     <pic:cNvPicPr/>
                   </pic:nvPicPr>
                   <pic:blipFill>
-                    <a:blip r:embed="rId37" cstate="print">
+                    <a:blip r:embed="rId32" cstate="print">
                       <a:extLst>
                         <a:ext uri="{28A0092B-C50C-407E-A947-70E740481C1C}">
                           <a14:useLocalDpi xmlns:a14="http://schemas.microsoft.com/office/drawing/2010/main" val="0"/>
@@ -15586,7 +15517,7 @@
                     <pic:cNvPicPr/>
                   </pic:nvPicPr>
                   <pic:blipFill>
-                    <a:blip r:embed="rId38"/>
+                    <a:blip r:embed="rId33"/>
                     <a:stretch>
                       <a:fillRect/>
                     </a:stretch>
@@ -15643,7 +15574,7 @@
                     <pic:cNvPicPr/>
                   </pic:nvPicPr>
                   <pic:blipFill>
-                    <a:blip r:embed="rId39" cstate="print">
+                    <a:blip r:embed="rId34" cstate="print">
                       <a:extLst>
                         <a:ext uri="{28A0092B-C50C-407E-A947-70E740481C1C}">
                           <a14:useLocalDpi xmlns:a14="http://schemas.microsoft.com/office/drawing/2010/main" val="0"/>
@@ -15698,13 +15629,7 @@
     </w:p>
     <w:p>
       <w:r>
-        <w:t xml:space="preserve">With the help of </w:t>
-      </w:r>
-      <w:r>
-        <w:t>Thomas Ijsseldijk</w:t>
-      </w:r>
-      <w:r>
-        <w:t xml:space="preserve"> we found the cause and the </w:t>
+        <w:t xml:space="preserve">With the help of Thomas Ijsseldijk we found the cause and the </w:t>
       </w:r>
       <w:r>
         <w:t>f</w:t>
@@ -15769,7 +15694,7 @@
                     <pic:cNvPicPr/>
                   </pic:nvPicPr>
                   <pic:blipFill>
-                    <a:blip r:embed="rId40"/>
+                    <a:blip r:embed="rId35"/>
                     <a:stretch>
                       <a:fillRect/>
                     </a:stretch>
@@ -15900,7 +15825,13 @@
         <w:t>Fan</w:t>
       </w:r>
       <w:r>
-        <w:t xml:space="preserve"> (for peltier)</w:t>
+        <w:t xml:space="preserve"> (for </w:t>
+      </w:r>
+      <w:r>
+        <w:t>Peltier</w:t>
+      </w:r>
+      <w:r>
+        <w:t>)</w:t>
       </w:r>
     </w:p>
     <w:p>
@@ -15953,7 +15884,7 @@
                     <pic:cNvPicPr/>
                   </pic:nvPicPr>
                   <pic:blipFill rotWithShape="1">
-                    <a:blip r:embed="rId41">
+                    <a:blip r:embed="rId36">
                       <a:extLst>
                         <a:ext uri="{28A0092B-C50C-407E-A947-70E740481C1C}">
                           <a14:useLocalDpi xmlns:a14="http://schemas.microsoft.com/office/drawing/2010/main" val="0"/>
@@ -16245,10 +16176,10 @@
             <o:lock v:ext="edit" aspectratio="t"/>
           </v:shapetype>
           <v:shape id="_x0000_s1026" type="#_x0000_t75" style="position:absolute;margin-left:.4pt;margin-top:10.7pt;width:453.05pt;height:174.7pt;z-index:251667456;mso-position-horizontal-relative:text;mso-position-vertical-relative:text">
-            <v:imagedata r:id="rId42" o:title=""/>
+            <v:imagedata r:id="rId37" o:title=""/>
             <w10:wrap type="square" side="right"/>
           </v:shape>
-          <o:OLEObject Type="Embed" ProgID="Excel.Sheet.12" ShapeID="_x0000_s1026" DrawAspect="Content" ObjectID="_1733220335" r:id="rId43"/>
+          <o:OLEObject Type="Embed" ProgID="Excel.Sheet.12" ShapeID="_x0000_s1026" DrawAspect="Content" ObjectID="_1733226111" r:id="rId38"/>
         </w:object>
       </w:r>
     </w:p>
@@ -16291,7 +16222,7 @@
                     <pic:cNvPicPr/>
                   </pic:nvPicPr>
                   <pic:blipFill>
-                    <a:blip r:embed="rId44" cstate="print">
+                    <a:blip r:embed="rId39" cstate="print">
                       <a:extLst>
                         <a:ext uri="{28A0092B-C50C-407E-A947-70E740481C1C}">
                           <a14:useLocalDpi xmlns:a14="http://schemas.microsoft.com/office/drawing/2010/main" val="0"/>
@@ -16523,7 +16454,7 @@
                     </pic:cNvPicPr>
                   </pic:nvPicPr>
                   <pic:blipFill>
-                    <a:blip r:embed="rId45" cstate="print">
+                    <a:blip r:embed="rId40" cstate="print">
                       <a:extLst>
                         <a:ext uri="{28A0092B-C50C-407E-A947-70E740481C1C}">
                           <a14:useLocalDpi xmlns:a14="http://schemas.microsoft.com/office/drawing/2010/main" val="0"/>
@@ -16657,10 +16588,24 @@
     </w:p>
     <w:p>
       <w:pPr>
+        <w:rPr>
+          <w:rFonts w:asciiTheme="majorHAnsi" w:eastAsiaTheme="majorEastAsia" w:hAnsiTheme="majorHAnsi" w:cstheme="majorBidi"/>
+          <w:color w:val="1F3763" w:themeColor="accent1" w:themeShade="7F"/>
+          <w:sz w:val="24"/>
+          <w:szCs w:val="24"/>
+        </w:rPr>
+      </w:pPr>
+      <w:bookmarkStart w:id="35" w:name="_Toc122604390"/>
+      <w:r>
+        <w:br w:type="page"/>
+      </w:r>
+    </w:p>
+    <w:p>
+      <w:pPr>
         <w:pStyle w:val="Kop3"/>
       </w:pPr>
-      <w:bookmarkStart w:id="35" w:name="_Toc122604390"/>
-      <w:r>
+      <w:r>
+        <w:lastRenderedPageBreak/>
         <w:t>Trace</w:t>
       </w:r>
       <w:r>
@@ -16670,13 +16615,6 @@
         <w:t>width</w:t>
       </w:r>
       <w:bookmarkEnd w:id="35"/>
-    </w:p>
-    <w:p>
-      <w:pPr>
-        <w:rPr>
-          <w:noProof/>
-        </w:rPr>
-      </w:pPr>
     </w:p>
     <w:p>
       <w:r>
@@ -16707,7 +16645,7 @@
                     <pic:cNvPicPr/>
                   </pic:nvPicPr>
                   <pic:blipFill rotWithShape="1">
-                    <a:blip r:embed="rId46" cstate="print">
+                    <a:blip r:embed="rId41" cstate="print">
                       <a:extLst>
                         <a:ext uri="{28A0092B-C50C-407E-A947-70E740481C1C}">
                           <a14:useLocalDpi xmlns:a14="http://schemas.microsoft.com/office/drawing/2010/main" val="0"/>
@@ -16808,12 +16746,6 @@
     </w:p>
     <w:p>
       <w:r>
-        <w:br w:type="page"/>
-      </w:r>
-    </w:p>
-    <w:p>
-      <w:r>
-        <w:lastRenderedPageBreak/>
         <w:t>I included rounded tracks in the PCB design for two reasons:</w:t>
       </w:r>
     </w:p>
@@ -17042,7 +16974,7 @@
                     <pic:cNvPicPr/>
                   </pic:nvPicPr>
                   <pic:blipFill>
-                    <a:blip r:embed="rId47" cstate="print">
+                    <a:blip r:embed="rId42" cstate="print">
                       <a:extLst>
                         <a:ext uri="{28A0092B-C50C-407E-A947-70E740481C1C}">
                           <a14:useLocalDpi xmlns:a14="http://schemas.microsoft.com/office/drawing/2010/main" val="0"/>
@@ -17186,7 +17118,7 @@
                     <pic:cNvPicPr/>
                   </pic:nvPicPr>
                   <pic:blipFill>
-                    <a:blip r:embed="rId48">
+                    <a:blip r:embed="rId43">
                       <a:extLst>
                         <a:ext uri="{28A0092B-C50C-407E-A947-70E740481C1C}">
                           <a14:useLocalDpi xmlns:a14="http://schemas.microsoft.com/office/drawing/2010/main" val="0"/>
@@ -17292,7 +17224,7 @@
                     <pic:cNvPicPr/>
                   </pic:nvPicPr>
                   <pic:blipFill>
-                    <a:blip r:embed="rId49" cstate="print">
+                    <a:blip r:embed="rId44" cstate="print">
                       <a:extLst>
                         <a:ext uri="{28A0092B-C50C-407E-A947-70E740481C1C}">
                           <a14:useLocalDpi xmlns:a14="http://schemas.microsoft.com/office/drawing/2010/main" val="0"/>
@@ -17829,7 +17761,7 @@
         </w:rPr>
         <w:t xml:space="preserve">We use the following library to control the drivers via UART: </w:t>
       </w:r>
-      <w:hyperlink r:id="rId50" w:history="1">
+      <w:hyperlink r:id="rId45" w:history="1">
         <w:r>
           <w:rPr>
             <w:rStyle w:val="Hyperlink"/>
@@ -17903,97 +17835,81 @@
     </w:p>
     <w:p>
       <w:pPr>
+        <w:rPr>
+          <w:lang w:val="en-US"/>
+        </w:rPr>
+      </w:pPr>
+      <w:r>
+        <w:rPr>
+          <w:lang w:val="en-US"/>
+        </w:rPr>
+        <w:t xml:space="preserve">The Peltier driver is controlled using </w:t>
+      </w:r>
+      <w:r>
+        <w:rPr>
+          <w:lang w:val="en-US"/>
+        </w:rPr>
+        <w:t>two</w:t>
+      </w:r>
+      <w:r>
+        <w:rPr>
+          <w:lang w:val="en-US"/>
+        </w:rPr>
+        <w:t xml:space="preserve"> </w:t>
+      </w:r>
+      <w:r>
+        <w:rPr>
+          <w:lang w:val="en-US"/>
+        </w:rPr>
+        <w:t>software</w:t>
+      </w:r>
+      <w:r>
+        <w:rPr>
+          <w:lang w:val="en-US"/>
+        </w:rPr>
+        <w:t xml:space="preserve"> PWM signals.</w:t>
+      </w:r>
+      <w:r>
+        <w:rPr>
+          <w:lang w:val="en-US"/>
+        </w:rPr>
+        <w:t xml:space="preserve"> Sending to IN1 and IN</w:t>
+      </w:r>
+      <w:r>
+        <w:rPr>
+          <w:lang w:val="en-US"/>
+        </w:rPr>
+        <w:t>2 will control the output of the driver.</w:t>
+      </w:r>
+      <w:r>
+        <w:rPr>
+          <w:lang w:val="en-US"/>
+        </w:rPr>
+        <w:t xml:space="preserve"> </w:t>
+      </w:r>
+    </w:p>
+    <w:p>
+      <w:pPr>
+        <w:rPr>
+          <w:lang w:val="en-US"/>
+        </w:rPr>
+      </w:pPr>
+    </w:p>
+    <w:p>
+      <w:pPr>
         <w:pStyle w:val="Kop3"/>
         <w:rPr>
           <w:lang w:val="en-US"/>
         </w:rPr>
       </w:pPr>
-      <w:bookmarkStart w:id="48" w:name="_Toc122604403"/>
+      <w:bookmarkStart w:id="48" w:name="_Toc122604404"/>
       <w:r>
         <w:rPr>
           <w:lang w:val="en-US"/>
         </w:rPr>
-        <w:t>Peltier driver</w:t>
+        <w:t>Pigpio</w:t>
       </w:r>
       <w:bookmarkEnd w:id="48"/>
-    </w:p>
-    <w:p>
-      <w:pPr>
-        <w:rPr>
-          <w:lang w:val="en-US"/>
-        </w:rPr>
-      </w:pPr>
-      <w:r>
-        <w:rPr>
-          <w:lang w:val="en-US"/>
-        </w:rPr>
-        <w:t xml:space="preserve">The Peltier driver is controlled using </w:t>
-      </w:r>
-      <w:r>
-        <w:rPr>
-          <w:lang w:val="en-US"/>
-        </w:rPr>
-        <w:t>two</w:t>
-      </w:r>
-      <w:r>
-        <w:rPr>
-          <w:lang w:val="en-US"/>
-        </w:rPr>
-        <w:t xml:space="preserve"> </w:t>
-      </w:r>
-      <w:r>
-        <w:rPr>
-          <w:lang w:val="en-US"/>
-        </w:rPr>
-        <w:t>software</w:t>
-      </w:r>
-      <w:r>
-        <w:rPr>
-          <w:lang w:val="en-US"/>
-        </w:rPr>
-        <w:t xml:space="preserve"> PWM signals.</w:t>
-      </w:r>
-      <w:r>
-        <w:rPr>
-          <w:lang w:val="en-US"/>
-        </w:rPr>
-        <w:t xml:space="preserve"> Sending to IN1 and IN</w:t>
-      </w:r>
-      <w:r>
-        <w:rPr>
-          <w:lang w:val="en-US"/>
-        </w:rPr>
-        <w:t>2 will control the output of the driver.</w:t>
-      </w:r>
-      <w:r>
-        <w:rPr>
-          <w:lang w:val="en-US"/>
-        </w:rPr>
-        <w:t xml:space="preserve"> </w:t>
-      </w:r>
-    </w:p>
-    <w:p>
-      <w:pPr>
-        <w:rPr>
-          <w:lang w:val="en-US"/>
-        </w:rPr>
-      </w:pPr>
-    </w:p>
-    <w:p>
-      <w:pPr>
-        <w:pStyle w:val="Kop3"/>
-        <w:rPr>
-          <w:lang w:val="en-US"/>
-        </w:rPr>
-      </w:pPr>
-      <w:bookmarkStart w:id="49" w:name="_Toc122604404"/>
-      <w:r>
-        <w:rPr>
-          <w:lang w:val="en-US"/>
-        </w:rPr>
-        <w:t>Pigpio</w:t>
-      </w:r>
-      <w:bookmarkEnd w:id="49"/>
     </w:p>
     <w:p>
       <w:pPr>
@@ -18147,7 +18063,7 @@
           <w:lang w:val="en-US"/>
         </w:rPr>
       </w:pPr>
-      <w:bookmarkStart w:id="50" w:name="_Toc122604405"/>
+      <w:bookmarkStart w:id="49" w:name="_Toc122604405"/>
       <w:r>
         <w:rPr>
           <w:lang w:val="en-US"/>
@@ -18184,7 +18100,7 @@
         </w:rPr>
         <w:t>)</w:t>
       </w:r>
-      <w:bookmarkEnd w:id="50"/>
+      <w:bookmarkEnd w:id="49"/>
     </w:p>
     <w:p>
       <w:r>
@@ -18237,7 +18153,7 @@
           <w:lang w:val="en-US"/>
         </w:rPr>
       </w:pPr>
-      <w:bookmarkStart w:id="51" w:name="_Toc122604406"/>
+      <w:bookmarkStart w:id="50" w:name="_Toc122604406"/>
       <w:r>
         <w:rPr>
           <w:lang w:val="en-US"/>
@@ -18245,7 +18161,7 @@
         <w:lastRenderedPageBreak/>
         <w:t>GUI</w:t>
       </w:r>
-      <w:bookmarkEnd w:id="51"/>
+      <w:bookmarkEnd w:id="50"/>
     </w:p>
     <w:p>
       <w:pPr>
@@ -18276,7 +18192,7 @@
                     </pic:cNvPicPr>
                   </pic:nvPicPr>
                   <pic:blipFill>
-                    <a:blip r:embed="rId51">
+                    <a:blip r:embed="rId46">
                       <a:extLst>
                         <a:ext uri="{28A0092B-C50C-407E-A947-70E740481C1C}">
                           <a14:useLocalDpi xmlns:a14="http://schemas.microsoft.com/office/drawing/2010/main" val="0"/>
@@ -18337,7 +18253,7 @@
                     </pic:cNvPicPr>
                   </pic:nvPicPr>
                   <pic:blipFill>
-                    <a:blip r:embed="rId52" cstate="print">
+                    <a:blip r:embed="rId47" cstate="print">
                       <a:extLst>
                         <a:ext uri="{28A0092B-C50C-407E-A947-70E740481C1C}">
                           <a14:useLocalDpi xmlns:a14="http://schemas.microsoft.com/office/drawing/2010/main" val="0"/>
@@ -18372,10 +18288,10 @@
     <w:p>
       <w:pPr>
         <w:rPr>
-          <w:lang w:val="en-US"/>
-        </w:rPr>
-      </w:pPr>
-      <w:bookmarkStart w:id="52" w:name="_Toc122604407"/>
+          <w:rStyle w:val="Kop1Char"/>
+        </w:rPr>
+      </w:pPr>
+      <w:bookmarkStart w:id="51" w:name="_Toc122604407"/>
       <w:r>
         <w:rPr>
           <w:rStyle w:val="Kop1Char"/>
@@ -18383,7 +18299,7 @@
         <w:lastRenderedPageBreak/>
         <w:t>State diagram</w:t>
       </w:r>
-      <w:bookmarkEnd w:id="52"/>
+      <w:bookmarkEnd w:id="51"/>
       <w:r>
         <w:rPr>
           <w:noProof/>
@@ -18407,7 +18323,7 @@
                     </pic:cNvPicPr>
                   </pic:nvPicPr>
                   <pic:blipFill>
-                    <a:blip r:embed="rId53">
+                    <a:blip r:embed="rId48">
                       <a:extLst>
                         <a:ext uri="{28A0092B-C50C-407E-A947-70E740481C1C}">
                           <a14:useLocalDpi xmlns:a14="http://schemas.microsoft.com/office/drawing/2010/main" val="0"/>
@@ -18438,6 +18354,40 @@
           </wp:inline>
         </w:drawing>
       </w:r>
+    </w:p>
+    <w:p>
+      <w:pPr>
+        <w:rPr>
+          <w:rStyle w:val="Kop1Char"/>
+        </w:rPr>
+      </w:pPr>
+      <w:r>
+        <w:rPr>
+          <w:rStyle w:val="Kop1Char"/>
+        </w:rPr>
+        <w:br w:type="page"/>
+      </w:r>
+    </w:p>
+    <w:p>
+      <w:pPr>
+        <w:rPr>
+          <w:rStyle w:val="Kop1Char"/>
+        </w:rPr>
+      </w:pPr>
+      <w:r>
+        <w:rPr>
+          <w:rStyle w:val="Kop1Char"/>
+        </w:rPr>
+        <w:lastRenderedPageBreak/>
+        <w:t>Test Reports</w:t>
+      </w:r>
+    </w:p>
+    <w:p>
+      <w:pPr>
+        <w:rPr>
+          <w:lang w:val="en-US"/>
+        </w:rPr>
+      </w:pPr>
     </w:p>
     <w:sectPr>
       <w:pgSz w:w="11906" w:h="16838"/>
@@ -21131,6 +21081,7 @@
   <w:style w:type="character" w:default="1" w:styleId="Standaardalinea-lettertype">
     <w:name w:val="Default Paragraph Font"/>
     <w:uiPriority w:val="1"/>
+    <w:semiHidden/>
     <w:unhideWhenUsed/>
   </w:style>
   <w:style w:type="table" w:default="1" w:styleId="Standaardtabel">

</xml_diff>

<commit_message>
cleanup and added note for uart tests
</commit_message>
<xml_diff>
--- a/Documentation/Main report Internship Casper Tak.docx
+++ b/Documentation/Main report Internship Casper Tak.docx
@@ -366,7 +366,7 @@
           <w:bCs/>
           <w:sz w:val="24"/>
           <w:szCs w:val="24"/>
-          <w:lang w:val="nl-NL"/>
+          <w:lang w:val="en-US"/>
         </w:rPr>
       </w:pPr>
       <w:r>
@@ -375,7 +375,7 @@
           <w:bCs/>
           <w:sz w:val="24"/>
           <w:szCs w:val="24"/>
-          <w:lang w:val="nl-NL"/>
+          <w:lang w:val="en-US"/>
         </w:rPr>
         <w:t xml:space="preserve">Coach: </w:t>
       </w:r>
@@ -383,7 +383,7 @@
         <w:rPr>
           <w:sz w:val="24"/>
           <w:szCs w:val="24"/>
-          <w:lang w:val="nl-NL"/>
+          <w:lang w:val="en-US"/>
         </w:rPr>
         <w:t>Jeroen Veen</w:t>
       </w:r>
@@ -513,7 +513,7 @@
           <w:bottom w:val="dotted" w:sz="24" w:space="1" w:color="auto"/>
         </w:pBdr>
       </w:pPr>
-      <w:bookmarkStart w:id="0" w:name="_Toc124162895"/>
+      <w:bookmarkStart w:id="0" w:name="_Toc124164704"/>
       <w:r>
         <w:lastRenderedPageBreak/>
         <w:t>Preface</w:t>
@@ -591,8 +591,13 @@
           <w:pPr>
             <w:pStyle w:val="Kopvaninhoudsopgave"/>
           </w:pPr>
+          <w:proofErr w:type="spellStart"/>
           <w:r>
-            <w:t>Inhoud</w:t>
+            <w:t>Table</w:t>
+          </w:r>
+          <w:proofErr w:type="spellEnd"/>
+          <w:r>
+            <w:t xml:space="preserve"> of contents</w:t>
           </w:r>
         </w:p>
         <w:p>
@@ -616,7 +621,7 @@
           <w:r>
             <w:fldChar w:fldCharType="separate"/>
           </w:r>
-          <w:hyperlink w:anchor="_Toc124162895" w:history="1">
+          <w:hyperlink w:anchor="_Toc124164704" w:history="1">
             <w:r>
               <w:rPr>
                 <w:rStyle w:val="Hyperlink"/>
@@ -643,7 +648,7 @@
                 <w:noProof/>
                 <w:webHidden/>
               </w:rPr>
-              <w:instrText xml:space="preserve"> PAGEREF _Toc124162895 \h </w:instrText>
+              <w:instrText xml:space="preserve"> PAGEREF _Toc124164704 \h </w:instrText>
             </w:r>
             <w:r>
               <w:rPr>
@@ -686,7 +691,7 @@
               <w:lang w:val="nl-NL" w:eastAsia="nl-NL"/>
             </w:rPr>
           </w:pPr>
-          <w:hyperlink w:anchor="_Toc124162896" w:history="1">
+          <w:hyperlink w:anchor="_Toc124164705" w:history="1">
             <w:r>
               <w:rPr>
                 <w:rStyle w:val="Hyperlink"/>
@@ -714,7 +719,7 @@
                 <w:noProof/>
                 <w:webHidden/>
               </w:rPr>
-              <w:instrText xml:space="preserve"> PAGEREF _Toc124162896 \h </w:instrText>
+              <w:instrText xml:space="preserve"> PAGEREF _Toc124164705 \h </w:instrText>
             </w:r>
             <w:r>
               <w:rPr>
@@ -757,7 +762,7 @@
               <w:lang w:val="nl-NL" w:eastAsia="nl-NL"/>
             </w:rPr>
           </w:pPr>
-          <w:hyperlink w:anchor="_Toc124162897" w:history="1">
+          <w:hyperlink w:anchor="_Toc124164706" w:history="1">
             <w:r>
               <w:rPr>
                 <w:rStyle w:val="Hyperlink"/>
@@ -784,7 +789,7 @@
                 <w:noProof/>
                 <w:webHidden/>
               </w:rPr>
-              <w:instrText xml:space="preserve"> PAGEREF _Toc124162897 \h </w:instrText>
+              <w:instrText xml:space="preserve"> PAGEREF _Toc124164706 \h </w:instrText>
             </w:r>
             <w:r>
               <w:rPr>
@@ -827,7 +832,7 @@
               <w:lang w:val="nl-NL" w:eastAsia="nl-NL"/>
             </w:rPr>
           </w:pPr>
-          <w:hyperlink w:anchor="_Toc124162898" w:history="1">
+          <w:hyperlink w:anchor="_Toc124164707" w:history="1">
             <w:r>
               <w:rPr>
                 <w:rStyle w:val="Hyperlink"/>
@@ -854,7 +859,7 @@
                 <w:noProof/>
                 <w:webHidden/>
               </w:rPr>
-              <w:instrText xml:space="preserve"> PAGEREF _Toc124162898 \h </w:instrText>
+              <w:instrText xml:space="preserve"> PAGEREF _Toc124164707 \h </w:instrText>
             </w:r>
             <w:r>
               <w:rPr>
@@ -897,7 +902,7 @@
               <w:lang w:val="nl-NL" w:eastAsia="nl-NL"/>
             </w:rPr>
           </w:pPr>
-          <w:hyperlink w:anchor="_Toc124162899" w:history="1">
+          <w:hyperlink w:anchor="_Toc124164708" w:history="1">
             <w:r>
               <w:rPr>
                 <w:rStyle w:val="Hyperlink"/>
@@ -924,7 +929,7 @@
                 <w:noProof/>
                 <w:webHidden/>
               </w:rPr>
-              <w:instrText xml:space="preserve"> PAGEREF _Toc124162899 \h </w:instrText>
+              <w:instrText xml:space="preserve"> PAGEREF _Toc124164708 \h </w:instrText>
             </w:r>
             <w:r>
               <w:rPr>
@@ -967,7 +972,7 @@
               <w:lang w:val="nl-NL" w:eastAsia="nl-NL"/>
             </w:rPr>
           </w:pPr>
-          <w:hyperlink w:anchor="_Toc124162900" w:history="1">
+          <w:hyperlink w:anchor="_Toc124164709" w:history="1">
             <w:r>
               <w:rPr>
                 <w:rStyle w:val="Hyperlink"/>
@@ -994,7 +999,7 @@
                 <w:noProof/>
                 <w:webHidden/>
               </w:rPr>
-              <w:instrText xml:space="preserve"> PAGEREF _Toc124162900 \h </w:instrText>
+              <w:instrText xml:space="preserve"> PAGEREF _Toc124164709 \h </w:instrText>
             </w:r>
             <w:r>
               <w:rPr>
@@ -1037,7 +1042,7 @@
               <w:lang w:val="nl-NL" w:eastAsia="nl-NL"/>
             </w:rPr>
           </w:pPr>
-          <w:hyperlink w:anchor="_Toc124162901" w:history="1">
+          <w:hyperlink w:anchor="_Toc124164710" w:history="1">
             <w:r>
               <w:rPr>
                 <w:rStyle w:val="Hyperlink"/>
@@ -1064,7 +1069,7 @@
                 <w:noProof/>
                 <w:webHidden/>
               </w:rPr>
-              <w:instrText xml:space="preserve"> PAGEREF _Toc124162901 \h </w:instrText>
+              <w:instrText xml:space="preserve"> PAGEREF _Toc124164710 \h </w:instrText>
             </w:r>
             <w:r>
               <w:rPr>
@@ -1107,7 +1112,7 @@
               <w:lang w:val="nl-NL" w:eastAsia="nl-NL"/>
             </w:rPr>
           </w:pPr>
-          <w:hyperlink w:anchor="_Toc124162902" w:history="1">
+          <w:hyperlink w:anchor="_Toc124164711" w:history="1">
             <w:r>
               <w:rPr>
                 <w:rStyle w:val="Hyperlink"/>
@@ -1135,7 +1140,7 @@
                 <w:noProof/>
                 <w:webHidden/>
               </w:rPr>
-              <w:instrText xml:space="preserve"> PAGEREF _Toc124162902 \h </w:instrText>
+              <w:instrText xml:space="preserve"> PAGEREF _Toc124164711 \h </w:instrText>
             </w:r>
             <w:r>
               <w:rPr>
@@ -1178,7 +1183,7 @@
               <w:lang w:val="nl-NL" w:eastAsia="nl-NL"/>
             </w:rPr>
           </w:pPr>
-          <w:hyperlink w:anchor="_Toc124162903" w:history="1">
+          <w:hyperlink w:anchor="_Toc124164712" w:history="1">
             <w:r>
               <w:rPr>
                 <w:rStyle w:val="Hyperlink"/>
@@ -1205,7 +1210,7 @@
                 <w:noProof/>
                 <w:webHidden/>
               </w:rPr>
-              <w:instrText xml:space="preserve"> PAGEREF _Toc124162903 \h </w:instrText>
+              <w:instrText xml:space="preserve"> PAGEREF _Toc124164712 \h </w:instrText>
             </w:r>
             <w:r>
               <w:rPr>
@@ -1248,7 +1253,7 @@
               <w:lang w:val="nl-NL" w:eastAsia="nl-NL"/>
             </w:rPr>
           </w:pPr>
-          <w:hyperlink w:anchor="_Toc124162904" w:history="1">
+          <w:hyperlink w:anchor="_Toc124164713" w:history="1">
             <w:r>
               <w:rPr>
                 <w:rStyle w:val="Hyperlink"/>
@@ -1275,7 +1280,7 @@
                 <w:noProof/>
                 <w:webHidden/>
               </w:rPr>
-              <w:instrText xml:space="preserve"> PAGEREF _Toc124162904 \h </w:instrText>
+              <w:instrText xml:space="preserve"> PAGEREF _Toc124164713 \h </w:instrText>
             </w:r>
             <w:r>
               <w:rPr>
@@ -1318,7 +1323,7 @@
               <w:lang w:val="nl-NL" w:eastAsia="nl-NL"/>
             </w:rPr>
           </w:pPr>
-          <w:hyperlink w:anchor="_Toc124162905" w:history="1">
+          <w:hyperlink w:anchor="_Toc124164714" w:history="1">
             <w:r>
               <w:rPr>
                 <w:rStyle w:val="Hyperlink"/>
@@ -1345,7 +1350,7 @@
                 <w:noProof/>
                 <w:webHidden/>
               </w:rPr>
-              <w:instrText xml:space="preserve"> PAGEREF _Toc124162905 \h </w:instrText>
+              <w:instrText xml:space="preserve"> PAGEREF _Toc124164714 \h </w:instrText>
             </w:r>
             <w:r>
               <w:rPr>
@@ -1388,7 +1393,7 @@
               <w:lang w:val="nl-NL" w:eastAsia="nl-NL"/>
             </w:rPr>
           </w:pPr>
-          <w:hyperlink w:anchor="_Toc124162906" w:history="1">
+          <w:hyperlink w:anchor="_Toc124164715" w:history="1">
             <w:r>
               <w:rPr>
                 <w:rStyle w:val="Hyperlink"/>
@@ -1416,7 +1421,7 @@
                 <w:noProof/>
                 <w:webHidden/>
               </w:rPr>
-              <w:instrText xml:space="preserve"> PAGEREF _Toc124162906 \h </w:instrText>
+              <w:instrText xml:space="preserve"> PAGEREF _Toc124164715 \h </w:instrText>
             </w:r>
             <w:r>
               <w:rPr>
@@ -1459,7 +1464,7 @@
               <w:lang w:val="nl-NL" w:eastAsia="nl-NL"/>
             </w:rPr>
           </w:pPr>
-          <w:hyperlink w:anchor="_Toc124162907" w:history="1">
+          <w:hyperlink w:anchor="_Toc124164716" w:history="1">
             <w:r>
               <w:rPr>
                 <w:rStyle w:val="Hyperlink"/>
@@ -1486,7 +1491,7 @@
                 <w:noProof/>
                 <w:webHidden/>
               </w:rPr>
-              <w:instrText xml:space="preserve"> PAGEREF _Toc124162907 \h </w:instrText>
+              <w:instrText xml:space="preserve"> PAGEREF _Toc124164716 \h </w:instrText>
             </w:r>
             <w:r>
               <w:rPr>
@@ -1529,7 +1534,7 @@
               <w:lang w:val="nl-NL" w:eastAsia="nl-NL"/>
             </w:rPr>
           </w:pPr>
-          <w:hyperlink w:anchor="_Toc124162908" w:history="1">
+          <w:hyperlink w:anchor="_Toc124164717" w:history="1">
             <w:r>
               <w:rPr>
                 <w:rStyle w:val="Hyperlink"/>
@@ -1556,7 +1561,7 @@
                 <w:noProof/>
                 <w:webHidden/>
               </w:rPr>
-              <w:instrText xml:space="preserve"> PAGEREF _Toc124162908 \h </w:instrText>
+              <w:instrText xml:space="preserve"> PAGEREF _Toc124164717 \h </w:instrText>
             </w:r>
             <w:r>
               <w:rPr>
@@ -1599,7 +1604,7 @@
               <w:lang w:val="nl-NL" w:eastAsia="nl-NL"/>
             </w:rPr>
           </w:pPr>
-          <w:hyperlink w:anchor="_Toc124162909" w:history="1">
+          <w:hyperlink w:anchor="_Toc124164718" w:history="1">
             <w:r>
               <w:rPr>
                 <w:rStyle w:val="Hyperlink"/>
@@ -1626,7 +1631,7 @@
                 <w:noProof/>
                 <w:webHidden/>
               </w:rPr>
-              <w:instrText xml:space="preserve"> PAGEREF _Toc124162909 \h </w:instrText>
+              <w:instrText xml:space="preserve"> PAGEREF _Toc124164718 \h </w:instrText>
             </w:r>
             <w:r>
               <w:rPr>
@@ -1669,7 +1674,7 @@
               <w:lang w:val="nl-NL" w:eastAsia="nl-NL"/>
             </w:rPr>
           </w:pPr>
-          <w:hyperlink w:anchor="_Toc124162910" w:history="1">
+          <w:hyperlink w:anchor="_Toc124164719" w:history="1">
             <w:r>
               <w:rPr>
                 <w:rStyle w:val="Hyperlink"/>
@@ -1696,7 +1701,7 @@
                 <w:noProof/>
                 <w:webHidden/>
               </w:rPr>
-              <w:instrText xml:space="preserve"> PAGEREF _Toc124162910 \h </w:instrText>
+              <w:instrText xml:space="preserve"> PAGEREF _Toc124164719 \h </w:instrText>
             </w:r>
             <w:r>
               <w:rPr>
@@ -1739,7 +1744,7 @@
               <w:lang w:val="nl-NL" w:eastAsia="nl-NL"/>
             </w:rPr>
           </w:pPr>
-          <w:hyperlink w:anchor="_Toc124162911" w:history="1">
+          <w:hyperlink w:anchor="_Toc124164720" w:history="1">
             <w:r>
               <w:rPr>
                 <w:rStyle w:val="Hyperlink"/>
@@ -1766,7 +1771,7 @@
                 <w:noProof/>
                 <w:webHidden/>
               </w:rPr>
-              <w:instrText xml:space="preserve"> PAGEREF _Toc124162911 \h </w:instrText>
+              <w:instrText xml:space="preserve"> PAGEREF _Toc124164720 \h </w:instrText>
             </w:r>
             <w:r>
               <w:rPr>
@@ -1809,7 +1814,7 @@
               <w:lang w:val="nl-NL" w:eastAsia="nl-NL"/>
             </w:rPr>
           </w:pPr>
-          <w:hyperlink w:anchor="_Toc124162912" w:history="1">
+          <w:hyperlink w:anchor="_Toc124164721" w:history="1">
             <w:r>
               <w:rPr>
                 <w:rStyle w:val="Hyperlink"/>
@@ -1836,7 +1841,7 @@
                 <w:noProof/>
                 <w:webHidden/>
               </w:rPr>
-              <w:instrText xml:space="preserve"> PAGEREF _Toc124162912 \h </w:instrText>
+              <w:instrText xml:space="preserve"> PAGEREF _Toc124164721 \h </w:instrText>
             </w:r>
             <w:r>
               <w:rPr>
@@ -1879,7 +1884,7 @@
               <w:lang w:val="nl-NL" w:eastAsia="nl-NL"/>
             </w:rPr>
           </w:pPr>
-          <w:hyperlink w:anchor="_Toc124162913" w:history="1">
+          <w:hyperlink w:anchor="_Toc124164722" w:history="1">
             <w:r>
               <w:rPr>
                 <w:rStyle w:val="Hyperlink"/>
@@ -1906,7 +1911,7 @@
                 <w:noProof/>
                 <w:webHidden/>
               </w:rPr>
-              <w:instrText xml:space="preserve"> PAGEREF _Toc124162913 \h </w:instrText>
+              <w:instrText xml:space="preserve"> PAGEREF _Toc124164722 \h </w:instrText>
             </w:r>
             <w:r>
               <w:rPr>
@@ -1949,7 +1954,7 @@
               <w:lang w:val="nl-NL" w:eastAsia="nl-NL"/>
             </w:rPr>
           </w:pPr>
-          <w:hyperlink w:anchor="_Toc124162914" w:history="1">
+          <w:hyperlink w:anchor="_Toc124164723" w:history="1">
             <w:r>
               <w:rPr>
                 <w:rStyle w:val="Hyperlink"/>
@@ -1976,7 +1981,7 @@
                 <w:noProof/>
                 <w:webHidden/>
               </w:rPr>
-              <w:instrText xml:space="preserve"> PAGEREF _Toc124162914 \h </w:instrText>
+              <w:instrText xml:space="preserve"> PAGEREF _Toc124164723 \h </w:instrText>
             </w:r>
             <w:r>
               <w:rPr>
@@ -2019,7 +2024,7 @@
               <w:lang w:val="nl-NL" w:eastAsia="nl-NL"/>
             </w:rPr>
           </w:pPr>
-          <w:hyperlink w:anchor="_Toc124162915" w:history="1">
+          <w:hyperlink w:anchor="_Toc124164724" w:history="1">
             <w:r>
               <w:rPr>
                 <w:rStyle w:val="Hyperlink"/>
@@ -2046,7 +2051,7 @@
                 <w:noProof/>
                 <w:webHidden/>
               </w:rPr>
-              <w:instrText xml:space="preserve"> PAGEREF _Toc124162915 \h </w:instrText>
+              <w:instrText xml:space="preserve"> PAGEREF _Toc124164724 \h </w:instrText>
             </w:r>
             <w:r>
               <w:rPr>
@@ -2089,7 +2094,7 @@
               <w:lang w:val="nl-NL" w:eastAsia="nl-NL"/>
             </w:rPr>
           </w:pPr>
-          <w:hyperlink w:anchor="_Toc124162916" w:history="1">
+          <w:hyperlink w:anchor="_Toc124164725" w:history="1">
             <w:r>
               <w:rPr>
                 <w:rStyle w:val="Hyperlink"/>
@@ -2116,7 +2121,7 @@
                 <w:noProof/>
                 <w:webHidden/>
               </w:rPr>
-              <w:instrText xml:space="preserve"> PAGEREF _Toc124162916 \h </w:instrText>
+              <w:instrText xml:space="preserve"> PAGEREF _Toc124164725 \h </w:instrText>
             </w:r>
             <w:r>
               <w:rPr>
@@ -2159,7 +2164,7 @@
               <w:lang w:val="nl-NL" w:eastAsia="nl-NL"/>
             </w:rPr>
           </w:pPr>
-          <w:hyperlink w:anchor="_Toc124162917" w:history="1">
+          <w:hyperlink w:anchor="_Toc124164726" w:history="1">
             <w:r>
               <w:rPr>
                 <w:rStyle w:val="Hyperlink"/>
@@ -2186,7 +2191,7 @@
                 <w:noProof/>
                 <w:webHidden/>
               </w:rPr>
-              <w:instrText xml:space="preserve"> PAGEREF _Toc124162917 \h </w:instrText>
+              <w:instrText xml:space="preserve"> PAGEREF _Toc124164726 \h </w:instrText>
             </w:r>
             <w:r>
               <w:rPr>
@@ -2229,7 +2234,7 @@
               <w:lang w:val="nl-NL" w:eastAsia="nl-NL"/>
             </w:rPr>
           </w:pPr>
-          <w:hyperlink w:anchor="_Toc124162918" w:history="1">
+          <w:hyperlink w:anchor="_Toc124164727" w:history="1">
             <w:r>
               <w:rPr>
                 <w:rStyle w:val="Hyperlink"/>
@@ -2256,7 +2261,7 @@
                 <w:noProof/>
                 <w:webHidden/>
               </w:rPr>
-              <w:instrText xml:space="preserve"> PAGEREF _Toc124162918 \h </w:instrText>
+              <w:instrText xml:space="preserve"> PAGEREF _Toc124164727 \h </w:instrText>
             </w:r>
             <w:r>
               <w:rPr>
@@ -2299,7 +2304,7 @@
               <w:lang w:val="nl-NL" w:eastAsia="nl-NL"/>
             </w:rPr>
           </w:pPr>
-          <w:hyperlink w:anchor="_Toc124162919" w:history="1">
+          <w:hyperlink w:anchor="_Toc124164728" w:history="1">
             <w:r>
               <w:rPr>
                 <w:rStyle w:val="Hyperlink"/>
@@ -2326,7 +2331,7 @@
                 <w:noProof/>
                 <w:webHidden/>
               </w:rPr>
-              <w:instrText xml:space="preserve"> PAGEREF _Toc124162919 \h </w:instrText>
+              <w:instrText xml:space="preserve"> PAGEREF _Toc124164728 \h </w:instrText>
             </w:r>
             <w:r>
               <w:rPr>
@@ -2369,7 +2374,7 @@
               <w:lang w:val="nl-NL" w:eastAsia="nl-NL"/>
             </w:rPr>
           </w:pPr>
-          <w:hyperlink w:anchor="_Toc124162920" w:history="1">
+          <w:hyperlink w:anchor="_Toc124164729" w:history="1">
             <w:r>
               <w:rPr>
                 <w:rStyle w:val="Hyperlink"/>
@@ -2396,7 +2401,7 @@
                 <w:noProof/>
                 <w:webHidden/>
               </w:rPr>
-              <w:instrText xml:space="preserve"> PAGEREF _Toc124162920 \h </w:instrText>
+              <w:instrText xml:space="preserve"> PAGEREF _Toc124164729 \h </w:instrText>
             </w:r>
             <w:r>
               <w:rPr>
@@ -2439,7 +2444,7 @@
               <w:lang w:val="nl-NL" w:eastAsia="nl-NL"/>
             </w:rPr>
           </w:pPr>
-          <w:hyperlink w:anchor="_Toc124162921" w:history="1">
+          <w:hyperlink w:anchor="_Toc124164730" w:history="1">
             <w:r>
               <w:rPr>
                 <w:rStyle w:val="Hyperlink"/>
@@ -2466,7 +2471,7 @@
                 <w:noProof/>
                 <w:webHidden/>
               </w:rPr>
-              <w:instrText xml:space="preserve"> PAGEREF _Toc124162921 \h </w:instrText>
+              <w:instrText xml:space="preserve"> PAGEREF _Toc124164730 \h </w:instrText>
             </w:r>
             <w:r>
               <w:rPr>
@@ -2509,7 +2514,7 @@
               <w:lang w:val="nl-NL" w:eastAsia="nl-NL"/>
             </w:rPr>
           </w:pPr>
-          <w:hyperlink w:anchor="_Toc124162922" w:history="1">
+          <w:hyperlink w:anchor="_Toc124164731" w:history="1">
             <w:r>
               <w:rPr>
                 <w:rStyle w:val="Hyperlink"/>
@@ -2536,7 +2541,7 @@
                 <w:noProof/>
                 <w:webHidden/>
               </w:rPr>
-              <w:instrText xml:space="preserve"> PAGEREF _Toc124162922 \h </w:instrText>
+              <w:instrText xml:space="preserve"> PAGEREF _Toc124164731 \h </w:instrText>
             </w:r>
             <w:r>
               <w:rPr>
@@ -2579,7 +2584,7 @@
               <w:lang w:val="nl-NL" w:eastAsia="nl-NL"/>
             </w:rPr>
           </w:pPr>
-          <w:hyperlink w:anchor="_Toc124162923" w:history="1">
+          <w:hyperlink w:anchor="_Toc124164732" w:history="1">
             <w:r>
               <w:rPr>
                 <w:rStyle w:val="Hyperlink"/>
@@ -2606,7 +2611,7 @@
                 <w:noProof/>
                 <w:webHidden/>
               </w:rPr>
-              <w:instrText xml:space="preserve"> PAGEREF _Toc124162923 \h </w:instrText>
+              <w:instrText xml:space="preserve"> PAGEREF _Toc124164732 \h </w:instrText>
             </w:r>
             <w:r>
               <w:rPr>
@@ -2649,7 +2654,7 @@
               <w:lang w:val="nl-NL" w:eastAsia="nl-NL"/>
             </w:rPr>
           </w:pPr>
-          <w:hyperlink w:anchor="_Toc124162924" w:history="1">
+          <w:hyperlink w:anchor="_Toc124164733" w:history="1">
             <w:r>
               <w:rPr>
                 <w:rStyle w:val="Hyperlink"/>
@@ -2676,7 +2681,7 @@
                 <w:noProof/>
                 <w:webHidden/>
               </w:rPr>
-              <w:instrText xml:space="preserve"> PAGEREF _Toc124162924 \h </w:instrText>
+              <w:instrText xml:space="preserve"> PAGEREF _Toc124164733 \h </w:instrText>
             </w:r>
             <w:r>
               <w:rPr>
@@ -2719,7 +2724,7 @@
               <w:lang w:val="nl-NL" w:eastAsia="nl-NL"/>
             </w:rPr>
           </w:pPr>
-          <w:hyperlink w:anchor="_Toc124162925" w:history="1">
+          <w:hyperlink w:anchor="_Toc124164734" w:history="1">
             <w:r>
               <w:rPr>
                 <w:rStyle w:val="Hyperlink"/>
@@ -2746,7 +2751,7 @@
                 <w:noProof/>
                 <w:webHidden/>
               </w:rPr>
-              <w:instrText xml:space="preserve"> PAGEREF _Toc124162925 \h </w:instrText>
+              <w:instrText xml:space="preserve"> PAGEREF _Toc124164734 \h </w:instrText>
             </w:r>
             <w:r>
               <w:rPr>
@@ -2789,7 +2794,7 @@
               <w:lang w:val="nl-NL" w:eastAsia="nl-NL"/>
             </w:rPr>
           </w:pPr>
-          <w:hyperlink w:anchor="_Toc124162926" w:history="1">
+          <w:hyperlink w:anchor="_Toc124164735" w:history="1">
             <w:r>
               <w:rPr>
                 <w:rStyle w:val="Hyperlink"/>
@@ -2816,7 +2821,7 @@
                 <w:noProof/>
                 <w:webHidden/>
               </w:rPr>
-              <w:instrText xml:space="preserve"> PAGEREF _Toc124162926 \h </w:instrText>
+              <w:instrText xml:space="preserve"> PAGEREF _Toc124164735 \h </w:instrText>
             </w:r>
             <w:r>
               <w:rPr>
@@ -2859,7 +2864,7 @@
               <w:lang w:val="nl-NL" w:eastAsia="nl-NL"/>
             </w:rPr>
           </w:pPr>
-          <w:hyperlink w:anchor="_Toc124162927" w:history="1">
+          <w:hyperlink w:anchor="_Toc124164736" w:history="1">
             <w:r>
               <w:rPr>
                 <w:rStyle w:val="Hyperlink"/>
@@ -2886,7 +2891,7 @@
                 <w:noProof/>
                 <w:webHidden/>
               </w:rPr>
-              <w:instrText xml:space="preserve"> PAGEREF _Toc124162927 \h </w:instrText>
+              <w:instrText xml:space="preserve"> PAGEREF _Toc124164736 \h </w:instrText>
             </w:r>
             <w:r>
               <w:rPr>
@@ -2929,7 +2934,7 @@
               <w:lang w:val="nl-NL" w:eastAsia="nl-NL"/>
             </w:rPr>
           </w:pPr>
-          <w:hyperlink w:anchor="_Toc124162928" w:history="1">
+          <w:hyperlink w:anchor="_Toc124164737" w:history="1">
             <w:r>
               <w:rPr>
                 <w:rStyle w:val="Hyperlink"/>
@@ -2956,7 +2961,7 @@
                 <w:noProof/>
                 <w:webHidden/>
               </w:rPr>
-              <w:instrText xml:space="preserve"> PAGEREF _Toc124162928 \h </w:instrText>
+              <w:instrText xml:space="preserve"> PAGEREF _Toc124164737 \h </w:instrText>
             </w:r>
             <w:r>
               <w:rPr>
@@ -2999,7 +3004,7 @@
               <w:lang w:val="nl-NL" w:eastAsia="nl-NL"/>
             </w:rPr>
           </w:pPr>
-          <w:hyperlink w:anchor="_Toc124162929" w:history="1">
+          <w:hyperlink w:anchor="_Toc124164738" w:history="1">
             <w:r>
               <w:rPr>
                 <w:rStyle w:val="Hyperlink"/>
@@ -3026,7 +3031,7 @@
                 <w:noProof/>
                 <w:webHidden/>
               </w:rPr>
-              <w:instrText xml:space="preserve"> PAGEREF _Toc124162929 \h </w:instrText>
+              <w:instrText xml:space="preserve"> PAGEREF _Toc124164738 \h </w:instrText>
             </w:r>
             <w:r>
               <w:rPr>
@@ -3069,7 +3074,7 @@
               <w:lang w:val="nl-NL" w:eastAsia="nl-NL"/>
             </w:rPr>
           </w:pPr>
-          <w:hyperlink w:anchor="_Toc124162930" w:history="1">
+          <w:hyperlink w:anchor="_Toc124164739" w:history="1">
             <w:r>
               <w:rPr>
                 <w:rStyle w:val="Hyperlink"/>
@@ -3096,7 +3101,7 @@
                 <w:noProof/>
                 <w:webHidden/>
               </w:rPr>
-              <w:instrText xml:space="preserve"> PAGEREF _Toc124162930 \h </w:instrText>
+              <w:instrText xml:space="preserve"> PAGEREF _Toc124164739 \h </w:instrText>
             </w:r>
             <w:r>
               <w:rPr>
@@ -3139,7 +3144,7 @@
               <w:lang w:val="nl-NL" w:eastAsia="nl-NL"/>
             </w:rPr>
           </w:pPr>
-          <w:hyperlink w:anchor="_Toc124162931" w:history="1">
+          <w:hyperlink w:anchor="_Toc124164740" w:history="1">
             <w:r>
               <w:rPr>
                 <w:rStyle w:val="Hyperlink"/>
@@ -3166,7 +3171,7 @@
                 <w:noProof/>
                 <w:webHidden/>
               </w:rPr>
-              <w:instrText xml:space="preserve"> PAGEREF _Toc124162931 \h </w:instrText>
+              <w:instrText xml:space="preserve"> PAGEREF _Toc124164740 \h </w:instrText>
             </w:r>
             <w:r>
               <w:rPr>
@@ -3209,7 +3214,7 @@
               <w:lang w:val="nl-NL" w:eastAsia="nl-NL"/>
             </w:rPr>
           </w:pPr>
-          <w:hyperlink w:anchor="_Toc124162932" w:history="1">
+          <w:hyperlink w:anchor="_Toc124164741" w:history="1">
             <w:r>
               <w:rPr>
                 <w:rStyle w:val="Hyperlink"/>
@@ -3236,7 +3241,7 @@
                 <w:noProof/>
                 <w:webHidden/>
               </w:rPr>
-              <w:instrText xml:space="preserve"> PAGEREF _Toc124162932 \h </w:instrText>
+              <w:instrText xml:space="preserve"> PAGEREF _Toc124164741 \h </w:instrText>
             </w:r>
             <w:r>
               <w:rPr>
@@ -3279,7 +3284,7 @@
               <w:lang w:val="nl-NL" w:eastAsia="nl-NL"/>
             </w:rPr>
           </w:pPr>
-          <w:hyperlink w:anchor="_Toc124162933" w:history="1">
+          <w:hyperlink w:anchor="_Toc124164742" w:history="1">
             <w:r>
               <w:rPr>
                 <w:rStyle w:val="Hyperlink"/>
@@ -3306,7 +3311,7 @@
                 <w:noProof/>
                 <w:webHidden/>
               </w:rPr>
-              <w:instrText xml:space="preserve"> PAGEREF _Toc124162933 \h </w:instrText>
+              <w:instrText xml:space="preserve"> PAGEREF _Toc124164742 \h </w:instrText>
             </w:r>
             <w:r>
               <w:rPr>
@@ -3349,7 +3354,7 @@
               <w:lang w:val="nl-NL" w:eastAsia="nl-NL"/>
             </w:rPr>
           </w:pPr>
-          <w:hyperlink w:anchor="_Toc124162934" w:history="1">
+          <w:hyperlink w:anchor="_Toc124164743" w:history="1">
             <w:r>
               <w:rPr>
                 <w:rStyle w:val="Hyperlink"/>
@@ -3376,7 +3381,7 @@
                 <w:noProof/>
                 <w:webHidden/>
               </w:rPr>
-              <w:instrText xml:space="preserve"> PAGEREF _Toc124162934 \h </w:instrText>
+              <w:instrText xml:space="preserve"> PAGEREF _Toc124164743 \h </w:instrText>
             </w:r>
             <w:r>
               <w:rPr>
@@ -3419,7 +3424,7 @@
               <w:lang w:val="nl-NL" w:eastAsia="nl-NL"/>
             </w:rPr>
           </w:pPr>
-          <w:hyperlink w:anchor="_Toc124162935" w:history="1">
+          <w:hyperlink w:anchor="_Toc124164744" w:history="1">
             <w:r>
               <w:rPr>
                 <w:rStyle w:val="Hyperlink"/>
@@ -3446,7 +3451,7 @@
                 <w:noProof/>
                 <w:webHidden/>
               </w:rPr>
-              <w:instrText xml:space="preserve"> PAGEREF _Toc124162935 \h </w:instrText>
+              <w:instrText xml:space="preserve"> PAGEREF _Toc124164744 \h </w:instrText>
             </w:r>
             <w:r>
               <w:rPr>
@@ -3489,7 +3494,7 @@
               <w:lang w:val="nl-NL" w:eastAsia="nl-NL"/>
             </w:rPr>
           </w:pPr>
-          <w:hyperlink w:anchor="_Toc124162936" w:history="1">
+          <w:hyperlink w:anchor="_Toc124164745" w:history="1">
             <w:r>
               <w:rPr>
                 <w:rStyle w:val="Hyperlink"/>
@@ -3516,7 +3521,7 @@
                 <w:noProof/>
                 <w:webHidden/>
               </w:rPr>
-              <w:instrText xml:space="preserve"> PAGEREF _Toc124162936 \h </w:instrText>
+              <w:instrText xml:space="preserve"> PAGEREF _Toc124164745 \h </w:instrText>
             </w:r>
             <w:r>
               <w:rPr>
@@ -3559,7 +3564,7 @@
               <w:lang w:val="nl-NL" w:eastAsia="nl-NL"/>
             </w:rPr>
           </w:pPr>
-          <w:hyperlink w:anchor="_Toc124162937" w:history="1">
+          <w:hyperlink w:anchor="_Toc124164746" w:history="1">
             <w:r>
               <w:rPr>
                 <w:rStyle w:val="Hyperlink"/>
@@ -3586,7 +3591,7 @@
                 <w:noProof/>
                 <w:webHidden/>
               </w:rPr>
-              <w:instrText xml:space="preserve"> PAGEREF _Toc124162937 \h </w:instrText>
+              <w:instrText xml:space="preserve"> PAGEREF _Toc124164746 \h </w:instrText>
             </w:r>
             <w:r>
               <w:rPr>
@@ -3629,7 +3634,7 @@
               <w:lang w:val="nl-NL" w:eastAsia="nl-NL"/>
             </w:rPr>
           </w:pPr>
-          <w:hyperlink w:anchor="_Toc124162938" w:history="1">
+          <w:hyperlink w:anchor="_Toc124164747" w:history="1">
             <w:r>
               <w:rPr>
                 <w:rStyle w:val="Hyperlink"/>
@@ -3656,7 +3661,7 @@
                 <w:noProof/>
                 <w:webHidden/>
               </w:rPr>
-              <w:instrText xml:space="preserve"> PAGEREF _Toc124162938 \h </w:instrText>
+              <w:instrText xml:space="preserve"> PAGEREF _Toc124164747 \h </w:instrText>
             </w:r>
             <w:r>
               <w:rPr>
@@ -3699,7 +3704,7 @@
               <w:lang w:val="nl-NL" w:eastAsia="nl-NL"/>
             </w:rPr>
           </w:pPr>
-          <w:hyperlink w:anchor="_Toc124162939" w:history="1">
+          <w:hyperlink w:anchor="_Toc124164748" w:history="1">
             <w:r>
               <w:rPr>
                 <w:rStyle w:val="Hyperlink"/>
@@ -3726,7 +3731,7 @@
                 <w:noProof/>
                 <w:webHidden/>
               </w:rPr>
-              <w:instrText xml:space="preserve"> PAGEREF _Toc124162939 \h </w:instrText>
+              <w:instrText xml:space="preserve"> PAGEREF _Toc124164748 \h </w:instrText>
             </w:r>
             <w:r>
               <w:rPr>
@@ -3769,7 +3774,7 @@
               <w:lang w:val="nl-NL" w:eastAsia="nl-NL"/>
             </w:rPr>
           </w:pPr>
-          <w:hyperlink w:anchor="_Toc124162940" w:history="1">
+          <w:hyperlink w:anchor="_Toc124164749" w:history="1">
             <w:r>
               <w:rPr>
                 <w:rStyle w:val="Hyperlink"/>
@@ -3796,7 +3801,7 @@
                 <w:noProof/>
                 <w:webHidden/>
               </w:rPr>
-              <w:instrText xml:space="preserve"> PAGEREF _Toc124162940 \h </w:instrText>
+              <w:instrText xml:space="preserve"> PAGEREF _Toc124164749 \h </w:instrText>
             </w:r>
             <w:r>
               <w:rPr>
@@ -3839,7 +3844,7 @@
               <w:lang w:val="nl-NL" w:eastAsia="nl-NL"/>
             </w:rPr>
           </w:pPr>
-          <w:hyperlink w:anchor="_Toc124162941" w:history="1">
+          <w:hyperlink w:anchor="_Toc124164750" w:history="1">
             <w:r>
               <w:rPr>
                 <w:rStyle w:val="Hyperlink"/>
@@ -3867,7 +3872,7 @@
                 <w:noProof/>
                 <w:webHidden/>
               </w:rPr>
-              <w:instrText xml:space="preserve"> PAGEREF _Toc124162941 \h </w:instrText>
+              <w:instrText xml:space="preserve"> PAGEREF _Toc124164750 \h </w:instrText>
             </w:r>
             <w:r>
               <w:rPr>
@@ -3910,7 +3915,7 @@
               <w:lang w:val="nl-NL" w:eastAsia="nl-NL"/>
             </w:rPr>
           </w:pPr>
-          <w:hyperlink w:anchor="_Toc124162942" w:history="1">
+          <w:hyperlink w:anchor="_Toc124164751" w:history="1">
             <w:r>
               <w:rPr>
                 <w:rStyle w:val="Hyperlink"/>
@@ -3938,7 +3943,7 @@
                 <w:noProof/>
                 <w:webHidden/>
               </w:rPr>
-              <w:instrText xml:space="preserve"> PAGEREF _Toc124162942 \h </w:instrText>
+              <w:instrText xml:space="preserve"> PAGEREF _Toc124164751 \h </w:instrText>
             </w:r>
             <w:r>
               <w:rPr>
@@ -3981,7 +3986,7 @@
               <w:lang w:val="nl-NL" w:eastAsia="nl-NL"/>
             </w:rPr>
           </w:pPr>
-          <w:hyperlink w:anchor="_Toc124162943" w:history="1">
+          <w:hyperlink w:anchor="_Toc124164752" w:history="1">
             <w:r>
               <w:rPr>
                 <w:rStyle w:val="Hyperlink"/>
@@ -4009,7 +4014,7 @@
                 <w:noProof/>
                 <w:webHidden/>
               </w:rPr>
-              <w:instrText xml:space="preserve"> PAGEREF _Toc124162943 \h </w:instrText>
+              <w:instrText xml:space="preserve"> PAGEREF _Toc124164752 \h </w:instrText>
             </w:r>
             <w:r>
               <w:rPr>
@@ -4052,7 +4057,7 @@
               <w:lang w:val="nl-NL" w:eastAsia="nl-NL"/>
             </w:rPr>
           </w:pPr>
-          <w:hyperlink w:anchor="_Toc124162944" w:history="1">
+          <w:hyperlink w:anchor="_Toc124164753" w:history="1">
             <w:r>
               <w:rPr>
                 <w:rStyle w:val="Hyperlink"/>
@@ -4080,7 +4085,7 @@
                 <w:noProof/>
                 <w:webHidden/>
               </w:rPr>
-              <w:instrText xml:space="preserve"> PAGEREF _Toc124162944 \h </w:instrText>
+              <w:instrText xml:space="preserve"> PAGEREF _Toc124164753 \h </w:instrText>
             </w:r>
             <w:r>
               <w:rPr>
@@ -4123,7 +4128,7 @@
               <w:lang w:val="nl-NL" w:eastAsia="nl-NL"/>
             </w:rPr>
           </w:pPr>
-          <w:hyperlink w:anchor="_Toc124162945" w:history="1">
+          <w:hyperlink w:anchor="_Toc124164754" w:history="1">
             <w:r>
               <w:rPr>
                 <w:rStyle w:val="Hyperlink"/>
@@ -4151,7 +4156,7 @@
                 <w:noProof/>
                 <w:webHidden/>
               </w:rPr>
-              <w:instrText xml:space="preserve"> PAGEREF _Toc124162945 \h </w:instrText>
+              <w:instrText xml:space="preserve"> PAGEREF _Toc124164754 \h </w:instrText>
             </w:r>
             <w:r>
               <w:rPr>
@@ -4194,7 +4199,7 @@
               <w:lang w:val="nl-NL" w:eastAsia="nl-NL"/>
             </w:rPr>
           </w:pPr>
-          <w:hyperlink w:anchor="_Toc124162946" w:history="1">
+          <w:hyperlink w:anchor="_Toc124164755" w:history="1">
             <w:r>
               <w:rPr>
                 <w:rStyle w:val="Hyperlink"/>
@@ -4222,7 +4227,7 @@
                 <w:noProof/>
                 <w:webHidden/>
               </w:rPr>
-              <w:instrText xml:space="preserve"> PAGEREF _Toc124162946 \h </w:instrText>
+              <w:instrText xml:space="preserve"> PAGEREF _Toc124164755 \h </w:instrText>
             </w:r>
             <w:r>
               <w:rPr>
@@ -4265,7 +4270,7 @@
               <w:lang w:val="nl-NL" w:eastAsia="nl-NL"/>
             </w:rPr>
           </w:pPr>
-          <w:hyperlink w:anchor="_Toc124162947" w:history="1">
+          <w:hyperlink w:anchor="_Toc124164756" w:history="1">
             <w:r>
               <w:rPr>
                 <w:rStyle w:val="Hyperlink"/>
@@ -4293,7 +4298,7 @@
                 <w:noProof/>
                 <w:webHidden/>
               </w:rPr>
-              <w:instrText xml:space="preserve"> PAGEREF _Toc124162947 \h </w:instrText>
+              <w:instrText xml:space="preserve"> PAGEREF _Toc124164756 \h </w:instrText>
             </w:r>
             <w:r>
               <w:rPr>
@@ -4336,7 +4341,7 @@
               <w:lang w:val="nl-NL" w:eastAsia="nl-NL"/>
             </w:rPr>
           </w:pPr>
-          <w:hyperlink w:anchor="_Toc124162948" w:history="1">
+          <w:hyperlink w:anchor="_Toc124164757" w:history="1">
             <w:r>
               <w:rPr>
                 <w:rStyle w:val="Hyperlink"/>
@@ -4364,7 +4369,7 @@
                 <w:noProof/>
                 <w:webHidden/>
               </w:rPr>
-              <w:instrText xml:space="preserve"> PAGEREF _Toc124162948 \h </w:instrText>
+              <w:instrText xml:space="preserve"> PAGEREF _Toc124164757 \h </w:instrText>
             </w:r>
             <w:r>
               <w:rPr>
@@ -4407,7 +4412,7 @@
               <w:lang w:val="nl-NL" w:eastAsia="nl-NL"/>
             </w:rPr>
           </w:pPr>
-          <w:hyperlink w:anchor="_Toc124162949" w:history="1">
+          <w:hyperlink w:anchor="_Toc124164758" w:history="1">
             <w:r>
               <w:rPr>
                 <w:rStyle w:val="Hyperlink"/>
@@ -4435,7 +4440,7 @@
                 <w:noProof/>
                 <w:webHidden/>
               </w:rPr>
-              <w:instrText xml:space="preserve"> PAGEREF _Toc124162949 \h </w:instrText>
+              <w:instrText xml:space="preserve"> PAGEREF _Toc124164758 \h </w:instrText>
             </w:r>
             <w:r>
               <w:rPr>
@@ -4478,7 +4483,7 @@
               <w:lang w:val="nl-NL" w:eastAsia="nl-NL"/>
             </w:rPr>
           </w:pPr>
-          <w:hyperlink w:anchor="_Toc124162950" w:history="1">
+          <w:hyperlink w:anchor="_Toc124164759" w:history="1">
             <w:r>
               <w:rPr>
                 <w:rStyle w:val="Hyperlink"/>
@@ -4505,7 +4510,7 @@
                 <w:noProof/>
                 <w:webHidden/>
               </w:rPr>
-              <w:instrText xml:space="preserve"> PAGEREF _Toc124162950 \h </w:instrText>
+              <w:instrText xml:space="preserve"> PAGEREF _Toc124164759 \h </w:instrText>
             </w:r>
             <w:r>
               <w:rPr>
@@ -4548,7 +4553,7 @@
               <w:lang w:val="nl-NL" w:eastAsia="nl-NL"/>
             </w:rPr>
           </w:pPr>
-          <w:hyperlink w:anchor="_Toc124162951" w:history="1">
+          <w:hyperlink w:anchor="_Toc124164760" w:history="1">
             <w:r>
               <w:rPr>
                 <w:rStyle w:val="Hyperlink"/>
@@ -4575,7 +4580,7 @@
                 <w:noProof/>
                 <w:webHidden/>
               </w:rPr>
-              <w:instrText xml:space="preserve"> PAGEREF _Toc124162951 \h </w:instrText>
+              <w:instrText xml:space="preserve"> PAGEREF _Toc124164760 \h </w:instrText>
             </w:r>
             <w:r>
               <w:rPr>
@@ -4641,7 +4646,7 @@
           <w:lang w:val="en-US"/>
         </w:rPr>
       </w:pPr>
-      <w:bookmarkStart w:id="1" w:name="_Toc124162896"/>
+      <w:bookmarkStart w:id="1" w:name="_Toc124164705"/>
       <w:r>
         <w:rPr>
           <w:lang w:val="en-US"/>
@@ -4966,7 +4971,7 @@
       <w:pPr>
         <w:pStyle w:val="Kop1"/>
       </w:pPr>
-      <w:bookmarkStart w:id="2" w:name="_Toc124162897"/>
+      <w:bookmarkStart w:id="2" w:name="_Toc124164706"/>
       <w:r>
         <w:t>Motive</w:t>
       </w:r>
@@ -4981,7 +4986,7 @@
       <w:pPr>
         <w:pStyle w:val="Kop1"/>
       </w:pPr>
-      <w:bookmarkStart w:id="3" w:name="_Toc124162898"/>
+      <w:bookmarkStart w:id="3" w:name="_Toc124164707"/>
       <w:r>
         <w:t>C</w:t>
       </w:r>
@@ -5167,7 +5172,7 @@
       <w:pPr>
         <w:pStyle w:val="Kop1"/>
       </w:pPr>
-      <w:bookmarkStart w:id="4" w:name="_Toc124162899"/>
+      <w:bookmarkStart w:id="4" w:name="_Toc124164708"/>
       <w:r>
         <w:t>M</w:t>
       </w:r>
@@ -5253,7 +5258,7 @@
       <w:pPr>
         <w:pStyle w:val="Kop1"/>
       </w:pPr>
-      <w:bookmarkStart w:id="5" w:name="_Toc124162900"/>
+      <w:bookmarkStart w:id="5" w:name="_Toc124164709"/>
       <w:r>
         <w:lastRenderedPageBreak/>
         <w:t>Goal</w:t>
@@ -5352,7 +5357,7 @@
       <w:pPr>
         <w:pStyle w:val="Kop1"/>
       </w:pPr>
-      <w:bookmarkStart w:id="6" w:name="_Toc124162901"/>
+      <w:bookmarkStart w:id="6" w:name="_Toc124164710"/>
       <w:r>
         <w:lastRenderedPageBreak/>
         <w:t>Design</w:t>
@@ -10467,7 +10472,7 @@
           <w:lang w:val="en-US"/>
         </w:rPr>
       </w:pPr>
-      <w:bookmarkStart w:id="8" w:name="_Toc124162902"/>
+      <w:bookmarkStart w:id="8" w:name="_Toc124164711"/>
       <w:r>
         <w:rPr>
           <w:lang w:val="en-US"/>
@@ -10550,7 +10555,7 @@
           <w:rStyle w:val="Kop1Char"/>
         </w:rPr>
       </w:pPr>
-      <w:bookmarkStart w:id="9" w:name="_Toc124162903"/>
+      <w:bookmarkStart w:id="9" w:name="_Toc124164712"/>
       <w:r>
         <w:rPr>
           <w:rStyle w:val="Kop1Char"/>
@@ -10634,7 +10639,7 @@
       <w:pPr>
         <w:pStyle w:val="Kop1"/>
       </w:pPr>
-      <w:bookmarkStart w:id="10" w:name="_Toc124162904"/>
+      <w:bookmarkStart w:id="10" w:name="_Toc124164713"/>
       <w:r>
         <w:lastRenderedPageBreak/>
         <w:t>System Architecture</w:t>
@@ -10708,7 +10713,7 @@
       <w:pPr>
         <w:pStyle w:val="Kop1"/>
       </w:pPr>
-      <w:bookmarkStart w:id="11" w:name="_Toc124162905"/>
+      <w:bookmarkStart w:id="11" w:name="_Toc124164714"/>
       <w:r>
         <w:lastRenderedPageBreak/>
         <w:t>Kesselring</w:t>
@@ -10814,7 +10819,7 @@
           <w:lang w:val="en-US"/>
         </w:rPr>
       </w:pPr>
-      <w:bookmarkStart w:id="12" w:name="_Toc124162906"/>
+      <w:bookmarkStart w:id="12" w:name="_Toc124164715"/>
       <w:r>
         <w:rPr>
           <w:lang w:val="en-US"/>
@@ -10833,7 +10838,7 @@
       <w:pPr>
         <w:pStyle w:val="Kop2"/>
       </w:pPr>
-      <w:bookmarkStart w:id="13" w:name="_Toc124162907"/>
+      <w:bookmarkStart w:id="13" w:name="_Toc124164716"/>
       <w:r>
         <w:t>Why KiCad?</w:t>
       </w:r>
@@ -10969,7 +10974,7 @@
       <w:pPr>
         <w:pStyle w:val="Kop2"/>
       </w:pPr>
-      <w:bookmarkStart w:id="14" w:name="_Toc124162908"/>
+      <w:bookmarkStart w:id="14" w:name="_Toc124164717"/>
       <w:r>
         <w:lastRenderedPageBreak/>
         <w:t>Plugins</w:t>
@@ -11351,7 +11356,7 @@
       <w:pPr>
         <w:pStyle w:val="Kop2"/>
       </w:pPr>
-      <w:bookmarkStart w:id="15" w:name="_Toc124162909"/>
+      <w:bookmarkStart w:id="15" w:name="_Toc124164718"/>
       <w:r>
         <w:lastRenderedPageBreak/>
         <w:t>How to learn KICAD6</w:t>
@@ -11385,7 +11390,7 @@
       <w:pPr>
         <w:pStyle w:val="Geenafstand"/>
       </w:pPr>
-      <w:bookmarkStart w:id="16" w:name="_Toc124162910"/>
+      <w:bookmarkStart w:id="16" w:name="_Toc124164719"/>
       <w:r>
         <w:rPr>
           <w:rStyle w:val="Kop2Char"/>
@@ -11522,7 +11527,7 @@
       <w:pPr>
         <w:pStyle w:val="Kop1"/>
       </w:pPr>
-      <w:bookmarkStart w:id="17" w:name="_Toc124162911"/>
+      <w:bookmarkStart w:id="17" w:name="_Toc124164720"/>
       <w:r>
         <w:lastRenderedPageBreak/>
         <w:t>Hardware</w:t>
@@ -11533,7 +11538,7 @@
       <w:pPr>
         <w:pStyle w:val="Kop2"/>
       </w:pPr>
-      <w:bookmarkStart w:id="18" w:name="_Toc124162912"/>
+      <w:bookmarkStart w:id="18" w:name="_Toc124164721"/>
       <w:r>
         <w:t>Microscope led</w:t>
       </w:r>
@@ -11816,7 +11821,7 @@
       <w:pPr>
         <w:pStyle w:val="Kop2"/>
       </w:pPr>
-      <w:bookmarkStart w:id="19" w:name="_Toc124162913"/>
+      <w:bookmarkStart w:id="19" w:name="_Toc124164722"/>
       <w:r>
         <w:lastRenderedPageBreak/>
         <w:t>Driver circuit decision table</w:t>
@@ -14550,7 +14555,7 @@
       <w:pPr>
         <w:pStyle w:val="Kop3"/>
       </w:pPr>
-      <w:bookmarkStart w:id="20" w:name="_Toc124162914"/>
+      <w:bookmarkStart w:id="20" w:name="_Toc124164723"/>
       <w:r>
         <w:t>Testing plan</w:t>
       </w:r>
@@ -14581,7 +14586,7 @@
       <w:pPr>
         <w:pStyle w:val="Kop2"/>
       </w:pPr>
-      <w:bookmarkStart w:id="21" w:name="_Toc124162915"/>
+      <w:bookmarkStart w:id="21" w:name="_Toc124164724"/>
       <w:r>
         <w:lastRenderedPageBreak/>
         <w:t>Stepper motor driver</w:t>
@@ -14705,7 +14710,7 @@
       <w:pPr>
         <w:pStyle w:val="Kop3"/>
       </w:pPr>
-      <w:bookmarkStart w:id="22" w:name="_Toc124162916"/>
+      <w:bookmarkStart w:id="22" w:name="_Toc124164725"/>
       <w:r>
         <w:lastRenderedPageBreak/>
         <w:t>UART on the TMC2209</w:t>
@@ -14868,7 +14873,7 @@
       <w:pPr>
         <w:pStyle w:val="Kop3"/>
       </w:pPr>
-      <w:bookmarkStart w:id="23" w:name="_Toc124162917"/>
+      <w:bookmarkStart w:id="23" w:name="_Toc124164726"/>
       <w:r>
         <w:lastRenderedPageBreak/>
         <w:t>UART Problem with multiple drivers</w:t>
@@ -15642,7 +15647,7 @@
       <w:pPr>
         <w:pStyle w:val="Kop3"/>
       </w:pPr>
-      <w:bookmarkStart w:id="24" w:name="_Toc124162918"/>
+      <w:bookmarkStart w:id="24" w:name="_Toc124164727"/>
       <w:r>
         <w:lastRenderedPageBreak/>
         <w:t>Testing UART communication</w:t>
@@ -16150,7 +16155,7 @@
       <w:pPr>
         <w:pStyle w:val="Kop3"/>
       </w:pPr>
-      <w:bookmarkStart w:id="25" w:name="_Toc124162919"/>
+      <w:bookmarkStart w:id="25" w:name="_Toc124164728"/>
       <w:r>
         <w:t xml:space="preserve">Conclusion </w:t>
       </w:r>
@@ -16325,7 +16330,7 @@
       <w:pPr>
         <w:pStyle w:val="Kop3"/>
       </w:pPr>
-      <w:bookmarkStart w:id="26" w:name="_Toc124162920"/>
+      <w:bookmarkStart w:id="26" w:name="_Toc124164729"/>
       <w:r>
         <w:t>The modules</w:t>
       </w:r>
@@ -16408,7 +16413,7 @@
       <w:pPr>
         <w:pStyle w:val="Kop3"/>
       </w:pPr>
-      <w:bookmarkStart w:id="27" w:name="_Toc124162921"/>
+      <w:bookmarkStart w:id="27" w:name="_Toc124164730"/>
       <w:r>
         <w:rPr>
           <w:noProof/>
@@ -16673,7 +16678,7 @@
       <w:pPr>
         <w:pStyle w:val="Kop2"/>
       </w:pPr>
-      <w:bookmarkStart w:id="28" w:name="_Toc124162922"/>
+      <w:bookmarkStart w:id="28" w:name="_Toc124164731"/>
       <w:r>
         <w:lastRenderedPageBreak/>
         <w:t>Pi Hat i2c EEPROM interface</w:t>
@@ -16782,7 +16787,7 @@
       <w:pPr>
         <w:pStyle w:val="Kop2"/>
       </w:pPr>
-      <w:bookmarkStart w:id="29" w:name="_Toc124162923"/>
+      <w:bookmarkStart w:id="29" w:name="_Toc124164732"/>
       <w:r>
         <w:t>12V Power GPIO</w:t>
       </w:r>
@@ -16891,7 +16896,7 @@
       <w:pPr>
         <w:pStyle w:val="Kop2"/>
       </w:pPr>
-      <w:bookmarkStart w:id="30" w:name="_Toc124162924"/>
+      <w:bookmarkStart w:id="30" w:name="_Toc124164733"/>
       <w:proofErr w:type="spellStart"/>
       <w:r>
         <w:lastRenderedPageBreak/>
@@ -16960,7 +16965,7 @@
             <v:imagedata r:id="rId39" o:title=""/>
             <w10:wrap type="square" side="right"/>
           </v:shape>
-          <o:OLEObject Type="Embed" ProgID="Excel.Sheet.12" ShapeID="_x0000_s1026" DrawAspect="Content" ObjectID="_1734775633" r:id="rId40"/>
+          <o:OLEObject Type="Embed" ProgID="Excel.Sheet.12" ShapeID="_x0000_s1026" DrawAspect="Content" ObjectID="_1734777443" r:id="rId40"/>
         </w:object>
       </w:r>
     </w:p>
@@ -16968,7 +16973,7 @@
       <w:pPr>
         <w:pStyle w:val="Kop3"/>
       </w:pPr>
-      <w:bookmarkStart w:id="31" w:name="_Toc124162925"/>
+      <w:bookmarkStart w:id="31" w:name="_Toc124164734"/>
       <w:r>
         <w:t>Power Supply</w:t>
       </w:r>
@@ -17043,7 +17048,7 @@
       <w:pPr>
         <w:pStyle w:val="Kop3"/>
       </w:pPr>
-      <w:bookmarkStart w:id="32" w:name="_Toc124162926"/>
+      <w:bookmarkStart w:id="32" w:name="_Toc124164735"/>
       <w:r>
         <w:t>Preventing Noise</w:t>
       </w:r>
@@ -17076,7 +17081,7 @@
       <w:pPr>
         <w:pStyle w:val="Kop3"/>
       </w:pPr>
-      <w:bookmarkStart w:id="33" w:name="_Toc124162927"/>
+      <w:bookmarkStart w:id="33" w:name="_Toc124164736"/>
       <w:r>
         <w:t>Planes on PCB</w:t>
       </w:r>
@@ -17158,7 +17163,7 @@
       <w:pPr>
         <w:pStyle w:val="Kop3"/>
       </w:pPr>
-      <w:bookmarkStart w:id="34" w:name="_Toc124162928"/>
+      <w:bookmarkStart w:id="34" w:name="_Toc124164737"/>
       <w:r>
         <w:t>EMC</w:t>
       </w:r>
@@ -17238,7 +17243,7 @@
       <w:pPr>
         <w:pStyle w:val="Kop3"/>
       </w:pPr>
-      <w:bookmarkStart w:id="35" w:name="_Toc124162929"/>
+      <w:bookmarkStart w:id="35" w:name="_Toc124164738"/>
       <w:r>
         <w:t>ESD protection</w:t>
       </w:r>
@@ -17344,7 +17349,7 @@
       <w:pPr>
         <w:pStyle w:val="Kop3"/>
       </w:pPr>
-      <w:bookmarkStart w:id="36" w:name="_Toc124162930"/>
+      <w:bookmarkStart w:id="36" w:name="_Toc124164739"/>
       <w:r>
         <w:lastRenderedPageBreak/>
         <w:t>Power regulators</w:t>
@@ -17374,7 +17379,7 @@
       <w:pPr>
         <w:pStyle w:val="Kop3"/>
       </w:pPr>
-      <w:bookmarkStart w:id="37" w:name="_Toc124162931"/>
+      <w:bookmarkStart w:id="37" w:name="_Toc124164740"/>
       <w:r>
         <w:t>12V vs 24V</w:t>
       </w:r>
@@ -17432,7 +17437,7 @@
       <w:pPr>
         <w:pStyle w:val="Kop3"/>
       </w:pPr>
-      <w:bookmarkStart w:id="38" w:name="_Toc124162932"/>
+      <w:bookmarkStart w:id="38" w:name="_Toc124164741"/>
       <w:r>
         <w:lastRenderedPageBreak/>
         <w:t>Trace</w:t>
@@ -17627,7 +17632,7 @@
       <w:pPr>
         <w:pStyle w:val="Kop3"/>
       </w:pPr>
-      <w:bookmarkStart w:id="39" w:name="_Toc124162933"/>
+      <w:bookmarkStart w:id="39" w:name="_Toc124164742"/>
       <w:r>
         <w:lastRenderedPageBreak/>
         <w:t>2 VS 4 layer PCB</w:t>
@@ -17761,7 +17766,7 @@
       <w:pPr>
         <w:pStyle w:val="Kop3"/>
       </w:pPr>
-      <w:bookmarkStart w:id="40" w:name="_Toc124162934"/>
+      <w:bookmarkStart w:id="40" w:name="_Toc124164743"/>
       <w:r>
         <w:t>Coil whine</w:t>
       </w:r>
@@ -17890,7 +17895,7 @@
       <w:pPr>
         <w:pStyle w:val="Kop2"/>
       </w:pPr>
-      <w:bookmarkStart w:id="41" w:name="_Toc124162935"/>
+      <w:bookmarkStart w:id="41" w:name="_Toc124164744"/>
       <w:proofErr w:type="spellStart"/>
       <w:r>
         <w:lastRenderedPageBreak/>
@@ -17930,7 +17935,7 @@
       <w:pPr>
         <w:pStyle w:val="Kop2"/>
       </w:pPr>
-      <w:bookmarkStart w:id="42" w:name="_Toc124162936"/>
+      <w:bookmarkStart w:id="42" w:name="_Toc124164745"/>
       <w:r>
         <w:t>PCB versions</w:t>
       </w:r>
@@ -17951,7 +17956,7 @@
       <w:pPr>
         <w:pStyle w:val="Kop3"/>
       </w:pPr>
-      <w:bookmarkStart w:id="43" w:name="_Toc124162937"/>
+      <w:bookmarkStart w:id="43" w:name="_Toc124164746"/>
       <w:r>
         <w:t>PCB V0.1</w:t>
       </w:r>
@@ -19622,7 +19627,7 @@
       <w:pPr>
         <w:pStyle w:val="Kop3"/>
       </w:pPr>
-      <w:bookmarkStart w:id="44" w:name="_Toc124162938"/>
+      <w:bookmarkStart w:id="44" w:name="_Toc124164747"/>
       <w:r>
         <w:lastRenderedPageBreak/>
         <w:t>PCB V0.2</w:t>
@@ -20367,7 +20372,7 @@
       <w:pPr>
         <w:pStyle w:val="Kop3"/>
       </w:pPr>
-      <w:bookmarkStart w:id="45" w:name="_Toc124162939"/>
+      <w:bookmarkStart w:id="45" w:name="_Toc124164748"/>
       <w:r>
         <w:t>PCB V0.3</w:t>
       </w:r>
@@ -20731,7 +20736,7 @@
       <w:pPr>
         <w:pStyle w:val="Kop2"/>
       </w:pPr>
-      <w:bookmarkStart w:id="46" w:name="_Toc124162940"/>
+      <w:bookmarkStart w:id="46" w:name="_Toc124164749"/>
       <w:r>
         <w:t>Focus</w:t>
       </w:r>
@@ -20786,7 +20791,7 @@
           <w:lang w:val="en-US"/>
         </w:rPr>
       </w:pPr>
-      <w:bookmarkStart w:id="47" w:name="_Toc124162941"/>
+      <w:bookmarkStart w:id="47" w:name="_Toc124164750"/>
       <w:r>
         <w:rPr>
           <w:lang w:val="en-US"/>
@@ -20853,7 +20858,7 @@
           <w:lang w:val="en-US"/>
         </w:rPr>
       </w:pPr>
-      <w:bookmarkStart w:id="48" w:name="_Toc124162942"/>
+      <w:bookmarkStart w:id="48" w:name="_Toc124164751"/>
       <w:r>
         <w:rPr>
           <w:lang w:val="en-US"/>
@@ -20999,7 +21004,7 @@
           <w:lang w:val="en-US"/>
         </w:rPr>
       </w:pPr>
-      <w:bookmarkStart w:id="49" w:name="_Toc124162943"/>
+      <w:bookmarkStart w:id="49" w:name="_Toc124164752"/>
       <w:r>
         <w:rPr>
           <w:lang w:val="en-US"/>
@@ -21035,7 +21040,7 @@
           <w:lang w:val="en-US"/>
         </w:rPr>
       </w:pPr>
-      <w:bookmarkStart w:id="50" w:name="_Toc124162944"/>
+      <w:bookmarkStart w:id="50" w:name="_Toc124164753"/>
       <w:r>
         <w:rPr>
           <w:lang w:val="en-US"/>
@@ -21116,7 +21121,7 @@
           <w:lang w:val="en-US"/>
         </w:rPr>
       </w:pPr>
-      <w:bookmarkStart w:id="51" w:name="_Toc124162945"/>
+      <w:bookmarkStart w:id="51" w:name="_Toc124164754"/>
       <w:r>
         <w:rPr>
           <w:lang w:val="en-US"/>
@@ -21180,7 +21185,7 @@
           <w:lang w:val="en-US"/>
         </w:rPr>
       </w:pPr>
-      <w:bookmarkStart w:id="52" w:name="_Toc124162946"/>
+      <w:bookmarkStart w:id="52" w:name="_Toc124164755"/>
       <w:proofErr w:type="spellStart"/>
       <w:r>
         <w:rPr>
@@ -21299,7 +21304,7 @@
           <w:lang w:val="en-US"/>
         </w:rPr>
       </w:pPr>
-      <w:bookmarkStart w:id="53" w:name="_Toc124162947"/>
+      <w:bookmarkStart w:id="53" w:name="_Toc124164756"/>
       <w:r>
         <w:rPr>
           <w:lang w:val="en-US"/>
@@ -21468,7 +21473,7 @@
           <w:lang w:val="en-US"/>
         </w:rPr>
       </w:pPr>
-      <w:bookmarkStart w:id="54" w:name="_Toc124162948"/>
+      <w:bookmarkStart w:id="54" w:name="_Toc124164757"/>
       <w:r>
         <w:rPr>
           <w:lang w:val="en-US"/>
@@ -21566,7 +21571,7 @@
           <w:lang w:val="en-US"/>
         </w:rPr>
       </w:pPr>
-      <w:bookmarkStart w:id="55" w:name="_Toc124162949"/>
+      <w:bookmarkStart w:id="55" w:name="_Toc124164758"/>
       <w:r>
         <w:rPr>
           <w:lang w:val="en-US"/>
@@ -21704,7 +21709,7 @@
           <w:rStyle w:val="Kop1Char"/>
         </w:rPr>
       </w:pPr>
-      <w:bookmarkStart w:id="56" w:name="_Toc124162950"/>
+      <w:bookmarkStart w:id="56" w:name="_Toc124164759"/>
       <w:r>
         <w:rPr>
           <w:rStyle w:val="Kop1Char"/>
@@ -21787,7 +21792,7 @@
           <w:rStyle w:val="Kop1Char"/>
         </w:rPr>
       </w:pPr>
-      <w:bookmarkStart w:id="57" w:name="_Toc124162951"/>
+      <w:bookmarkStart w:id="57" w:name="_Toc124164760"/>
       <w:r>
         <w:rPr>
           <w:rStyle w:val="Kop1Char"/>

</xml_diff>

<commit_message>
worked on PCB V0.3.1, improvements V0.4 Doc
-flipped 3d orientation dr8838
-
</commit_message>
<xml_diff>
--- a/Documentation/Main report Internship Casper Tak.docx
+++ b/Documentation/Main report Internship Casper Tak.docx
@@ -4957,22 +4957,20 @@
       <w:r>
         <w:t xml:space="preserve">in chapter </w:t>
       </w:r>
-      <w:proofErr w:type="spellStart"/>
-      <w:r>
-        <w:t>Kicad</w:t>
-      </w:r>
-      <w:proofErr w:type="spellEnd"/>
+      <w:r>
+        <w:t>KiCad</w:t>
+      </w:r>
       <w:r>
         <w:t>.</w:t>
       </w:r>
     </w:p>
-    <w:p/>
     <w:p>
       <w:pPr>
         <w:pStyle w:val="Kop1"/>
       </w:pPr>
       <w:bookmarkStart w:id="2" w:name="_Toc124164706"/>
       <w:r>
+        <w:lastRenderedPageBreak/>
         <w:t>Motive</w:t>
       </w:r>
       <w:bookmarkEnd w:id="2"/>
@@ -16965,7 +16963,7 @@
             <v:imagedata r:id="rId39" o:title=""/>
             <w10:wrap type="square" side="right"/>
           </v:shape>
-          <o:OLEObject Type="Embed" ProgID="Excel.Sheet.12" ShapeID="_x0000_s1026" DrawAspect="Content" ObjectID="_1734777443" r:id="rId40"/>
+          <o:OLEObject Type="Embed" ProgID="Excel.Sheet.12" ShapeID="_x0000_s1026" DrawAspect="Content" ObjectID="_1734846780" r:id="rId40"/>
         </w:object>
       </w:r>
     </w:p>

</xml_diff>

<commit_message>
improved main document and started on reflection
</commit_message>
<xml_diff>
--- a/Documentation/Main report Internship Casper Tak.docx
+++ b/Documentation/Main report Internship Casper Tak.docx
@@ -517,7 +517,7 @@
       <w:pPr>
         <w:pStyle w:val="Kop1"/>
       </w:pPr>
-      <w:bookmarkStart w:id="0" w:name="_Toc124761439"/>
+      <w:bookmarkStart w:id="0" w:name="_Toc124767578"/>
       <w:r>
         <w:lastRenderedPageBreak/>
         <w:t>B</w:t>
@@ -526,10 +526,18 @@
         <w:t>rief</w:t>
       </w:r>
       <w:bookmarkEnd w:id="0"/>
-    </w:p>
-    <w:p>
-      <w:r>
-        <w:t>…</w:t>
+      <w:r>
+        <w:t xml:space="preserve"> Discription</w:t>
+      </w:r>
+    </w:p>
+    <w:p>
+      <w:r>
+        <w:t xml:space="preserve">In this report, we present the design and implementation of the Rastaban water quality monitoring system, which combines hardware and software. </w:t>
+      </w:r>
+    </w:p>
+    <w:p>
+      <w:r>
+        <w:t>The system uses a Raspberry Pi running Raspbian as the main controller and computer, and a PCB for circuit layout. Control of the hardware, GUI, and data processing is done using Python. The design process involved selecting suitable hardware, designing the PCB, and programming the firmware in Python. The system was rigorously tested to ensure accurate and reliable measurements by testing both hardware and software components separately.</w:t>
       </w:r>
       <w:r>
         <w:br w:type="page"/>
@@ -539,7 +547,7 @@
       <w:pPr>
         <w:pStyle w:val="Kop1"/>
       </w:pPr>
-      <w:bookmarkStart w:id="1" w:name="_Toc124761440"/>
+      <w:bookmarkStart w:id="1" w:name="_Toc124767579"/>
       <w:r>
         <w:lastRenderedPageBreak/>
         <w:t>Preface</w:t>
@@ -550,7 +558,7 @@
       <w:pPr>
         <w:pStyle w:val="Kop2"/>
       </w:pPr>
-      <w:bookmarkStart w:id="2" w:name="_Toc124761441"/>
+      <w:bookmarkStart w:id="2" w:name="_Toc124767580"/>
       <w:r>
         <w:t>Personal Goals</w:t>
       </w:r>
@@ -566,7 +574,19 @@
         <w:rPr>
           <w:lang w:val="en-US"/>
         </w:rPr>
-        <w:t>I recently completed projects S3 and S4 at the Health Concept Lab (HCL) at the HAN and decided to do my internship at the same location. During my internship, I plan to further develop my planning skills and improve my PCB design skills using KiCad V6. Additionally, I hope to improve my programming skills in C, C++, and Python. I am also interested in exploring and expanding my knowledge and understanding of various topics.</w:t>
+        <w:t>I recently completed projects S3 and S4 at the Health Concept Lab (HCL) at the HAN and decided to do my internship at the same location. During my internship, I plan to further develop my planning skills and improve my PCB design skills using KiCad6. Additionally, I hope to improve my programming skills in C, C++, and Python. I am also interested in exploring and expanding my knowledge and understanding of various topics</w:t>
+      </w:r>
+      <w:r>
+        <w:rPr>
+          <w:lang w:val="en-US"/>
+        </w:rPr>
+        <w:t xml:space="preserve"> like industrial product design</w:t>
+      </w:r>
+      <w:r>
+        <w:rPr>
+          <w:lang w:val="en-US"/>
+        </w:rPr>
+        <w:t>.</w:t>
       </w:r>
     </w:p>
     <w:p>
@@ -628,7 +648,7 @@
       <w:pPr>
         <w:pStyle w:val="Kop2"/>
       </w:pPr>
-      <w:bookmarkStart w:id="3" w:name="_Toc124761442"/>
+      <w:bookmarkStart w:id="3" w:name="_Toc124767581"/>
       <w:r>
         <w:t>Personal Motivation</w:t>
       </w:r>
@@ -693,7 +713,7 @@
           <w:r>
             <w:fldChar w:fldCharType="separate"/>
           </w:r>
-          <w:hyperlink w:anchor="_Toc124761439" w:history="1">
+          <w:hyperlink w:anchor="_Toc124767578" w:history="1">
             <w:r>
               <w:rPr>
                 <w:rStyle w:val="Hyperlink"/>
@@ -735,7 +755,7 @@
                 <w:noProof/>
                 <w:webHidden/>
               </w:rPr>
-              <w:instrText xml:space="preserve"> PAGEREF _Toc124761439 \h </w:instrText>
+              <w:instrText xml:space="preserve"> PAGEREF _Toc124767578 \h </w:instrText>
             </w:r>
             <w:r>
               <w:rPr>
@@ -778,7 +798,7 @@
               <w:lang w:val="nl-NL" w:eastAsia="nl-NL"/>
             </w:rPr>
           </w:pPr>
-          <w:hyperlink w:anchor="_Toc124761440" w:history="1">
+          <w:hyperlink w:anchor="_Toc124767579" w:history="1">
             <w:r>
               <w:rPr>
                 <w:rStyle w:val="Hyperlink"/>
@@ -820,7 +840,7 @@
                 <w:noProof/>
                 <w:webHidden/>
               </w:rPr>
-              <w:instrText xml:space="preserve"> PAGEREF _Toc124761440 \h </w:instrText>
+              <w:instrText xml:space="preserve"> PAGEREF _Toc124767579 \h </w:instrText>
             </w:r>
             <w:r>
               <w:rPr>
@@ -864,7 +884,7 @@
               <w:lang w:val="nl-NL" w:eastAsia="nl-NL"/>
             </w:rPr>
           </w:pPr>
-          <w:hyperlink w:anchor="_Toc124761441" w:history="1">
+          <w:hyperlink w:anchor="_Toc124767580" w:history="1">
             <w:r>
               <w:rPr>
                 <w:rStyle w:val="Hyperlink"/>
@@ -906,7 +926,7 @@
                 <w:noProof/>
                 <w:webHidden/>
               </w:rPr>
-              <w:instrText xml:space="preserve"> PAGEREF _Toc124761441 \h </w:instrText>
+              <w:instrText xml:space="preserve"> PAGEREF _Toc124767580 \h </w:instrText>
             </w:r>
             <w:r>
               <w:rPr>
@@ -950,7 +970,7 @@
               <w:lang w:val="nl-NL" w:eastAsia="nl-NL"/>
             </w:rPr>
           </w:pPr>
-          <w:hyperlink w:anchor="_Toc124761442" w:history="1">
+          <w:hyperlink w:anchor="_Toc124767581" w:history="1">
             <w:r>
               <w:rPr>
                 <w:rStyle w:val="Hyperlink"/>
@@ -992,7 +1012,7 @@
                 <w:noProof/>
                 <w:webHidden/>
               </w:rPr>
-              <w:instrText xml:space="preserve"> PAGEREF _Toc124761442 \h </w:instrText>
+              <w:instrText xml:space="preserve"> PAGEREF _Toc124767581 \h </w:instrText>
             </w:r>
             <w:r>
               <w:rPr>
@@ -1035,7 +1055,7 @@
               <w:lang w:val="nl-NL" w:eastAsia="nl-NL"/>
             </w:rPr>
           </w:pPr>
-          <w:hyperlink w:anchor="_Toc124761443" w:history="1">
+          <w:hyperlink w:anchor="_Toc124767582" w:history="1">
             <w:r>
               <w:rPr>
                 <w:rStyle w:val="Hyperlink"/>
@@ -1077,7 +1097,7 @@
                 <w:noProof/>
                 <w:webHidden/>
               </w:rPr>
-              <w:instrText xml:space="preserve"> PAGEREF _Toc124761443 \h </w:instrText>
+              <w:instrText xml:space="preserve"> PAGEREF _Toc124767582 \h </w:instrText>
             </w:r>
             <w:r>
               <w:rPr>
@@ -1121,7 +1141,7 @@
               <w:lang w:val="nl-NL" w:eastAsia="nl-NL"/>
             </w:rPr>
           </w:pPr>
-          <w:hyperlink w:anchor="_Toc124761444" w:history="1">
+          <w:hyperlink w:anchor="_Toc124767583" w:history="1">
             <w:r>
               <w:rPr>
                 <w:rStyle w:val="Hyperlink"/>
@@ -1163,7 +1183,7 @@
                 <w:noProof/>
                 <w:webHidden/>
               </w:rPr>
-              <w:instrText xml:space="preserve"> PAGEREF _Toc124761444 \h </w:instrText>
+              <w:instrText xml:space="preserve"> PAGEREF _Toc124767583 \h </w:instrText>
             </w:r>
             <w:r>
               <w:rPr>
@@ -1207,7 +1227,7 @@
               <w:lang w:val="nl-NL" w:eastAsia="nl-NL"/>
             </w:rPr>
           </w:pPr>
-          <w:hyperlink w:anchor="_Toc124761445" w:history="1">
+          <w:hyperlink w:anchor="_Toc124767584" w:history="1">
             <w:r>
               <w:rPr>
                 <w:rStyle w:val="Hyperlink"/>
@@ -1251,7 +1271,7 @@
                 <w:noProof/>
                 <w:webHidden/>
               </w:rPr>
-              <w:instrText xml:space="preserve"> PAGEREF _Toc124761445 \h </w:instrText>
+              <w:instrText xml:space="preserve"> PAGEREF _Toc124767584 \h </w:instrText>
             </w:r>
             <w:r>
               <w:rPr>
@@ -1295,7 +1315,7 @@
               <w:lang w:val="nl-NL" w:eastAsia="nl-NL"/>
             </w:rPr>
           </w:pPr>
-          <w:hyperlink w:anchor="_Toc124761446" w:history="1">
+          <w:hyperlink w:anchor="_Toc124767585" w:history="1">
             <w:r>
               <w:rPr>
                 <w:rStyle w:val="Hyperlink"/>
@@ -1337,7 +1357,7 @@
                 <w:noProof/>
                 <w:webHidden/>
               </w:rPr>
-              <w:instrText xml:space="preserve"> PAGEREF _Toc124761446 \h </w:instrText>
+              <w:instrText xml:space="preserve"> PAGEREF _Toc124767585 \h </w:instrText>
             </w:r>
             <w:r>
               <w:rPr>
@@ -1380,7 +1400,7 @@
               <w:lang w:val="nl-NL" w:eastAsia="nl-NL"/>
             </w:rPr>
           </w:pPr>
-          <w:hyperlink w:anchor="_Toc124761447" w:history="1">
+          <w:hyperlink w:anchor="_Toc124767586" w:history="1">
             <w:r>
               <w:rPr>
                 <w:rStyle w:val="Hyperlink"/>
@@ -1422,7 +1442,7 @@
                 <w:noProof/>
                 <w:webHidden/>
               </w:rPr>
-              <w:instrText xml:space="preserve"> PAGEREF _Toc124761447 \h </w:instrText>
+              <w:instrText xml:space="preserve"> PAGEREF _Toc124767586 \h </w:instrText>
             </w:r>
             <w:r>
               <w:rPr>
@@ -1465,7 +1485,7 @@
               <w:lang w:val="nl-NL" w:eastAsia="nl-NL"/>
             </w:rPr>
           </w:pPr>
-          <w:hyperlink w:anchor="_Toc124761448" w:history="1">
+          <w:hyperlink w:anchor="_Toc124767587" w:history="1">
             <w:r>
               <w:rPr>
                 <w:rStyle w:val="Hyperlink"/>
@@ -1507,7 +1527,7 @@
                 <w:noProof/>
                 <w:webHidden/>
               </w:rPr>
-              <w:instrText xml:space="preserve"> PAGEREF _Toc124761448 \h </w:instrText>
+              <w:instrText xml:space="preserve"> PAGEREF _Toc124767587 \h </w:instrText>
             </w:r>
             <w:r>
               <w:rPr>
@@ -1550,7 +1570,7 @@
               <w:lang w:val="nl-NL" w:eastAsia="nl-NL"/>
             </w:rPr>
           </w:pPr>
-          <w:hyperlink w:anchor="_Toc124761449" w:history="1">
+          <w:hyperlink w:anchor="_Toc124767588" w:history="1">
             <w:r>
               <w:rPr>
                 <w:rStyle w:val="Hyperlink"/>
@@ -1592,7 +1612,7 @@
                 <w:noProof/>
                 <w:webHidden/>
               </w:rPr>
-              <w:instrText xml:space="preserve"> PAGEREF _Toc124761449 \h </w:instrText>
+              <w:instrText xml:space="preserve"> PAGEREF _Toc124767588 \h </w:instrText>
             </w:r>
             <w:r>
               <w:rPr>
@@ -1635,7 +1655,7 @@
               <w:lang w:val="nl-NL" w:eastAsia="nl-NL"/>
             </w:rPr>
           </w:pPr>
-          <w:hyperlink w:anchor="_Toc124761450" w:history="1">
+          <w:hyperlink w:anchor="_Toc124767589" w:history="1">
             <w:r>
               <w:rPr>
                 <w:rStyle w:val="Hyperlink"/>
@@ -1679,7 +1699,7 @@
                 <w:noProof/>
                 <w:webHidden/>
               </w:rPr>
-              <w:instrText xml:space="preserve"> PAGEREF _Toc124761450 \h </w:instrText>
+              <w:instrText xml:space="preserve"> PAGEREF _Toc124767589 \h </w:instrText>
             </w:r>
             <w:r>
               <w:rPr>
@@ -1722,7 +1742,7 @@
               <w:lang w:val="nl-NL" w:eastAsia="nl-NL"/>
             </w:rPr>
           </w:pPr>
-          <w:hyperlink w:anchor="_Toc124761451" w:history="1">
+          <w:hyperlink w:anchor="_Toc124767590" w:history="1">
             <w:r>
               <w:rPr>
                 <w:rStyle w:val="Hyperlink"/>
@@ -1764,7 +1784,7 @@
                 <w:noProof/>
                 <w:webHidden/>
               </w:rPr>
-              <w:instrText xml:space="preserve"> PAGEREF _Toc124761451 \h </w:instrText>
+              <w:instrText xml:space="preserve"> PAGEREF _Toc124767590 \h </w:instrText>
             </w:r>
             <w:r>
               <w:rPr>
@@ -1807,7 +1827,7 @@
               <w:lang w:val="nl-NL" w:eastAsia="nl-NL"/>
             </w:rPr>
           </w:pPr>
-          <w:hyperlink w:anchor="_Toc124761452" w:history="1">
+          <w:hyperlink w:anchor="_Toc124767591" w:history="1">
             <w:r>
               <w:rPr>
                 <w:rStyle w:val="Hyperlink"/>
@@ -1849,7 +1869,7 @@
                 <w:noProof/>
                 <w:webHidden/>
               </w:rPr>
-              <w:instrText xml:space="preserve"> PAGEREF _Toc124761452 \h </w:instrText>
+              <w:instrText xml:space="preserve"> PAGEREF _Toc124767591 \h </w:instrText>
             </w:r>
             <w:r>
               <w:rPr>
@@ -1892,7 +1912,7 @@
               <w:lang w:val="nl-NL" w:eastAsia="nl-NL"/>
             </w:rPr>
           </w:pPr>
-          <w:hyperlink w:anchor="_Toc124761453" w:history="1">
+          <w:hyperlink w:anchor="_Toc124767592" w:history="1">
             <w:r>
               <w:rPr>
                 <w:rStyle w:val="Hyperlink"/>
@@ -1934,7 +1954,7 @@
                 <w:noProof/>
                 <w:webHidden/>
               </w:rPr>
-              <w:instrText xml:space="preserve"> PAGEREF _Toc124761453 \h </w:instrText>
+              <w:instrText xml:space="preserve"> PAGEREF _Toc124767592 \h </w:instrText>
             </w:r>
             <w:r>
               <w:rPr>
@@ -1978,7 +1998,7 @@
               <w:lang w:val="nl-NL" w:eastAsia="nl-NL"/>
             </w:rPr>
           </w:pPr>
-          <w:hyperlink w:anchor="_Toc124761454" w:history="1">
+          <w:hyperlink w:anchor="_Toc124767593" w:history="1">
             <w:r>
               <w:rPr>
                 <w:rStyle w:val="Hyperlink"/>
@@ -2020,7 +2040,7 @@
                 <w:noProof/>
                 <w:webHidden/>
               </w:rPr>
-              <w:instrText xml:space="preserve"> PAGEREF _Toc124761454 \h </w:instrText>
+              <w:instrText xml:space="preserve"> PAGEREF _Toc124767593 \h </w:instrText>
             </w:r>
             <w:r>
               <w:rPr>
@@ -2064,7 +2084,7 @@
               <w:lang w:val="nl-NL" w:eastAsia="nl-NL"/>
             </w:rPr>
           </w:pPr>
-          <w:hyperlink w:anchor="_Toc124761455" w:history="1">
+          <w:hyperlink w:anchor="_Toc124767594" w:history="1">
             <w:r>
               <w:rPr>
                 <w:rStyle w:val="Hyperlink"/>
@@ -2106,7 +2126,7 @@
                 <w:noProof/>
                 <w:webHidden/>
               </w:rPr>
-              <w:instrText xml:space="preserve"> PAGEREF _Toc124761455 \h </w:instrText>
+              <w:instrText xml:space="preserve"> PAGEREF _Toc124767594 \h </w:instrText>
             </w:r>
             <w:r>
               <w:rPr>
@@ -2150,7 +2170,7 @@
               <w:lang w:val="nl-NL" w:eastAsia="nl-NL"/>
             </w:rPr>
           </w:pPr>
-          <w:hyperlink w:anchor="_Toc124761456" w:history="1">
+          <w:hyperlink w:anchor="_Toc124767595" w:history="1">
             <w:r>
               <w:rPr>
                 <w:rStyle w:val="Hyperlink"/>
@@ -2192,7 +2212,7 @@
                 <w:noProof/>
                 <w:webHidden/>
               </w:rPr>
-              <w:instrText xml:space="preserve"> PAGEREF _Toc124761456 \h </w:instrText>
+              <w:instrText xml:space="preserve"> PAGEREF _Toc124767595 \h </w:instrText>
             </w:r>
             <w:r>
               <w:rPr>
@@ -2236,7 +2256,7 @@
               <w:lang w:val="nl-NL" w:eastAsia="nl-NL"/>
             </w:rPr>
           </w:pPr>
-          <w:hyperlink w:anchor="_Toc124761457" w:history="1">
+          <w:hyperlink w:anchor="_Toc124767596" w:history="1">
             <w:r>
               <w:rPr>
                 <w:rStyle w:val="Hyperlink"/>
@@ -2278,7 +2298,7 @@
                 <w:noProof/>
                 <w:webHidden/>
               </w:rPr>
-              <w:instrText xml:space="preserve"> PAGEREF _Toc124761457 \h </w:instrText>
+              <w:instrText xml:space="preserve"> PAGEREF _Toc124767596 \h </w:instrText>
             </w:r>
             <w:r>
               <w:rPr>
@@ -2322,7 +2342,7 @@
               <w:lang w:val="nl-NL" w:eastAsia="nl-NL"/>
             </w:rPr>
           </w:pPr>
-          <w:hyperlink w:anchor="_Toc124761458" w:history="1">
+          <w:hyperlink w:anchor="_Toc124767597" w:history="1">
             <w:r>
               <w:rPr>
                 <w:rStyle w:val="Hyperlink"/>
@@ -2364,7 +2384,7 @@
                 <w:noProof/>
                 <w:webHidden/>
               </w:rPr>
-              <w:instrText xml:space="preserve"> PAGEREF _Toc124761458 \h </w:instrText>
+              <w:instrText xml:space="preserve"> PAGEREF _Toc124767597 \h </w:instrText>
             </w:r>
             <w:r>
               <w:rPr>
@@ -2408,7 +2428,7 @@
               <w:lang w:val="nl-NL" w:eastAsia="nl-NL"/>
             </w:rPr>
           </w:pPr>
-          <w:hyperlink w:anchor="_Toc124761459" w:history="1">
+          <w:hyperlink w:anchor="_Toc124767598" w:history="1">
             <w:r>
               <w:rPr>
                 <w:rStyle w:val="Hyperlink"/>
@@ -2450,7 +2470,7 @@
                 <w:noProof/>
                 <w:webHidden/>
               </w:rPr>
-              <w:instrText xml:space="preserve"> PAGEREF _Toc124761459 \h </w:instrText>
+              <w:instrText xml:space="preserve"> PAGEREF _Toc124767598 \h </w:instrText>
             </w:r>
             <w:r>
               <w:rPr>
@@ -2494,7 +2514,7 @@
               <w:lang w:val="nl-NL" w:eastAsia="nl-NL"/>
             </w:rPr>
           </w:pPr>
-          <w:hyperlink w:anchor="_Toc124761460" w:history="1">
+          <w:hyperlink w:anchor="_Toc124767599" w:history="1">
             <w:r>
               <w:rPr>
                 <w:rStyle w:val="Hyperlink"/>
@@ -2536,7 +2556,7 @@
                 <w:noProof/>
                 <w:webHidden/>
               </w:rPr>
-              <w:instrText xml:space="preserve"> PAGEREF _Toc124761460 \h </w:instrText>
+              <w:instrText xml:space="preserve"> PAGEREF _Toc124767599 \h </w:instrText>
             </w:r>
             <w:r>
               <w:rPr>
@@ -2580,7 +2600,7 @@
               <w:lang w:val="nl-NL" w:eastAsia="nl-NL"/>
             </w:rPr>
           </w:pPr>
-          <w:hyperlink w:anchor="_Toc124761461" w:history="1">
+          <w:hyperlink w:anchor="_Toc124767600" w:history="1">
             <w:r>
               <w:rPr>
                 <w:rStyle w:val="Hyperlink"/>
@@ -2622,7 +2642,7 @@
                 <w:noProof/>
                 <w:webHidden/>
               </w:rPr>
-              <w:instrText xml:space="preserve"> PAGEREF _Toc124761461 \h </w:instrText>
+              <w:instrText xml:space="preserve"> PAGEREF _Toc124767600 \h </w:instrText>
             </w:r>
             <w:r>
               <w:rPr>
@@ -2666,7 +2686,7 @@
               <w:lang w:val="nl-NL" w:eastAsia="nl-NL"/>
             </w:rPr>
           </w:pPr>
-          <w:hyperlink w:anchor="_Toc124761462" w:history="1">
+          <w:hyperlink w:anchor="_Toc124767601" w:history="1">
             <w:r>
               <w:rPr>
                 <w:rStyle w:val="Hyperlink"/>
@@ -2708,7 +2728,7 @@
                 <w:noProof/>
                 <w:webHidden/>
               </w:rPr>
-              <w:instrText xml:space="preserve"> PAGEREF _Toc124761462 \h </w:instrText>
+              <w:instrText xml:space="preserve"> PAGEREF _Toc124767601 \h </w:instrText>
             </w:r>
             <w:r>
               <w:rPr>
@@ -2752,7 +2772,7 @@
               <w:lang w:val="nl-NL" w:eastAsia="nl-NL"/>
             </w:rPr>
           </w:pPr>
-          <w:hyperlink w:anchor="_Toc124761463" w:history="1">
+          <w:hyperlink w:anchor="_Toc124767602" w:history="1">
             <w:r>
               <w:rPr>
                 <w:rStyle w:val="Hyperlink"/>
@@ -2794,7 +2814,7 @@
                 <w:noProof/>
                 <w:webHidden/>
               </w:rPr>
-              <w:instrText xml:space="preserve"> PAGEREF _Toc124761463 \h </w:instrText>
+              <w:instrText xml:space="preserve"> PAGEREF _Toc124767602 \h </w:instrText>
             </w:r>
             <w:r>
               <w:rPr>
@@ -2838,7 +2858,7 @@
               <w:lang w:val="nl-NL" w:eastAsia="nl-NL"/>
             </w:rPr>
           </w:pPr>
-          <w:hyperlink w:anchor="_Toc124761464" w:history="1">
+          <w:hyperlink w:anchor="_Toc124767603" w:history="1">
             <w:r>
               <w:rPr>
                 <w:rStyle w:val="Hyperlink"/>
@@ -2880,7 +2900,7 @@
                 <w:noProof/>
                 <w:webHidden/>
               </w:rPr>
-              <w:instrText xml:space="preserve"> PAGEREF _Toc124761464 \h </w:instrText>
+              <w:instrText xml:space="preserve"> PAGEREF _Toc124767603 \h </w:instrText>
             </w:r>
             <w:r>
               <w:rPr>
@@ -2924,7 +2944,7 @@
               <w:lang w:val="nl-NL" w:eastAsia="nl-NL"/>
             </w:rPr>
           </w:pPr>
-          <w:hyperlink w:anchor="_Toc124761465" w:history="1">
+          <w:hyperlink w:anchor="_Toc124767604" w:history="1">
             <w:r>
               <w:rPr>
                 <w:rStyle w:val="Hyperlink"/>
@@ -2966,7 +2986,7 @@
                 <w:noProof/>
                 <w:webHidden/>
               </w:rPr>
-              <w:instrText xml:space="preserve"> PAGEREF _Toc124761465 \h </w:instrText>
+              <w:instrText xml:space="preserve"> PAGEREF _Toc124767604 \h </w:instrText>
             </w:r>
             <w:r>
               <w:rPr>
@@ -3010,7 +3030,7 @@
               <w:lang w:val="nl-NL" w:eastAsia="nl-NL"/>
             </w:rPr>
           </w:pPr>
-          <w:hyperlink w:anchor="_Toc124761466" w:history="1">
+          <w:hyperlink w:anchor="_Toc124767605" w:history="1">
             <w:r>
               <w:rPr>
                 <w:rStyle w:val="Hyperlink"/>
@@ -3052,7 +3072,7 @@
                 <w:noProof/>
                 <w:webHidden/>
               </w:rPr>
-              <w:instrText xml:space="preserve"> PAGEREF _Toc124761466 \h </w:instrText>
+              <w:instrText xml:space="preserve"> PAGEREF _Toc124767605 \h </w:instrText>
             </w:r>
             <w:r>
               <w:rPr>
@@ -3096,7 +3116,7 @@
               <w:lang w:val="nl-NL" w:eastAsia="nl-NL"/>
             </w:rPr>
           </w:pPr>
-          <w:hyperlink w:anchor="_Toc124761467" w:history="1">
+          <w:hyperlink w:anchor="_Toc124767606" w:history="1">
             <w:r>
               <w:rPr>
                 <w:rStyle w:val="Hyperlink"/>
@@ -3138,7 +3158,7 @@
                 <w:noProof/>
                 <w:webHidden/>
               </w:rPr>
-              <w:instrText xml:space="preserve"> PAGEREF _Toc124761467 \h </w:instrText>
+              <w:instrText xml:space="preserve"> PAGEREF _Toc124767606 \h </w:instrText>
             </w:r>
             <w:r>
               <w:rPr>
@@ -3182,7 +3202,7 @@
               <w:lang w:val="nl-NL" w:eastAsia="nl-NL"/>
             </w:rPr>
           </w:pPr>
-          <w:hyperlink w:anchor="_Toc124761468" w:history="1">
+          <w:hyperlink w:anchor="_Toc124767607" w:history="1">
             <w:r>
               <w:rPr>
                 <w:rStyle w:val="Hyperlink"/>
@@ -3224,7 +3244,7 @@
                 <w:noProof/>
                 <w:webHidden/>
               </w:rPr>
-              <w:instrText xml:space="preserve"> PAGEREF _Toc124761468 \h </w:instrText>
+              <w:instrText xml:space="preserve"> PAGEREF _Toc124767607 \h </w:instrText>
             </w:r>
             <w:r>
               <w:rPr>
@@ -3268,7 +3288,7 @@
               <w:lang w:val="nl-NL" w:eastAsia="nl-NL"/>
             </w:rPr>
           </w:pPr>
-          <w:hyperlink w:anchor="_Toc124761469" w:history="1">
+          <w:hyperlink w:anchor="_Toc124767608" w:history="1">
             <w:r>
               <w:rPr>
                 <w:rStyle w:val="Hyperlink"/>
@@ -3310,7 +3330,7 @@
                 <w:noProof/>
                 <w:webHidden/>
               </w:rPr>
-              <w:instrText xml:space="preserve"> PAGEREF _Toc124761469 \h </w:instrText>
+              <w:instrText xml:space="preserve"> PAGEREF _Toc124767608 \h </w:instrText>
             </w:r>
             <w:r>
               <w:rPr>
@@ -3354,7 +3374,7 @@
               <w:lang w:val="nl-NL" w:eastAsia="nl-NL"/>
             </w:rPr>
           </w:pPr>
-          <w:hyperlink w:anchor="_Toc124761470" w:history="1">
+          <w:hyperlink w:anchor="_Toc124767609" w:history="1">
             <w:r>
               <w:rPr>
                 <w:rStyle w:val="Hyperlink"/>
@@ -3396,7 +3416,7 @@
                 <w:noProof/>
                 <w:webHidden/>
               </w:rPr>
-              <w:instrText xml:space="preserve"> PAGEREF _Toc124761470 \h </w:instrText>
+              <w:instrText xml:space="preserve"> PAGEREF _Toc124767609 \h </w:instrText>
             </w:r>
             <w:r>
               <w:rPr>
@@ -3440,7 +3460,7 @@
               <w:lang w:val="nl-NL" w:eastAsia="nl-NL"/>
             </w:rPr>
           </w:pPr>
-          <w:hyperlink w:anchor="_Toc124761471" w:history="1">
+          <w:hyperlink w:anchor="_Toc124767610" w:history="1">
             <w:r>
               <w:rPr>
                 <w:rStyle w:val="Hyperlink"/>
@@ -3482,7 +3502,7 @@
                 <w:noProof/>
                 <w:webHidden/>
               </w:rPr>
-              <w:instrText xml:space="preserve"> PAGEREF _Toc124761471 \h </w:instrText>
+              <w:instrText xml:space="preserve"> PAGEREF _Toc124767610 \h </w:instrText>
             </w:r>
             <w:r>
               <w:rPr>
@@ -3526,7 +3546,7 @@
               <w:lang w:val="nl-NL" w:eastAsia="nl-NL"/>
             </w:rPr>
           </w:pPr>
-          <w:hyperlink w:anchor="_Toc124761472" w:history="1">
+          <w:hyperlink w:anchor="_Toc124767611" w:history="1">
             <w:r>
               <w:rPr>
                 <w:rStyle w:val="Hyperlink"/>
@@ -3568,7 +3588,7 @@
                 <w:noProof/>
                 <w:webHidden/>
               </w:rPr>
-              <w:instrText xml:space="preserve"> PAGEREF _Toc124761472 \h </w:instrText>
+              <w:instrText xml:space="preserve"> PAGEREF _Toc124767611 \h </w:instrText>
             </w:r>
             <w:r>
               <w:rPr>
@@ -3612,7 +3632,7 @@
               <w:lang w:val="nl-NL" w:eastAsia="nl-NL"/>
             </w:rPr>
           </w:pPr>
-          <w:hyperlink w:anchor="_Toc124761473" w:history="1">
+          <w:hyperlink w:anchor="_Toc124767612" w:history="1">
             <w:r>
               <w:rPr>
                 <w:rStyle w:val="Hyperlink"/>
@@ -3654,7 +3674,7 @@
                 <w:noProof/>
                 <w:webHidden/>
               </w:rPr>
-              <w:instrText xml:space="preserve"> PAGEREF _Toc124761473 \h </w:instrText>
+              <w:instrText xml:space="preserve"> PAGEREF _Toc124767612 \h </w:instrText>
             </w:r>
             <w:r>
               <w:rPr>
@@ -3698,7 +3718,7 @@
               <w:lang w:val="nl-NL" w:eastAsia="nl-NL"/>
             </w:rPr>
           </w:pPr>
-          <w:hyperlink w:anchor="_Toc124761474" w:history="1">
+          <w:hyperlink w:anchor="_Toc124767613" w:history="1">
             <w:r>
               <w:rPr>
                 <w:rStyle w:val="Hyperlink"/>
@@ -3740,7 +3760,7 @@
                 <w:noProof/>
                 <w:webHidden/>
               </w:rPr>
-              <w:instrText xml:space="preserve"> PAGEREF _Toc124761474 \h </w:instrText>
+              <w:instrText xml:space="preserve"> PAGEREF _Toc124767613 \h </w:instrText>
             </w:r>
             <w:r>
               <w:rPr>
@@ -3784,7 +3804,7 @@
               <w:lang w:val="nl-NL" w:eastAsia="nl-NL"/>
             </w:rPr>
           </w:pPr>
-          <w:hyperlink w:anchor="_Toc124761475" w:history="1">
+          <w:hyperlink w:anchor="_Toc124767614" w:history="1">
             <w:r>
               <w:rPr>
                 <w:rStyle w:val="Hyperlink"/>
@@ -3826,7 +3846,7 @@
                 <w:noProof/>
                 <w:webHidden/>
               </w:rPr>
-              <w:instrText xml:space="preserve"> PAGEREF _Toc124761475 \h </w:instrText>
+              <w:instrText xml:space="preserve"> PAGEREF _Toc124767614 \h </w:instrText>
             </w:r>
             <w:r>
               <w:rPr>
@@ -3870,7 +3890,7 @@
               <w:lang w:val="nl-NL" w:eastAsia="nl-NL"/>
             </w:rPr>
           </w:pPr>
-          <w:hyperlink w:anchor="_Toc124761476" w:history="1">
+          <w:hyperlink w:anchor="_Toc124767615" w:history="1">
             <w:r>
               <w:rPr>
                 <w:rStyle w:val="Hyperlink"/>
@@ -3912,7 +3932,7 @@
                 <w:noProof/>
                 <w:webHidden/>
               </w:rPr>
-              <w:instrText xml:space="preserve"> PAGEREF _Toc124761476 \h </w:instrText>
+              <w:instrText xml:space="preserve"> PAGEREF _Toc124767615 \h </w:instrText>
             </w:r>
             <w:r>
               <w:rPr>
@@ -3956,7 +3976,7 @@
               <w:lang w:val="nl-NL" w:eastAsia="nl-NL"/>
             </w:rPr>
           </w:pPr>
-          <w:hyperlink w:anchor="_Toc124761477" w:history="1">
+          <w:hyperlink w:anchor="_Toc124767616" w:history="1">
             <w:r>
               <w:rPr>
                 <w:rStyle w:val="Hyperlink"/>
@@ -3998,7 +4018,7 @@
                 <w:noProof/>
                 <w:webHidden/>
               </w:rPr>
-              <w:instrText xml:space="preserve"> PAGEREF _Toc124761477 \h </w:instrText>
+              <w:instrText xml:space="preserve"> PAGEREF _Toc124767616 \h </w:instrText>
             </w:r>
             <w:r>
               <w:rPr>
@@ -4042,7 +4062,7 @@
               <w:lang w:val="nl-NL" w:eastAsia="nl-NL"/>
             </w:rPr>
           </w:pPr>
-          <w:hyperlink w:anchor="_Toc124761478" w:history="1">
+          <w:hyperlink w:anchor="_Toc124767617" w:history="1">
             <w:r>
               <w:rPr>
                 <w:rStyle w:val="Hyperlink"/>
@@ -4084,7 +4104,7 @@
                 <w:noProof/>
                 <w:webHidden/>
               </w:rPr>
-              <w:instrText xml:space="preserve"> PAGEREF _Toc124761478 \h </w:instrText>
+              <w:instrText xml:space="preserve"> PAGEREF _Toc124767617 \h </w:instrText>
             </w:r>
             <w:r>
               <w:rPr>
@@ -4127,7 +4147,7 @@
               <w:lang w:val="nl-NL" w:eastAsia="nl-NL"/>
             </w:rPr>
           </w:pPr>
-          <w:hyperlink w:anchor="_Toc124761479" w:history="1">
+          <w:hyperlink w:anchor="_Toc124767618" w:history="1">
             <w:r>
               <w:rPr>
                 <w:rStyle w:val="Hyperlink"/>
@@ -4171,7 +4191,7 @@
                 <w:noProof/>
                 <w:webHidden/>
               </w:rPr>
-              <w:instrText xml:space="preserve"> PAGEREF _Toc124761479 \h </w:instrText>
+              <w:instrText xml:space="preserve"> PAGEREF _Toc124767618 \h </w:instrText>
             </w:r>
             <w:r>
               <w:rPr>
@@ -4215,7 +4235,7 @@
               <w:lang w:val="nl-NL" w:eastAsia="nl-NL"/>
             </w:rPr>
           </w:pPr>
-          <w:hyperlink w:anchor="_Toc124761480" w:history="1">
+          <w:hyperlink w:anchor="_Toc124767619" w:history="1">
             <w:r>
               <w:rPr>
                 <w:rStyle w:val="Hyperlink"/>
@@ -4259,7 +4279,7 @@
                 <w:noProof/>
                 <w:webHidden/>
               </w:rPr>
-              <w:instrText xml:space="preserve"> PAGEREF _Toc124761480 \h </w:instrText>
+              <w:instrText xml:space="preserve"> PAGEREF _Toc124767619 \h </w:instrText>
             </w:r>
             <w:r>
               <w:rPr>
@@ -4303,7 +4323,7 @@
               <w:lang w:val="nl-NL" w:eastAsia="nl-NL"/>
             </w:rPr>
           </w:pPr>
-          <w:hyperlink w:anchor="_Toc124761481" w:history="1">
+          <w:hyperlink w:anchor="_Toc124767620" w:history="1">
             <w:r>
               <w:rPr>
                 <w:rStyle w:val="Hyperlink"/>
@@ -4347,7 +4367,7 @@
                 <w:noProof/>
                 <w:webHidden/>
               </w:rPr>
-              <w:instrText xml:space="preserve"> PAGEREF _Toc124761481 \h </w:instrText>
+              <w:instrText xml:space="preserve"> PAGEREF _Toc124767620 \h </w:instrText>
             </w:r>
             <w:r>
               <w:rPr>
@@ -4391,7 +4411,7 @@
               <w:lang w:val="nl-NL" w:eastAsia="nl-NL"/>
             </w:rPr>
           </w:pPr>
-          <w:hyperlink w:anchor="_Toc124761482" w:history="1">
+          <w:hyperlink w:anchor="_Toc124767621" w:history="1">
             <w:r>
               <w:rPr>
                 <w:rStyle w:val="Hyperlink"/>
@@ -4435,7 +4455,7 @@
                 <w:noProof/>
                 <w:webHidden/>
               </w:rPr>
-              <w:instrText xml:space="preserve"> PAGEREF _Toc124761482 \h </w:instrText>
+              <w:instrText xml:space="preserve"> PAGEREF _Toc124767621 \h </w:instrText>
             </w:r>
             <w:r>
               <w:rPr>
@@ -4479,7 +4499,7 @@
               <w:lang w:val="nl-NL" w:eastAsia="nl-NL"/>
             </w:rPr>
           </w:pPr>
-          <w:hyperlink w:anchor="_Toc124761483" w:history="1">
+          <w:hyperlink w:anchor="_Toc124767622" w:history="1">
             <w:r>
               <w:rPr>
                 <w:rStyle w:val="Hyperlink"/>
@@ -4523,7 +4543,7 @@
                 <w:noProof/>
                 <w:webHidden/>
               </w:rPr>
-              <w:instrText xml:space="preserve"> PAGEREF _Toc124761483 \h </w:instrText>
+              <w:instrText xml:space="preserve"> PAGEREF _Toc124767622 \h </w:instrText>
             </w:r>
             <w:r>
               <w:rPr>
@@ -4567,7 +4587,7 @@
               <w:lang w:val="nl-NL" w:eastAsia="nl-NL"/>
             </w:rPr>
           </w:pPr>
-          <w:hyperlink w:anchor="_Toc124761484" w:history="1">
+          <w:hyperlink w:anchor="_Toc124767623" w:history="1">
             <w:r>
               <w:rPr>
                 <w:rStyle w:val="Hyperlink"/>
@@ -4611,7 +4631,7 @@
                 <w:noProof/>
                 <w:webHidden/>
               </w:rPr>
-              <w:instrText xml:space="preserve"> PAGEREF _Toc124761484 \h </w:instrText>
+              <w:instrText xml:space="preserve"> PAGEREF _Toc124767623 \h </w:instrText>
             </w:r>
             <w:r>
               <w:rPr>
@@ -4655,7 +4675,7 @@
               <w:lang w:val="nl-NL" w:eastAsia="nl-NL"/>
             </w:rPr>
           </w:pPr>
-          <w:hyperlink w:anchor="_Toc124761485" w:history="1">
+          <w:hyperlink w:anchor="_Toc124767624" w:history="1">
             <w:r>
               <w:rPr>
                 <w:rStyle w:val="Hyperlink"/>
@@ -4699,7 +4719,7 @@
                 <w:noProof/>
                 <w:webHidden/>
               </w:rPr>
-              <w:instrText xml:space="preserve"> PAGEREF _Toc124761485 \h </w:instrText>
+              <w:instrText xml:space="preserve"> PAGEREF _Toc124767624 \h </w:instrText>
             </w:r>
             <w:r>
               <w:rPr>
@@ -4743,7 +4763,7 @@
               <w:lang w:val="nl-NL" w:eastAsia="nl-NL"/>
             </w:rPr>
           </w:pPr>
-          <w:hyperlink w:anchor="_Toc124761486" w:history="1">
+          <w:hyperlink w:anchor="_Toc124767625" w:history="1">
             <w:r>
               <w:rPr>
                 <w:rStyle w:val="Hyperlink"/>
@@ -4787,7 +4807,7 @@
                 <w:noProof/>
                 <w:webHidden/>
               </w:rPr>
-              <w:instrText xml:space="preserve"> PAGEREF _Toc124761486 \h </w:instrText>
+              <w:instrText xml:space="preserve"> PAGEREF _Toc124767625 \h </w:instrText>
             </w:r>
             <w:r>
               <w:rPr>
@@ -4831,7 +4851,7 @@
               <w:lang w:val="nl-NL" w:eastAsia="nl-NL"/>
             </w:rPr>
           </w:pPr>
-          <w:hyperlink w:anchor="_Toc124761487" w:history="1">
+          <w:hyperlink w:anchor="_Toc124767626" w:history="1">
             <w:r>
               <w:rPr>
                 <w:rStyle w:val="Hyperlink"/>
@@ -4875,7 +4895,7 @@
                 <w:noProof/>
                 <w:webHidden/>
               </w:rPr>
-              <w:instrText xml:space="preserve"> PAGEREF _Toc124761487 \h </w:instrText>
+              <w:instrText xml:space="preserve"> PAGEREF _Toc124767626 \h </w:instrText>
             </w:r>
             <w:r>
               <w:rPr>
@@ -4918,7 +4938,7 @@
               <w:lang w:val="nl-NL" w:eastAsia="nl-NL"/>
             </w:rPr>
           </w:pPr>
-          <w:hyperlink w:anchor="_Toc124761488" w:history="1">
+          <w:hyperlink w:anchor="_Toc124767627" w:history="1">
             <w:r>
               <w:rPr>
                 <w:rStyle w:val="Hyperlink"/>
@@ -4962,7 +4982,7 @@
                 <w:noProof/>
                 <w:webHidden/>
               </w:rPr>
-              <w:instrText xml:space="preserve"> PAGEREF _Toc124761488 \h </w:instrText>
+              <w:instrText xml:space="preserve"> PAGEREF _Toc124767627 \h </w:instrText>
             </w:r>
             <w:r>
               <w:rPr>
@@ -4997,6 +5017,7 @@
           <w:pPr>
             <w:pStyle w:val="Inhopg2"/>
             <w:tabs>
+              <w:tab w:val="left" w:pos="880"/>
               <w:tab w:val="right" w:leader="dot" w:pos="9062"/>
             </w:tabs>
             <w:rPr>
@@ -5005,13 +5026,29 @@
               <w:lang w:val="nl-NL" w:eastAsia="nl-NL"/>
             </w:rPr>
           </w:pPr>
-          <w:hyperlink w:anchor="_Toc124761489" w:history="1">
+          <w:hyperlink w:anchor="_Toc124767628" w:history="1">
             <w:r>
               <w:rPr>
                 <w:rStyle w:val="Hyperlink"/>
                 <w:noProof/>
                 <w:lang w:val="en-US"/>
               </w:rPr>
+              <w:t>14.1</w:t>
+            </w:r>
+            <w:r>
+              <w:rPr>
+                <w:rFonts w:eastAsiaTheme="minorEastAsia"/>
+                <w:noProof/>
+                <w:lang w:val="nl-NL" w:eastAsia="nl-NL"/>
+              </w:rPr>
+              <w:tab/>
+            </w:r>
+            <w:r>
+              <w:rPr>
+                <w:rStyle w:val="Hyperlink"/>
+                <w:noProof/>
+                <w:lang w:val="en-US"/>
+              </w:rPr>
               <w:t>GUI design</w:t>
             </w:r>
             <w:r>
@@ -5033,7 +5070,7 @@
                 <w:noProof/>
                 <w:webHidden/>
               </w:rPr>
-              <w:instrText xml:space="preserve"> PAGEREF _Toc124761489 \h </w:instrText>
+              <w:instrText xml:space="preserve"> PAGEREF _Toc124767628 \h </w:instrText>
             </w:r>
             <w:r>
               <w:rPr>
@@ -5077,7 +5114,7 @@
               <w:lang w:val="nl-NL" w:eastAsia="nl-NL"/>
             </w:rPr>
           </w:pPr>
-          <w:hyperlink w:anchor="_Toc124761490" w:history="1">
+          <w:hyperlink w:anchor="_Toc124767629" w:history="1">
             <w:r>
               <w:rPr>
                 <w:rStyle w:val="Hyperlink"/>
@@ -5121,7 +5158,7 @@
                 <w:noProof/>
                 <w:webHidden/>
               </w:rPr>
-              <w:instrText xml:space="preserve"> PAGEREF _Toc124761490 \h </w:instrText>
+              <w:instrText xml:space="preserve"> PAGEREF _Toc124767629 \h </w:instrText>
             </w:r>
             <w:r>
               <w:rPr>
@@ -5155,18 +5192,36 @@
         <w:p>
           <w:pPr>
             <w:pStyle w:val="Inhopg1"/>
+            <w:tabs>
+              <w:tab w:val="left" w:pos="660"/>
+            </w:tabs>
             <w:rPr>
               <w:rFonts w:eastAsiaTheme="minorEastAsia"/>
               <w:noProof/>
               <w:lang w:val="nl-NL" w:eastAsia="nl-NL"/>
             </w:rPr>
           </w:pPr>
-          <w:hyperlink w:anchor="_Toc124761491" w:history="1">
+          <w:hyperlink w:anchor="_Toc124767630" w:history="1">
             <w:r>
               <w:rPr>
                 <w:rStyle w:val="Hyperlink"/>
                 <w:noProof/>
               </w:rPr>
+              <w:t>15</w:t>
+            </w:r>
+            <w:r>
+              <w:rPr>
+                <w:rFonts w:eastAsiaTheme="minorEastAsia"/>
+                <w:noProof/>
+                <w:lang w:val="nl-NL" w:eastAsia="nl-NL"/>
+              </w:rPr>
+              <w:tab/>
+            </w:r>
+            <w:r>
+              <w:rPr>
+                <w:rStyle w:val="Hyperlink"/>
+                <w:noProof/>
+              </w:rPr>
               <w:t>State diagram</w:t>
             </w:r>
             <w:r>
@@ -5188,88 +5243,7 @@
                 <w:noProof/>
                 <w:webHidden/>
               </w:rPr>
-              <w:instrText xml:space="preserve"> PAGEREF _Toc124761491 \h </w:instrText>
-            </w:r>
-            <w:r>
-              <w:rPr>
-                <w:noProof/>
-                <w:webHidden/>
-              </w:rPr>
-            </w:r>
-            <w:r>
-              <w:rPr>
-                <w:noProof/>
-                <w:webHidden/>
-              </w:rPr>
-              <w:fldChar w:fldCharType="separate"/>
-            </w:r>
-            <w:r>
-              <w:rPr>
-                <w:noProof/>
-                <w:webHidden/>
-              </w:rPr>
-              <w:t>37</w:t>
-            </w:r>
-            <w:r>
-              <w:rPr>
-                <w:noProof/>
-                <w:webHidden/>
-              </w:rPr>
-              <w:fldChar w:fldCharType="end"/>
-            </w:r>
-          </w:hyperlink>
-        </w:p>
-        <w:p>
-          <w:pPr>
-            <w:pStyle w:val="Inhopg1"/>
-            <w:rPr>
-              <w:rFonts w:eastAsiaTheme="minorEastAsia"/>
-              <w:noProof/>
-              <w:lang w:val="nl-NL" w:eastAsia="nl-NL"/>
-            </w:rPr>
-          </w:pPr>
-          <w:hyperlink w:anchor="_Toc124761492" w:history="1">
-            <w:r>
-              <w:rPr>
-                <w:rStyle w:val="Hyperlink"/>
-                <w:noProof/>
-              </w:rPr>
-              <w:t>DE</w:t>
-            </w:r>
-            <w:r>
-              <w:rPr>
-                <w:rStyle w:val="Hyperlink"/>
-                <w:noProof/>
-              </w:rPr>
-              <w:t>E</w:t>
-            </w:r>
-            <w:r>
-              <w:rPr>
-                <w:rStyle w:val="Hyperlink"/>
-                <w:noProof/>
-              </w:rPr>
-              <w:t>I</w:t>
-            </w:r>
-            <w:r>
-              <w:rPr>
-                <w:noProof/>
-                <w:webHidden/>
-              </w:rPr>
-              <w:tab/>
-            </w:r>
-            <w:r>
-              <w:rPr>
-                <w:noProof/>
-                <w:webHidden/>
-              </w:rPr>
-              <w:fldChar w:fldCharType="begin"/>
-            </w:r>
-            <w:r>
-              <w:rPr>
-                <w:noProof/>
-                <w:webHidden/>
-              </w:rPr>
-              <w:instrText xml:space="preserve"> PAGEREF _Toc124761492 \h </w:instrText>
+              <w:instrText xml:space="preserve"> PAGEREF _Toc124767630 \h </w:instrText>
             </w:r>
             <w:r>
               <w:rPr>
@@ -5332,7 +5306,7 @@
       <w:pPr>
         <w:pStyle w:val="Kop1"/>
       </w:pPr>
-      <w:bookmarkStart w:id="4" w:name="_Toc124761443"/>
+      <w:bookmarkStart w:id="4" w:name="_Toc124767582"/>
       <w:r>
         <w:lastRenderedPageBreak/>
         <w:t>Background information</w:t>
@@ -5343,7 +5317,7 @@
       <w:pPr>
         <w:pStyle w:val="Kop2"/>
       </w:pPr>
-      <w:bookmarkStart w:id="5" w:name="_Toc124761444"/>
+      <w:bookmarkStart w:id="5" w:name="_Toc124767583"/>
       <w:r>
         <w:t>Water quality monitoring background</w:t>
       </w:r>
@@ -5447,7 +5421,7 @@
           <w:lang w:val="en-US"/>
         </w:rPr>
       </w:pPr>
-      <w:bookmarkStart w:id="6" w:name="_Toc124761445"/>
+      <w:bookmarkStart w:id="6" w:name="_Toc124767584"/>
       <w:r>
         <w:rPr>
           <w:lang w:val="en-US"/>
@@ -5661,7 +5635,7 @@
       <w:pPr>
         <w:pStyle w:val="Kop2"/>
       </w:pPr>
-      <w:bookmarkStart w:id="7" w:name="_Toc124761446"/>
+      <w:bookmarkStart w:id="7" w:name="_Toc124767585"/>
       <w:r>
         <w:t>Stakeholders</w:t>
       </w:r>
@@ -5741,7 +5715,7 @@
       <w:pPr>
         <w:pStyle w:val="Kop1"/>
       </w:pPr>
-      <w:bookmarkStart w:id="8" w:name="_Toc124761447"/>
+      <w:bookmarkStart w:id="8" w:name="_Toc124767586"/>
       <w:r>
         <w:lastRenderedPageBreak/>
         <w:t>M</w:t>
@@ -5940,7 +5914,7 @@
       <w:pPr>
         <w:pStyle w:val="Kop1"/>
       </w:pPr>
-      <w:bookmarkStart w:id="9" w:name="_Toc124761448"/>
+      <w:bookmarkStart w:id="9" w:name="_Toc124767587"/>
       <w:r>
         <w:lastRenderedPageBreak/>
         <w:t>Objective and end product</w:t>
@@ -6091,7 +6065,7 @@
       <w:pPr>
         <w:pStyle w:val="Kop1"/>
       </w:pPr>
-      <w:bookmarkStart w:id="10" w:name="_Toc124761449"/>
+      <w:bookmarkStart w:id="10" w:name="_Toc124767588"/>
       <w:r>
         <w:lastRenderedPageBreak/>
         <w:t xml:space="preserve">Functional </w:t>
@@ -10988,7 +10962,7 @@
           <w:lang w:val="en-US"/>
         </w:rPr>
       </w:pPr>
-      <w:bookmarkStart w:id="12" w:name="_Toc124761450"/>
+      <w:bookmarkStart w:id="12" w:name="_Toc124767589"/>
       <w:r>
         <w:rPr>
           <w:lang w:val="en-US"/>
@@ -11212,7 +11186,7 @@
           <w:rStyle w:val="Kop1Char"/>
         </w:rPr>
       </w:pPr>
-      <w:bookmarkStart w:id="13" w:name="_Toc124761451"/>
+      <w:bookmarkStart w:id="13" w:name="_Toc124767590"/>
       <w:r>
         <w:rPr>
           <w:rStyle w:val="Kop1Char"/>
@@ -11294,7 +11268,7 @@
       <w:pPr>
         <w:pStyle w:val="Kop1"/>
       </w:pPr>
-      <w:bookmarkStart w:id="14" w:name="_Toc124761452"/>
+      <w:bookmarkStart w:id="14" w:name="_Toc124767591"/>
       <w:r>
         <w:lastRenderedPageBreak/>
         <w:t>System Architecture</w:t>
@@ -11376,7 +11350,7 @@
       <w:pPr>
         <w:pStyle w:val="Kop1"/>
       </w:pPr>
-      <w:bookmarkStart w:id="15" w:name="_Toc124761453"/>
+      <w:bookmarkStart w:id="15" w:name="_Toc124767592"/>
       <w:r>
         <w:lastRenderedPageBreak/>
         <w:t>Hardware</w:t>
@@ -11404,7 +11378,7 @@
       <w:pPr>
         <w:pStyle w:val="Kop2"/>
       </w:pPr>
-      <w:bookmarkStart w:id="16" w:name="_Toc124761454"/>
+      <w:bookmarkStart w:id="16" w:name="_Toc124767593"/>
       <w:r>
         <w:t>Microscope led</w:t>
       </w:r>
@@ -11418,7 +11392,7 @@
           <w:noProof/>
         </w:rPr>
         <w:drawing>
-          <wp:anchor distT="0" distB="0" distL="114300" distR="114300" simplePos="0" relativeHeight="251677696" behindDoc="0" locked="0" layoutInCell="1" allowOverlap="1" wp14:anchorId="233C3C59" wp14:editId="600E9F32">
+          <wp:anchor distT="0" distB="0" distL="114300" distR="114300" simplePos="0" relativeHeight="251658246" behindDoc="0" locked="0" layoutInCell="1" allowOverlap="1" wp14:anchorId="233C3C59" wp14:editId="600E9F32">
             <wp:simplePos x="0" y="0"/>
             <wp:positionH relativeFrom="column">
               <wp:posOffset>3146425</wp:posOffset>
@@ -11486,7 +11460,7 @@
           <w:noProof/>
         </w:rPr>
         <w:drawing>
-          <wp:anchor distT="0" distB="0" distL="114300" distR="114300" simplePos="0" relativeHeight="251695104" behindDoc="0" locked="0" layoutInCell="1" allowOverlap="1" wp14:anchorId="385D3A10" wp14:editId="07E1A003">
+          <wp:anchor distT="0" distB="0" distL="114300" distR="114300" simplePos="0" relativeHeight="251658252" behindDoc="0" locked="0" layoutInCell="1" allowOverlap="1" wp14:anchorId="385D3A10" wp14:editId="07E1A003">
             <wp:simplePos x="0" y="0"/>
             <wp:positionH relativeFrom="margin">
               <wp:posOffset>4319905</wp:posOffset>
@@ -11591,7 +11565,7 @@
           <w:noProof/>
         </w:rPr>
         <w:drawing>
-          <wp:anchor distT="0" distB="0" distL="114300" distR="114300" simplePos="0" relativeHeight="251678720" behindDoc="0" locked="0" layoutInCell="1" allowOverlap="1" wp14:anchorId="7C65EE5F" wp14:editId="4E2A93F2">
+          <wp:anchor distT="0" distB="0" distL="114300" distR="114300" simplePos="0" relativeHeight="251658247" behindDoc="0" locked="0" layoutInCell="1" allowOverlap="1" wp14:anchorId="7C65EE5F" wp14:editId="4E2A93F2">
             <wp:simplePos x="0" y="0"/>
             <wp:positionH relativeFrom="column">
               <wp:posOffset>2584703</wp:posOffset>
@@ -11743,7 +11717,7 @@
       <w:pPr>
         <w:pStyle w:val="Kop3"/>
       </w:pPr>
-      <w:bookmarkStart w:id="17" w:name="_Toc124761455"/>
+      <w:bookmarkStart w:id="17" w:name="_Toc124767594"/>
       <w:r>
         <w:lastRenderedPageBreak/>
         <w:t>Testing plan</w:t>
@@ -11775,7 +11749,7 @@
       <w:pPr>
         <w:pStyle w:val="Kop2"/>
       </w:pPr>
-      <w:bookmarkStart w:id="18" w:name="_Toc124761456"/>
+      <w:bookmarkStart w:id="18" w:name="_Toc124767595"/>
       <w:r>
         <w:lastRenderedPageBreak/>
         <w:t>Stepper motor driver</w:t>
@@ -11937,7 +11911,7 @@
       <w:pPr>
         <w:pStyle w:val="Kop3"/>
       </w:pPr>
-      <w:bookmarkStart w:id="19" w:name="_Toc124761457"/>
+      <w:bookmarkStart w:id="19" w:name="_Toc124767596"/>
       <w:r>
         <w:lastRenderedPageBreak/>
         <w:t>UART on the TMC2209</w:t>
@@ -12042,7 +12016,7 @@
       <w:r>
         <w:br w:type="column"/>
       </w:r>
-      <w:bookmarkStart w:id="20" w:name="_Toc124761458"/>
+      <w:bookmarkStart w:id="20" w:name="_Toc124767597"/>
       <w:r>
         <w:rPr>
           <w:rStyle w:val="Kop2Char"/>
@@ -12067,7 +12041,7 @@
       <w:pPr>
         <w:pStyle w:val="Kop3"/>
       </w:pPr>
-      <w:bookmarkStart w:id="21" w:name="_Toc124761459"/>
+      <w:bookmarkStart w:id="21" w:name="_Toc124767598"/>
       <w:r>
         <w:t>The modules</w:t>
       </w:r>
@@ -12150,13 +12124,13 @@
       <w:pPr>
         <w:pStyle w:val="Kop3"/>
       </w:pPr>
-      <w:bookmarkStart w:id="22" w:name="_Toc124761460"/>
+      <w:bookmarkStart w:id="22" w:name="_Toc124767599"/>
       <w:r>
         <w:rPr>
           <w:noProof/>
         </w:rPr>
         <w:drawing>
-          <wp:anchor distT="0" distB="0" distL="114300" distR="114300" simplePos="0" relativeHeight="251668480" behindDoc="0" locked="0" layoutInCell="1" allowOverlap="1" wp14:anchorId="26EFF7F6" wp14:editId="0E9E59F9">
+          <wp:anchor distT="0" distB="0" distL="114300" distR="114300" simplePos="0" relativeHeight="251658242" behindDoc="0" locked="0" layoutInCell="1" allowOverlap="1" wp14:anchorId="26EFF7F6" wp14:editId="0E9E59F9">
             <wp:simplePos x="0" y="0"/>
             <wp:positionH relativeFrom="column">
               <wp:posOffset>3493135</wp:posOffset>
@@ -12415,7 +12389,7 @@
       <w:pPr>
         <w:pStyle w:val="Kop2"/>
       </w:pPr>
-      <w:bookmarkStart w:id="23" w:name="_Toc124761461"/>
+      <w:bookmarkStart w:id="23" w:name="_Toc124767600"/>
       <w:r>
         <w:lastRenderedPageBreak/>
         <w:t>Pi Hat i2c EEPROM interface</w:t>
@@ -12433,7 +12407,7 @@
           <w:noProof/>
         </w:rPr>
         <w:drawing>
-          <wp:anchor distT="0" distB="0" distL="114300" distR="114300" simplePos="0" relativeHeight="251693056" behindDoc="0" locked="0" layoutInCell="1" allowOverlap="1" wp14:anchorId="5E8B65AF" wp14:editId="24C8DD71">
+          <wp:anchor distT="0" distB="0" distL="114300" distR="114300" simplePos="0" relativeHeight="251658250" behindDoc="0" locked="0" layoutInCell="1" allowOverlap="1" wp14:anchorId="5E8B65AF" wp14:editId="24C8DD71">
             <wp:simplePos x="0" y="0"/>
             <wp:positionH relativeFrom="column">
               <wp:posOffset>2955610</wp:posOffset>
@@ -12524,7 +12498,7 @@
       <w:pPr>
         <w:pStyle w:val="Kop2"/>
       </w:pPr>
-      <w:bookmarkStart w:id="24" w:name="_Toc124761462"/>
+      <w:bookmarkStart w:id="24" w:name="_Toc124767601"/>
       <w:r>
         <w:t>12V Power GPIO</w:t>
       </w:r>
@@ -12536,7 +12510,7 @@
           <w:noProof/>
         </w:rPr>
         <w:drawing>
-          <wp:anchor distT="0" distB="0" distL="114300" distR="114300" simplePos="0" relativeHeight="251694080" behindDoc="0" locked="0" layoutInCell="1" allowOverlap="1" wp14:anchorId="48E3FCFC" wp14:editId="6D6D2D94">
+          <wp:anchor distT="0" distB="0" distL="114300" distR="114300" simplePos="0" relativeHeight="251658251" behindDoc="0" locked="0" layoutInCell="1" allowOverlap="1" wp14:anchorId="48E3FCFC" wp14:editId="6D6D2D94">
             <wp:simplePos x="0" y="0"/>
             <wp:positionH relativeFrom="column">
               <wp:posOffset>3185795</wp:posOffset>
@@ -12631,7 +12605,7 @@
       <w:pPr>
         <w:pStyle w:val="Kop2"/>
       </w:pPr>
-      <w:bookmarkStart w:id="25" w:name="_Toc124761463"/>
+      <w:bookmarkStart w:id="25" w:name="_Toc124767602"/>
       <w:r>
         <w:lastRenderedPageBreak/>
         <w:t>PowerManagementSystem</w:t>
@@ -12686,11 +12660,11 @@
             <v:path o:extrusionok="f" gradientshapeok="t" o:connecttype="rect"/>
             <o:lock v:ext="edit" aspectratio="t"/>
           </v:shapetype>
-          <v:shape id="_x0000_s1026" type="#_x0000_t75" style="position:absolute;margin-left:.4pt;margin-top:10.7pt;width:464pt;height:175.15pt;z-index:251667456;mso-position-horizontal-relative:text;mso-position-vertical-relative:text">
+          <v:shape id="_x0000_s1026" type="#_x0000_t75" style="position:absolute;margin-left:.4pt;margin-top:10.7pt;width:464pt;height:175.15pt;z-index:251658241;mso-position-horizontal-relative:text;mso-position-vertical-relative:text">
             <v:imagedata r:id="rId20" o:title=""/>
             <w10:wrap type="square" side="right"/>
           </v:shape>
-          <o:OLEObject Type="Embed" ProgID="Excel.Sheet.12" ShapeID="_x0000_s1026" DrawAspect="Content" ObjectID="_1735379369" r:id="rId21"/>
+          <o:OLEObject Type="Embed" ProgID="Excel.Sheet.12" ShapeID="_x0000_s1026" DrawAspect="Content" ObjectID="_1735380393" r:id="rId21"/>
         </w:object>
       </w:r>
     </w:p>
@@ -12698,7 +12672,7 @@
       <w:pPr>
         <w:pStyle w:val="Kop3"/>
       </w:pPr>
-      <w:bookmarkStart w:id="26" w:name="_Toc124761464"/>
+      <w:bookmarkStart w:id="26" w:name="_Toc124767603"/>
       <w:r>
         <w:t>Power Supply</w:t>
       </w:r>
@@ -12710,7 +12684,7 @@
           <w:noProof/>
         </w:rPr>
         <w:drawing>
-          <wp:anchor distT="0" distB="0" distL="114300" distR="114300" simplePos="0" relativeHeight="251670528" behindDoc="0" locked="0" layoutInCell="1" allowOverlap="1" wp14:anchorId="16D87AD6" wp14:editId="26DCC6A5">
+          <wp:anchor distT="0" distB="0" distL="114300" distR="114300" simplePos="0" relativeHeight="251658244" behindDoc="0" locked="0" layoutInCell="1" allowOverlap="1" wp14:anchorId="16D87AD6" wp14:editId="26DCC6A5">
             <wp:simplePos x="0" y="0"/>
             <wp:positionH relativeFrom="page">
               <wp:posOffset>4063183</wp:posOffset>
@@ -12806,7 +12780,7 @@
       <w:pPr>
         <w:pStyle w:val="Kop3"/>
       </w:pPr>
-      <w:bookmarkStart w:id="27" w:name="_Toc124761465"/>
+      <w:bookmarkStart w:id="27" w:name="_Toc124767604"/>
       <w:r>
         <w:t xml:space="preserve">Preventing </w:t>
       </w:r>
@@ -12885,7 +12859,7 @@
       <w:pPr>
         <w:pStyle w:val="Kop3"/>
       </w:pPr>
-      <w:bookmarkStart w:id="28" w:name="_Toc124761466"/>
+      <w:bookmarkStart w:id="28" w:name="_Toc124767605"/>
       <w:r>
         <w:t>EMC</w:t>
       </w:r>
@@ -13027,7 +13001,7 @@
       <w:pPr>
         <w:pStyle w:val="Kop3"/>
       </w:pPr>
-      <w:bookmarkStart w:id="29" w:name="_Toc124761467"/>
+      <w:bookmarkStart w:id="29" w:name="_Toc124767606"/>
       <w:r>
         <w:t>ESD protection</w:t>
       </w:r>
@@ -13039,7 +13013,7 @@
           <w:noProof/>
         </w:rPr>
         <w:drawing>
-          <wp:anchor distT="0" distB="0" distL="114300" distR="114300" simplePos="0" relativeHeight="251682816" behindDoc="0" locked="0" layoutInCell="1" allowOverlap="1" wp14:anchorId="2BD7F014" wp14:editId="528915BB">
+          <wp:anchor distT="0" distB="0" distL="114300" distR="114300" simplePos="0" relativeHeight="251658248" behindDoc="0" locked="0" layoutInCell="1" allowOverlap="1" wp14:anchorId="2BD7F014" wp14:editId="528915BB">
             <wp:simplePos x="0" y="0"/>
             <wp:positionH relativeFrom="column">
               <wp:posOffset>3497580</wp:posOffset>
@@ -13134,7 +13108,7 @@
       <w:pPr>
         <w:pStyle w:val="Kop3"/>
       </w:pPr>
-      <w:bookmarkStart w:id="30" w:name="_Toc124761468"/>
+      <w:bookmarkStart w:id="30" w:name="_Toc124767607"/>
       <w:r>
         <w:t>Power regulators</w:t>
       </w:r>
@@ -13146,7 +13120,7 @@
           <w:noProof/>
         </w:rPr>
         <w:drawing>
-          <wp:anchor distT="0" distB="0" distL="114300" distR="114300" simplePos="0" relativeHeight="251696128" behindDoc="0" locked="0" layoutInCell="1" allowOverlap="1" wp14:anchorId="1F6534D0" wp14:editId="35478B52">
+          <wp:anchor distT="0" distB="0" distL="114300" distR="114300" simplePos="0" relativeHeight="251658253" behindDoc="0" locked="0" layoutInCell="1" allowOverlap="1" wp14:anchorId="1F6534D0" wp14:editId="35478B52">
             <wp:simplePos x="0" y="0"/>
             <wp:positionH relativeFrom="page">
               <wp:posOffset>3703320</wp:posOffset>
@@ -13252,7 +13226,7 @@
       <w:pPr>
         <w:pStyle w:val="Kop3"/>
       </w:pPr>
-      <w:bookmarkStart w:id="31" w:name="_Toc124761469"/>
+      <w:bookmarkStart w:id="31" w:name="_Toc124767608"/>
       <w:r>
         <w:t>12V vs 24V</w:t>
       </w:r>
@@ -13310,7 +13284,7 @@
       <w:pPr>
         <w:pStyle w:val="Kop3"/>
       </w:pPr>
-      <w:bookmarkStart w:id="32" w:name="_Toc124761470"/>
+      <w:bookmarkStart w:id="32" w:name="_Toc124767609"/>
       <w:r>
         <w:lastRenderedPageBreak/>
         <w:t>Trace</w:t>
@@ -13329,7 +13303,7 @@
           <w:noProof/>
         </w:rPr>
         <w:drawing>
-          <wp:anchor distT="0" distB="0" distL="114300" distR="114300" simplePos="0" relativeHeight="251669504" behindDoc="0" locked="0" layoutInCell="1" allowOverlap="1" wp14:anchorId="300F61A6" wp14:editId="193177AA">
+          <wp:anchor distT="0" distB="0" distL="114300" distR="114300" simplePos="0" relativeHeight="251658243" behindDoc="0" locked="0" layoutInCell="1" allowOverlap="1" wp14:anchorId="300F61A6" wp14:editId="193177AA">
             <wp:simplePos x="0" y="0"/>
             <wp:positionH relativeFrom="page">
               <wp:posOffset>4626610</wp:posOffset>
@@ -13517,7 +13491,7 @@
       <w:pPr>
         <w:pStyle w:val="Kop3"/>
       </w:pPr>
-      <w:bookmarkStart w:id="33" w:name="_Toc124761471"/>
+      <w:bookmarkStart w:id="33" w:name="_Toc124767610"/>
       <w:r>
         <w:lastRenderedPageBreak/>
         <w:t>2 VS 4 layer PCB</w:t>
@@ -13651,7 +13625,7 @@
       <w:pPr>
         <w:pStyle w:val="Kop3"/>
       </w:pPr>
-      <w:bookmarkStart w:id="34" w:name="_Toc124761472"/>
+      <w:bookmarkStart w:id="34" w:name="_Toc124767611"/>
       <w:r>
         <w:t>Coil whine</w:t>
       </w:r>
@@ -13668,7 +13642,7 @@
           <w:noProof/>
         </w:rPr>
         <w:drawing>
-          <wp:anchor distT="0" distB="0" distL="114300" distR="114300" simplePos="0" relativeHeight="251671552" behindDoc="0" locked="0" layoutInCell="1" allowOverlap="1" wp14:anchorId="3013D2A3" wp14:editId="2786D30B">
+          <wp:anchor distT="0" distB="0" distL="114300" distR="114300" simplePos="0" relativeHeight="251658245" behindDoc="0" locked="0" layoutInCell="1" allowOverlap="1" wp14:anchorId="3013D2A3" wp14:editId="2786D30B">
             <wp:simplePos x="0" y="0"/>
             <wp:positionH relativeFrom="page">
               <wp:posOffset>2749985</wp:posOffset>
@@ -13784,7 +13758,7 @@
       <w:pPr>
         <w:pStyle w:val="Kop2"/>
       </w:pPr>
-      <w:bookmarkStart w:id="35" w:name="_Toc124761473"/>
+      <w:bookmarkStart w:id="35" w:name="_Toc124767612"/>
       <w:r>
         <w:lastRenderedPageBreak/>
         <w:t>Backpower protection circuit</w:t>
@@ -13811,7 +13785,7 @@
       <w:pPr>
         <w:pStyle w:val="Kop2"/>
       </w:pPr>
-      <w:bookmarkStart w:id="36" w:name="_Toc124761474"/>
+      <w:bookmarkStart w:id="36" w:name="_Toc124767613"/>
       <w:r>
         <w:t>PCB versions</w:t>
       </w:r>
@@ -13832,7 +13806,7 @@
       <w:pPr>
         <w:pStyle w:val="Kop3"/>
       </w:pPr>
-      <w:bookmarkStart w:id="37" w:name="_Toc124761475"/>
+      <w:bookmarkStart w:id="37" w:name="_Toc124767614"/>
       <w:r>
         <w:t>PCB V0.1</w:t>
       </w:r>
@@ -14557,7 +14531,7 @@
         </w:rPr>
         <w:lastRenderedPageBreak/>
         <w:drawing>
-          <wp:anchor distT="0" distB="0" distL="114300" distR="114300" simplePos="0" relativeHeight="251691008" behindDoc="0" locked="0" layoutInCell="1" allowOverlap="1" wp14:anchorId="7F57F36F" wp14:editId="79D2A442">
+          <wp:anchor distT="0" distB="0" distL="114300" distR="114300" simplePos="0" relativeHeight="251658249" behindDoc="0" locked="0" layoutInCell="1" allowOverlap="1" wp14:anchorId="7F57F36F" wp14:editId="79D2A442">
             <wp:simplePos x="0" y="0"/>
             <wp:positionH relativeFrom="column">
               <wp:posOffset>3557905</wp:posOffset>
@@ -15268,7 +15242,7 @@
       <w:pPr>
         <w:pStyle w:val="Kop3"/>
       </w:pPr>
-      <w:bookmarkStart w:id="38" w:name="_Toc124761476"/>
+      <w:bookmarkStart w:id="38" w:name="_Toc124767615"/>
       <w:r>
         <w:lastRenderedPageBreak/>
         <w:t>PCB V0.2</w:t>
@@ -15957,7 +15931,7 @@
       <w:pPr>
         <w:pStyle w:val="Kop3"/>
       </w:pPr>
-      <w:bookmarkStart w:id="39" w:name="_Toc124761477"/>
+      <w:bookmarkStart w:id="39" w:name="_Toc124767616"/>
       <w:r>
         <w:t>PCB V0.3</w:t>
       </w:r>
@@ -16297,7 +16271,7 @@
       <w:pPr>
         <w:pStyle w:val="Kop2"/>
       </w:pPr>
-      <w:bookmarkStart w:id="40" w:name="_Toc124761478"/>
+      <w:bookmarkStart w:id="40" w:name="_Toc124767617"/>
       <w:r>
         <w:t>Focus</w:t>
       </w:r>
@@ -16400,7 +16374,7 @@
           <w:lang w:val="en-US"/>
         </w:rPr>
       </w:pPr>
-      <w:bookmarkStart w:id="41" w:name="_Toc124761479"/>
+      <w:bookmarkStart w:id="41" w:name="_Toc124767618"/>
       <w:r>
         <w:rPr>
           <w:lang w:val="en-US"/>
@@ -16526,7 +16500,7 @@
           <w:lang w:val="en-US"/>
         </w:rPr>
       </w:pPr>
-      <w:bookmarkStart w:id="42" w:name="_Toc124761480"/>
+      <w:bookmarkStart w:id="42" w:name="_Toc124767619"/>
       <w:r>
         <w:rPr>
           <w:lang w:val="en-US"/>
@@ -16747,7 +16721,7 @@
           <w:lang w:val="en-US"/>
         </w:rPr>
       </w:pPr>
-      <w:bookmarkStart w:id="43" w:name="_Toc124761481"/>
+      <w:bookmarkStart w:id="43" w:name="_Toc124767620"/>
       <w:r>
         <w:rPr>
           <w:lang w:val="en-US"/>
@@ -16836,7 +16810,7 @@
           <w:lang w:val="en-US"/>
         </w:rPr>
       </w:pPr>
-      <w:bookmarkStart w:id="44" w:name="_Toc124761482"/>
+      <w:bookmarkStart w:id="44" w:name="_Toc124767621"/>
       <w:r>
         <w:rPr>
           <w:lang w:val="en-US"/>
@@ -16943,7 +16917,7 @@
           <w:lang w:val="en-US"/>
         </w:rPr>
       </w:pPr>
-      <w:bookmarkStart w:id="45" w:name="_Toc124761483"/>
+      <w:bookmarkStart w:id="45" w:name="_Toc124767622"/>
       <w:r>
         <w:rPr>
           <w:lang w:val="en-US"/>
@@ -17069,7 +17043,7 @@
           <w:lang w:val="en-US"/>
         </w:rPr>
       </w:pPr>
-      <w:bookmarkStart w:id="46" w:name="_Toc124761484"/>
+      <w:bookmarkStart w:id="46" w:name="_Toc124767623"/>
       <w:r>
         <w:rPr>
           <w:lang w:val="en-US"/>
@@ -17110,7 +17084,7 @@
           <w:lang w:val="en-US"/>
         </w:rPr>
       </w:pPr>
-      <w:bookmarkStart w:id="47" w:name="_Toc124761485"/>
+      <w:bookmarkStart w:id="47" w:name="_Toc124767624"/>
       <w:r>
         <w:rPr>
           <w:lang w:val="en-US"/>
@@ -17272,7 +17246,7 @@
           <w:lang w:val="en-US"/>
         </w:rPr>
       </w:pPr>
-      <w:bookmarkStart w:id="48" w:name="_Toc124761486"/>
+      <w:bookmarkStart w:id="48" w:name="_Toc124767625"/>
       <w:r>
         <w:rPr>
           <w:lang w:val="en-US"/>
@@ -17362,7 +17336,7 @@
           <w:lang w:val="en-US"/>
         </w:rPr>
       </w:pPr>
-      <w:bookmarkStart w:id="49" w:name="_Toc124761487"/>
+      <w:bookmarkStart w:id="49" w:name="_Toc124767626"/>
       <w:r>
         <w:rPr>
           <w:lang w:val="en-US"/>
@@ -17504,7 +17478,7 @@
           <w:lang w:val="en-US"/>
         </w:rPr>
       </w:pPr>
-      <w:bookmarkStart w:id="50" w:name="_Toc124761488"/>
+      <w:bookmarkStart w:id="50" w:name="_Toc124767627"/>
       <w:r>
         <w:rPr>
           <w:lang w:val="en-US"/>
@@ -17766,22 +17740,19 @@
     <w:p>
       <w:pPr>
         <w:pStyle w:val="Kop2"/>
-        <w:numPr>
-          <w:ilvl w:val="0"/>
-          <w:numId w:val="0"/>
-        </w:numPr>
-        <w:rPr>
-          <w:lang w:val="en-US"/>
-        </w:rPr>
-      </w:pPr>
-      <w:bookmarkStart w:id="51" w:name="_Toc124761489"/>
-      <w:r>
-        <w:rPr>
+        <w:rPr>
+          <w:lang w:val="en-US"/>
+        </w:rPr>
+      </w:pPr>
+      <w:bookmarkStart w:id="51" w:name="_Toc124767628"/>
+      <w:r>
+        <w:rPr>
+          <w:noProof/>
           <w:lang w:val="en-US"/>
         </w:rPr>
         <w:lastRenderedPageBreak/>
         <w:drawing>
-          <wp:anchor distT="0" distB="0" distL="114300" distR="114300" simplePos="0" relativeHeight="251699200" behindDoc="0" locked="0" layoutInCell="1" allowOverlap="1" wp14:anchorId="3B3EEF9A" wp14:editId="01960D0E">
+          <wp:anchor distT="0" distB="0" distL="114300" distR="114300" simplePos="0" relativeHeight="251658255" behindDoc="0" locked="0" layoutInCell="1" allowOverlap="1" wp14:anchorId="3B3EEF9A" wp14:editId="01960D0E">
             <wp:simplePos x="0" y="0"/>
             <wp:positionH relativeFrom="column">
               <wp:posOffset>4243705</wp:posOffset>
@@ -17975,7 +17946,7 @@
           <w:lang w:val="en-US"/>
         </w:rPr>
       </w:pPr>
-      <w:bookmarkStart w:id="52" w:name="_Toc124761490"/>
+      <w:bookmarkStart w:id="52" w:name="_Toc124767629"/>
       <w:r>
         <w:rPr>
           <w:lang w:val="en-US"/>
@@ -18022,10 +17993,11 @@
       </w:pPr>
       <w:r>
         <w:rPr>
+          <w:noProof/>
           <w:lang w:val="en-US"/>
         </w:rPr>
         <w:drawing>
-          <wp:anchor distT="0" distB="0" distL="114300" distR="114300" simplePos="0" relativeHeight="251698176" behindDoc="0" locked="0" layoutInCell="1" allowOverlap="1" wp14:anchorId="308B14F1" wp14:editId="5A9C3D4D">
+          <wp:anchor distT="0" distB="0" distL="114300" distR="114300" simplePos="0" relativeHeight="251658254" behindDoc="0" locked="0" layoutInCell="1" allowOverlap="1" wp14:anchorId="308B14F1" wp14:editId="5A9C3D4D">
             <wp:simplePos x="0" y="0"/>
             <wp:positionH relativeFrom="column">
               <wp:posOffset>4181475</wp:posOffset>
@@ -18211,11 +18183,12 @@
     </w:p>
     <w:p>
       <w:pPr>
+        <w:pStyle w:val="Kop1"/>
         <w:rPr>
           <w:rStyle w:val="Kop1Char"/>
         </w:rPr>
       </w:pPr>
-      <w:bookmarkStart w:id="53" w:name="_Toc124761491"/>
+      <w:bookmarkStart w:id="53" w:name="_Toc124767630"/>
       <w:r>
         <w:rPr>
           <w:rStyle w:val="Kop1Char"/>
@@ -18242,6 +18215,9 @@
         </w:rPr>
       </w:pPr>
       <w:r>
+        <w:rPr>
+          <w:noProof/>
+        </w:rPr>
         <w:drawing>
           <wp:inline distT="0" distB="0" distL="0" distR="0" wp14:anchorId="23F2812E" wp14:editId="5F3AE3C9">
             <wp:extent cx="5473700" cy="6304915"/>
@@ -18334,6 +18310,13 @@
       </w:r>
     </w:p>
   </w:endnote>
+  <w:endnote w:type="continuationNotice" w:id="1">
+    <w:p>
+      <w:pPr>
+        <w:spacing w:after="0" w:line="240" w:lineRule="auto"/>
+      </w:pPr>
+    </w:p>
+  </w:endnote>
 </w:endnotes>
 </file>
 
@@ -18357,6 +18340,13 @@
       <w:r>
         <w:continuationSeparator/>
       </w:r>
+    </w:p>
+  </w:footnote>
+  <w:footnote w:type="continuationNotice" w:id="1">
+    <w:p>
+      <w:pPr>
+        <w:spacing w:after="0" w:line="240" w:lineRule="auto"/>
+      </w:pPr>
     </w:p>
   </w:footnote>
 </w:footnotes>
@@ -18792,7 +18782,7 @@
   <w:abstractNum w:abstractNumId="4" w15:restartNumberingAfterBreak="0">
     <w:nsid w:val="13111744"/>
     <w:multiLevelType w:val="multilevel"/>
-    <w:tmpl w:val="04130025"/>
+    <w:tmpl w:val="E75EA1C4"/>
     <w:lvl w:ilvl="0">
       <w:start w:val="1"/>
       <w:numFmt w:val="decimal"/>
@@ -22341,6 +22331,7 @@
   <w:style w:type="character" w:default="1" w:styleId="Standaardalinea-lettertype">
     <w:name w:val="Default Paragraph Font"/>
     <w:uiPriority w:val="1"/>
+    <w:semiHidden/>
     <w:unhideWhenUsed/>
   </w:style>
   <w:style w:type="table" w:default="1" w:styleId="Standaardtabel">

</xml_diff>